<commit_message>
Actualizacion de inventario PGC
</commit_message>
<xml_diff>
--- a/Documentos/PGC.docx
+++ b/Documentos/PGC.docx
@@ -1,6 +1,6 @@
 
 <file path=word/document.xml><?xml version="1.0" encoding="utf-8"?>
-<w:document xmlns:wpc="http://schemas.microsoft.com/office/word/2010/wordprocessingCanvas" xmlns:cx="http://schemas.microsoft.com/office/drawing/2014/chartex" xmlns:cx1="http://schemas.microsoft.com/office/drawing/2015/9/8/chartex" xmlns:cx2="http://schemas.microsoft.com/office/drawing/2015/10/21/chartex" xmlns:cx3="http://schemas.microsoft.com/office/drawing/2016/5/9/chartex" xmlns:cx4="http://schemas.microsoft.com/office/drawing/2016/5/10/chartex" xmlns:cx5="http://schemas.microsoft.com/office/drawing/2016/5/11/chartex" xmlns:cx6="http://schemas.microsoft.com/office/drawing/2016/5/12/chartex" xmlns:cx7="http://schemas.microsoft.com/office/drawing/2016/5/13/chartex" xmlns:cx8="http://schemas.microsoft.com/office/drawing/2016/5/14/chartex" xmlns:mc="http://schemas.openxmlformats.org/markup-compatibility/2006" xmlns:aink="http://schemas.microsoft.com/office/drawing/2016/ink" xmlns:am3d="http://schemas.microsoft.com/office/drawing/2017/model3d" xmlns:o="urn:schemas-microsoft-com:office:office" xmlns:r="http://schemas.openxmlformats.org/officeDocument/2006/relationships" xmlns:m="http://schemas.openxmlformats.org/officeDocument/2006/math" xmlns:v="urn:schemas-microsoft-com:vml" xmlns:wp14="http://schemas.microsoft.com/office/word/2010/wordprocessingDrawing" xmlns:wp="http://schemas.openxmlformats.org/drawingml/2006/wordprocessingDrawing" xmlns:w10="urn:schemas-microsoft-com:office:word" xmlns:w="http://schemas.openxmlformats.org/wordprocessingml/2006/main" xmlns:w14="http://schemas.microsoft.com/office/word/2010/wordml" xmlns:w15="http://schemas.microsoft.com/office/word/2012/wordml" xmlns:w16cid="http://schemas.microsoft.com/office/word/2016/wordml/cid" xmlns:w16se="http://schemas.microsoft.com/office/word/2015/wordml/symex" xmlns:wpg="http://schemas.microsoft.com/office/word/2010/wordprocessingGroup" xmlns:wpi="http://schemas.microsoft.com/office/word/2010/wordprocessingInk" xmlns:wne="http://schemas.microsoft.com/office/word/2006/wordml" xmlns:wps="http://schemas.microsoft.com/office/word/2010/wordprocessingShape" mc:Ignorable="w14 w15 w16se w16cid wp14">
+<w:document xmlns:wpc="http://schemas.microsoft.com/office/word/2010/wordprocessingCanvas" xmlns:mc="http://schemas.openxmlformats.org/markup-compatibility/2006" xmlns:o="urn:schemas-microsoft-com:office:office" xmlns:r="http://schemas.openxmlformats.org/officeDocument/2006/relationships" xmlns:m="http://schemas.openxmlformats.org/officeDocument/2006/math" xmlns:v="urn:schemas-microsoft-com:vml" xmlns:wp14="http://schemas.microsoft.com/office/word/2010/wordprocessingDrawing" xmlns:wp="http://schemas.openxmlformats.org/drawingml/2006/wordprocessingDrawing" xmlns:w10="urn:schemas-microsoft-com:office:word" xmlns:w="http://schemas.openxmlformats.org/wordprocessingml/2006/main" xmlns:w14="http://schemas.microsoft.com/office/word/2010/wordml" xmlns:w15="http://schemas.microsoft.com/office/word/2012/wordml" xmlns:wpg="http://schemas.microsoft.com/office/word/2010/wordprocessingGroup" xmlns:wpi="http://schemas.microsoft.com/office/word/2010/wordprocessingInk" xmlns:wne="http://schemas.microsoft.com/office/word/2006/wordml" xmlns:wps="http://schemas.microsoft.com/office/word/2010/wordprocessingShape" mc:Ignorable="w14 w15 wp14">
   <w:body>
     <w:p>
       <w:pPr>
@@ -1012,16 +1012,8 @@
               <w:rPr>
                 <w:rFonts w:ascii="Arial" w:eastAsia="Arial" w:hAnsi="Arial" w:cs="Arial"/>
               </w:rPr>
-              <w:t xml:space="preserve">Postigo Vega Abel </w:t>
-            </w:r>
-            <w:proofErr w:type="spellStart"/>
-            <w:r>
-              <w:rPr>
-                <w:rFonts w:ascii="Arial" w:eastAsia="Arial" w:hAnsi="Arial" w:cs="Arial"/>
-              </w:rPr>
-              <w:t>Sebastian</w:t>
-            </w:r>
-            <w:proofErr w:type="spellEnd"/>
+              <w:t>Postigo Vega Abel Sebastian</w:t>
+            </w:r>
           </w:p>
         </w:tc>
       </w:tr>
@@ -1582,6 +1574,100 @@
           </w:p>
         </w:tc>
       </w:tr>
+      <w:tr>
+        <w:tc>
+          <w:tcPr>
+            <w:tcW w:w="2304" w:type="dxa"/>
+            <w:tcMar>
+              <w:top w:w="100" w:type="dxa"/>
+              <w:left w:w="108" w:type="dxa"/>
+              <w:bottom w:w="100" w:type="dxa"/>
+              <w:right w:w="108" w:type="dxa"/>
+            </w:tcMar>
+          </w:tcPr>
+          <w:p>
+            <w:pPr>
+              <w:spacing w:after="120"/>
+              <w:jc w:val="both"/>
+              <w:rPr>
+                <w:rFonts w:hint="eastAsia"/>
+              </w:rPr>
+            </w:pPr>
+            <w:r>
+              <w:t>28/09/2018</w:t>
+            </w:r>
+          </w:p>
+        </w:tc>
+        <w:tc>
+          <w:tcPr>
+            <w:tcW w:w="1152" w:type="dxa"/>
+            <w:tcMar>
+              <w:top w:w="100" w:type="dxa"/>
+              <w:left w:w="108" w:type="dxa"/>
+              <w:bottom w:w="100" w:type="dxa"/>
+              <w:right w:w="108" w:type="dxa"/>
+            </w:tcMar>
+          </w:tcPr>
+          <w:p>
+            <w:pPr>
+              <w:spacing w:after="120"/>
+              <w:jc w:val="both"/>
+              <w:rPr>
+                <w:rFonts w:hint="eastAsia"/>
+              </w:rPr>
+            </w:pPr>
+            <w:r>
+              <w:t>3.3</w:t>
+            </w:r>
+          </w:p>
+        </w:tc>
+        <w:tc>
+          <w:tcPr>
+            <w:tcW w:w="3041" w:type="dxa"/>
+            <w:tcMar>
+              <w:top w:w="100" w:type="dxa"/>
+              <w:left w:w="108" w:type="dxa"/>
+              <w:bottom w:w="100" w:type="dxa"/>
+              <w:right w:w="108" w:type="dxa"/>
+            </w:tcMar>
+          </w:tcPr>
+          <w:p>
+            <w:pPr>
+              <w:spacing w:after="120"/>
+              <w:jc w:val="both"/>
+              <w:rPr>
+                <w:rFonts w:hint="eastAsia"/>
+              </w:rPr>
+            </w:pPr>
+            <w:r>
+              <w:t>Actualización de Inventario</w:t>
+            </w:r>
+          </w:p>
+        </w:tc>
+        <w:tc>
+          <w:tcPr>
+            <w:tcW w:w="3007" w:type="dxa"/>
+            <w:tcMar>
+              <w:top w:w="100" w:type="dxa"/>
+              <w:left w:w="108" w:type="dxa"/>
+              <w:bottom w:w="100" w:type="dxa"/>
+              <w:right w:w="108" w:type="dxa"/>
+            </w:tcMar>
+          </w:tcPr>
+          <w:p>
+            <w:pPr>
+              <w:spacing w:after="120"/>
+              <w:jc w:val="both"/>
+              <w:rPr>
+                <w:rFonts w:hint="eastAsia"/>
+              </w:rPr>
+            </w:pPr>
+            <w:r>
+              <w:t>Abel Sebastian Postigo Vega</w:t>
+            </w:r>
+          </w:p>
+        </w:tc>
+      </w:tr>
     </w:tbl>
     <w:p/>
     <w:p>
@@ -1631,7 +1717,7 @@
     </w:p>
     <w:p>
       <w:pPr>
-        <w:pStyle w:val="ListParagraph"/>
+        <w:pStyle w:val="Prrafodelista"/>
         <w:numPr>
           <w:ilvl w:val="0"/>
           <w:numId w:val="8"/>
@@ -1660,7 +1746,7 @@
     </w:p>
     <w:p>
       <w:pPr>
-        <w:pStyle w:val="ListParagraph"/>
+        <w:pStyle w:val="Prrafodelista"/>
         <w:numPr>
           <w:ilvl w:val="1"/>
           <w:numId w:val="8"/>
@@ -1687,7 +1773,7 @@
     </w:p>
     <w:p>
       <w:pPr>
-        <w:pStyle w:val="ListParagraph"/>
+        <w:pStyle w:val="Prrafodelista"/>
         <w:numPr>
           <w:ilvl w:val="1"/>
           <w:numId w:val="8"/>
@@ -1714,7 +1800,7 @@
     </w:p>
     <w:p>
       <w:pPr>
-        <w:pStyle w:val="ListParagraph"/>
+        <w:pStyle w:val="Prrafodelista"/>
         <w:numPr>
           <w:ilvl w:val="1"/>
           <w:numId w:val="8"/>
@@ -1741,7 +1827,7 @@
     </w:p>
     <w:p>
       <w:pPr>
-        <w:pStyle w:val="ListParagraph"/>
+        <w:pStyle w:val="Prrafodelista"/>
         <w:numPr>
           <w:ilvl w:val="0"/>
           <w:numId w:val="8"/>
@@ -1770,7 +1856,7 @@
     </w:p>
     <w:p>
       <w:pPr>
-        <w:pStyle w:val="ListParagraph"/>
+        <w:pStyle w:val="Prrafodelista"/>
         <w:numPr>
           <w:ilvl w:val="0"/>
           <w:numId w:val="8"/>
@@ -1799,7 +1885,7 @@
     </w:p>
     <w:p>
       <w:pPr>
-        <w:pStyle w:val="ListParagraph"/>
+        <w:pStyle w:val="Prrafodelista"/>
         <w:numPr>
           <w:ilvl w:val="0"/>
           <w:numId w:val="8"/>
@@ -1828,7 +1914,7 @@
     </w:p>
     <w:p>
       <w:pPr>
-        <w:pStyle w:val="ListParagraph"/>
+        <w:pStyle w:val="Prrafodelista"/>
         <w:numPr>
           <w:ilvl w:val="0"/>
           <w:numId w:val="8"/>
@@ -1857,7 +1943,7 @@
     </w:p>
     <w:p>
       <w:pPr>
-        <w:pStyle w:val="ListParagraph"/>
+        <w:pStyle w:val="Prrafodelista"/>
         <w:numPr>
           <w:ilvl w:val="0"/>
           <w:numId w:val="8"/>
@@ -2333,7 +2419,7 @@
     </w:p>
     <w:p>
       <w:pPr>
-        <w:pStyle w:val="ListParagraph"/>
+        <w:pStyle w:val="Prrafodelista"/>
         <w:widowControl/>
         <w:numPr>
           <w:ilvl w:val="0"/>
@@ -2515,7 +2601,7 @@
     </w:p>
     <w:p>
       <w:pPr>
-        <w:pStyle w:val="ListParagraph"/>
+        <w:pStyle w:val="Prrafodelista"/>
         <w:widowControl/>
         <w:spacing w:after="160" w:line="259" w:lineRule="auto"/>
         <w:ind w:left="709"/>
@@ -2545,7 +2631,7 @@
     </w:p>
     <w:p>
       <w:pPr>
-        <w:pStyle w:val="ListParagraph"/>
+        <w:pStyle w:val="Prrafodelista"/>
         <w:widowControl/>
         <w:spacing w:after="160" w:line="259" w:lineRule="auto"/>
         <w:ind w:left="1134"/>
@@ -2824,7 +2910,7 @@
     </w:p>
     <w:tbl>
       <w:tblPr>
-        <w:tblStyle w:val="TableGridLight"/>
+        <w:tblStyle w:val="Cuadrculadetablaclara"/>
         <w:tblW w:w="9365" w:type="dxa"/>
         <w:jc w:val="center"/>
         <w:tblLook w:val="04A0" w:firstRow="1" w:lastRow="0" w:firstColumn="1" w:lastColumn="0" w:noHBand="0" w:noVBand="1"/>
@@ -2994,7 +3080,7 @@
           </w:tcPr>
           <w:p>
             <w:pPr>
-              <w:pStyle w:val="ListParagraph"/>
+              <w:pStyle w:val="Prrafodelista"/>
               <w:widowControl/>
               <w:numPr>
                 <w:ilvl w:val="0"/>
@@ -3085,7 +3171,7 @@
           </w:tcPr>
           <w:p>
             <w:pPr>
-              <w:pStyle w:val="ListParagraph"/>
+              <w:pStyle w:val="Prrafodelista"/>
               <w:widowControl/>
               <w:numPr>
                 <w:ilvl w:val="0"/>
@@ -3112,7 +3198,7 @@
           </w:p>
           <w:p>
             <w:pPr>
-              <w:pStyle w:val="ListParagraph"/>
+              <w:pStyle w:val="Prrafodelista"/>
               <w:widowControl/>
               <w:numPr>
                 <w:ilvl w:val="0"/>
@@ -3139,7 +3225,7 @@
           </w:p>
           <w:p>
             <w:pPr>
-              <w:pStyle w:val="ListParagraph"/>
+              <w:pStyle w:val="Prrafodelista"/>
               <w:widowControl/>
               <w:numPr>
                 <w:ilvl w:val="0"/>
@@ -3230,7 +3316,7 @@
           </w:tcPr>
           <w:p>
             <w:pPr>
-              <w:pStyle w:val="ListParagraph"/>
+              <w:pStyle w:val="Prrafodelista"/>
               <w:widowControl/>
               <w:numPr>
                 <w:ilvl w:val="0"/>
@@ -3257,7 +3343,7 @@
           </w:p>
           <w:p>
             <w:pPr>
-              <w:pStyle w:val="ListParagraph"/>
+              <w:pStyle w:val="Prrafodelista"/>
               <w:widowControl/>
               <w:numPr>
                 <w:ilvl w:val="0"/>
@@ -3284,7 +3370,7 @@
           </w:p>
           <w:p>
             <w:pPr>
-              <w:pStyle w:val="ListParagraph"/>
+              <w:pStyle w:val="Prrafodelista"/>
               <w:widowControl/>
               <w:numPr>
                 <w:ilvl w:val="0"/>
@@ -3376,7 +3462,7 @@
           </w:tcPr>
           <w:p>
             <w:pPr>
-              <w:pStyle w:val="ListParagraph"/>
+              <w:pStyle w:val="Prrafodelista"/>
               <w:widowControl/>
               <w:numPr>
                 <w:ilvl w:val="0"/>
@@ -3403,7 +3489,7 @@
           </w:p>
           <w:p>
             <w:pPr>
-              <w:pStyle w:val="ListParagraph"/>
+              <w:pStyle w:val="Prrafodelista"/>
               <w:widowControl/>
               <w:numPr>
                 <w:ilvl w:val="0"/>
@@ -3430,7 +3516,7 @@
           </w:p>
           <w:p>
             <w:pPr>
-              <w:pStyle w:val="ListParagraph"/>
+              <w:pStyle w:val="Prrafodelista"/>
               <w:widowControl/>
               <w:numPr>
                 <w:ilvl w:val="0"/>
@@ -3522,7 +3608,7 @@
           </w:tcPr>
           <w:p>
             <w:pPr>
-              <w:pStyle w:val="ListParagraph"/>
+              <w:pStyle w:val="Prrafodelista"/>
               <w:widowControl/>
               <w:numPr>
                 <w:ilvl w:val="0"/>
@@ -3732,7 +3818,7 @@
     </w:p>
     <w:p>
       <w:pPr>
-        <w:pStyle w:val="ListParagraph"/>
+        <w:pStyle w:val="Prrafodelista"/>
         <w:numPr>
           <w:ilvl w:val="0"/>
           <w:numId w:val="16"/>
@@ -3775,7 +3861,7 @@
     </w:p>
     <w:p>
       <w:pPr>
-        <w:pStyle w:val="ListParagraph"/>
+        <w:pStyle w:val="Prrafodelista"/>
         <w:jc w:val="both"/>
         <w:rPr>
           <w:rFonts w:ascii="Arial" w:eastAsia="Arial" w:hAnsi="Arial" w:cs="Arial"/>
@@ -3808,7 +3894,7 @@
     </w:p>
     <w:p>
       <w:pPr>
-        <w:pStyle w:val="ListParagraph"/>
+        <w:pStyle w:val="Prrafodelista"/>
         <w:numPr>
           <w:ilvl w:val="0"/>
           <w:numId w:val="16"/>
@@ -3893,7 +3979,7 @@
     </w:p>
     <w:p>
       <w:pPr>
-        <w:pStyle w:val="ListParagraph"/>
+        <w:pStyle w:val="Prrafodelista"/>
         <w:numPr>
           <w:ilvl w:val="0"/>
           <w:numId w:val="16"/>
@@ -4050,7 +4136,7 @@
     </w:p>
     <w:p>
       <w:pPr>
-        <w:pStyle w:val="ListParagraph"/>
+        <w:pStyle w:val="Prrafodelista"/>
         <w:numPr>
           <w:ilvl w:val="0"/>
           <w:numId w:val="16"/>
@@ -4117,7 +4203,7 @@
     </w:p>
     <w:p>
       <w:pPr>
-        <w:pStyle w:val="ListParagraph"/>
+        <w:pStyle w:val="Prrafodelista"/>
         <w:numPr>
           <w:ilvl w:val="0"/>
           <w:numId w:val="16"/>
@@ -4256,7 +4342,7 @@
     </w:p>
     <w:p>
       <w:pPr>
-        <w:pStyle w:val="ListParagraph"/>
+        <w:pStyle w:val="Prrafodelista"/>
         <w:numPr>
           <w:ilvl w:val="0"/>
           <w:numId w:val="16"/>
@@ -4341,7 +4427,7 @@
     </w:p>
     <w:p>
       <w:pPr>
-        <w:pStyle w:val="ListParagraph"/>
+        <w:pStyle w:val="Prrafodelista"/>
         <w:numPr>
           <w:ilvl w:val="0"/>
           <w:numId w:val="16"/>
@@ -4673,7 +4759,27 @@
           <w:sz w:val="22"/>
           <w:szCs w:val="28"/>
         </w:rPr>
-        <w:t xml:space="preserve">, GitHub y </w:t>
+        <w:t xml:space="preserve">, </w:t>
+      </w:r>
+      <w:proofErr w:type="spellStart"/>
+      <w:r>
+        <w:rPr>
+          <w:rFonts w:ascii="Arial" w:eastAsia="Arial" w:hAnsi="Arial" w:cs="Arial"/>
+          <w:color w:val="000000"/>
+          <w:sz w:val="22"/>
+          <w:szCs w:val="28"/>
+        </w:rPr>
+        <w:t>GitHub</w:t>
+      </w:r>
+      <w:proofErr w:type="spellEnd"/>
+      <w:r>
+        <w:rPr>
+          <w:rFonts w:ascii="Arial" w:eastAsia="Arial" w:hAnsi="Arial" w:cs="Arial"/>
+          <w:color w:val="000000"/>
+          <w:sz w:val="22"/>
+          <w:szCs w:val="28"/>
+        </w:rPr>
+        <w:t xml:space="preserve"> y </w:t>
       </w:r>
       <w:proofErr w:type="spellStart"/>
       <w:r>
@@ -4833,7 +4939,6 @@
         <w:rPr>
           <w:noProof/>
           <w:sz w:val="18"/>
-          <w:lang w:val="en-US" w:eastAsia="zh-CN"/>
         </w:rPr>
         <w:drawing>
           <wp:inline distT="0" distB="0" distL="0" distR="0" wp14:anchorId="445695AC" wp14:editId="4CA88B5D">
@@ -7480,7 +7585,7 @@
     </w:p>
     <w:tbl>
       <w:tblPr>
-        <w:tblStyle w:val="ListTable3-Accent3"/>
+        <w:tblStyle w:val="Tabladelista3-nfasis3"/>
         <w:tblW w:w="0" w:type="auto"/>
         <w:tblBorders>
           <w:top w:val="single" w:sz="4" w:space="0" w:color="auto"/>
@@ -9584,8 +9689,508 @@
               </w:rPr>
               <w:t>CG</w:t>
             </w:r>
+          </w:p>
+        </w:tc>
+      </w:tr>
+      <w:tr>
+        <w:trPr>
+          <w:cnfStyle w:val="000000100000" w:firstRow="0" w:lastRow="0" w:firstColumn="0" w:lastColumn="0" w:oddVBand="0" w:evenVBand="0" w:oddHBand="1" w:evenHBand="0" w:firstRowFirstColumn="0" w:firstRowLastColumn="0" w:lastRowFirstColumn="0" w:lastRowLastColumn="0"/>
+        </w:trPr>
+        <w:tc>
+          <w:tcPr>
+            <w:cnfStyle w:val="001000000000" w:firstRow="0" w:lastRow="0" w:firstColumn="1" w:lastColumn="0" w:oddVBand="0" w:evenVBand="0" w:oddHBand="0" w:evenHBand="0" w:firstRowFirstColumn="0" w:firstRowLastColumn="0" w:lastRowFirstColumn="0" w:lastRowLastColumn="0"/>
+            <w:tcW w:w="2394" w:type="dxa"/>
+            <w:tcBorders>
+              <w:top w:val="single" w:sz="4" w:space="0" w:color="auto"/>
+              <w:bottom w:val="single" w:sz="4" w:space="0" w:color="auto"/>
+            </w:tcBorders>
+            <w:vAlign w:val="center"/>
+          </w:tcPr>
+          <w:p>
+            <w:pPr>
+              <w:widowControl/>
+              <w:spacing w:after="160" w:line="259" w:lineRule="auto"/>
+              <w:jc w:val="center"/>
+              <w:rPr>
+                <w:rFonts w:ascii="Arial" w:hAnsi="Arial" w:cs="Arial"/>
+                <w:b w:val="0"/>
+                <w:color w:val="000000"/>
+                <w:sz w:val="22"/>
+                <w:szCs w:val="22"/>
+              </w:rPr>
+            </w:pPr>
+            <w:r>
+              <w:rPr>
+                <w:rFonts w:ascii="Arial" w:hAnsi="Arial" w:cs="Arial"/>
+                <w:b w:val="0"/>
+                <w:color w:val="000000"/>
+                <w:sz w:val="22"/>
+                <w:szCs w:val="22"/>
+              </w:rPr>
+              <w:t>Soporte</w:t>
+            </w:r>
+          </w:p>
+        </w:tc>
+        <w:tc>
+          <w:tcPr>
+            <w:tcW w:w="3564" w:type="dxa"/>
+            <w:tcBorders>
+              <w:bottom w:val="none" w:sz="0" w:space="0" w:color="auto"/>
+            </w:tcBorders>
+            <w:vAlign w:val="center"/>
+          </w:tcPr>
+          <w:p>
+            <w:pPr>
+              <w:widowControl/>
+              <w:spacing w:after="160" w:line="259" w:lineRule="auto"/>
+              <w:jc w:val="center"/>
+              <w:cnfStyle w:val="000000100000" w:firstRow="0" w:lastRow="0" w:firstColumn="0" w:lastColumn="0" w:oddVBand="0" w:evenVBand="0" w:oddHBand="1" w:evenHBand="0" w:firstRowFirstColumn="0" w:firstRowLastColumn="0" w:lastRowFirstColumn="0" w:lastRowLastColumn="0"/>
+              <w:rPr>
+                <w:rFonts w:ascii="Arial" w:hAnsi="Arial" w:cs="Arial"/>
+                <w:color w:val="000000"/>
+                <w:sz w:val="22"/>
+                <w:szCs w:val="22"/>
+              </w:rPr>
+            </w:pPr>
+            <w:r>
+              <w:rPr>
+                <w:rFonts w:ascii="Arial" w:hAnsi="Arial" w:cs="Arial"/>
+                <w:color w:val="000000"/>
+                <w:sz w:val="22"/>
+                <w:szCs w:val="22"/>
+              </w:rPr>
+              <w:t>Script librerías JavaScript</w:t>
+            </w:r>
+          </w:p>
+        </w:tc>
+        <w:tc>
+          <w:tcPr>
+            <w:tcW w:w="2340" w:type="dxa"/>
+            <w:tcBorders>
+              <w:bottom w:val="none" w:sz="0" w:space="0" w:color="auto"/>
+            </w:tcBorders>
+            <w:vAlign w:val="center"/>
+          </w:tcPr>
+          <w:p>
+            <w:pPr>
+              <w:widowControl/>
+              <w:spacing w:after="160" w:line="259" w:lineRule="auto"/>
+              <w:jc w:val="center"/>
+              <w:cnfStyle w:val="000000100000" w:firstRow="0" w:lastRow="0" w:firstColumn="0" w:lastColumn="0" w:oddVBand="0" w:evenVBand="0" w:oddHBand="1" w:evenHBand="0" w:firstRowFirstColumn="0" w:firstRowLastColumn="0" w:lastRowFirstColumn="0" w:lastRowLastColumn="0"/>
+              <w:rPr>
+                <w:rFonts w:ascii="Arial" w:hAnsi="Arial" w:cs="Arial"/>
+                <w:color w:val="000000"/>
+                <w:sz w:val="22"/>
+                <w:szCs w:val="22"/>
+              </w:rPr>
+            </w:pPr>
+            <w:r>
+              <w:rPr>
+                <w:rFonts w:ascii="Arial" w:hAnsi="Arial" w:cs="Arial"/>
+                <w:color w:val="000000"/>
+                <w:sz w:val="22"/>
+                <w:szCs w:val="22"/>
+              </w:rPr>
+              <w:t>Proyecto</w:t>
+            </w:r>
+          </w:p>
+        </w:tc>
+        <w:tc>
+          <w:tcPr>
+            <w:tcW w:w="1278" w:type="dxa"/>
+            <w:tcBorders>
+              <w:bottom w:val="none" w:sz="0" w:space="0" w:color="auto"/>
+            </w:tcBorders>
+            <w:vAlign w:val="center"/>
+          </w:tcPr>
+          <w:p>
+            <w:pPr>
+              <w:widowControl/>
+              <w:spacing w:after="160" w:line="259" w:lineRule="auto"/>
+              <w:jc w:val="center"/>
+              <w:cnfStyle w:val="000000100000" w:firstRow="0" w:lastRow="0" w:firstColumn="0" w:lastColumn="0" w:oddVBand="0" w:evenVBand="0" w:oddHBand="1" w:evenHBand="0" w:firstRowFirstColumn="0" w:firstRowLastColumn="0" w:lastRowFirstColumn="0" w:lastRowLastColumn="0"/>
+              <w:rPr>
+                <w:rFonts w:ascii="Arial" w:hAnsi="Arial" w:cs="Arial"/>
+                <w:color w:val="000000"/>
+                <w:sz w:val="22"/>
+                <w:szCs w:val="22"/>
+              </w:rPr>
+            </w:pPr>
+            <w:r>
+              <w:rPr>
+                <w:rFonts w:ascii="Arial" w:hAnsi="Arial" w:cs="Arial"/>
+                <w:color w:val="000000"/>
+                <w:sz w:val="22"/>
+                <w:szCs w:val="22"/>
+              </w:rPr>
+              <w:t>CG</w:t>
+            </w:r>
+          </w:p>
+        </w:tc>
+      </w:tr>
+      <w:tr>
+        <w:tc>
+          <w:tcPr>
+            <w:cnfStyle w:val="001000000000" w:firstRow="0" w:lastRow="0" w:firstColumn="1" w:lastColumn="0" w:oddVBand="0" w:evenVBand="0" w:oddHBand="0" w:evenHBand="0" w:firstRowFirstColumn="0" w:firstRowLastColumn="0" w:lastRowFirstColumn="0" w:lastRowLastColumn="0"/>
+            <w:tcW w:w="2394" w:type="dxa"/>
+            <w:tcBorders>
+              <w:top w:val="single" w:sz="4" w:space="0" w:color="auto"/>
+              <w:bottom w:val="single" w:sz="4" w:space="0" w:color="auto"/>
+            </w:tcBorders>
+            <w:vAlign w:val="center"/>
+          </w:tcPr>
+          <w:p>
+            <w:pPr>
+              <w:widowControl/>
+              <w:spacing w:after="160" w:line="259" w:lineRule="auto"/>
+              <w:jc w:val="center"/>
+              <w:rPr>
+                <w:rFonts w:ascii="Arial" w:hAnsi="Arial" w:cs="Arial"/>
+                <w:b w:val="0"/>
+                <w:color w:val="000000"/>
+                <w:sz w:val="22"/>
+                <w:szCs w:val="22"/>
+              </w:rPr>
+            </w:pPr>
+            <w:r>
+              <w:rPr>
+                <w:rFonts w:ascii="Arial" w:hAnsi="Arial" w:cs="Arial"/>
+                <w:b w:val="0"/>
+                <w:color w:val="000000"/>
+                <w:sz w:val="22"/>
+                <w:szCs w:val="22"/>
+              </w:rPr>
+              <w:t>Soporte</w:t>
+            </w:r>
+          </w:p>
+        </w:tc>
+        <w:tc>
+          <w:tcPr>
+            <w:tcW w:w="3564" w:type="dxa"/>
+            <w:vAlign w:val="center"/>
+          </w:tcPr>
+          <w:p>
+            <w:pPr>
+              <w:widowControl/>
+              <w:spacing w:after="160" w:line="259" w:lineRule="auto"/>
+              <w:jc w:val="center"/>
+              <w:cnfStyle w:val="000000000000" w:firstRow="0" w:lastRow="0" w:firstColumn="0" w:lastColumn="0" w:oddVBand="0" w:evenVBand="0" w:oddHBand="0" w:evenHBand="0" w:firstRowFirstColumn="0" w:firstRowLastColumn="0" w:lastRowFirstColumn="0" w:lastRowLastColumn="0"/>
+              <w:rPr>
+                <w:rFonts w:ascii="Arial" w:hAnsi="Arial" w:cs="Arial"/>
+                <w:color w:val="000000"/>
+                <w:sz w:val="22"/>
+                <w:szCs w:val="22"/>
+              </w:rPr>
+            </w:pPr>
+            <w:r>
+              <w:rPr>
+                <w:rFonts w:ascii="Arial" w:hAnsi="Arial" w:cs="Arial"/>
+                <w:color w:val="000000"/>
+                <w:sz w:val="22"/>
+                <w:szCs w:val="22"/>
+              </w:rPr>
+              <w:t>Script de librerías CSS</w:t>
+            </w:r>
+          </w:p>
+        </w:tc>
+        <w:tc>
+          <w:tcPr>
+            <w:tcW w:w="2340" w:type="dxa"/>
+            <w:vAlign w:val="center"/>
+          </w:tcPr>
+          <w:p>
+            <w:pPr>
+              <w:widowControl/>
+              <w:spacing w:after="160" w:line="259" w:lineRule="auto"/>
+              <w:jc w:val="center"/>
+              <w:cnfStyle w:val="000000000000" w:firstRow="0" w:lastRow="0" w:firstColumn="0" w:lastColumn="0" w:oddVBand="0" w:evenVBand="0" w:oddHBand="0" w:evenHBand="0" w:firstRowFirstColumn="0" w:firstRowLastColumn="0" w:lastRowFirstColumn="0" w:lastRowLastColumn="0"/>
+              <w:rPr>
+                <w:rFonts w:ascii="Arial" w:hAnsi="Arial" w:cs="Arial"/>
+                <w:color w:val="000000"/>
+                <w:sz w:val="22"/>
+                <w:szCs w:val="22"/>
+              </w:rPr>
+            </w:pPr>
+            <w:r>
+              <w:rPr>
+                <w:rFonts w:ascii="Arial" w:hAnsi="Arial" w:cs="Arial"/>
+                <w:color w:val="000000"/>
+                <w:sz w:val="22"/>
+                <w:szCs w:val="22"/>
+              </w:rPr>
+              <w:t>Proyecto</w:t>
+            </w:r>
+          </w:p>
+        </w:tc>
+        <w:tc>
+          <w:tcPr>
+            <w:tcW w:w="1278" w:type="dxa"/>
+            <w:vAlign w:val="center"/>
+          </w:tcPr>
+          <w:p>
+            <w:pPr>
+              <w:widowControl/>
+              <w:spacing w:after="160" w:line="259" w:lineRule="auto"/>
+              <w:jc w:val="center"/>
+              <w:cnfStyle w:val="000000000000" w:firstRow="0" w:lastRow="0" w:firstColumn="0" w:lastColumn="0" w:oddVBand="0" w:evenVBand="0" w:oddHBand="0" w:evenHBand="0" w:firstRowFirstColumn="0" w:firstRowLastColumn="0" w:lastRowFirstColumn="0" w:lastRowLastColumn="0"/>
+              <w:rPr>
+                <w:rFonts w:ascii="Arial" w:hAnsi="Arial" w:cs="Arial"/>
+                <w:color w:val="000000"/>
+                <w:sz w:val="22"/>
+                <w:szCs w:val="22"/>
+              </w:rPr>
+            </w:pPr>
+            <w:r>
+              <w:rPr>
+                <w:rFonts w:ascii="Arial" w:hAnsi="Arial" w:cs="Arial"/>
+                <w:color w:val="000000"/>
+                <w:sz w:val="22"/>
+                <w:szCs w:val="22"/>
+              </w:rPr>
+              <w:t>CG</w:t>
+            </w:r>
+          </w:p>
+        </w:tc>
+      </w:tr>
+      <w:tr>
+        <w:trPr>
+          <w:cnfStyle w:val="000000100000" w:firstRow="0" w:lastRow="0" w:firstColumn="0" w:lastColumn="0" w:oddVBand="0" w:evenVBand="0" w:oddHBand="1" w:evenHBand="0" w:firstRowFirstColumn="0" w:firstRowLastColumn="0" w:lastRowFirstColumn="0" w:lastRowLastColumn="0"/>
+        </w:trPr>
+        <w:tc>
+          <w:tcPr>
+            <w:cnfStyle w:val="001000000000" w:firstRow="0" w:lastRow="0" w:firstColumn="1" w:lastColumn="0" w:oddVBand="0" w:evenVBand="0" w:oddHBand="0" w:evenHBand="0" w:firstRowFirstColumn="0" w:firstRowLastColumn="0" w:lastRowFirstColumn="0" w:lastRowLastColumn="0"/>
+            <w:tcW w:w="2394" w:type="dxa"/>
+            <w:tcBorders>
+              <w:top w:val="single" w:sz="4" w:space="0" w:color="auto"/>
+              <w:bottom w:val="single" w:sz="4" w:space="0" w:color="auto"/>
+            </w:tcBorders>
+            <w:vAlign w:val="center"/>
+          </w:tcPr>
+          <w:p>
+            <w:pPr>
+              <w:widowControl/>
+              <w:spacing w:after="160" w:line="259" w:lineRule="auto"/>
+              <w:jc w:val="center"/>
+              <w:rPr>
+                <w:rFonts w:ascii="Arial" w:hAnsi="Arial" w:cs="Arial"/>
+                <w:b w:val="0"/>
+                <w:color w:val="000000"/>
+                <w:sz w:val="22"/>
+                <w:szCs w:val="22"/>
+              </w:rPr>
+            </w:pPr>
+            <w:r>
+              <w:rPr>
+                <w:rFonts w:ascii="Arial" w:hAnsi="Arial" w:cs="Arial"/>
+                <w:b w:val="0"/>
+                <w:color w:val="000000"/>
+                <w:sz w:val="22"/>
+                <w:szCs w:val="22"/>
+              </w:rPr>
+              <w:t>Soporte</w:t>
+            </w:r>
+          </w:p>
+        </w:tc>
+        <w:tc>
+          <w:tcPr>
+            <w:tcW w:w="3564" w:type="dxa"/>
+            <w:tcBorders>
+              <w:bottom w:val="none" w:sz="0" w:space="0" w:color="auto"/>
+            </w:tcBorders>
+            <w:vAlign w:val="center"/>
+          </w:tcPr>
+          <w:p>
+            <w:pPr>
+              <w:widowControl/>
+              <w:spacing w:after="160" w:line="259" w:lineRule="auto"/>
+              <w:jc w:val="center"/>
+              <w:cnfStyle w:val="000000100000" w:firstRow="0" w:lastRow="0" w:firstColumn="0" w:lastColumn="0" w:oddVBand="0" w:evenVBand="0" w:oddHBand="1" w:evenHBand="0" w:firstRowFirstColumn="0" w:firstRowLastColumn="0" w:lastRowFirstColumn="0" w:lastRowLastColumn="0"/>
+              <w:rPr>
+                <w:rFonts w:ascii="Arial" w:hAnsi="Arial" w:cs="Arial"/>
+                <w:color w:val="000000"/>
+                <w:sz w:val="22"/>
+                <w:szCs w:val="22"/>
+              </w:rPr>
+            </w:pPr>
+            <w:r>
+              <w:rPr>
+                <w:rFonts w:ascii="Arial" w:hAnsi="Arial" w:cs="Arial"/>
+                <w:color w:val="000000"/>
+                <w:sz w:val="22"/>
+                <w:szCs w:val="22"/>
+              </w:rPr>
+              <w:t>Drivers e instaladores</w:t>
+            </w:r>
+          </w:p>
+        </w:tc>
+        <w:tc>
+          <w:tcPr>
+            <w:tcW w:w="2340" w:type="dxa"/>
+            <w:tcBorders>
+              <w:bottom w:val="none" w:sz="0" w:space="0" w:color="auto"/>
+            </w:tcBorders>
+            <w:vAlign w:val="center"/>
+          </w:tcPr>
+          <w:p>
+            <w:pPr>
+              <w:widowControl/>
+              <w:spacing w:after="160" w:line="259" w:lineRule="auto"/>
+              <w:jc w:val="center"/>
+              <w:cnfStyle w:val="000000100000" w:firstRow="0" w:lastRow="0" w:firstColumn="0" w:lastColumn="0" w:oddVBand="0" w:evenVBand="0" w:oddHBand="1" w:evenHBand="0" w:firstRowFirstColumn="0" w:firstRowLastColumn="0" w:lastRowFirstColumn="0" w:lastRowLastColumn="0"/>
+              <w:rPr>
+                <w:rFonts w:ascii="Arial" w:hAnsi="Arial" w:cs="Arial"/>
+                <w:color w:val="000000"/>
+                <w:sz w:val="22"/>
+                <w:szCs w:val="22"/>
+              </w:rPr>
+            </w:pPr>
+            <w:r>
+              <w:rPr>
+                <w:rFonts w:ascii="Arial" w:hAnsi="Arial" w:cs="Arial"/>
+                <w:color w:val="000000"/>
+                <w:sz w:val="22"/>
+                <w:szCs w:val="22"/>
+              </w:rPr>
+              <w:t>Proye</w:t>
+            </w:r>
             <w:bookmarkStart w:id="2" w:name="_GoBack"/>
             <w:bookmarkEnd w:id="2"/>
+            <w:r>
+              <w:rPr>
+                <w:rFonts w:ascii="Arial" w:hAnsi="Arial" w:cs="Arial"/>
+                <w:color w:val="000000"/>
+                <w:sz w:val="22"/>
+                <w:szCs w:val="22"/>
+              </w:rPr>
+              <w:t>cto</w:t>
+            </w:r>
+          </w:p>
+        </w:tc>
+        <w:tc>
+          <w:tcPr>
+            <w:tcW w:w="1278" w:type="dxa"/>
+            <w:tcBorders>
+              <w:bottom w:val="none" w:sz="0" w:space="0" w:color="auto"/>
+            </w:tcBorders>
+            <w:vAlign w:val="center"/>
+          </w:tcPr>
+          <w:p>
+            <w:pPr>
+              <w:widowControl/>
+              <w:spacing w:after="160" w:line="259" w:lineRule="auto"/>
+              <w:jc w:val="center"/>
+              <w:cnfStyle w:val="000000100000" w:firstRow="0" w:lastRow="0" w:firstColumn="0" w:lastColumn="0" w:oddVBand="0" w:evenVBand="0" w:oddHBand="1" w:evenHBand="0" w:firstRowFirstColumn="0" w:firstRowLastColumn="0" w:lastRowFirstColumn="0" w:lastRowLastColumn="0"/>
+              <w:rPr>
+                <w:rFonts w:ascii="Arial" w:hAnsi="Arial" w:cs="Arial"/>
+                <w:color w:val="000000"/>
+                <w:sz w:val="22"/>
+                <w:szCs w:val="22"/>
+              </w:rPr>
+            </w:pPr>
+            <w:r>
+              <w:rPr>
+                <w:rFonts w:ascii="Arial" w:hAnsi="Arial" w:cs="Arial"/>
+                <w:color w:val="000000"/>
+                <w:sz w:val="22"/>
+                <w:szCs w:val="22"/>
+              </w:rPr>
+              <w:t>CG</w:t>
+            </w:r>
+          </w:p>
+        </w:tc>
+      </w:tr>
+      <w:tr>
+        <w:tc>
+          <w:tcPr>
+            <w:cnfStyle w:val="001000000000" w:firstRow="0" w:lastRow="0" w:firstColumn="1" w:lastColumn="0" w:oddVBand="0" w:evenVBand="0" w:oddHBand="0" w:evenHBand="0" w:firstRowFirstColumn="0" w:firstRowLastColumn="0" w:lastRowFirstColumn="0" w:lastRowLastColumn="0"/>
+            <w:tcW w:w="2394" w:type="dxa"/>
+            <w:tcBorders>
+              <w:top w:val="single" w:sz="4" w:space="0" w:color="auto"/>
+              <w:bottom w:val="single" w:sz="4" w:space="0" w:color="auto"/>
+            </w:tcBorders>
+            <w:vAlign w:val="center"/>
+          </w:tcPr>
+          <w:p>
+            <w:pPr>
+              <w:widowControl/>
+              <w:spacing w:after="160" w:line="259" w:lineRule="auto"/>
+              <w:rPr>
+                <w:rFonts w:ascii="Arial" w:hAnsi="Arial" w:cs="Arial"/>
+                <w:b w:val="0"/>
+                <w:color w:val="000000"/>
+                <w:sz w:val="22"/>
+                <w:szCs w:val="22"/>
+              </w:rPr>
+            </w:pPr>
+          </w:p>
+        </w:tc>
+        <w:tc>
+          <w:tcPr>
+            <w:tcW w:w="3564" w:type="dxa"/>
+            <w:tcBorders>
+              <w:bottom w:val="single" w:sz="4" w:space="0" w:color="auto"/>
+            </w:tcBorders>
+            <w:vAlign w:val="center"/>
+          </w:tcPr>
+          <w:p>
+            <w:pPr>
+              <w:widowControl/>
+              <w:spacing w:after="160" w:line="259" w:lineRule="auto"/>
+              <w:jc w:val="center"/>
+              <w:cnfStyle w:val="000000000000" w:firstRow="0" w:lastRow="0" w:firstColumn="0" w:lastColumn="0" w:oddVBand="0" w:evenVBand="0" w:oddHBand="0" w:evenHBand="0" w:firstRowFirstColumn="0" w:firstRowLastColumn="0" w:lastRowFirstColumn="0" w:lastRowLastColumn="0"/>
+              <w:rPr>
+                <w:rFonts w:ascii="Arial" w:hAnsi="Arial" w:cs="Arial"/>
+                <w:color w:val="000000"/>
+                <w:sz w:val="22"/>
+                <w:szCs w:val="22"/>
+              </w:rPr>
+            </w:pPr>
+          </w:p>
+        </w:tc>
+        <w:tc>
+          <w:tcPr>
+            <w:tcW w:w="2340" w:type="dxa"/>
+            <w:tcBorders>
+              <w:bottom w:val="single" w:sz="4" w:space="0" w:color="auto"/>
+            </w:tcBorders>
+            <w:vAlign w:val="center"/>
+          </w:tcPr>
+          <w:p>
+            <w:pPr>
+              <w:widowControl/>
+              <w:spacing w:after="160" w:line="259" w:lineRule="auto"/>
+              <w:jc w:val="center"/>
+              <w:cnfStyle w:val="000000000000" w:firstRow="0" w:lastRow="0" w:firstColumn="0" w:lastColumn="0" w:oddVBand="0" w:evenVBand="0" w:oddHBand="0" w:evenHBand="0" w:firstRowFirstColumn="0" w:firstRowLastColumn="0" w:lastRowFirstColumn="0" w:lastRowLastColumn="0"/>
+              <w:rPr>
+                <w:rFonts w:ascii="Arial" w:hAnsi="Arial" w:cs="Arial"/>
+                <w:color w:val="000000"/>
+                <w:sz w:val="22"/>
+                <w:szCs w:val="22"/>
+              </w:rPr>
+            </w:pPr>
+          </w:p>
+        </w:tc>
+        <w:tc>
+          <w:tcPr>
+            <w:tcW w:w="1278" w:type="dxa"/>
+            <w:tcBorders>
+              <w:bottom w:val="single" w:sz="4" w:space="0" w:color="auto"/>
+            </w:tcBorders>
+            <w:vAlign w:val="center"/>
+          </w:tcPr>
+          <w:p>
+            <w:pPr>
+              <w:widowControl/>
+              <w:spacing w:after="160" w:line="259" w:lineRule="auto"/>
+              <w:jc w:val="center"/>
+              <w:cnfStyle w:val="000000000000" w:firstRow="0" w:lastRow="0" w:firstColumn="0" w:lastColumn="0" w:oddVBand="0" w:evenVBand="0" w:oddHBand="0" w:evenHBand="0" w:firstRowFirstColumn="0" w:firstRowLastColumn="0" w:lastRowFirstColumn="0" w:lastRowLastColumn="0"/>
+              <w:rPr>
+                <w:rFonts w:ascii="Arial" w:hAnsi="Arial" w:cs="Arial"/>
+                <w:color w:val="000000"/>
+                <w:sz w:val="22"/>
+                <w:szCs w:val="22"/>
+              </w:rPr>
+            </w:pPr>
           </w:p>
         </w:tc>
       </w:tr>
@@ -9623,7 +10228,7 @@
 </file>
 
 <file path=word/endnotes.xml><?xml version="1.0" encoding="utf-8"?>
-<w:endnotes xmlns:wpc="http://schemas.microsoft.com/office/word/2010/wordprocessingCanvas" xmlns:cx="http://schemas.microsoft.com/office/drawing/2014/chartex" xmlns:cx1="http://schemas.microsoft.com/office/drawing/2015/9/8/chartex" xmlns:cx2="http://schemas.microsoft.com/office/drawing/2015/10/21/chartex" xmlns:cx3="http://schemas.microsoft.com/office/drawing/2016/5/9/chartex" xmlns:cx4="http://schemas.microsoft.com/office/drawing/2016/5/10/chartex" xmlns:cx5="http://schemas.microsoft.com/office/drawing/2016/5/11/chartex" xmlns:cx6="http://schemas.microsoft.com/office/drawing/2016/5/12/chartex" xmlns:cx7="http://schemas.microsoft.com/office/drawing/2016/5/13/chartex" xmlns:cx8="http://schemas.microsoft.com/office/drawing/2016/5/14/chartex" xmlns:mc="http://schemas.openxmlformats.org/markup-compatibility/2006" xmlns:aink="http://schemas.microsoft.com/office/drawing/2016/ink" xmlns:am3d="http://schemas.microsoft.com/office/drawing/2017/model3d" xmlns:o="urn:schemas-microsoft-com:office:office" xmlns:r="http://schemas.openxmlformats.org/officeDocument/2006/relationships" xmlns:m="http://schemas.openxmlformats.org/officeDocument/2006/math" xmlns:v="urn:schemas-microsoft-com:vml" xmlns:wp14="http://schemas.microsoft.com/office/word/2010/wordprocessingDrawing" xmlns:wp="http://schemas.openxmlformats.org/drawingml/2006/wordprocessingDrawing" xmlns:w10="urn:schemas-microsoft-com:office:word" xmlns:w="http://schemas.openxmlformats.org/wordprocessingml/2006/main" xmlns:w14="http://schemas.microsoft.com/office/word/2010/wordml" xmlns:w15="http://schemas.microsoft.com/office/word/2012/wordml" xmlns:w16cid="http://schemas.microsoft.com/office/word/2016/wordml/cid" xmlns:w16se="http://schemas.microsoft.com/office/word/2015/wordml/symex" xmlns:wpg="http://schemas.microsoft.com/office/word/2010/wordprocessingGroup" xmlns:wpi="http://schemas.microsoft.com/office/word/2010/wordprocessingInk" xmlns:wne="http://schemas.microsoft.com/office/word/2006/wordml" xmlns:wps="http://schemas.microsoft.com/office/word/2010/wordprocessingShape" mc:Ignorable="w14 w15 w16se w16cid wp14">
+<w:endnotes xmlns:wpc="http://schemas.microsoft.com/office/word/2010/wordprocessingCanvas" xmlns:mc="http://schemas.openxmlformats.org/markup-compatibility/2006" xmlns:o="urn:schemas-microsoft-com:office:office" xmlns:r="http://schemas.openxmlformats.org/officeDocument/2006/relationships" xmlns:m="http://schemas.openxmlformats.org/officeDocument/2006/math" xmlns:v="urn:schemas-microsoft-com:vml" xmlns:wp14="http://schemas.microsoft.com/office/word/2010/wordprocessingDrawing" xmlns:wp="http://schemas.openxmlformats.org/drawingml/2006/wordprocessingDrawing" xmlns:w10="urn:schemas-microsoft-com:office:word" xmlns:w="http://schemas.openxmlformats.org/wordprocessingml/2006/main" xmlns:w14="http://schemas.microsoft.com/office/word/2010/wordml" xmlns:w15="http://schemas.microsoft.com/office/word/2012/wordml" xmlns:wpg="http://schemas.microsoft.com/office/word/2010/wordprocessingGroup" xmlns:wpi="http://schemas.microsoft.com/office/word/2010/wordprocessingInk" xmlns:wne="http://schemas.microsoft.com/office/word/2006/wordml" xmlns:wps="http://schemas.microsoft.com/office/word/2010/wordprocessingShape" mc:Ignorable="w14 w15 wp14">
   <w:endnote w:type="separator" w:id="-1">
     <w:p>
       <w:r>
@@ -9642,7 +10247,7 @@
 </file>
 
 <file path=word/footer1.xml><?xml version="1.0" encoding="utf-8"?>
-<w:ftr xmlns:wpc="http://schemas.microsoft.com/office/word/2010/wordprocessingCanvas" xmlns:cx="http://schemas.microsoft.com/office/drawing/2014/chartex" xmlns:cx1="http://schemas.microsoft.com/office/drawing/2015/9/8/chartex" xmlns:cx2="http://schemas.microsoft.com/office/drawing/2015/10/21/chartex" xmlns:cx3="http://schemas.microsoft.com/office/drawing/2016/5/9/chartex" xmlns:cx4="http://schemas.microsoft.com/office/drawing/2016/5/10/chartex" xmlns:cx5="http://schemas.microsoft.com/office/drawing/2016/5/11/chartex" xmlns:cx6="http://schemas.microsoft.com/office/drawing/2016/5/12/chartex" xmlns:cx7="http://schemas.microsoft.com/office/drawing/2016/5/13/chartex" xmlns:cx8="http://schemas.microsoft.com/office/drawing/2016/5/14/chartex" xmlns:mc="http://schemas.openxmlformats.org/markup-compatibility/2006" xmlns:aink="http://schemas.microsoft.com/office/drawing/2016/ink" xmlns:am3d="http://schemas.microsoft.com/office/drawing/2017/model3d" xmlns:o="urn:schemas-microsoft-com:office:office" xmlns:r="http://schemas.openxmlformats.org/officeDocument/2006/relationships" xmlns:m="http://schemas.openxmlformats.org/officeDocument/2006/math" xmlns:v="urn:schemas-microsoft-com:vml" xmlns:wp14="http://schemas.microsoft.com/office/word/2010/wordprocessingDrawing" xmlns:wp="http://schemas.openxmlformats.org/drawingml/2006/wordprocessingDrawing" xmlns:w10="urn:schemas-microsoft-com:office:word" xmlns:w="http://schemas.openxmlformats.org/wordprocessingml/2006/main" xmlns:w14="http://schemas.microsoft.com/office/word/2010/wordml" xmlns:w15="http://schemas.microsoft.com/office/word/2012/wordml" xmlns:w16cid="http://schemas.microsoft.com/office/word/2016/wordml/cid" xmlns:w16se="http://schemas.microsoft.com/office/word/2015/wordml/symex" xmlns:wpg="http://schemas.microsoft.com/office/word/2010/wordprocessingGroup" xmlns:wpi="http://schemas.microsoft.com/office/word/2010/wordprocessingInk" xmlns:wne="http://schemas.microsoft.com/office/word/2006/wordml" xmlns:wps="http://schemas.microsoft.com/office/word/2010/wordprocessingShape" mc:Ignorable="w14 w15 w16se w16cid wp14">
+<w:ftr xmlns:wpc="http://schemas.microsoft.com/office/word/2010/wordprocessingCanvas" xmlns:mc="http://schemas.openxmlformats.org/markup-compatibility/2006" xmlns:o="urn:schemas-microsoft-com:office:office" xmlns:r="http://schemas.openxmlformats.org/officeDocument/2006/relationships" xmlns:m="http://schemas.openxmlformats.org/officeDocument/2006/math" xmlns:v="urn:schemas-microsoft-com:vml" xmlns:wp14="http://schemas.microsoft.com/office/word/2010/wordprocessingDrawing" xmlns:wp="http://schemas.openxmlformats.org/drawingml/2006/wordprocessingDrawing" xmlns:w10="urn:schemas-microsoft-com:office:word" xmlns:w="http://schemas.openxmlformats.org/wordprocessingml/2006/main" xmlns:w14="http://schemas.microsoft.com/office/word/2010/wordml" xmlns:w15="http://schemas.microsoft.com/office/word/2012/wordml" xmlns:wpg="http://schemas.microsoft.com/office/word/2010/wordprocessingGroup" xmlns:wpi="http://schemas.microsoft.com/office/word/2010/wordprocessingInk" xmlns:wne="http://schemas.microsoft.com/office/word/2006/wordml" xmlns:wps="http://schemas.microsoft.com/office/word/2010/wordprocessingShape" mc:Ignorable="w14 w15 wp14">
   <w:p>
     <w:pPr>
       <w:pBdr>
@@ -9783,7 +10388,7 @@
               <w:noProof/>
               <w:color w:val="000000"/>
             </w:rPr>
-            <w:t>5</w:t>
+            <w:t>9</w:t>
           </w:r>
           <w:r>
             <w:rPr>
@@ -9820,7 +10425,7 @@
               <w:noProof/>
               <w:color w:val="000000"/>
             </w:rPr>
-            <w:t>9</w:t>
+            <w:t>10</w:t>
           </w:r>
           <w:r>
             <w:rPr>
@@ -9854,7 +10459,7 @@
 </file>
 
 <file path=word/footnotes.xml><?xml version="1.0" encoding="utf-8"?>
-<w:footnotes xmlns:wpc="http://schemas.microsoft.com/office/word/2010/wordprocessingCanvas" xmlns:cx="http://schemas.microsoft.com/office/drawing/2014/chartex" xmlns:cx1="http://schemas.microsoft.com/office/drawing/2015/9/8/chartex" xmlns:cx2="http://schemas.microsoft.com/office/drawing/2015/10/21/chartex" xmlns:cx3="http://schemas.microsoft.com/office/drawing/2016/5/9/chartex" xmlns:cx4="http://schemas.microsoft.com/office/drawing/2016/5/10/chartex" xmlns:cx5="http://schemas.microsoft.com/office/drawing/2016/5/11/chartex" xmlns:cx6="http://schemas.microsoft.com/office/drawing/2016/5/12/chartex" xmlns:cx7="http://schemas.microsoft.com/office/drawing/2016/5/13/chartex" xmlns:cx8="http://schemas.microsoft.com/office/drawing/2016/5/14/chartex" xmlns:mc="http://schemas.openxmlformats.org/markup-compatibility/2006" xmlns:aink="http://schemas.microsoft.com/office/drawing/2016/ink" xmlns:am3d="http://schemas.microsoft.com/office/drawing/2017/model3d" xmlns:o="urn:schemas-microsoft-com:office:office" xmlns:r="http://schemas.openxmlformats.org/officeDocument/2006/relationships" xmlns:m="http://schemas.openxmlformats.org/officeDocument/2006/math" xmlns:v="urn:schemas-microsoft-com:vml" xmlns:wp14="http://schemas.microsoft.com/office/word/2010/wordprocessingDrawing" xmlns:wp="http://schemas.openxmlformats.org/drawingml/2006/wordprocessingDrawing" xmlns:w10="urn:schemas-microsoft-com:office:word" xmlns:w="http://schemas.openxmlformats.org/wordprocessingml/2006/main" xmlns:w14="http://schemas.microsoft.com/office/word/2010/wordml" xmlns:w15="http://schemas.microsoft.com/office/word/2012/wordml" xmlns:w16cid="http://schemas.microsoft.com/office/word/2016/wordml/cid" xmlns:w16se="http://schemas.microsoft.com/office/word/2015/wordml/symex" xmlns:wpg="http://schemas.microsoft.com/office/word/2010/wordprocessingGroup" xmlns:wpi="http://schemas.microsoft.com/office/word/2010/wordprocessingInk" xmlns:wne="http://schemas.microsoft.com/office/word/2006/wordml" xmlns:wps="http://schemas.microsoft.com/office/word/2010/wordprocessingShape" mc:Ignorable="w14 w15 w16se w16cid wp14">
+<w:footnotes xmlns:wpc="http://schemas.microsoft.com/office/word/2010/wordprocessingCanvas" xmlns:mc="http://schemas.openxmlformats.org/markup-compatibility/2006" xmlns:o="urn:schemas-microsoft-com:office:office" xmlns:r="http://schemas.openxmlformats.org/officeDocument/2006/relationships" xmlns:m="http://schemas.openxmlformats.org/officeDocument/2006/math" xmlns:v="urn:schemas-microsoft-com:vml" xmlns:wp14="http://schemas.microsoft.com/office/word/2010/wordprocessingDrawing" xmlns:wp="http://schemas.openxmlformats.org/drawingml/2006/wordprocessingDrawing" xmlns:w10="urn:schemas-microsoft-com:office:word" xmlns:w="http://schemas.openxmlformats.org/wordprocessingml/2006/main" xmlns:w14="http://schemas.microsoft.com/office/word/2010/wordml" xmlns:w15="http://schemas.microsoft.com/office/word/2012/wordml" xmlns:wpg="http://schemas.microsoft.com/office/word/2010/wordprocessingGroup" xmlns:wpi="http://schemas.microsoft.com/office/word/2010/wordprocessingInk" xmlns:wne="http://schemas.microsoft.com/office/word/2006/wordml" xmlns:wps="http://schemas.microsoft.com/office/word/2010/wordprocessingShape" mc:Ignorable="w14 w15 wp14">
   <w:footnote w:type="separator" w:id="-1">
     <w:p>
       <w:r>
@@ -9873,7 +10478,7 @@
 </file>
 
 <file path=word/header1.xml><?xml version="1.0" encoding="utf-8"?>
-<w:hdr xmlns:wpc="http://schemas.microsoft.com/office/word/2010/wordprocessingCanvas" xmlns:cx="http://schemas.microsoft.com/office/drawing/2014/chartex" xmlns:cx1="http://schemas.microsoft.com/office/drawing/2015/9/8/chartex" xmlns:cx2="http://schemas.microsoft.com/office/drawing/2015/10/21/chartex" xmlns:cx3="http://schemas.microsoft.com/office/drawing/2016/5/9/chartex" xmlns:cx4="http://schemas.microsoft.com/office/drawing/2016/5/10/chartex" xmlns:cx5="http://schemas.microsoft.com/office/drawing/2016/5/11/chartex" xmlns:cx6="http://schemas.microsoft.com/office/drawing/2016/5/12/chartex" xmlns:cx7="http://schemas.microsoft.com/office/drawing/2016/5/13/chartex" xmlns:cx8="http://schemas.microsoft.com/office/drawing/2016/5/14/chartex" xmlns:mc="http://schemas.openxmlformats.org/markup-compatibility/2006" xmlns:aink="http://schemas.microsoft.com/office/drawing/2016/ink" xmlns:am3d="http://schemas.microsoft.com/office/drawing/2017/model3d" xmlns:o="urn:schemas-microsoft-com:office:office" xmlns:r="http://schemas.openxmlformats.org/officeDocument/2006/relationships" xmlns:m="http://schemas.openxmlformats.org/officeDocument/2006/math" xmlns:v="urn:schemas-microsoft-com:vml" xmlns:wp14="http://schemas.microsoft.com/office/word/2010/wordprocessingDrawing" xmlns:wp="http://schemas.openxmlformats.org/drawingml/2006/wordprocessingDrawing" xmlns:w10="urn:schemas-microsoft-com:office:word" xmlns:w="http://schemas.openxmlformats.org/wordprocessingml/2006/main" xmlns:w14="http://schemas.microsoft.com/office/word/2010/wordml" xmlns:w15="http://schemas.microsoft.com/office/word/2012/wordml" xmlns:w16cid="http://schemas.microsoft.com/office/word/2016/wordml/cid" xmlns:w16se="http://schemas.microsoft.com/office/word/2015/wordml/symex" xmlns:wpg="http://schemas.microsoft.com/office/word/2010/wordprocessingGroup" xmlns:wpi="http://schemas.microsoft.com/office/word/2010/wordprocessingInk" xmlns:wne="http://schemas.microsoft.com/office/word/2006/wordml" xmlns:wps="http://schemas.microsoft.com/office/word/2010/wordprocessingShape" mc:Ignorable="w14 w15 w16se w16cid wp14">
+<w:hdr xmlns:wpc="http://schemas.microsoft.com/office/word/2010/wordprocessingCanvas" xmlns:mc="http://schemas.openxmlformats.org/markup-compatibility/2006" xmlns:o="urn:schemas-microsoft-com:office:office" xmlns:r="http://schemas.openxmlformats.org/officeDocument/2006/relationships" xmlns:m="http://schemas.openxmlformats.org/officeDocument/2006/math" xmlns:v="urn:schemas-microsoft-com:vml" xmlns:wp14="http://schemas.microsoft.com/office/word/2010/wordprocessingDrawing" xmlns:wp="http://schemas.openxmlformats.org/drawingml/2006/wordprocessingDrawing" xmlns:w10="urn:schemas-microsoft-com:office:word" xmlns:w="http://schemas.openxmlformats.org/wordprocessingml/2006/main" xmlns:w14="http://schemas.microsoft.com/office/word/2010/wordml" xmlns:w15="http://schemas.microsoft.com/office/word/2012/wordml" xmlns:wpg="http://schemas.microsoft.com/office/word/2010/wordprocessingGroup" xmlns:wpi="http://schemas.microsoft.com/office/word/2010/wordprocessingInk" xmlns:wne="http://schemas.microsoft.com/office/word/2006/wordml" xmlns:wps="http://schemas.microsoft.com/office/word/2010/wordprocessingShape" mc:Ignorable="w14 w15 wp14">
   <w:p>
     <w:pPr>
       <w:pBdr>
@@ -10015,7 +10620,7 @@
 </file>
 
 <file path=word/header2.xml><?xml version="1.0" encoding="utf-8"?>
-<w:hdr xmlns:wpc="http://schemas.microsoft.com/office/word/2010/wordprocessingCanvas" xmlns:cx="http://schemas.microsoft.com/office/drawing/2014/chartex" xmlns:cx1="http://schemas.microsoft.com/office/drawing/2015/9/8/chartex" xmlns:cx2="http://schemas.microsoft.com/office/drawing/2015/10/21/chartex" xmlns:cx3="http://schemas.microsoft.com/office/drawing/2016/5/9/chartex" xmlns:cx4="http://schemas.microsoft.com/office/drawing/2016/5/10/chartex" xmlns:cx5="http://schemas.microsoft.com/office/drawing/2016/5/11/chartex" xmlns:cx6="http://schemas.microsoft.com/office/drawing/2016/5/12/chartex" xmlns:cx7="http://schemas.microsoft.com/office/drawing/2016/5/13/chartex" xmlns:cx8="http://schemas.microsoft.com/office/drawing/2016/5/14/chartex" xmlns:mc="http://schemas.openxmlformats.org/markup-compatibility/2006" xmlns:aink="http://schemas.microsoft.com/office/drawing/2016/ink" xmlns:am3d="http://schemas.microsoft.com/office/drawing/2017/model3d" xmlns:o="urn:schemas-microsoft-com:office:office" xmlns:r="http://schemas.openxmlformats.org/officeDocument/2006/relationships" xmlns:m="http://schemas.openxmlformats.org/officeDocument/2006/math" xmlns:v="urn:schemas-microsoft-com:vml" xmlns:wp14="http://schemas.microsoft.com/office/word/2010/wordprocessingDrawing" xmlns:wp="http://schemas.openxmlformats.org/drawingml/2006/wordprocessingDrawing" xmlns:w10="urn:schemas-microsoft-com:office:word" xmlns:w="http://schemas.openxmlformats.org/wordprocessingml/2006/main" xmlns:w14="http://schemas.microsoft.com/office/word/2010/wordml" xmlns:w15="http://schemas.microsoft.com/office/word/2012/wordml" xmlns:w16cid="http://schemas.microsoft.com/office/word/2016/wordml/cid" xmlns:w16se="http://schemas.microsoft.com/office/word/2015/wordml/symex" xmlns:wpg="http://schemas.microsoft.com/office/word/2010/wordprocessingGroup" xmlns:wpi="http://schemas.microsoft.com/office/word/2010/wordprocessingInk" xmlns:wne="http://schemas.microsoft.com/office/word/2006/wordml" xmlns:wps="http://schemas.microsoft.com/office/word/2010/wordprocessingShape" mc:Ignorable="w14 w15 w16se w16cid wp14">
+<w:hdr xmlns:wpc="http://schemas.microsoft.com/office/word/2010/wordprocessingCanvas" xmlns:mc="http://schemas.openxmlformats.org/markup-compatibility/2006" xmlns:o="urn:schemas-microsoft-com:office:office" xmlns:r="http://schemas.openxmlformats.org/officeDocument/2006/relationships" xmlns:m="http://schemas.openxmlformats.org/officeDocument/2006/math" xmlns:v="urn:schemas-microsoft-com:vml" xmlns:wp14="http://schemas.microsoft.com/office/word/2010/wordprocessingDrawing" xmlns:wp="http://schemas.openxmlformats.org/drawingml/2006/wordprocessingDrawing" xmlns:w10="urn:schemas-microsoft-com:office:word" xmlns:w="http://schemas.openxmlformats.org/wordprocessingml/2006/main" xmlns:w14="http://schemas.microsoft.com/office/word/2010/wordml" xmlns:w15="http://schemas.microsoft.com/office/word/2012/wordml" xmlns:wpg="http://schemas.microsoft.com/office/word/2010/wordprocessingGroup" xmlns:wpi="http://schemas.microsoft.com/office/word/2010/wordprocessingInk" xmlns:wne="http://schemas.microsoft.com/office/word/2006/wordml" xmlns:wps="http://schemas.microsoft.com/office/word/2010/wordprocessingShape" mc:Ignorable="w14 w15 wp14">
   <w:p>
     <w:pPr>
       <w:pBdr>
@@ -10151,8 +10756,8 @@
 </file>
 
 <file path=word/numbering.xml><?xml version="1.0" encoding="utf-8"?>
-<w:numbering xmlns:wpc="http://schemas.microsoft.com/office/word/2010/wordprocessingCanvas" xmlns:cx="http://schemas.microsoft.com/office/drawing/2014/chartex" xmlns:cx1="http://schemas.microsoft.com/office/drawing/2015/9/8/chartex" xmlns:cx2="http://schemas.microsoft.com/office/drawing/2015/10/21/chartex" xmlns:cx3="http://schemas.microsoft.com/office/drawing/2016/5/9/chartex" xmlns:cx4="http://schemas.microsoft.com/office/drawing/2016/5/10/chartex" xmlns:cx5="http://schemas.microsoft.com/office/drawing/2016/5/11/chartex" xmlns:cx6="http://schemas.microsoft.com/office/drawing/2016/5/12/chartex" xmlns:cx7="http://schemas.microsoft.com/office/drawing/2016/5/13/chartex" xmlns:cx8="http://schemas.microsoft.com/office/drawing/2016/5/14/chartex" xmlns:mc="http://schemas.openxmlformats.org/markup-compatibility/2006" xmlns:aink="http://schemas.microsoft.com/office/drawing/2016/ink" xmlns:am3d="http://schemas.microsoft.com/office/drawing/2017/model3d" xmlns:o="urn:schemas-microsoft-com:office:office" xmlns:r="http://schemas.openxmlformats.org/officeDocument/2006/relationships" xmlns:m="http://schemas.openxmlformats.org/officeDocument/2006/math" xmlns:v="urn:schemas-microsoft-com:vml" xmlns:wp14="http://schemas.microsoft.com/office/word/2010/wordprocessingDrawing" xmlns:wp="http://schemas.openxmlformats.org/drawingml/2006/wordprocessingDrawing" xmlns:w10="urn:schemas-microsoft-com:office:word" xmlns:w="http://schemas.openxmlformats.org/wordprocessingml/2006/main" xmlns:w14="http://schemas.microsoft.com/office/word/2010/wordml" xmlns:w15="http://schemas.microsoft.com/office/word/2012/wordml" xmlns:w16cid="http://schemas.microsoft.com/office/word/2016/wordml/cid" xmlns:w16se="http://schemas.microsoft.com/office/word/2015/wordml/symex" xmlns:wpg="http://schemas.microsoft.com/office/word/2010/wordprocessingGroup" xmlns:wpi="http://schemas.microsoft.com/office/word/2010/wordprocessingInk" xmlns:wne="http://schemas.microsoft.com/office/word/2006/wordml" xmlns:wps="http://schemas.microsoft.com/office/word/2010/wordprocessingShape" mc:Ignorable="w14 w15 w16se w16cid wp14">
-  <w:abstractNum w:abstractNumId="0" w15:restartNumberingAfterBreak="0">
+<w:numbering xmlns:wpc="http://schemas.microsoft.com/office/word/2010/wordprocessingCanvas" xmlns:mc="http://schemas.openxmlformats.org/markup-compatibility/2006" xmlns:o="urn:schemas-microsoft-com:office:office" xmlns:r="http://schemas.openxmlformats.org/officeDocument/2006/relationships" xmlns:m="http://schemas.openxmlformats.org/officeDocument/2006/math" xmlns:v="urn:schemas-microsoft-com:vml" xmlns:wp14="http://schemas.microsoft.com/office/word/2010/wordprocessingDrawing" xmlns:wp="http://schemas.openxmlformats.org/drawingml/2006/wordprocessingDrawing" xmlns:w10="urn:schemas-microsoft-com:office:word" xmlns:w="http://schemas.openxmlformats.org/wordprocessingml/2006/main" xmlns:w14="http://schemas.microsoft.com/office/word/2010/wordml" xmlns:w15="http://schemas.microsoft.com/office/word/2012/wordml" xmlns:wpg="http://schemas.microsoft.com/office/word/2010/wordprocessingGroup" xmlns:wpi="http://schemas.microsoft.com/office/word/2010/wordprocessingInk" xmlns:wne="http://schemas.microsoft.com/office/word/2006/wordml" xmlns:wps="http://schemas.microsoft.com/office/word/2010/wordprocessingShape" mc:Ignorable="w14 w15 wp14">
+  <w:abstractNum w:abstractNumId="0">
     <w:nsid w:val="0E840BEE"/>
     <w:multiLevelType w:val="multilevel"/>
     <w:tmpl w:val="C24C9A1E"/>
@@ -10265,7 +10870,7 @@
       </w:rPr>
     </w:lvl>
   </w:abstractNum>
-  <w:abstractNum w:abstractNumId="1" w15:restartNumberingAfterBreak="0">
+  <w:abstractNum w:abstractNumId="1">
     <w:nsid w:val="11494985"/>
     <w:multiLevelType w:val="hybridMultilevel"/>
     <w:tmpl w:val="E01AC4C0"/>
@@ -10354,7 +10959,7 @@
       </w:pPr>
     </w:lvl>
   </w:abstractNum>
-  <w:abstractNum w:abstractNumId="2" w15:restartNumberingAfterBreak="0">
+  <w:abstractNum w:abstractNumId="2">
     <w:nsid w:val="13DC178E"/>
     <w:multiLevelType w:val="multilevel"/>
     <w:tmpl w:val="D2EA1B7C"/>
@@ -10440,7 +11045,7 @@
       </w:pPr>
     </w:lvl>
   </w:abstractNum>
-  <w:abstractNum w:abstractNumId="3" w15:restartNumberingAfterBreak="0">
+  <w:abstractNum w:abstractNumId="3">
     <w:nsid w:val="1A113BC8"/>
     <w:multiLevelType w:val="hybridMultilevel"/>
     <w:tmpl w:val="B302BFB4"/>
@@ -10553,7 +11158,7 @@
       </w:rPr>
     </w:lvl>
   </w:abstractNum>
-  <w:abstractNum w:abstractNumId="4" w15:restartNumberingAfterBreak="0">
+  <w:abstractNum w:abstractNumId="4">
     <w:nsid w:val="1CDE33B5"/>
     <w:multiLevelType w:val="hybridMultilevel"/>
     <w:tmpl w:val="E44CD0F4"/>
@@ -10666,7 +11271,7 @@
       </w:rPr>
     </w:lvl>
   </w:abstractNum>
-  <w:abstractNum w:abstractNumId="5" w15:restartNumberingAfterBreak="0">
+  <w:abstractNum w:abstractNumId="5">
     <w:nsid w:val="272A2092"/>
     <w:multiLevelType w:val="hybridMultilevel"/>
     <w:tmpl w:val="795E88CC"/>
@@ -10779,7 +11384,7 @@
       </w:rPr>
     </w:lvl>
   </w:abstractNum>
-  <w:abstractNum w:abstractNumId="6" w15:restartNumberingAfterBreak="0">
+  <w:abstractNum w:abstractNumId="6">
     <w:nsid w:val="29DD4650"/>
     <w:multiLevelType w:val="hybridMultilevel"/>
     <w:tmpl w:val="110AE81C"/>
@@ -10892,7 +11497,7 @@
       </w:rPr>
     </w:lvl>
   </w:abstractNum>
-  <w:abstractNum w:abstractNumId="7" w15:restartNumberingAfterBreak="0">
+  <w:abstractNum w:abstractNumId="7">
     <w:nsid w:val="3C9E4CFA"/>
     <w:multiLevelType w:val="hybridMultilevel"/>
     <w:tmpl w:val="A006AB68"/>
@@ -11005,7 +11610,7 @@
       </w:rPr>
     </w:lvl>
   </w:abstractNum>
-  <w:abstractNum w:abstractNumId="8" w15:restartNumberingAfterBreak="0">
+  <w:abstractNum w:abstractNumId="8">
     <w:nsid w:val="3D7D2247"/>
     <w:multiLevelType w:val="hybridMultilevel"/>
     <w:tmpl w:val="4776DC36"/>
@@ -11118,7 +11723,7 @@
       </w:rPr>
     </w:lvl>
   </w:abstractNum>
-  <w:abstractNum w:abstractNumId="9" w15:restartNumberingAfterBreak="0">
+  <w:abstractNum w:abstractNumId="9">
     <w:nsid w:val="595A08D7"/>
     <w:multiLevelType w:val="hybridMultilevel"/>
     <w:tmpl w:val="E5685E96"/>
@@ -11207,7 +11812,7 @@
       </w:pPr>
     </w:lvl>
   </w:abstractNum>
-  <w:abstractNum w:abstractNumId="10" w15:restartNumberingAfterBreak="0">
+  <w:abstractNum w:abstractNumId="10">
     <w:nsid w:val="59705A0A"/>
     <w:multiLevelType w:val="multilevel"/>
     <w:tmpl w:val="32B26416"/>
@@ -11329,7 +11934,7 @@
       </w:rPr>
     </w:lvl>
   </w:abstractNum>
-  <w:abstractNum w:abstractNumId="11" w15:restartNumberingAfterBreak="0">
+  <w:abstractNum w:abstractNumId="11">
     <w:nsid w:val="5A07062A"/>
     <w:multiLevelType w:val="hybridMultilevel"/>
     <w:tmpl w:val="328ECBF4"/>
@@ -11441,7 +12046,7 @@
       </w:rPr>
     </w:lvl>
   </w:abstractNum>
-  <w:abstractNum w:abstractNumId="12" w15:restartNumberingAfterBreak="0">
+  <w:abstractNum w:abstractNumId="12">
     <w:nsid w:val="6193220F"/>
     <w:multiLevelType w:val="multilevel"/>
     <w:tmpl w:val="DB7C9F46"/>
@@ -11554,7 +12159,7 @@
       </w:rPr>
     </w:lvl>
   </w:abstractNum>
-  <w:abstractNum w:abstractNumId="13" w15:restartNumberingAfterBreak="0">
+  <w:abstractNum w:abstractNumId="13">
     <w:nsid w:val="686C34E9"/>
     <w:multiLevelType w:val="multilevel"/>
     <w:tmpl w:val="C24C9A1E"/>
@@ -11667,7 +12272,7 @@
       </w:rPr>
     </w:lvl>
   </w:abstractNum>
-  <w:abstractNum w:abstractNumId="14" w15:restartNumberingAfterBreak="0">
+  <w:abstractNum w:abstractNumId="14">
     <w:nsid w:val="6CC63492"/>
     <w:multiLevelType w:val="multilevel"/>
     <w:tmpl w:val="F2368C48"/>
@@ -11780,7 +12385,7 @@
       </w:rPr>
     </w:lvl>
   </w:abstractNum>
-  <w:abstractNum w:abstractNumId="15" w15:restartNumberingAfterBreak="0">
+  <w:abstractNum w:abstractNumId="15">
     <w:nsid w:val="6D471DBF"/>
     <w:multiLevelType w:val="hybridMultilevel"/>
     <w:tmpl w:val="640A350C"/>
@@ -11893,7 +12498,7 @@
       </w:rPr>
     </w:lvl>
   </w:abstractNum>
-  <w:abstractNum w:abstractNumId="16" w15:restartNumberingAfterBreak="0">
+  <w:abstractNum w:abstractNumId="16">
     <w:nsid w:val="71A069BB"/>
     <w:multiLevelType w:val="multilevel"/>
     <w:tmpl w:val="D0C227DC"/>
@@ -12006,7 +12611,7 @@
       </w:rPr>
     </w:lvl>
   </w:abstractNum>
-  <w:abstractNum w:abstractNumId="17" w15:restartNumberingAfterBreak="0">
+  <w:abstractNum w:abstractNumId="17">
     <w:nsid w:val="78DB4304"/>
     <w:multiLevelType w:val="multilevel"/>
     <w:tmpl w:val="280A001F"/>
@@ -12159,7 +12764,7 @@
 </file>
 
 <file path=word/styles.xml><?xml version="1.0" encoding="utf-8"?>
-<w:styles xmlns:mc="http://schemas.openxmlformats.org/markup-compatibility/2006" xmlns:r="http://schemas.openxmlformats.org/officeDocument/2006/relationships" xmlns:w="http://schemas.openxmlformats.org/wordprocessingml/2006/main" xmlns:w14="http://schemas.microsoft.com/office/word/2010/wordml" xmlns:w15="http://schemas.microsoft.com/office/word/2012/wordml" xmlns:w16cid="http://schemas.microsoft.com/office/word/2016/wordml/cid" xmlns:w16se="http://schemas.microsoft.com/office/word/2015/wordml/symex" mc:Ignorable="w14 w15 w16se w16cid">
+<w:styles xmlns:mc="http://schemas.openxmlformats.org/markup-compatibility/2006" xmlns:r="http://schemas.openxmlformats.org/officeDocument/2006/relationships" xmlns:w="http://schemas.openxmlformats.org/wordprocessingml/2006/main" xmlns:w14="http://schemas.microsoft.com/office/word/2010/wordml" xmlns:w15="http://schemas.microsoft.com/office/word/2012/wordml" mc:Ignorable="w14 w15">
   <w:docDefaults>
     <w:rPrDefault>
       <w:rPr>
@@ -12173,7 +12778,7 @@
       </w:pPr>
     </w:pPrDefault>
   </w:docDefaults>
-  <w:latentStyles w:defLockedState="0" w:defUIPriority="99" w:defSemiHidden="0" w:defUnhideWhenUsed="0" w:defQFormat="0" w:count="375">
+  <w:latentStyles w:defLockedState="0" w:defUIPriority="99" w:defSemiHidden="0" w:defUnhideWhenUsed="0" w:defQFormat="0" w:count="371">
     <w:lsdException w:name="Normal" w:uiPriority="0" w:qFormat="1"/>
     <w:lsdException w:name="heading 1" w:uiPriority="9" w:qFormat="1"/>
     <w:lsdException w:name="heading 2" w:semiHidden="1" w:uiPriority="9" w:unhideWhenUsed="1" w:qFormat="1"/>
@@ -12279,6 +12884,7 @@
     <w:lsdException w:name="HTML Sample" w:semiHidden="1" w:unhideWhenUsed="1"/>
     <w:lsdException w:name="HTML Typewriter" w:semiHidden="1" w:unhideWhenUsed="1"/>
     <w:lsdException w:name="HTML Variable" w:semiHidden="1" w:unhideWhenUsed="1"/>
+    <w:lsdException w:name="Normal Table" w:semiHidden="1" w:unhideWhenUsed="1"/>
     <w:lsdException w:name="annotation subject" w:semiHidden="1" w:unhideWhenUsed="1"/>
     <w:lsdException w:name="No List" w:semiHidden="1" w:unhideWhenUsed="1"/>
     <w:lsdException w:name="Outline List 1" w:semiHidden="1" w:unhideWhenUsed="1"/>
@@ -12322,8 +12928,10 @@
     <w:lsdException w:name="Table Elegant" w:semiHidden="1" w:unhideWhenUsed="1"/>
     <w:lsdException w:name="Table Professional" w:semiHidden="1" w:unhideWhenUsed="1"/>
     <w:lsdException w:name="Table Subtle 1" w:semiHidden="1" w:unhideWhenUsed="1"/>
+    <w:lsdException w:name="Table Subtle 2" w:semiHidden="1" w:unhideWhenUsed="1"/>
     <w:lsdException w:name="Table Web 1" w:semiHidden="1" w:unhideWhenUsed="1"/>
     <w:lsdException w:name="Table Web 2" w:semiHidden="1" w:unhideWhenUsed="1"/>
+    <w:lsdException w:name="Table Web 3" w:semiHidden="1" w:unhideWhenUsed="1"/>
     <w:lsdException w:name="Balloon Text" w:semiHidden="1" w:unhideWhenUsed="1"/>
     <w:lsdException w:name="Table Grid" w:uiPriority="39"/>
     <w:lsdException w:name="Table Theme" w:semiHidden="1" w:unhideWhenUsed="1"/>
@@ -12542,16 +13150,12 @@
     <w:lsdException w:name="List Table 5 Dark Accent 6" w:uiPriority="50"/>
     <w:lsdException w:name="List Table 6 Colorful Accent 6" w:uiPriority="51"/>
     <w:lsdException w:name="List Table 7 Colorful Accent 6" w:uiPriority="52"/>
-    <w:lsdException w:name="Mention" w:semiHidden="1" w:unhideWhenUsed="1"/>
-    <w:lsdException w:name="Smart Hyperlink" w:semiHidden="1" w:unhideWhenUsed="1"/>
-    <w:lsdException w:name="Hashtag" w:semiHidden="1" w:unhideWhenUsed="1"/>
-    <w:lsdException w:name="Unresolved Mention" w:semiHidden="1" w:unhideWhenUsed="1"/>
   </w:latentStyles>
   <w:style w:type="paragraph" w:default="1" w:styleId="Normal">
     <w:name w:val="Normal"/>
     <w:qFormat/>
   </w:style>
-  <w:style w:type="paragraph" w:styleId="Heading1">
+  <w:style w:type="paragraph" w:styleId="Ttulo1">
     <w:name w:val="heading 1"/>
     <w:basedOn w:val="Normal"/>
     <w:next w:val="Normal"/>
@@ -12570,7 +13174,7 @@
       <w:szCs w:val="32"/>
     </w:rPr>
   </w:style>
-  <w:style w:type="paragraph" w:styleId="Heading2">
+  <w:style w:type="paragraph" w:styleId="Ttulo2">
     <w:name w:val="heading 2"/>
     <w:basedOn w:val="Normal"/>
     <w:next w:val="Normal"/>
@@ -12590,7 +13194,7 @@
       <w:szCs w:val="36"/>
     </w:rPr>
   </w:style>
-  <w:style w:type="paragraph" w:styleId="Heading3">
+  <w:style w:type="paragraph" w:styleId="Ttulo3">
     <w:name w:val="heading 3"/>
     <w:basedOn w:val="Normal"/>
     <w:next w:val="Normal"/>
@@ -12610,7 +13214,7 @@
       <w:szCs w:val="28"/>
     </w:rPr>
   </w:style>
-  <w:style w:type="paragraph" w:styleId="Heading4">
+  <w:style w:type="paragraph" w:styleId="Ttulo4">
     <w:name w:val="heading 4"/>
     <w:basedOn w:val="Normal"/>
     <w:next w:val="Normal"/>
@@ -12630,7 +13234,7 @@
       <w:szCs w:val="24"/>
     </w:rPr>
   </w:style>
-  <w:style w:type="paragraph" w:styleId="Heading5">
+  <w:style w:type="paragraph" w:styleId="Ttulo5">
     <w:name w:val="heading 5"/>
     <w:basedOn w:val="Normal"/>
     <w:next w:val="Normal"/>
@@ -12650,7 +13254,7 @@
       <w:szCs w:val="22"/>
     </w:rPr>
   </w:style>
-  <w:style w:type="paragraph" w:styleId="Heading6">
+  <w:style w:type="paragraph" w:styleId="Ttulo6">
     <w:name w:val="heading 6"/>
     <w:basedOn w:val="Normal"/>
     <w:next w:val="Normal"/>
@@ -12668,13 +13272,13 @@
       <w:b/>
     </w:rPr>
   </w:style>
-  <w:style w:type="character" w:default="1" w:styleId="DefaultParagraphFont">
+  <w:style w:type="character" w:default="1" w:styleId="Fuentedeprrafopredeter">
     <w:name w:val="Default Paragraph Font"/>
     <w:uiPriority w:val="1"/>
     <w:semiHidden/>
     <w:unhideWhenUsed/>
   </w:style>
-  <w:style w:type="table" w:default="1" w:styleId="TableNormal">
+  <w:style w:type="table" w:default="1" w:styleId="Tablanormal">
     <w:name w:val="Normal Table"/>
     <w:uiPriority w:val="99"/>
     <w:semiHidden/>
@@ -12689,7 +13293,7 @@
       </w:tblCellMar>
     </w:tblPr>
   </w:style>
-  <w:style w:type="numbering" w:default="1" w:styleId="NoList">
+  <w:style w:type="numbering" w:default="1" w:styleId="Sinlista">
     <w:name w:val="No List"/>
     <w:uiPriority w:val="99"/>
     <w:semiHidden/>
@@ -12706,7 +13310,7 @@
       </w:tblCellMar>
     </w:tblPr>
   </w:style>
-  <w:style w:type="paragraph" w:styleId="Title">
+  <w:style w:type="paragraph" w:styleId="Puesto">
     <w:name w:val="Title"/>
     <w:basedOn w:val="Normal"/>
     <w:next w:val="Normal"/>
@@ -12723,7 +13327,7 @@
       <w:szCs w:val="72"/>
     </w:rPr>
   </w:style>
-  <w:style w:type="paragraph" w:styleId="Subtitle">
+  <w:style w:type="paragraph" w:styleId="Subttulo">
     <w:name w:val="Subtitle"/>
     <w:basedOn w:val="Normal"/>
     <w:next w:val="Normal"/>
@@ -12748,7 +13352,9 @@
       <w:tblStyleRowBandSize w:val="1"/>
       <w:tblStyleColBandSize w:val="1"/>
       <w:tblCellMar>
+        <w:top w:w="0" w:type="dxa"/>
         <w:left w:w="115" w:type="dxa"/>
+        <w:bottom w:w="0" w:type="dxa"/>
         <w:right w:w="115" w:type="dxa"/>
       </w:tblCellMar>
     </w:tblPr>
@@ -12759,7 +13365,9 @@
       <w:tblStyleRowBandSize w:val="1"/>
       <w:tblStyleColBandSize w:val="1"/>
       <w:tblCellMar>
+        <w:top w:w="0" w:type="dxa"/>
         <w:left w:w="115" w:type="dxa"/>
+        <w:bottom w:w="0" w:type="dxa"/>
         <w:right w:w="115" w:type="dxa"/>
       </w:tblCellMar>
     </w:tblPr>
@@ -12770,7 +13378,9 @@
       <w:tblStyleRowBandSize w:val="1"/>
       <w:tblStyleColBandSize w:val="1"/>
       <w:tblCellMar>
+        <w:top w:w="0" w:type="dxa"/>
         <w:left w:w="108" w:type="dxa"/>
+        <w:bottom w:w="0" w:type="dxa"/>
         <w:right w:w="108" w:type="dxa"/>
       </w:tblCellMar>
     </w:tblPr>
@@ -12781,12 +13391,14 @@
       <w:tblStyleRowBandSize w:val="1"/>
       <w:tblStyleColBandSize w:val="1"/>
       <w:tblCellMar>
+        <w:top w:w="0" w:type="dxa"/>
         <w:left w:w="115" w:type="dxa"/>
+        <w:bottom w:w="0" w:type="dxa"/>
         <w:right w:w="115" w:type="dxa"/>
       </w:tblCellMar>
     </w:tblPr>
   </w:style>
-  <w:style w:type="paragraph" w:styleId="ListParagraph">
+  <w:style w:type="paragraph" w:styleId="Prrafodelista">
     <w:name w:val="List Paragraph"/>
     <w:basedOn w:val="Normal"/>
     <w:uiPriority w:val="34"/>
@@ -12797,12 +13409,13 @@
       <w:contextualSpacing/>
     </w:pPr>
   </w:style>
-  <w:style w:type="table" w:styleId="TableGridLight">
+  <w:style w:type="table" w:styleId="Cuadrculadetablaclara">
     <w:name w:val="Grid Table Light"/>
-    <w:basedOn w:val="TableNormal"/>
+    <w:basedOn w:val="Tablanormal"/>
     <w:uiPriority w:val="40"/>
     <w:rsid w:val="007937C6"/>
     <w:tblPr>
+      <w:tblInd w:w="0" w:type="dxa"/>
       <w:tblBorders>
         <w:top w:val="single" w:sz="4" w:space="0" w:color="BFBFBF" w:themeColor="background1" w:themeShade="BF"/>
         <w:left w:val="single" w:sz="4" w:space="0" w:color="BFBFBF" w:themeColor="background1" w:themeShade="BF"/>
@@ -12811,12 +13424,18 @@
         <w:insideH w:val="single" w:sz="4" w:space="0" w:color="BFBFBF" w:themeColor="background1" w:themeShade="BF"/>
         <w:insideV w:val="single" w:sz="4" w:space="0" w:color="BFBFBF" w:themeColor="background1" w:themeShade="BF"/>
       </w:tblBorders>
+      <w:tblCellMar>
+        <w:top w:w="0" w:type="dxa"/>
+        <w:left w:w="108" w:type="dxa"/>
+        <w:bottom w:w="0" w:type="dxa"/>
+        <w:right w:w="108" w:type="dxa"/>
+      </w:tblCellMar>
     </w:tblPr>
   </w:style>
-  <w:style w:type="paragraph" w:styleId="Header">
+  <w:style w:type="paragraph" w:styleId="Encabezado">
     <w:name w:val="header"/>
     <w:basedOn w:val="Normal"/>
-    <w:link w:val="HeaderChar"/>
+    <w:link w:val="EncabezadoCar"/>
     <w:uiPriority w:val="99"/>
     <w:unhideWhenUsed/>
     <w:rsid w:val="00E77173"/>
@@ -12836,10 +13455,10 @@
       <w:szCs w:val="18"/>
     </w:rPr>
   </w:style>
-  <w:style w:type="character" w:customStyle="1" w:styleId="HeaderChar">
-    <w:name w:val="Header Char"/>
-    <w:basedOn w:val="DefaultParagraphFont"/>
-    <w:link w:val="Header"/>
+  <w:style w:type="character" w:customStyle="1" w:styleId="EncabezadoCar">
+    <w:name w:val="Encabezado Car"/>
+    <w:basedOn w:val="Fuentedeprrafopredeter"/>
+    <w:link w:val="Encabezado"/>
     <w:uiPriority w:val="99"/>
     <w:rsid w:val="00E77173"/>
     <w:rPr>
@@ -12847,10 +13466,10 @@
       <w:szCs w:val="18"/>
     </w:rPr>
   </w:style>
-  <w:style w:type="paragraph" w:styleId="Footer">
+  <w:style w:type="paragraph" w:styleId="Piedepgina">
     <w:name w:val="footer"/>
     <w:basedOn w:val="Normal"/>
-    <w:link w:val="FooterChar"/>
+    <w:link w:val="PiedepginaCar"/>
     <w:uiPriority w:val="99"/>
     <w:unhideWhenUsed/>
     <w:rsid w:val="00E77173"/>
@@ -12866,10 +13485,10 @@
       <w:szCs w:val="18"/>
     </w:rPr>
   </w:style>
-  <w:style w:type="character" w:customStyle="1" w:styleId="FooterChar">
-    <w:name w:val="Footer Char"/>
-    <w:basedOn w:val="DefaultParagraphFont"/>
-    <w:link w:val="Footer"/>
+  <w:style w:type="character" w:customStyle="1" w:styleId="PiedepginaCar">
+    <w:name w:val="Pie de página Car"/>
+    <w:basedOn w:val="Fuentedeprrafopredeter"/>
+    <w:link w:val="Piedepgina"/>
     <w:uiPriority w:val="99"/>
     <w:rsid w:val="00E77173"/>
     <w:rPr>
@@ -12877,12 +13496,13 @@
       <w:szCs w:val="18"/>
     </w:rPr>
   </w:style>
-  <w:style w:type="table" w:styleId="TableGrid">
+  <w:style w:type="table" w:styleId="Tablaconcuadrcula">
     <w:name w:val="Table Grid"/>
-    <w:basedOn w:val="TableNormal"/>
+    <w:basedOn w:val="Tablanormal"/>
     <w:uiPriority w:val="39"/>
     <w:rsid w:val="00215B66"/>
     <w:tblPr>
+      <w:tblInd w:w="0" w:type="dxa"/>
       <w:tblBorders>
         <w:top w:val="single" w:sz="4" w:space="0" w:color="auto"/>
         <w:left w:val="single" w:sz="4" w:space="0" w:color="auto"/>
@@ -12891,16 +13511,23 @@
         <w:insideH w:val="single" w:sz="4" w:space="0" w:color="auto"/>
         <w:insideV w:val="single" w:sz="4" w:space="0" w:color="auto"/>
       </w:tblBorders>
+      <w:tblCellMar>
+        <w:top w:w="0" w:type="dxa"/>
+        <w:left w:w="108" w:type="dxa"/>
+        <w:bottom w:w="0" w:type="dxa"/>
+        <w:right w:w="108" w:type="dxa"/>
+      </w:tblCellMar>
     </w:tblPr>
   </w:style>
-  <w:style w:type="table" w:styleId="GridTable4-Accent3">
+  <w:style w:type="table" w:styleId="Tabladecuadrcula4-nfasis3">
     <w:name w:val="Grid Table 4 Accent 3"/>
-    <w:basedOn w:val="TableNormal"/>
+    <w:basedOn w:val="Tablanormal"/>
     <w:uiPriority w:val="49"/>
     <w:rsid w:val="00215B66"/>
     <w:tblPr>
       <w:tblStyleRowBandSize w:val="1"/>
       <w:tblStyleColBandSize w:val="1"/>
+      <w:tblInd w:w="0" w:type="dxa"/>
       <w:tblBorders>
         <w:top w:val="single" w:sz="4" w:space="0" w:color="C2D69B" w:themeColor="accent3" w:themeTint="99"/>
         <w:left w:val="single" w:sz="4" w:space="0" w:color="C2D69B" w:themeColor="accent3" w:themeTint="99"/>
@@ -12909,6 +13536,12 @@
         <w:insideH w:val="single" w:sz="4" w:space="0" w:color="C2D69B" w:themeColor="accent3" w:themeTint="99"/>
         <w:insideV w:val="single" w:sz="4" w:space="0" w:color="C2D69B" w:themeColor="accent3" w:themeTint="99"/>
       </w:tblBorders>
+      <w:tblCellMar>
+        <w:top w:w="0" w:type="dxa"/>
+        <w:left w:w="108" w:type="dxa"/>
+        <w:bottom w:w="0" w:type="dxa"/>
+        <w:right w:w="108" w:type="dxa"/>
+      </w:tblCellMar>
     </w:tblPr>
     <w:tblStylePr w:type="firstRow">
       <w:rPr>
@@ -12966,20 +13599,27 @@
       </w:tcPr>
     </w:tblStylePr>
   </w:style>
-  <w:style w:type="table" w:styleId="ListTable3-Accent3">
+  <w:style w:type="table" w:styleId="Tabladelista3-nfasis3">
     <w:name w:val="List Table 3 Accent 3"/>
-    <w:basedOn w:val="TableNormal"/>
+    <w:basedOn w:val="Tablanormal"/>
     <w:uiPriority w:val="48"/>
     <w:rsid w:val="00215B66"/>
     <w:tblPr>
       <w:tblStyleRowBandSize w:val="1"/>
       <w:tblStyleColBandSize w:val="1"/>
+      <w:tblInd w:w="0" w:type="dxa"/>
       <w:tblBorders>
         <w:top w:val="single" w:sz="4" w:space="0" w:color="9BBB59" w:themeColor="accent3"/>
         <w:left w:val="single" w:sz="4" w:space="0" w:color="9BBB59" w:themeColor="accent3"/>
         <w:bottom w:val="single" w:sz="4" w:space="0" w:color="9BBB59" w:themeColor="accent3"/>
         <w:right w:val="single" w:sz="4" w:space="0" w:color="9BBB59" w:themeColor="accent3"/>
       </w:tblBorders>
+      <w:tblCellMar>
+        <w:top w:w="0" w:type="dxa"/>
+        <w:left w:w="108" w:type="dxa"/>
+        <w:bottom w:w="0" w:type="dxa"/>
+        <w:right w:w="108" w:type="dxa"/>
+      </w:tblCellMar>
     </w:tblPr>
     <w:tblStylePr w:type="firstRow">
       <w:rPr>

</xml_diff>

<commit_message>
Items de la configuracion
</commit_message>
<xml_diff>
--- a/Documentos/PGC.docx
+++ b/Documentos/PGC.docx
@@ -1686,6 +1686,8 @@
             <w:r>
               <w:t>Actualización de Inventario</w:t>
             </w:r>
+            <w:bookmarkStart w:id="1" w:name="_GoBack"/>
+            <w:bookmarkEnd w:id="1"/>
           </w:p>
         </w:tc>
         <w:tc>
@@ -1713,6 +1715,93 @@
             <w:proofErr w:type="spellEnd"/>
             <w:r>
               <w:t xml:space="preserve"> Postigo Vega</w:t>
+            </w:r>
+          </w:p>
+        </w:tc>
+      </w:tr>
+      <w:tr>
+        <w:tc>
+          <w:tcPr>
+            <w:tcW w:w="2304" w:type="dxa"/>
+            <w:tcMar>
+              <w:top w:w="100" w:type="dxa"/>
+              <w:left w:w="108" w:type="dxa"/>
+              <w:bottom w:w="100" w:type="dxa"/>
+              <w:right w:w="108" w:type="dxa"/>
+            </w:tcMar>
+          </w:tcPr>
+          <w:p>
+            <w:pPr>
+              <w:spacing w:after="120"/>
+              <w:jc w:val="both"/>
+            </w:pPr>
+            <w:r>
+              <w:t>28/09/2018</w:t>
+            </w:r>
+          </w:p>
+        </w:tc>
+        <w:tc>
+          <w:tcPr>
+            <w:tcW w:w="1152" w:type="dxa"/>
+            <w:tcMar>
+              <w:top w:w="100" w:type="dxa"/>
+              <w:left w:w="108" w:type="dxa"/>
+              <w:bottom w:w="100" w:type="dxa"/>
+              <w:right w:w="108" w:type="dxa"/>
+            </w:tcMar>
+          </w:tcPr>
+          <w:p>
+            <w:pPr>
+              <w:spacing w:after="120"/>
+              <w:jc w:val="both"/>
+            </w:pPr>
+            <w:r>
+              <w:t>3.4</w:t>
+            </w:r>
+          </w:p>
+        </w:tc>
+        <w:tc>
+          <w:tcPr>
+            <w:tcW w:w="3041" w:type="dxa"/>
+            <w:tcMar>
+              <w:top w:w="100" w:type="dxa"/>
+              <w:left w:w="108" w:type="dxa"/>
+              <w:bottom w:w="100" w:type="dxa"/>
+              <w:right w:w="108" w:type="dxa"/>
+            </w:tcMar>
+          </w:tcPr>
+          <w:p>
+            <w:pPr>
+              <w:spacing w:after="120"/>
+              <w:jc w:val="both"/>
+            </w:pPr>
+            <w:proofErr w:type="spellStart"/>
+            <w:r>
+              <w:t>Items</w:t>
+            </w:r>
+            <w:proofErr w:type="spellEnd"/>
+            <w:r>
+              <w:t xml:space="preserve"> de configuración </w:t>
+            </w:r>
+          </w:p>
+        </w:tc>
+        <w:tc>
+          <w:tcPr>
+            <w:tcW w:w="3007" w:type="dxa"/>
+            <w:tcMar>
+              <w:top w:w="100" w:type="dxa"/>
+              <w:left w:w="108" w:type="dxa"/>
+              <w:bottom w:w="100" w:type="dxa"/>
+              <w:right w:w="108" w:type="dxa"/>
+            </w:tcMar>
+          </w:tcPr>
+          <w:p>
+            <w:pPr>
+              <w:spacing w:after="120"/>
+              <w:jc w:val="both"/>
+            </w:pPr>
+            <w:r>
+              <w:t>Monteza Corrales Kevin</w:t>
             </w:r>
           </w:p>
         </w:tc>
@@ -2802,8 +2891,8 @@
           <w:szCs w:val="22"/>
         </w:rPr>
       </w:pPr>
-      <w:bookmarkStart w:id="1" w:name="_30j0zll" w:colFirst="0" w:colLast="0"/>
-      <w:bookmarkEnd w:id="1"/>
+      <w:bookmarkStart w:id="2" w:name="_30j0zll" w:colFirst="0" w:colLast="0"/>
+      <w:bookmarkEnd w:id="2"/>
       <w:r>
         <w:rPr>
           <w:rFonts w:ascii="Arial" w:eastAsia="Arial" w:hAnsi="Arial" w:cs="Arial"/>
@@ -12626,8 +12715,6 @@
               </w:rPr>
               <w:t>HC</w:t>
             </w:r>
-            <w:bookmarkStart w:id="2" w:name="_GoBack"/>
-            <w:bookmarkEnd w:id="2"/>
           </w:p>
         </w:tc>
       </w:tr>
@@ -12964,16 +13051,7 @@
                 <w:sz w:val="22"/>
                 <w:szCs w:val="22"/>
               </w:rPr>
-              <w:t>Script librería JQuery</w:t>
-            </w:r>
-            <w:r>
-              <w:rPr>
-                <w:rFonts w:ascii="Arial" w:hAnsi="Arial" w:cs="Arial"/>
-                <w:color w:val="000000"/>
-                <w:sz w:val="22"/>
-                <w:szCs w:val="22"/>
-              </w:rPr>
-              <w:t xml:space="preserve"> v</w:t>
+              <w:t>Script librería JQuery v</w:t>
             </w:r>
             <w:r>
               <w:rPr>
@@ -16019,6 +16097,7 @@
     <w:lsdException w:name="HTML Sample" w:semiHidden="1" w:unhideWhenUsed="1"/>
     <w:lsdException w:name="HTML Typewriter" w:semiHidden="1" w:unhideWhenUsed="1"/>
     <w:lsdException w:name="HTML Variable" w:semiHidden="1" w:unhideWhenUsed="1"/>
+    <w:lsdException w:name="Normal Table" w:semiHidden="1" w:unhideWhenUsed="1"/>
     <w:lsdException w:name="annotation subject" w:semiHidden="1" w:unhideWhenUsed="1"/>
     <w:lsdException w:name="No List" w:semiHidden="1" w:unhideWhenUsed="1"/>
     <w:lsdException w:name="Outline List 1" w:semiHidden="1" w:unhideWhenUsed="1"/>
@@ -16062,8 +16141,10 @@
     <w:lsdException w:name="Table Elegant" w:semiHidden="1" w:unhideWhenUsed="1"/>
     <w:lsdException w:name="Table Professional" w:semiHidden="1" w:unhideWhenUsed="1"/>
     <w:lsdException w:name="Table Subtle 1" w:semiHidden="1" w:unhideWhenUsed="1"/>
+    <w:lsdException w:name="Table Subtle 2" w:semiHidden="1" w:unhideWhenUsed="1"/>
     <w:lsdException w:name="Table Web 1" w:semiHidden="1" w:unhideWhenUsed="1"/>
     <w:lsdException w:name="Table Web 2" w:semiHidden="1" w:unhideWhenUsed="1"/>
+    <w:lsdException w:name="Table Web 3" w:semiHidden="1" w:unhideWhenUsed="1"/>
     <w:lsdException w:name="Balloon Text" w:semiHidden="1" w:unhideWhenUsed="1"/>
     <w:lsdException w:name="Table Grid" w:uiPriority="39"/>
     <w:lsdException w:name="Table Theme" w:semiHidden="1" w:unhideWhenUsed="1"/>

</xml_diff>

<commit_message>
2018/10/14 20:36 Documentos/PGC.docx Pag. 14
</commit_message>
<xml_diff>
--- a/Documentos/PGC.docx
+++ b/Documentos/PGC.docx
@@ -512,15 +512,7 @@
               <w:t>Iván</w:t>
             </w:r>
             <w:r>
-              <w:t xml:space="preserve"> </w:t>
-            </w:r>
-            <w:proofErr w:type="spellStart"/>
-            <w:r>
-              <w:t>Poclin</w:t>
-            </w:r>
-            <w:proofErr w:type="spellEnd"/>
-            <w:r>
-              <w:t xml:space="preserve"> Meza</w:t>
+              <w:t xml:space="preserve"> Poclin Meza</w:t>
             </w:r>
           </w:p>
         </w:tc>
@@ -857,15 +849,7 @@
               <w:jc w:val="both"/>
             </w:pPr>
             <w:r>
-              <w:t xml:space="preserve">Franco Samuel </w:t>
-            </w:r>
-            <w:proofErr w:type="spellStart"/>
-            <w:r>
-              <w:t>Mecca</w:t>
-            </w:r>
-            <w:proofErr w:type="spellEnd"/>
-            <w:r>
-              <w:t xml:space="preserve"> Paredes</w:t>
+              <w:t>Franco Samuel Mecca Paredes</w:t>
             </w:r>
           </w:p>
         </w:tc>
@@ -1310,19 +1294,11 @@
               <w:spacing w:after="120"/>
               <w:jc w:val="both"/>
             </w:pPr>
-            <w:proofErr w:type="spellStart"/>
             <w:r>
               <w:rPr>
                 <w:rFonts w:hint="eastAsia"/>
               </w:rPr>
-              <w:t>Poclin</w:t>
-            </w:r>
-            <w:proofErr w:type="spellEnd"/>
-            <w:r>
-              <w:rPr>
-                <w:rFonts w:hint="eastAsia"/>
-              </w:rPr>
-              <w:t xml:space="preserve"> Meza Carlos </w:t>
+              <w:t xml:space="preserve">Poclin Meza Carlos </w:t>
             </w:r>
             <w:r>
               <w:t>Iván</w:t>
@@ -1413,15 +1389,7 @@
               <w:jc w:val="both"/>
             </w:pPr>
             <w:r>
-              <w:t xml:space="preserve">Franco Samuel </w:t>
-            </w:r>
-            <w:proofErr w:type="spellStart"/>
-            <w:r>
-              <w:t>Mecca</w:t>
-            </w:r>
-            <w:proofErr w:type="spellEnd"/>
-            <w:r>
-              <w:t xml:space="preserve"> Paredes</w:t>
+              <w:t>Franco Samuel Mecca Paredes</w:t>
             </w:r>
           </w:p>
         </w:tc>
@@ -1621,15 +1589,7 @@
               <w:t>Iván</w:t>
             </w:r>
             <w:r>
-              <w:t xml:space="preserve"> </w:t>
-            </w:r>
-            <w:proofErr w:type="spellStart"/>
-            <w:r>
-              <w:t>Poclin</w:t>
-            </w:r>
-            <w:proofErr w:type="spellEnd"/>
-            <w:r>
-              <w:t xml:space="preserve"> Meza</w:t>
+              <w:t xml:space="preserve"> Poclin Meza</w:t>
             </w:r>
           </w:p>
         </w:tc>
@@ -1981,19 +1941,11 @@
               <w:spacing w:after="120"/>
               <w:jc w:val="both"/>
             </w:pPr>
-            <w:proofErr w:type="spellStart"/>
             <w:r>
               <w:rPr>
                 <w:rFonts w:hint="eastAsia"/>
               </w:rPr>
-              <w:t>Poclin</w:t>
-            </w:r>
-            <w:proofErr w:type="spellEnd"/>
-            <w:r>
-              <w:rPr>
-                <w:rFonts w:hint="eastAsia"/>
-              </w:rPr>
-              <w:t xml:space="preserve"> Meza Carlos </w:t>
+              <w:t xml:space="preserve">Poclin Meza Carlos </w:t>
             </w:r>
             <w:r>
               <w:t>Iván</w:t>
@@ -2272,21 +2224,7 @@
               <w:rPr>
                 <w:rFonts w:hint="eastAsia"/>
               </w:rPr>
-              <w:t xml:space="preserve"> </w:t>
-            </w:r>
-            <w:proofErr w:type="spellStart"/>
-            <w:r>
-              <w:rPr>
-                <w:rFonts w:hint="eastAsia"/>
-              </w:rPr>
-              <w:t>Poclin</w:t>
-            </w:r>
-            <w:proofErr w:type="spellEnd"/>
-            <w:r>
-              <w:rPr>
-                <w:rFonts w:hint="eastAsia"/>
-              </w:rPr>
-              <w:t xml:space="preserve"> Meza</w:t>
+              <w:t xml:space="preserve"> Poclin Meza</w:t>
             </w:r>
           </w:p>
         </w:tc>
@@ -2553,15 +2491,7 @@
               <w:jc w:val="both"/>
             </w:pPr>
             <w:r>
-              <w:t xml:space="preserve">Franco Samuel </w:t>
-            </w:r>
-            <w:proofErr w:type="spellStart"/>
-            <w:r>
-              <w:t>Mecca</w:t>
-            </w:r>
-            <w:proofErr w:type="spellEnd"/>
-            <w:r>
-              <w:t xml:space="preserve"> Paredes</w:t>
+              <w:t>Franco Samuel Mecca Paredes</w:t>
             </w:r>
           </w:p>
         </w:tc>
@@ -2615,7 +2545,7 @@
     </w:p>
     <w:p>
       <w:pPr>
-        <w:pStyle w:val="ListParagraph"/>
+        <w:pStyle w:val="Prrafodelista"/>
         <w:numPr>
           <w:ilvl w:val="0"/>
           <w:numId w:val="8"/>
@@ -2644,7 +2574,7 @@
     </w:p>
     <w:p>
       <w:pPr>
-        <w:pStyle w:val="ListParagraph"/>
+        <w:pStyle w:val="Prrafodelista"/>
         <w:numPr>
           <w:ilvl w:val="1"/>
           <w:numId w:val="8"/>
@@ -2671,7 +2601,7 @@
     </w:p>
     <w:p>
       <w:pPr>
-        <w:pStyle w:val="ListParagraph"/>
+        <w:pStyle w:val="Prrafodelista"/>
         <w:numPr>
           <w:ilvl w:val="1"/>
           <w:numId w:val="8"/>
@@ -2698,7 +2628,7 @@
     </w:p>
     <w:p>
       <w:pPr>
-        <w:pStyle w:val="ListParagraph"/>
+        <w:pStyle w:val="Prrafodelista"/>
         <w:numPr>
           <w:ilvl w:val="1"/>
           <w:numId w:val="8"/>
@@ -2725,7 +2655,7 @@
     </w:p>
     <w:p>
       <w:pPr>
-        <w:pStyle w:val="ListParagraph"/>
+        <w:pStyle w:val="Prrafodelista"/>
         <w:numPr>
           <w:ilvl w:val="0"/>
           <w:numId w:val="8"/>
@@ -2754,7 +2684,7 @@
     </w:p>
     <w:p>
       <w:pPr>
-        <w:pStyle w:val="ListParagraph"/>
+        <w:pStyle w:val="Prrafodelista"/>
         <w:numPr>
           <w:ilvl w:val="0"/>
           <w:numId w:val="8"/>
@@ -2783,7 +2713,7 @@
     </w:p>
     <w:p>
       <w:pPr>
-        <w:pStyle w:val="ListParagraph"/>
+        <w:pStyle w:val="Prrafodelista"/>
         <w:numPr>
           <w:ilvl w:val="0"/>
           <w:numId w:val="8"/>
@@ -2812,7 +2742,7 @@
     </w:p>
     <w:p>
       <w:pPr>
-        <w:pStyle w:val="ListParagraph"/>
+        <w:pStyle w:val="Prrafodelista"/>
         <w:numPr>
           <w:ilvl w:val="0"/>
           <w:numId w:val="8"/>
@@ -2841,7 +2771,7 @@
     </w:p>
     <w:p>
       <w:pPr>
-        <w:pStyle w:val="ListParagraph"/>
+        <w:pStyle w:val="Prrafodelista"/>
         <w:numPr>
           <w:ilvl w:val="0"/>
           <w:numId w:val="8"/>
@@ -2870,7 +2800,7 @@
     </w:p>
     <w:p>
       <w:pPr>
-        <w:pStyle w:val="ListParagraph"/>
+        <w:pStyle w:val="Prrafodelista"/>
         <w:numPr>
           <w:ilvl w:val="0"/>
           <w:numId w:val="8"/>
@@ -2899,7 +2829,7 @@
     </w:p>
     <w:p>
       <w:pPr>
-        <w:pStyle w:val="ListParagraph"/>
+        <w:pStyle w:val="Prrafodelista"/>
         <w:numPr>
           <w:ilvl w:val="0"/>
           <w:numId w:val="8"/>
@@ -3375,7 +3305,7 @@
     </w:p>
     <w:p>
       <w:pPr>
-        <w:pStyle w:val="ListParagraph"/>
+        <w:pStyle w:val="Prrafodelista"/>
         <w:widowControl/>
         <w:numPr>
           <w:ilvl w:val="0"/>
@@ -3441,27 +3371,7 @@
           <w:sz w:val="22"/>
           <w:szCs w:val="22"/>
         </w:rPr>
-        <w:t xml:space="preserve"> grande tuvimos mayor cantidad de </w:t>
-      </w:r>
-      <w:proofErr w:type="spellStart"/>
-      <w:r>
-        <w:rPr>
-          <w:rFonts w:ascii="Arial" w:hAnsi="Arial" w:cs="Arial"/>
-          <w:color w:val="000000"/>
-          <w:sz w:val="22"/>
-          <w:szCs w:val="22"/>
-        </w:rPr>
-        <w:t>stakeholders</w:t>
-      </w:r>
-      <w:proofErr w:type="spellEnd"/>
-      <w:r>
-        <w:rPr>
-          <w:rFonts w:ascii="Arial" w:hAnsi="Arial" w:cs="Arial"/>
-          <w:color w:val="000000"/>
-          <w:sz w:val="22"/>
-          <w:szCs w:val="22"/>
-        </w:rPr>
-        <w:t xml:space="preserve">. Por tal motivo, </w:t>
+        <w:t xml:space="preserve"> grande tuvimos mayor cantidad de stakeholders. Por tal motivo, </w:t>
       </w:r>
       <w:r>
         <w:rPr>
@@ -3557,7 +3467,7 @@
     </w:p>
     <w:p>
       <w:pPr>
-        <w:pStyle w:val="ListParagraph"/>
+        <w:pStyle w:val="Prrafodelista"/>
         <w:widowControl/>
         <w:spacing w:after="160" w:line="259" w:lineRule="auto"/>
         <w:ind w:left="709"/>
@@ -3587,7 +3497,7 @@
     </w:p>
     <w:p>
       <w:pPr>
-        <w:pStyle w:val="ListParagraph"/>
+        <w:pStyle w:val="Prrafodelista"/>
         <w:widowControl/>
         <w:spacing w:after="160" w:line="259" w:lineRule="auto"/>
         <w:ind w:left="1134"/>
@@ -3866,7 +3776,7 @@
     </w:p>
     <w:tbl>
       <w:tblPr>
-        <w:tblStyle w:val="TableGridLight"/>
+        <w:tblStyle w:val="Tablaconcuadrculaclara"/>
         <w:tblW w:w="9365" w:type="dxa"/>
         <w:jc w:val="center"/>
         <w:tblLook w:val="04A0" w:firstRow="1" w:lastRow="0" w:firstColumn="1" w:lastColumn="0" w:noHBand="0" w:noVBand="1"/>
@@ -4036,7 +3946,7 @@
           </w:tcPr>
           <w:p>
             <w:pPr>
-              <w:pStyle w:val="ListParagraph"/>
+              <w:pStyle w:val="Prrafodelista"/>
               <w:widowControl/>
               <w:numPr>
                 <w:ilvl w:val="0"/>
@@ -4127,7 +4037,7 @@
           </w:tcPr>
           <w:p>
             <w:pPr>
-              <w:pStyle w:val="ListParagraph"/>
+              <w:pStyle w:val="Prrafodelista"/>
               <w:widowControl/>
               <w:numPr>
                 <w:ilvl w:val="0"/>
@@ -4154,7 +4064,7 @@
           </w:p>
           <w:p>
             <w:pPr>
-              <w:pStyle w:val="ListParagraph"/>
+              <w:pStyle w:val="Prrafodelista"/>
               <w:widowControl/>
               <w:numPr>
                 <w:ilvl w:val="0"/>
@@ -4181,7 +4091,7 @@
           </w:p>
           <w:p>
             <w:pPr>
-              <w:pStyle w:val="ListParagraph"/>
+              <w:pStyle w:val="Prrafodelista"/>
               <w:widowControl/>
               <w:numPr>
                 <w:ilvl w:val="0"/>
@@ -4272,7 +4182,7 @@
           </w:tcPr>
           <w:p>
             <w:pPr>
-              <w:pStyle w:val="ListParagraph"/>
+              <w:pStyle w:val="Prrafodelista"/>
               <w:widowControl/>
               <w:numPr>
                 <w:ilvl w:val="0"/>
@@ -4299,7 +4209,7 @@
           </w:p>
           <w:p>
             <w:pPr>
-              <w:pStyle w:val="ListParagraph"/>
+              <w:pStyle w:val="Prrafodelista"/>
               <w:widowControl/>
               <w:numPr>
                 <w:ilvl w:val="0"/>
@@ -4326,7 +4236,7 @@
           </w:p>
           <w:p>
             <w:pPr>
-              <w:pStyle w:val="ListParagraph"/>
+              <w:pStyle w:val="Prrafodelista"/>
               <w:widowControl/>
               <w:numPr>
                 <w:ilvl w:val="0"/>
@@ -4418,7 +4328,7 @@
           </w:tcPr>
           <w:p>
             <w:pPr>
-              <w:pStyle w:val="ListParagraph"/>
+              <w:pStyle w:val="Prrafodelista"/>
               <w:widowControl/>
               <w:numPr>
                 <w:ilvl w:val="0"/>
@@ -4445,7 +4355,7 @@
           </w:p>
           <w:p>
             <w:pPr>
-              <w:pStyle w:val="ListParagraph"/>
+              <w:pStyle w:val="Prrafodelista"/>
               <w:widowControl/>
               <w:numPr>
                 <w:ilvl w:val="0"/>
@@ -4472,7 +4382,7 @@
           </w:p>
           <w:p>
             <w:pPr>
-              <w:pStyle w:val="ListParagraph"/>
+              <w:pStyle w:val="Prrafodelista"/>
               <w:widowControl/>
               <w:numPr>
                 <w:ilvl w:val="0"/>
@@ -4564,7 +4474,7 @@
           </w:tcPr>
           <w:p>
             <w:pPr>
-              <w:pStyle w:val="ListParagraph"/>
+              <w:pStyle w:val="Prrafodelista"/>
               <w:widowControl/>
               <w:numPr>
                 <w:ilvl w:val="0"/>
@@ -4747,7 +4657,27 @@
           <w:sz w:val="22"/>
           <w:szCs w:val="28"/>
         </w:rPr>
-        <w:t>A continuación se mencionan y describen los documentos que contienen las políticas, procedimientos y directivas de la empresa:</w:t>
+        <w:t xml:space="preserve">A </w:t>
+      </w:r>
+      <w:proofErr w:type="gramStart"/>
+      <w:r>
+        <w:rPr>
+          <w:rFonts w:ascii="Arial" w:eastAsia="Arial" w:hAnsi="Arial" w:cs="Arial"/>
+          <w:color w:val="000000"/>
+          <w:sz w:val="22"/>
+          <w:szCs w:val="28"/>
+        </w:rPr>
+        <w:t>continuación</w:t>
+      </w:r>
+      <w:proofErr w:type="gramEnd"/>
+      <w:r>
+        <w:rPr>
+          <w:rFonts w:ascii="Arial" w:eastAsia="Arial" w:hAnsi="Arial" w:cs="Arial"/>
+          <w:color w:val="000000"/>
+          <w:sz w:val="22"/>
+          <w:szCs w:val="28"/>
+        </w:rPr>
+        <w:t xml:space="preserve"> se mencionan y describen los documentos que contienen las políticas, procedimientos y directivas de la empresa:</w:t>
       </w:r>
     </w:p>
     <w:p>
@@ -4774,7 +4704,7 @@
     </w:p>
     <w:p>
       <w:pPr>
-        <w:pStyle w:val="ListParagraph"/>
+        <w:pStyle w:val="Prrafodelista"/>
         <w:numPr>
           <w:ilvl w:val="0"/>
           <w:numId w:val="16"/>
@@ -4817,7 +4747,7 @@
     </w:p>
     <w:p>
       <w:pPr>
-        <w:pStyle w:val="ListParagraph"/>
+        <w:pStyle w:val="Prrafodelista"/>
         <w:jc w:val="both"/>
         <w:rPr>
           <w:rFonts w:ascii="Arial" w:eastAsia="Arial" w:hAnsi="Arial" w:cs="Arial"/>
@@ -4850,7 +4780,7 @@
     </w:p>
     <w:p>
       <w:pPr>
-        <w:pStyle w:val="ListParagraph"/>
+        <w:pStyle w:val="Prrafodelista"/>
         <w:numPr>
           <w:ilvl w:val="0"/>
           <w:numId w:val="16"/>
@@ -4935,7 +4865,7 @@
     </w:p>
     <w:p>
       <w:pPr>
-        <w:pStyle w:val="ListParagraph"/>
+        <w:pStyle w:val="Prrafodelista"/>
         <w:numPr>
           <w:ilvl w:val="0"/>
           <w:numId w:val="16"/>
@@ -5092,7 +5022,7 @@
     </w:p>
     <w:p>
       <w:pPr>
-        <w:pStyle w:val="ListParagraph"/>
+        <w:pStyle w:val="Prrafodelista"/>
         <w:numPr>
           <w:ilvl w:val="0"/>
           <w:numId w:val="16"/>
@@ -5159,7 +5089,7 @@
     </w:p>
     <w:p>
       <w:pPr>
-        <w:pStyle w:val="ListParagraph"/>
+        <w:pStyle w:val="Prrafodelista"/>
         <w:numPr>
           <w:ilvl w:val="0"/>
           <w:numId w:val="16"/>
@@ -5298,7 +5228,7 @@
     </w:p>
     <w:p>
       <w:pPr>
-        <w:pStyle w:val="ListParagraph"/>
+        <w:pStyle w:val="Prrafodelista"/>
         <w:numPr>
           <w:ilvl w:val="0"/>
           <w:numId w:val="16"/>
@@ -5383,7 +5313,7 @@
     </w:p>
     <w:p>
       <w:pPr>
-        <w:pStyle w:val="ListParagraph"/>
+        <w:pStyle w:val="Prrafodelista"/>
         <w:numPr>
           <w:ilvl w:val="0"/>
           <w:numId w:val="16"/>
@@ -5695,47 +5625,7 @@
           <w:sz w:val="22"/>
           <w:szCs w:val="28"/>
         </w:rPr>
-        <w:t xml:space="preserve">Dentro de las opciones como plataformas y/o repositorios tuvimos </w:t>
-      </w:r>
-      <w:proofErr w:type="spellStart"/>
-      <w:r>
-        <w:rPr>
-          <w:rFonts w:ascii="Arial" w:eastAsia="Arial" w:hAnsi="Arial" w:cs="Arial"/>
-          <w:color w:val="000000"/>
-          <w:sz w:val="22"/>
-          <w:szCs w:val="28"/>
-        </w:rPr>
-        <w:t>GitLab</w:t>
-      </w:r>
-      <w:proofErr w:type="spellEnd"/>
-      <w:r>
-        <w:rPr>
-          <w:rFonts w:ascii="Arial" w:eastAsia="Arial" w:hAnsi="Arial" w:cs="Arial"/>
-          <w:color w:val="000000"/>
-          <w:sz w:val="22"/>
-          <w:szCs w:val="28"/>
-        </w:rPr>
-        <w:t xml:space="preserve">, GitHub y </w:t>
-      </w:r>
-      <w:proofErr w:type="spellStart"/>
-      <w:r>
-        <w:rPr>
-          <w:rFonts w:ascii="Arial" w:eastAsia="Arial" w:hAnsi="Arial" w:cs="Arial"/>
-          <w:color w:val="000000"/>
-          <w:sz w:val="22"/>
-          <w:szCs w:val="28"/>
-        </w:rPr>
-        <w:t>GogleCode</w:t>
-      </w:r>
-      <w:proofErr w:type="spellEnd"/>
-      <w:r>
-        <w:rPr>
-          <w:rFonts w:ascii="Arial" w:eastAsia="Arial" w:hAnsi="Arial" w:cs="Arial"/>
-          <w:color w:val="000000"/>
-          <w:sz w:val="22"/>
-          <w:szCs w:val="28"/>
-        </w:rPr>
-        <w:t xml:space="preserve">, pero por </w:t>
+        <w:t xml:space="preserve">Dentro de las opciones como plataformas y/o repositorios tuvimos GitLab, GitHub y GogleCode, pero por </w:t>
       </w:r>
       <w:r>
         <w:rPr>
@@ -8339,20 +8229,8 @@
                 <w:szCs w:val="22"/>
                 <w:lang w:eastAsia="en-US"/>
               </w:rPr>
-              <w:t xml:space="preserve">6. Entrega y Gestión de </w:t>
-            </w:r>
-            <w:proofErr w:type="spellStart"/>
-            <w:r>
-              <w:rPr>
-                <w:rFonts w:ascii="Arial" w:eastAsia="Times New Roman" w:hAnsi="Arial" w:cs="Arial"/>
-                <w:color w:val="000000"/>
-                <w:sz w:val="22"/>
-                <w:szCs w:val="22"/>
-                <w:lang w:eastAsia="en-US"/>
-              </w:rPr>
-              <w:t>Release</w:t>
-            </w:r>
-            <w:proofErr w:type="spellEnd"/>
+              <w:t>6. Entrega y Gestión de Release</w:t>
+            </w:r>
           </w:p>
         </w:tc>
         <w:tc>
@@ -8521,7 +8399,7 @@
     </w:p>
     <w:tbl>
       <w:tblPr>
-        <w:tblStyle w:val="ListTable3-Accent3"/>
+        <w:tblStyle w:val="Tabladelista3-nfasis3"/>
         <w:tblW w:w="0" w:type="auto"/>
         <w:tblBorders>
           <w:top w:val="single" w:sz="4" w:space="0" w:color="auto"/>
@@ -21787,6 +21665,18 @@
     </w:p>
     <w:p>
       <w:pPr>
+        <w:jc w:val="both"/>
+        <w:rPr>
+          <w:rFonts w:ascii="Arial" w:eastAsia="Arial" w:hAnsi="Arial" w:cs="Arial"/>
+          <w:b/>
+          <w:color w:val="000000"/>
+          <w:sz w:val="24"/>
+          <w:szCs w:val="28"/>
+        </w:rPr>
+      </w:pPr>
+    </w:p>
+    <w:p>
+      <w:pPr>
         <w:ind w:left="270"/>
         <w:jc w:val="both"/>
         <w:rPr>
@@ -21874,7 +21764,7 @@
     </w:p>
     <w:p>
       <w:pPr>
-        <w:pStyle w:val="ListParagraph"/>
+        <w:pStyle w:val="Prrafodelista"/>
         <w:numPr>
           <w:ilvl w:val="0"/>
           <w:numId w:val="16"/>
@@ -21925,7 +21815,46 @@
           <w:sz w:val="22"/>
           <w:szCs w:val="22"/>
         </w:rPr>
-        <w:t>Siglas del elementos de la configuración</w:t>
+        <w:t xml:space="preserve">Siglas </w:t>
+      </w:r>
+      <w:r>
+        <w:rPr>
+          <w:rFonts w:ascii="Arial" w:hAnsi="Arial" w:cs="Arial"/>
+          <w:b/>
+          <w:color w:val="000000"/>
+          <w:sz w:val="22"/>
+          <w:szCs w:val="22"/>
+        </w:rPr>
+        <w:t>del elemento</w:t>
+      </w:r>
+      <w:r>
+        <w:rPr>
+          <w:rFonts w:ascii="Arial" w:hAnsi="Arial" w:cs="Arial"/>
+          <w:b/>
+          <w:color w:val="000000"/>
+          <w:sz w:val="22"/>
+          <w:szCs w:val="22"/>
+        </w:rPr>
+        <w:t xml:space="preserve"> de la </w:t>
+      </w:r>
+      <w:r>
+        <w:rPr>
+          <w:rFonts w:ascii="Arial" w:hAnsi="Arial" w:cs="Arial"/>
+          <w:b/>
+          <w:color w:val="000000"/>
+          <w:sz w:val="22"/>
+          <w:szCs w:val="22"/>
+        </w:rPr>
+        <w:t>configuración</w:t>
+      </w:r>
+      <w:r>
+        <w:rPr>
+          <w:rFonts w:ascii="Arial" w:hAnsi="Arial" w:cs="Arial"/>
+          <w:color w:val="000000"/>
+          <w:sz w:val="22"/>
+          <w:szCs w:val="22"/>
+        </w:rPr>
+        <w:t>” +</w:t>
       </w:r>
       <w:r>
         <w:rPr>
@@ -21943,16 +21872,7 @@
           <w:sz w:val="22"/>
           <w:szCs w:val="22"/>
         </w:rPr>
-        <w:t>+</w:t>
-      </w:r>
-      <w:r>
-        <w:rPr>
-          <w:rFonts w:ascii="Arial" w:hAnsi="Arial" w:cs="Arial"/>
-          <w:color w:val="000000"/>
-          <w:sz w:val="22"/>
-          <w:szCs w:val="22"/>
-        </w:rPr>
-        <w:t>”.”+”</w:t>
+        <w:t>.” +”</w:t>
       </w:r>
       <w:r>
         <w:rPr>
@@ -21962,7 +21882,17 @@
           <w:sz w:val="22"/>
           <w:szCs w:val="22"/>
         </w:rPr>
-        <w:t>Extensión del archivo</w:t>
+        <w:t xml:space="preserve"> Extensión</w:t>
+      </w:r>
+      <w:r>
+        <w:rPr>
+          <w:rFonts w:ascii="Arial" w:hAnsi="Arial" w:cs="Arial"/>
+          <w:b/>
+          <w:color w:val="000000"/>
+          <w:sz w:val="22"/>
+          <w:szCs w:val="22"/>
+        </w:rPr>
+        <w:t xml:space="preserve"> del archivo</w:t>
       </w:r>
       <w:r>
         <w:rPr>
@@ -21976,7 +21906,7 @@
     </w:p>
     <w:p>
       <w:pPr>
-        <w:pStyle w:val="ListParagraph"/>
+        <w:pStyle w:val="Prrafodelista"/>
         <w:numPr>
           <w:ilvl w:val="0"/>
           <w:numId w:val="16"/>
@@ -22045,16 +21975,7 @@
           <w:sz w:val="22"/>
           <w:szCs w:val="22"/>
         </w:rPr>
-        <w:t>Tres primeras letras de cada palabra</w:t>
-      </w:r>
-      <w:r>
-        <w:rPr>
-          <w:rFonts w:ascii="Arial" w:hAnsi="Arial" w:cs="Arial"/>
-          <w:color w:val="000000"/>
-          <w:sz w:val="22"/>
-          <w:szCs w:val="22"/>
-        </w:rPr>
-        <w:t>”+”.”+”</w:t>
+        <w:t xml:space="preserve">Tres primeras letras de cada </w:t>
       </w:r>
       <w:r>
         <w:rPr>
@@ -22064,7 +21985,16 @@
           <w:sz w:val="22"/>
           <w:szCs w:val="22"/>
         </w:rPr>
-        <w:t>Extensión del archivo</w:t>
+        <w:t>palabra</w:t>
+      </w:r>
+      <w:r>
+        <w:rPr>
+          <w:rFonts w:ascii="Arial" w:hAnsi="Arial" w:cs="Arial"/>
+          <w:color w:val="000000"/>
+          <w:sz w:val="22"/>
+          <w:szCs w:val="22"/>
+        </w:rPr>
+        <w:t>” +</w:t>
       </w:r>
       <w:r>
         <w:rPr>
@@ -22075,28 +22005,525 @@
         </w:rPr>
         <w:t>”</w:t>
       </w:r>
-      <w:bookmarkStart w:id="2" w:name="_GoBack"/>
-      <w:bookmarkEnd w:id="2"/>
+      <w:r>
+        <w:rPr>
+          <w:rFonts w:ascii="Arial" w:hAnsi="Arial" w:cs="Arial"/>
+          <w:color w:val="000000"/>
+          <w:sz w:val="22"/>
+          <w:szCs w:val="22"/>
+        </w:rPr>
+        <w:t>.” +”</w:t>
+      </w:r>
+      <w:r>
+        <w:rPr>
+          <w:rFonts w:ascii="Arial" w:hAnsi="Arial" w:cs="Arial"/>
+          <w:b/>
+          <w:color w:val="000000"/>
+          <w:sz w:val="22"/>
+          <w:szCs w:val="22"/>
+        </w:rPr>
+        <w:t xml:space="preserve"> Extensión</w:t>
+      </w:r>
+      <w:r>
+        <w:rPr>
+          <w:rFonts w:ascii="Arial" w:hAnsi="Arial" w:cs="Arial"/>
+          <w:b/>
+          <w:color w:val="000000"/>
+          <w:sz w:val="22"/>
+          <w:szCs w:val="22"/>
+        </w:rPr>
+        <w:t xml:space="preserve"> del archivo</w:t>
+      </w:r>
+      <w:r>
+        <w:rPr>
+          <w:rFonts w:ascii="Arial" w:hAnsi="Arial" w:cs="Arial"/>
+          <w:color w:val="000000"/>
+          <w:sz w:val="22"/>
+          <w:szCs w:val="22"/>
+        </w:rPr>
+        <w:t>”</w:t>
+      </w:r>
     </w:p>
     <w:p>
       <w:pPr>
+        <w:pStyle w:val="Prrafodelista"/>
+        <w:numPr>
+          <w:ilvl w:val="0"/>
+          <w:numId w:val="21"/>
+        </w:numPr>
+        <w:jc w:val="both"/>
+        <w:rPr>
+          <w:rFonts w:ascii="Arial" w:hAnsi="Arial" w:cs="Arial"/>
+          <w:color w:val="000000"/>
+          <w:sz w:val="22"/>
+          <w:szCs w:val="22"/>
+        </w:rPr>
+      </w:pPr>
+      <w:r>
+        <w:rPr>
+          <w:rFonts w:ascii="Arial" w:hAnsi="Arial" w:cs="Arial"/>
+          <w:color w:val="000000"/>
+          <w:sz w:val="22"/>
+          <w:szCs w:val="22"/>
+        </w:rPr>
+        <w:t>Elementos de la configuración que pertenecen a un proyecto y no se repiten:</w:t>
+      </w:r>
+    </w:p>
+    <w:p>
+      <w:pPr>
+        <w:pStyle w:val="Prrafodelista"/>
+        <w:jc w:val="both"/>
+        <w:rPr>
+          <w:rFonts w:ascii="Arial" w:hAnsi="Arial" w:cs="Arial"/>
+          <w:color w:val="000000"/>
+          <w:sz w:val="22"/>
+          <w:szCs w:val="22"/>
+        </w:rPr>
+      </w:pPr>
+      <w:r>
+        <w:rPr>
+          <w:rFonts w:ascii="Arial" w:hAnsi="Arial" w:cs="Arial"/>
+          <w:color w:val="000000"/>
+          <w:sz w:val="22"/>
+          <w:szCs w:val="22"/>
+        </w:rPr>
+        <w:t>“</w:t>
+      </w:r>
+      <w:r>
+        <w:rPr>
+          <w:rFonts w:ascii="Arial" w:hAnsi="Arial" w:cs="Arial"/>
+          <w:b/>
+          <w:color w:val="000000"/>
+          <w:sz w:val="22"/>
+          <w:szCs w:val="22"/>
+        </w:rPr>
+        <w:t xml:space="preserve">Siglas del Proyecto / Nomenclatura del Proyecto” + </w:t>
+      </w:r>
+      <w:r>
+        <w:rPr>
+          <w:rFonts w:ascii="Arial" w:hAnsi="Arial" w:cs="Arial"/>
+          <w:color w:val="000000"/>
+          <w:sz w:val="22"/>
+          <w:szCs w:val="22"/>
+        </w:rPr>
+        <w:t>“</w:t>
+      </w:r>
+      <w:r>
+        <w:rPr>
+          <w:rFonts w:ascii="Arial" w:hAnsi="Arial" w:cs="Arial"/>
+          <w:b/>
+          <w:color w:val="000000"/>
+          <w:sz w:val="22"/>
+          <w:szCs w:val="22"/>
+        </w:rPr>
+        <w:t>_</w:t>
+      </w:r>
+      <w:r>
+        <w:rPr>
+          <w:rFonts w:ascii="Arial" w:hAnsi="Arial" w:cs="Arial"/>
+          <w:color w:val="000000"/>
+          <w:sz w:val="22"/>
+          <w:szCs w:val="22"/>
+        </w:rPr>
+        <w:t xml:space="preserve">” </w:t>
+      </w:r>
+      <w:r>
+        <w:rPr>
+          <w:rFonts w:ascii="Arial" w:hAnsi="Arial" w:cs="Arial"/>
+          <w:b/>
+          <w:color w:val="000000"/>
+          <w:sz w:val="22"/>
+          <w:szCs w:val="22"/>
+        </w:rPr>
+        <w:t xml:space="preserve">+ </w:t>
+      </w:r>
+      <w:r>
+        <w:rPr>
+          <w:rFonts w:ascii="Arial" w:hAnsi="Arial" w:cs="Arial"/>
+          <w:color w:val="000000"/>
+          <w:sz w:val="22"/>
+          <w:szCs w:val="22"/>
+        </w:rPr>
+        <w:t>“</w:t>
+      </w:r>
+      <w:r>
+        <w:rPr>
+          <w:rFonts w:ascii="Arial" w:hAnsi="Arial" w:cs="Arial"/>
+          <w:b/>
+          <w:color w:val="000000"/>
+          <w:sz w:val="22"/>
+          <w:szCs w:val="22"/>
+        </w:rPr>
+        <w:t xml:space="preserve">Siglas del </w:t>
+      </w:r>
+      <w:r>
+        <w:rPr>
+          <w:rFonts w:ascii="Arial" w:hAnsi="Arial" w:cs="Arial"/>
+          <w:b/>
+          <w:color w:val="000000"/>
+          <w:sz w:val="22"/>
+          <w:szCs w:val="22"/>
+        </w:rPr>
+        <w:t>E</w:t>
+      </w:r>
+      <w:r>
+        <w:rPr>
+          <w:rFonts w:ascii="Arial" w:hAnsi="Arial" w:cs="Arial"/>
+          <w:b/>
+          <w:color w:val="000000"/>
+          <w:sz w:val="22"/>
+          <w:szCs w:val="22"/>
+        </w:rPr>
+        <w:t xml:space="preserve">lemento de la </w:t>
+      </w:r>
+      <w:r>
+        <w:rPr>
+          <w:rFonts w:ascii="Arial" w:hAnsi="Arial" w:cs="Arial"/>
+          <w:b/>
+          <w:color w:val="000000"/>
+          <w:sz w:val="22"/>
+          <w:szCs w:val="22"/>
+        </w:rPr>
+        <w:t>C</w:t>
+      </w:r>
+      <w:r>
+        <w:rPr>
+          <w:rFonts w:ascii="Arial" w:hAnsi="Arial" w:cs="Arial"/>
+          <w:b/>
+          <w:color w:val="000000"/>
+          <w:sz w:val="22"/>
+          <w:szCs w:val="22"/>
+        </w:rPr>
+        <w:t>onfiguración</w:t>
+      </w:r>
+      <w:r>
+        <w:rPr>
+          <w:rFonts w:ascii="Arial" w:hAnsi="Arial" w:cs="Arial"/>
+          <w:color w:val="000000"/>
+          <w:sz w:val="22"/>
+          <w:szCs w:val="22"/>
+        </w:rPr>
+        <w:t>”</w:t>
+      </w:r>
+      <w:r>
+        <w:rPr>
+          <w:rFonts w:ascii="Arial" w:hAnsi="Arial" w:cs="Arial"/>
+          <w:b/>
+          <w:color w:val="000000"/>
+          <w:sz w:val="22"/>
+          <w:szCs w:val="22"/>
+        </w:rPr>
+        <w:t xml:space="preserve"> + </w:t>
+      </w:r>
+      <w:r>
+        <w:rPr>
+          <w:rFonts w:ascii="Arial" w:hAnsi="Arial" w:cs="Arial"/>
+          <w:color w:val="000000"/>
+          <w:sz w:val="22"/>
+          <w:szCs w:val="22"/>
+        </w:rPr>
+        <w:t>“</w:t>
+      </w:r>
+      <w:r>
+        <w:rPr>
+          <w:rFonts w:ascii="Arial" w:hAnsi="Arial" w:cs="Arial"/>
+          <w:b/>
+          <w:color w:val="000000"/>
+          <w:sz w:val="22"/>
+          <w:szCs w:val="22"/>
+        </w:rPr>
+        <w:t>.</w:t>
+      </w:r>
+      <w:r>
+        <w:rPr>
+          <w:rFonts w:ascii="Arial" w:hAnsi="Arial" w:cs="Arial"/>
+          <w:color w:val="000000"/>
+          <w:sz w:val="22"/>
+          <w:szCs w:val="22"/>
+        </w:rPr>
+        <w:t>”</w:t>
+      </w:r>
+      <w:r>
+        <w:rPr>
+          <w:rFonts w:ascii="Arial" w:hAnsi="Arial" w:cs="Arial"/>
+          <w:b/>
+          <w:color w:val="000000"/>
+          <w:sz w:val="22"/>
+          <w:szCs w:val="22"/>
+        </w:rPr>
+        <w:t xml:space="preserve"> + </w:t>
+      </w:r>
+      <w:r>
+        <w:rPr>
+          <w:rFonts w:ascii="Arial" w:hAnsi="Arial" w:cs="Arial"/>
+          <w:color w:val="000000"/>
+          <w:sz w:val="22"/>
+          <w:szCs w:val="22"/>
+        </w:rPr>
+        <w:t>“</w:t>
+      </w:r>
+      <w:r>
+        <w:rPr>
+          <w:rFonts w:ascii="Arial" w:hAnsi="Arial" w:cs="Arial"/>
+          <w:b/>
+          <w:color w:val="000000"/>
+          <w:sz w:val="22"/>
+          <w:szCs w:val="22"/>
+        </w:rPr>
+        <w:t>Extensión del Arch</w:t>
+      </w:r>
+      <w:bookmarkStart w:id="2" w:name="_GoBack"/>
+      <w:bookmarkEnd w:id="2"/>
+      <w:r>
+        <w:rPr>
+          <w:rFonts w:ascii="Arial" w:hAnsi="Arial" w:cs="Arial"/>
+          <w:b/>
+          <w:color w:val="000000"/>
+          <w:sz w:val="22"/>
+          <w:szCs w:val="22"/>
+        </w:rPr>
+        <w:t>ivo</w:t>
+      </w:r>
+      <w:r>
+        <w:rPr>
+          <w:rFonts w:ascii="Arial" w:hAnsi="Arial" w:cs="Arial"/>
+          <w:color w:val="000000"/>
+          <w:sz w:val="22"/>
+          <w:szCs w:val="22"/>
+        </w:rPr>
+        <w:t>”</w:t>
+      </w:r>
+    </w:p>
+    <w:p>
+      <w:pPr>
+        <w:pStyle w:val="Prrafodelista"/>
+        <w:numPr>
+          <w:ilvl w:val="0"/>
+          <w:numId w:val="21"/>
+        </w:numPr>
+        <w:jc w:val="both"/>
+        <w:rPr>
+          <w:rFonts w:ascii="Arial" w:hAnsi="Arial" w:cs="Arial"/>
+          <w:color w:val="000000"/>
+          <w:sz w:val="22"/>
+          <w:szCs w:val="22"/>
+        </w:rPr>
+      </w:pPr>
+      <w:r>
+        <w:rPr>
+          <w:rFonts w:ascii="Arial" w:hAnsi="Arial" w:cs="Arial"/>
+          <w:color w:val="000000"/>
+          <w:sz w:val="22"/>
+          <w:szCs w:val="22"/>
+        </w:rPr>
+        <w:t>Elementos de la configuración que pertenecen a un proyecto y se repiten:</w:t>
+      </w:r>
+    </w:p>
+    <w:p>
+      <w:pPr>
+        <w:pStyle w:val="Prrafodelista"/>
+        <w:jc w:val="both"/>
+        <w:rPr>
+          <w:rFonts w:ascii="Arial" w:hAnsi="Arial" w:cs="Arial"/>
+          <w:color w:val="000000"/>
+          <w:sz w:val="22"/>
+          <w:szCs w:val="22"/>
+        </w:rPr>
+      </w:pPr>
+      <w:r>
+        <w:rPr>
+          <w:rFonts w:ascii="Arial" w:hAnsi="Arial" w:cs="Arial"/>
+          <w:color w:val="000000"/>
+          <w:sz w:val="22"/>
+          <w:szCs w:val="22"/>
+        </w:rPr>
+        <w:t>“</w:t>
+      </w:r>
+      <w:r>
+        <w:rPr>
+          <w:rFonts w:ascii="Arial" w:hAnsi="Arial" w:cs="Arial"/>
+          <w:b/>
+          <w:color w:val="000000"/>
+          <w:sz w:val="22"/>
+          <w:szCs w:val="22"/>
+        </w:rPr>
+        <w:t xml:space="preserve">Siglas del Proyecto / Nomenclatura del Proyecto” + </w:t>
+      </w:r>
+      <w:r>
+        <w:rPr>
+          <w:rFonts w:ascii="Arial" w:hAnsi="Arial" w:cs="Arial"/>
+          <w:color w:val="000000"/>
+          <w:sz w:val="22"/>
+          <w:szCs w:val="22"/>
+        </w:rPr>
+        <w:t>“</w:t>
+      </w:r>
+      <w:r>
+        <w:rPr>
+          <w:rFonts w:ascii="Arial" w:hAnsi="Arial" w:cs="Arial"/>
+          <w:b/>
+          <w:color w:val="000000"/>
+          <w:sz w:val="22"/>
+          <w:szCs w:val="22"/>
+        </w:rPr>
+        <w:t>_</w:t>
+      </w:r>
+      <w:r>
+        <w:rPr>
+          <w:rFonts w:ascii="Arial" w:hAnsi="Arial" w:cs="Arial"/>
+          <w:color w:val="000000"/>
+          <w:sz w:val="22"/>
+          <w:szCs w:val="22"/>
+        </w:rPr>
+        <w:t xml:space="preserve">” </w:t>
+      </w:r>
+      <w:r>
+        <w:rPr>
+          <w:rFonts w:ascii="Arial" w:hAnsi="Arial" w:cs="Arial"/>
+          <w:b/>
+          <w:color w:val="000000"/>
+          <w:sz w:val="22"/>
+          <w:szCs w:val="22"/>
+        </w:rPr>
+        <w:t xml:space="preserve">+ </w:t>
+      </w:r>
+      <w:r>
+        <w:rPr>
+          <w:rFonts w:ascii="Arial" w:hAnsi="Arial" w:cs="Arial"/>
+          <w:color w:val="000000"/>
+          <w:sz w:val="22"/>
+          <w:szCs w:val="22"/>
+        </w:rPr>
+        <w:t>“</w:t>
+      </w:r>
+      <w:r>
+        <w:rPr>
+          <w:rFonts w:ascii="Arial" w:hAnsi="Arial" w:cs="Arial"/>
+          <w:b/>
+          <w:color w:val="000000"/>
+          <w:sz w:val="22"/>
+          <w:szCs w:val="22"/>
+        </w:rPr>
+        <w:t>Tres primeras letras de cada palabra</w:t>
+      </w:r>
+      <w:r>
+        <w:rPr>
+          <w:rFonts w:ascii="Arial" w:hAnsi="Arial" w:cs="Arial"/>
+          <w:b/>
+          <w:color w:val="000000"/>
+          <w:sz w:val="22"/>
+          <w:szCs w:val="22"/>
+        </w:rPr>
+        <w:t xml:space="preserve"> </w:t>
+      </w:r>
+      <w:r>
+        <w:rPr>
+          <w:rFonts w:ascii="Arial" w:hAnsi="Arial" w:cs="Arial"/>
+          <w:b/>
+          <w:color w:val="000000"/>
+          <w:sz w:val="22"/>
+          <w:szCs w:val="22"/>
+        </w:rPr>
+        <w:t>del Elemento de la Configuración</w:t>
+      </w:r>
+      <w:r>
+        <w:rPr>
+          <w:rFonts w:ascii="Arial" w:hAnsi="Arial" w:cs="Arial"/>
+          <w:color w:val="000000"/>
+          <w:sz w:val="22"/>
+          <w:szCs w:val="22"/>
+        </w:rPr>
+        <w:t>”</w:t>
+      </w:r>
+      <w:r>
+        <w:rPr>
+          <w:rFonts w:ascii="Arial" w:hAnsi="Arial" w:cs="Arial"/>
+          <w:b/>
+          <w:color w:val="000000"/>
+          <w:sz w:val="22"/>
+          <w:szCs w:val="22"/>
+        </w:rPr>
+        <w:t xml:space="preserve"> + </w:t>
+      </w:r>
+      <w:r>
+        <w:rPr>
+          <w:rFonts w:ascii="Arial" w:hAnsi="Arial" w:cs="Arial"/>
+          <w:color w:val="000000"/>
+          <w:sz w:val="22"/>
+          <w:szCs w:val="22"/>
+        </w:rPr>
+        <w:t>“</w:t>
+      </w:r>
+      <w:r>
+        <w:rPr>
+          <w:rFonts w:ascii="Arial" w:hAnsi="Arial" w:cs="Arial"/>
+          <w:b/>
+          <w:color w:val="000000"/>
+          <w:sz w:val="22"/>
+          <w:szCs w:val="22"/>
+        </w:rPr>
+        <w:t>.</w:t>
+      </w:r>
+      <w:r>
+        <w:rPr>
+          <w:rFonts w:ascii="Arial" w:hAnsi="Arial" w:cs="Arial"/>
+          <w:color w:val="000000"/>
+          <w:sz w:val="22"/>
+          <w:szCs w:val="22"/>
+        </w:rPr>
+        <w:t>”</w:t>
+      </w:r>
+      <w:r>
+        <w:rPr>
+          <w:rFonts w:ascii="Arial" w:hAnsi="Arial" w:cs="Arial"/>
+          <w:b/>
+          <w:color w:val="000000"/>
+          <w:sz w:val="22"/>
+          <w:szCs w:val="22"/>
+        </w:rPr>
+        <w:t xml:space="preserve"> + </w:t>
+      </w:r>
+      <w:r>
+        <w:rPr>
+          <w:rFonts w:ascii="Arial" w:hAnsi="Arial" w:cs="Arial"/>
+          <w:color w:val="000000"/>
+          <w:sz w:val="22"/>
+          <w:szCs w:val="22"/>
+        </w:rPr>
+        <w:t>“</w:t>
+      </w:r>
+      <w:r>
+        <w:rPr>
+          <w:rFonts w:ascii="Arial" w:hAnsi="Arial" w:cs="Arial"/>
+          <w:b/>
+          <w:color w:val="000000"/>
+          <w:sz w:val="22"/>
+          <w:szCs w:val="22"/>
+        </w:rPr>
+        <w:t>Extensión del Archivo</w:t>
+      </w:r>
+      <w:r>
+        <w:rPr>
+          <w:rFonts w:ascii="Arial" w:hAnsi="Arial" w:cs="Arial"/>
+          <w:color w:val="000000"/>
+          <w:sz w:val="22"/>
+          <w:szCs w:val="22"/>
+        </w:rPr>
+        <w:t>”</w:t>
+      </w:r>
+    </w:p>
+    <w:p>
+      <w:pPr>
+        <w:tabs>
+          <w:tab w:val="left" w:pos="400"/>
+          <w:tab w:val="right" w:pos="9350"/>
+        </w:tabs>
+        <w:spacing w:before="240" w:after="120"/>
         <w:rPr>
           <w:rFonts w:ascii="Arial" w:eastAsia="Arial" w:hAnsi="Arial" w:cs="Arial"/>
           <w:b/>
-          <w:color w:val="000000"/>
           <w:sz w:val="24"/>
-          <w:szCs w:val="28"/>
-        </w:rPr>
-      </w:pPr>
-    </w:p>
-    <w:p>
-      <w:pPr>
-        <w:rPr>
-          <w:rFonts w:ascii="Arial" w:eastAsia="Arial" w:hAnsi="Arial" w:cs="Arial"/>
-          <w:b/>
-          <w:color w:val="000000"/>
-          <w:sz w:val="24"/>
-          <w:szCs w:val="28"/>
+          <w:szCs w:val="24"/>
         </w:rPr>
       </w:pPr>
       <w:r>
@@ -22107,37 +22534,16 @@
           <w:sz w:val="24"/>
           <w:szCs w:val="28"/>
         </w:rPr>
-        <w:t>8</w:t>
+        <w:t xml:space="preserve">8. </w:t>
       </w:r>
       <w:r>
         <w:rPr>
           <w:rFonts w:ascii="Arial" w:eastAsia="Arial" w:hAnsi="Arial" w:cs="Arial"/>
           <w:b/>
-          <w:color w:val="000000"/>
           <w:sz w:val="24"/>
-          <w:szCs w:val="28"/>
+          <w:szCs w:val="24"/>
         </w:rPr>
-        <w:t xml:space="preserve">. </w:t>
-      </w:r>
-      <w:r>
-        <w:rPr>
-          <w:rFonts w:ascii="Arial" w:eastAsia="Arial" w:hAnsi="Arial" w:cs="Arial"/>
-          <w:b/>
-          <w:color w:val="000000"/>
-          <w:sz w:val="24"/>
-          <w:szCs w:val="28"/>
-        </w:rPr>
-        <w:t>Inventario</w:t>
-      </w:r>
-      <w:r>
-        <w:rPr>
-          <w:rFonts w:ascii="Arial" w:eastAsia="Arial" w:hAnsi="Arial" w:cs="Arial"/>
-          <w:b/>
-          <w:color w:val="000000"/>
-          <w:sz w:val="24"/>
-          <w:szCs w:val="28"/>
-        </w:rPr>
-        <w:t xml:space="preserve"> de los elementos de la configuración</w:t>
+        <w:t>Inventario de los elementos de la configuración</w:t>
       </w:r>
     </w:p>
     <w:p>
@@ -22152,7 +22558,7 @@
     </w:p>
     <w:tbl>
       <w:tblPr>
-        <w:tblStyle w:val="ListTable3-Accent3"/>
+        <w:tblStyle w:val="Tabladelista3-nfasis3"/>
         <w:tblW w:w="0" w:type="auto"/>
         <w:jc w:val="center"/>
         <w:tblBorders>
@@ -23815,6 +24221,7 @@
                 <w:sz w:val="22"/>
                 <w:szCs w:val="22"/>
               </w:rPr>
+              <w:lastRenderedPageBreak/>
               <w:t>Plan de Proyecto</w:t>
             </w:r>
           </w:p>
@@ -24416,7 +24823,6 @@
                 <w:sz w:val="22"/>
                 <w:szCs w:val="22"/>
               </w:rPr>
-              <w:lastRenderedPageBreak/>
               <w:t>Drivers e instaladores</w:t>
             </w:r>
           </w:p>
@@ -27263,6 +27669,7 @@
                 <w:sz w:val="22"/>
                 <w:szCs w:val="22"/>
               </w:rPr>
+              <w:lastRenderedPageBreak/>
               <w:t>Script de librerías CSS Bootstrap v3.3.7</w:t>
             </w:r>
           </w:p>
@@ -27538,7 +27945,7 @@
               <w:jc w:val="center"/>
               <w:cnfStyle w:val="000000100000" w:firstRow="0" w:lastRow="0" w:firstColumn="0" w:lastColumn="0" w:oddVBand="0" w:evenVBand="0" w:oddHBand="1" w:evenHBand="0" w:firstRowFirstColumn="0" w:firstRowLastColumn="0" w:lastRowFirstColumn="0" w:lastRowLastColumn="0"/>
               <w:rPr>
-                <w:rFonts w:ascii="Arial" w:hAnsi="Arial" w:cs="Arial" w:hint="eastAsia"/>
+                <w:rFonts w:ascii="Arial" w:hAnsi="Arial" w:cs="Arial"/>
                 <w:color w:val="000000"/>
                 <w:sz w:val="22"/>
                 <w:szCs w:val="22"/>
@@ -27664,7 +28071,7 @@
               <w:jc w:val="center"/>
               <w:cnfStyle w:val="000000000000" w:firstRow="0" w:lastRow="0" w:firstColumn="0" w:lastColumn="0" w:oddVBand="0" w:evenVBand="0" w:oddHBand="0" w:evenHBand="0" w:firstRowFirstColumn="0" w:firstRowLastColumn="0" w:lastRowFirstColumn="0" w:lastRowLastColumn="0"/>
               <w:rPr>
-                <w:rFonts w:ascii="Arial" w:hAnsi="Arial" w:cs="Arial" w:hint="eastAsia"/>
+                <w:rFonts w:ascii="Arial" w:hAnsi="Arial" w:cs="Arial"/>
                 <w:color w:val="000000"/>
                 <w:sz w:val="22"/>
                 <w:szCs w:val="22"/>
@@ -27772,7 +28179,6 @@
                 <w:sz w:val="22"/>
                 <w:szCs w:val="22"/>
               </w:rPr>
-              <w:lastRenderedPageBreak/>
               <w:t xml:space="preserve">Manual de </w:t>
             </w:r>
             <w:r>
@@ -27822,7 +28228,7 @@
               <w:jc w:val="center"/>
               <w:cnfStyle w:val="000000100000" w:firstRow="0" w:lastRow="0" w:firstColumn="0" w:lastColumn="0" w:oddVBand="0" w:evenVBand="0" w:oddHBand="1" w:evenHBand="0" w:firstRowFirstColumn="0" w:firstRowLastColumn="0" w:lastRowFirstColumn="0" w:lastRowLastColumn="0"/>
               <w:rPr>
-                <w:rFonts w:ascii="Arial" w:hAnsi="Arial" w:cs="Arial" w:hint="eastAsia"/>
+                <w:rFonts w:ascii="Arial" w:hAnsi="Arial" w:cs="Arial"/>
                 <w:color w:val="000000"/>
                 <w:sz w:val="22"/>
                 <w:szCs w:val="22"/>
@@ -27969,7 +28375,7 @@
               <w:jc w:val="center"/>
               <w:cnfStyle w:val="000000000000" w:firstRow="0" w:lastRow="0" w:firstColumn="0" w:lastColumn="0" w:oddVBand="0" w:evenVBand="0" w:oddHBand="0" w:evenHBand="0" w:firstRowFirstColumn="0" w:firstRowLastColumn="0" w:lastRowFirstColumn="0" w:lastRowLastColumn="0"/>
               <w:rPr>
-                <w:rFonts w:ascii="Arial" w:hAnsi="Arial" w:cs="Arial" w:hint="eastAsia"/>
+                <w:rFonts w:ascii="Arial" w:hAnsi="Arial" w:cs="Arial"/>
                 <w:color w:val="000000"/>
                 <w:sz w:val="22"/>
                 <w:szCs w:val="22"/>
@@ -28117,7 +28523,7 @@
               <w:jc w:val="center"/>
               <w:cnfStyle w:val="000000100000" w:firstRow="0" w:lastRow="0" w:firstColumn="0" w:lastColumn="0" w:oddVBand="0" w:evenVBand="0" w:oddHBand="1" w:evenHBand="0" w:firstRowFirstColumn="0" w:firstRowLastColumn="0" w:lastRowFirstColumn="0" w:lastRowLastColumn="0"/>
               <w:rPr>
-                <w:rFonts w:ascii="Arial" w:hAnsi="Arial" w:cs="Arial" w:hint="eastAsia"/>
+                <w:rFonts w:ascii="Arial" w:hAnsi="Arial" w:cs="Arial"/>
                 <w:color w:val="000000"/>
                 <w:sz w:val="22"/>
                 <w:szCs w:val="22"/>
@@ -28264,7 +28670,7 @@
               <w:jc w:val="center"/>
               <w:cnfStyle w:val="000000000000" w:firstRow="0" w:lastRow="0" w:firstColumn="0" w:lastColumn="0" w:oddVBand="0" w:evenVBand="0" w:oddHBand="0" w:evenHBand="0" w:firstRowFirstColumn="0" w:firstRowLastColumn="0" w:lastRowFirstColumn="0" w:lastRowLastColumn="0"/>
               <w:rPr>
-                <w:rFonts w:ascii="Arial" w:hAnsi="Arial" w:cs="Arial" w:hint="eastAsia"/>
+                <w:rFonts w:ascii="Arial" w:hAnsi="Arial" w:cs="Arial"/>
                 <w:color w:val="000000"/>
                 <w:sz w:val="22"/>
                 <w:szCs w:val="22"/>
@@ -28421,7 +28827,7 @@
               <w:jc w:val="center"/>
               <w:cnfStyle w:val="000000100000" w:firstRow="0" w:lastRow="0" w:firstColumn="0" w:lastColumn="0" w:oddVBand="0" w:evenVBand="0" w:oddHBand="1" w:evenHBand="0" w:firstRowFirstColumn="0" w:firstRowLastColumn="0" w:lastRowFirstColumn="0" w:lastRowLastColumn="0"/>
               <w:rPr>
-                <w:rFonts w:ascii="Arial" w:hAnsi="Arial" w:cs="Arial" w:hint="eastAsia"/>
+                <w:rFonts w:ascii="Arial" w:hAnsi="Arial" w:cs="Arial"/>
                 <w:color w:val="000000"/>
                 <w:sz w:val="22"/>
                 <w:szCs w:val="22"/>
@@ -28568,7 +28974,7 @@
               <w:jc w:val="center"/>
               <w:cnfStyle w:val="000000000000" w:firstRow="0" w:lastRow="0" w:firstColumn="0" w:lastColumn="0" w:oddVBand="0" w:evenVBand="0" w:oddHBand="0" w:evenHBand="0" w:firstRowFirstColumn="0" w:firstRowLastColumn="0" w:lastRowFirstColumn="0" w:lastRowLastColumn="0"/>
               <w:rPr>
-                <w:rFonts w:ascii="Arial" w:hAnsi="Arial" w:cs="Arial" w:hint="eastAsia"/>
+                <w:rFonts w:ascii="Arial" w:hAnsi="Arial" w:cs="Arial"/>
                 <w:color w:val="000000"/>
                 <w:sz w:val="22"/>
                 <w:szCs w:val="22"/>
@@ -28716,7 +29122,7 @@
               <w:jc w:val="center"/>
               <w:cnfStyle w:val="000000100000" w:firstRow="0" w:lastRow="0" w:firstColumn="0" w:lastColumn="0" w:oddVBand="0" w:evenVBand="0" w:oddHBand="1" w:evenHBand="0" w:firstRowFirstColumn="0" w:firstRowLastColumn="0" w:lastRowFirstColumn="0" w:lastRowLastColumn="0"/>
               <w:rPr>
-                <w:rFonts w:ascii="Arial" w:hAnsi="Arial" w:cs="Arial" w:hint="eastAsia"/>
+                <w:rFonts w:ascii="Arial" w:hAnsi="Arial" w:cs="Arial"/>
                 <w:color w:val="000000"/>
                 <w:sz w:val="22"/>
                 <w:szCs w:val="22"/>
@@ -28833,7 +29239,7 @@
               <w:jc w:val="center"/>
               <w:cnfStyle w:val="000000000000" w:firstRow="0" w:lastRow="0" w:firstColumn="0" w:lastColumn="0" w:oddVBand="0" w:evenVBand="0" w:oddHBand="0" w:evenHBand="0" w:firstRowFirstColumn="0" w:firstRowLastColumn="0" w:lastRowFirstColumn="0" w:lastRowLastColumn="0"/>
               <w:rPr>
-                <w:rFonts w:ascii="Arial" w:hAnsi="Arial" w:cs="Arial" w:hint="eastAsia"/>
+                <w:rFonts w:ascii="Arial" w:hAnsi="Arial" w:cs="Arial"/>
                 <w:color w:val="000000"/>
                 <w:sz w:val="22"/>
                 <w:szCs w:val="22"/>
@@ -28963,7 +29369,7 @@
               <w:jc w:val="center"/>
               <w:cnfStyle w:val="000000100000" w:firstRow="0" w:lastRow="0" w:firstColumn="0" w:lastColumn="0" w:oddVBand="0" w:evenVBand="0" w:oddHBand="1" w:evenHBand="0" w:firstRowFirstColumn="0" w:firstRowLastColumn="0" w:lastRowFirstColumn="0" w:lastRowLastColumn="0"/>
               <w:rPr>
-                <w:rFonts w:ascii="Arial" w:hAnsi="Arial" w:cs="Arial" w:hint="eastAsia"/>
+                <w:rFonts w:ascii="Arial" w:hAnsi="Arial" w:cs="Arial"/>
                 <w:color w:val="000000"/>
                 <w:sz w:val="22"/>
                 <w:szCs w:val="22"/>
@@ -29092,7 +29498,7 @@
               <w:jc w:val="center"/>
               <w:cnfStyle w:val="000000000000" w:firstRow="0" w:lastRow="0" w:firstColumn="0" w:lastColumn="0" w:oddVBand="0" w:evenVBand="0" w:oddHBand="0" w:evenHBand="0" w:firstRowFirstColumn="0" w:firstRowLastColumn="0" w:lastRowFirstColumn="0" w:lastRowLastColumn="0"/>
               <w:rPr>
-                <w:rFonts w:ascii="Arial" w:hAnsi="Arial" w:cs="Arial" w:hint="eastAsia"/>
+                <w:rFonts w:ascii="Arial" w:hAnsi="Arial" w:cs="Arial"/>
                 <w:color w:val="000000"/>
                 <w:sz w:val="22"/>
                 <w:szCs w:val="22"/>
@@ -29222,7 +29628,7 @@
               <w:jc w:val="center"/>
               <w:cnfStyle w:val="000000100000" w:firstRow="0" w:lastRow="0" w:firstColumn="0" w:lastColumn="0" w:oddVBand="0" w:evenVBand="0" w:oddHBand="1" w:evenHBand="0" w:firstRowFirstColumn="0" w:firstRowLastColumn="0" w:lastRowFirstColumn="0" w:lastRowLastColumn="0"/>
               <w:rPr>
-                <w:rFonts w:ascii="Arial" w:hAnsi="Arial" w:cs="Arial" w:hint="eastAsia"/>
+                <w:rFonts w:ascii="Arial" w:hAnsi="Arial" w:cs="Arial"/>
                 <w:color w:val="000000"/>
                 <w:sz w:val="22"/>
                 <w:szCs w:val="22"/>
@@ -29351,7 +29757,7 @@
               <w:jc w:val="center"/>
               <w:cnfStyle w:val="000000000000" w:firstRow="0" w:lastRow="0" w:firstColumn="0" w:lastColumn="0" w:oddVBand="0" w:evenVBand="0" w:oddHBand="0" w:evenHBand="0" w:firstRowFirstColumn="0" w:firstRowLastColumn="0" w:lastRowFirstColumn="0" w:lastRowLastColumn="0"/>
               <w:rPr>
-                <w:rFonts w:ascii="Arial" w:hAnsi="Arial" w:cs="Arial" w:hint="eastAsia"/>
+                <w:rFonts w:ascii="Arial" w:hAnsi="Arial" w:cs="Arial"/>
                 <w:color w:val="000000"/>
                 <w:sz w:val="22"/>
                 <w:szCs w:val="22"/>
@@ -29481,7 +29887,7 @@
               <w:jc w:val="center"/>
               <w:cnfStyle w:val="000000100000" w:firstRow="0" w:lastRow="0" w:firstColumn="0" w:lastColumn="0" w:oddVBand="0" w:evenVBand="0" w:oddHBand="1" w:evenHBand="0" w:firstRowFirstColumn="0" w:firstRowLastColumn="0" w:lastRowFirstColumn="0" w:lastRowLastColumn="0"/>
               <w:rPr>
-                <w:rFonts w:ascii="Arial" w:hAnsi="Arial" w:cs="Arial" w:hint="eastAsia"/>
+                <w:rFonts w:ascii="Arial" w:hAnsi="Arial" w:cs="Arial"/>
                 <w:color w:val="000000"/>
                 <w:sz w:val="22"/>
                 <w:szCs w:val="22"/>
@@ -29610,7 +30016,7 @@
               <w:jc w:val="center"/>
               <w:cnfStyle w:val="000000000000" w:firstRow="0" w:lastRow="0" w:firstColumn="0" w:lastColumn="0" w:oddVBand="0" w:evenVBand="0" w:oddHBand="0" w:evenHBand="0" w:firstRowFirstColumn="0" w:firstRowLastColumn="0" w:lastRowFirstColumn="0" w:lastRowLastColumn="0"/>
               <w:rPr>
-                <w:rFonts w:ascii="Arial" w:hAnsi="Arial" w:cs="Arial" w:hint="eastAsia"/>
+                <w:rFonts w:ascii="Arial" w:hAnsi="Arial" w:cs="Arial"/>
                 <w:color w:val="000000"/>
                 <w:sz w:val="22"/>
                 <w:szCs w:val="22"/>
@@ -29740,7 +30146,7 @@
               <w:jc w:val="center"/>
               <w:cnfStyle w:val="000000100000" w:firstRow="0" w:lastRow="0" w:firstColumn="0" w:lastColumn="0" w:oddVBand="0" w:evenVBand="0" w:oddHBand="1" w:evenHBand="0" w:firstRowFirstColumn="0" w:firstRowLastColumn="0" w:lastRowFirstColumn="0" w:lastRowLastColumn="0"/>
               <w:rPr>
-                <w:rFonts w:ascii="Arial" w:hAnsi="Arial" w:cs="Arial" w:hint="eastAsia"/>
+                <w:rFonts w:ascii="Arial" w:hAnsi="Arial" w:cs="Arial"/>
                 <w:color w:val="000000"/>
                 <w:sz w:val="22"/>
                 <w:szCs w:val="22"/>
@@ -29869,7 +30275,7 @@
               <w:jc w:val="center"/>
               <w:cnfStyle w:val="000000000000" w:firstRow="0" w:lastRow="0" w:firstColumn="0" w:lastColumn="0" w:oddVBand="0" w:evenVBand="0" w:oddHBand="0" w:evenHBand="0" w:firstRowFirstColumn="0" w:firstRowLastColumn="0" w:lastRowFirstColumn="0" w:lastRowLastColumn="0"/>
               <w:rPr>
-                <w:rFonts w:ascii="Arial" w:hAnsi="Arial" w:cs="Arial" w:hint="eastAsia"/>
+                <w:rFonts w:ascii="Arial" w:hAnsi="Arial" w:cs="Arial"/>
                 <w:color w:val="000000"/>
                 <w:sz w:val="22"/>
                 <w:szCs w:val="22"/>
@@ -29999,7 +30405,7 @@
               <w:jc w:val="center"/>
               <w:cnfStyle w:val="000000100000" w:firstRow="0" w:lastRow="0" w:firstColumn="0" w:lastColumn="0" w:oddVBand="0" w:evenVBand="0" w:oddHBand="1" w:evenHBand="0" w:firstRowFirstColumn="0" w:firstRowLastColumn="0" w:lastRowFirstColumn="0" w:lastRowLastColumn="0"/>
               <w:rPr>
-                <w:rFonts w:ascii="Arial" w:hAnsi="Arial" w:cs="Arial" w:hint="eastAsia"/>
+                <w:rFonts w:ascii="Arial" w:hAnsi="Arial" w:cs="Arial"/>
                 <w:color w:val="000000"/>
                 <w:sz w:val="22"/>
                 <w:szCs w:val="22"/>
@@ -30128,7 +30534,7 @@
               <w:jc w:val="center"/>
               <w:cnfStyle w:val="000000000000" w:firstRow="0" w:lastRow="0" w:firstColumn="0" w:lastColumn="0" w:oddVBand="0" w:evenVBand="0" w:oddHBand="0" w:evenHBand="0" w:firstRowFirstColumn="0" w:firstRowLastColumn="0" w:lastRowFirstColumn="0" w:lastRowLastColumn="0"/>
               <w:rPr>
-                <w:rFonts w:ascii="Arial" w:hAnsi="Arial" w:cs="Arial" w:hint="eastAsia"/>
+                <w:rFonts w:ascii="Arial" w:hAnsi="Arial" w:cs="Arial"/>
                 <w:color w:val="000000"/>
                 <w:sz w:val="22"/>
                 <w:szCs w:val="22"/>
@@ -30258,7 +30664,7 @@
               <w:jc w:val="center"/>
               <w:cnfStyle w:val="000000100000" w:firstRow="0" w:lastRow="0" w:firstColumn="0" w:lastColumn="0" w:oddVBand="0" w:evenVBand="0" w:oddHBand="1" w:evenHBand="0" w:firstRowFirstColumn="0" w:firstRowLastColumn="0" w:lastRowFirstColumn="0" w:lastRowLastColumn="0"/>
               <w:rPr>
-                <w:rFonts w:ascii="Arial" w:hAnsi="Arial" w:cs="Arial" w:hint="eastAsia"/>
+                <w:rFonts w:ascii="Arial" w:hAnsi="Arial" w:cs="Arial"/>
                 <w:color w:val="000000"/>
                 <w:sz w:val="22"/>
                 <w:szCs w:val="22"/>
@@ -30387,7 +30793,7 @@
               <w:jc w:val="center"/>
               <w:cnfStyle w:val="000000000000" w:firstRow="0" w:lastRow="0" w:firstColumn="0" w:lastColumn="0" w:oddVBand="0" w:evenVBand="0" w:oddHBand="0" w:evenHBand="0" w:firstRowFirstColumn="0" w:firstRowLastColumn="0" w:lastRowFirstColumn="0" w:lastRowLastColumn="0"/>
               <w:rPr>
-                <w:rFonts w:ascii="Arial" w:hAnsi="Arial" w:cs="Arial" w:hint="eastAsia"/>
+                <w:rFonts w:ascii="Arial" w:hAnsi="Arial" w:cs="Arial"/>
                 <w:color w:val="000000"/>
                 <w:sz w:val="22"/>
                 <w:szCs w:val="22"/>
@@ -30517,7 +30923,7 @@
               <w:jc w:val="center"/>
               <w:cnfStyle w:val="000000100000" w:firstRow="0" w:lastRow="0" w:firstColumn="0" w:lastColumn="0" w:oddVBand="0" w:evenVBand="0" w:oddHBand="1" w:evenHBand="0" w:firstRowFirstColumn="0" w:firstRowLastColumn="0" w:lastRowFirstColumn="0" w:lastRowLastColumn="0"/>
               <w:rPr>
-                <w:rFonts w:ascii="Arial" w:hAnsi="Arial" w:cs="Arial" w:hint="eastAsia"/>
+                <w:rFonts w:ascii="Arial" w:hAnsi="Arial" w:cs="Arial"/>
                 <w:color w:val="000000"/>
                 <w:sz w:val="22"/>
                 <w:szCs w:val="22"/>
@@ -30646,7 +31052,7 @@
               <w:jc w:val="center"/>
               <w:cnfStyle w:val="000000000000" w:firstRow="0" w:lastRow="0" w:firstColumn="0" w:lastColumn="0" w:oddVBand="0" w:evenVBand="0" w:oddHBand="0" w:evenHBand="0" w:firstRowFirstColumn="0" w:firstRowLastColumn="0" w:lastRowFirstColumn="0" w:lastRowLastColumn="0"/>
               <w:rPr>
-                <w:rFonts w:ascii="Arial" w:hAnsi="Arial" w:cs="Arial" w:hint="eastAsia"/>
+                <w:rFonts w:ascii="Arial" w:hAnsi="Arial" w:cs="Arial"/>
                 <w:color w:val="000000"/>
                 <w:sz w:val="22"/>
                 <w:szCs w:val="22"/>
@@ -30757,6 +31163,7 @@
                 <w:sz w:val="22"/>
                 <w:szCs w:val="22"/>
               </w:rPr>
+              <w:lastRenderedPageBreak/>
               <w:t>Manual técnico del prototipo</w:t>
             </w:r>
           </w:p>
@@ -30776,7 +31183,7 @@
               <w:jc w:val="center"/>
               <w:cnfStyle w:val="000000100000" w:firstRow="0" w:lastRow="0" w:firstColumn="0" w:lastColumn="0" w:oddVBand="0" w:evenVBand="0" w:oddHBand="1" w:evenHBand="0" w:firstRowFirstColumn="0" w:firstRowLastColumn="0" w:lastRowFirstColumn="0" w:lastRowLastColumn="0"/>
               <w:rPr>
-                <w:rFonts w:ascii="Arial" w:hAnsi="Arial" w:cs="Arial" w:hint="eastAsia"/>
+                <w:rFonts w:ascii="Arial" w:hAnsi="Arial" w:cs="Arial"/>
                 <w:color w:val="000000"/>
                 <w:sz w:val="22"/>
                 <w:szCs w:val="22"/>
@@ -30905,7 +31312,7 @@
               <w:jc w:val="center"/>
               <w:cnfStyle w:val="000000000000" w:firstRow="0" w:lastRow="0" w:firstColumn="0" w:lastColumn="0" w:oddVBand="0" w:evenVBand="0" w:oddHBand="0" w:evenHBand="0" w:firstRowFirstColumn="0" w:firstRowLastColumn="0" w:lastRowFirstColumn="0" w:lastRowLastColumn="0"/>
               <w:rPr>
-                <w:rFonts w:ascii="Arial" w:hAnsi="Arial" w:cs="Arial" w:hint="eastAsia"/>
+                <w:rFonts w:ascii="Arial" w:hAnsi="Arial" w:cs="Arial"/>
                 <w:color w:val="000000"/>
                 <w:sz w:val="22"/>
                 <w:szCs w:val="22"/>
@@ -31164,7 +31571,7 @@
               <w:jc w:val="center"/>
               <w:cnfStyle w:val="000000000000" w:firstRow="0" w:lastRow="0" w:firstColumn="0" w:lastColumn="0" w:oddVBand="0" w:evenVBand="0" w:oddHBand="0" w:evenHBand="0" w:firstRowFirstColumn="0" w:firstRowLastColumn="0" w:lastRowFirstColumn="0" w:lastRowLastColumn="0"/>
               <w:rPr>
-                <w:rFonts w:ascii="Arial" w:hAnsi="Arial" w:cs="Arial" w:hint="eastAsia"/>
+                <w:rFonts w:ascii="Arial" w:hAnsi="Arial" w:cs="Arial"/>
                 <w:color w:val="000000"/>
                 <w:sz w:val="22"/>
                 <w:szCs w:val="22"/>
@@ -31294,7 +31701,7 @@
               <w:jc w:val="center"/>
               <w:cnfStyle w:val="000000100000" w:firstRow="0" w:lastRow="0" w:firstColumn="0" w:lastColumn="0" w:oddVBand="0" w:evenVBand="0" w:oddHBand="1" w:evenHBand="0" w:firstRowFirstColumn="0" w:firstRowLastColumn="0" w:lastRowFirstColumn="0" w:lastRowLastColumn="0"/>
               <w:rPr>
-                <w:rFonts w:ascii="Arial" w:hAnsi="Arial" w:cs="Arial" w:hint="eastAsia"/>
+                <w:rFonts w:ascii="Arial" w:hAnsi="Arial" w:cs="Arial"/>
                 <w:color w:val="000000"/>
                 <w:sz w:val="22"/>
                 <w:szCs w:val="22"/>
@@ -31404,7 +31811,6 @@
                 <w:sz w:val="22"/>
                 <w:szCs w:val="22"/>
               </w:rPr>
-              <w:lastRenderedPageBreak/>
               <w:t>Script librería JQuery v3.3.1</w:t>
             </w:r>
           </w:p>
@@ -31424,7 +31830,7 @@
               <w:jc w:val="center"/>
               <w:cnfStyle w:val="000000000000" w:firstRow="0" w:lastRow="0" w:firstColumn="0" w:lastColumn="0" w:oddVBand="0" w:evenVBand="0" w:oddHBand="0" w:evenHBand="0" w:firstRowFirstColumn="0" w:firstRowLastColumn="0" w:lastRowFirstColumn="0" w:lastRowLastColumn="0"/>
               <w:rPr>
-                <w:rFonts w:ascii="Arial" w:hAnsi="Arial" w:cs="Arial" w:hint="eastAsia"/>
+                <w:rFonts w:ascii="Arial" w:hAnsi="Arial" w:cs="Arial"/>
                 <w:color w:val="000000"/>
                 <w:sz w:val="22"/>
                 <w:szCs w:val="22"/>
@@ -31563,7 +31969,7 @@
               <w:jc w:val="center"/>
               <w:cnfStyle w:val="000000100000" w:firstRow="0" w:lastRow="0" w:firstColumn="0" w:lastColumn="0" w:oddVBand="0" w:evenVBand="0" w:oddHBand="1" w:evenHBand="0" w:firstRowFirstColumn="0" w:firstRowLastColumn="0" w:lastRowFirstColumn="0" w:lastRowLastColumn="0"/>
               <w:rPr>
-                <w:rFonts w:ascii="Arial" w:hAnsi="Arial" w:cs="Arial" w:hint="eastAsia"/>
+                <w:rFonts w:ascii="Arial" w:hAnsi="Arial" w:cs="Arial"/>
                 <w:color w:val="000000"/>
                 <w:sz w:val="22"/>
                 <w:szCs w:val="22"/>
@@ -31692,7 +32098,7 @@
               <w:jc w:val="center"/>
               <w:cnfStyle w:val="000000000000" w:firstRow="0" w:lastRow="0" w:firstColumn="0" w:lastColumn="0" w:oddVBand="0" w:evenVBand="0" w:oddHBand="0" w:evenHBand="0" w:firstRowFirstColumn="0" w:firstRowLastColumn="0" w:lastRowFirstColumn="0" w:lastRowLastColumn="0"/>
               <w:rPr>
-                <w:rFonts w:ascii="Arial" w:hAnsi="Arial" w:cs="Arial" w:hint="eastAsia"/>
+                <w:rFonts w:ascii="Arial" w:hAnsi="Arial" w:cs="Arial"/>
                 <w:color w:val="000000"/>
                 <w:sz w:val="22"/>
                 <w:szCs w:val="22"/>
@@ -34139,6 +34545,7 @@
                 <w:sz w:val="22"/>
                 <w:szCs w:val="22"/>
               </w:rPr>
+              <w:lastRenderedPageBreak/>
               <w:t>Código Fuente</w:t>
             </w:r>
           </w:p>
@@ -35306,6 +35713,119 @@
 <file path=word/numbering.xml><?xml version="1.0" encoding="utf-8"?>
 <w:numbering xmlns:wpc="http://schemas.microsoft.com/office/word/2010/wordprocessingCanvas" xmlns:cx="http://schemas.microsoft.com/office/drawing/2014/chartex" xmlns:cx1="http://schemas.microsoft.com/office/drawing/2015/9/8/chartex" xmlns:cx2="http://schemas.microsoft.com/office/drawing/2015/10/21/chartex" xmlns:cx3="http://schemas.microsoft.com/office/drawing/2016/5/9/chartex" xmlns:cx4="http://schemas.microsoft.com/office/drawing/2016/5/10/chartex" xmlns:cx5="http://schemas.microsoft.com/office/drawing/2016/5/11/chartex" xmlns:cx6="http://schemas.microsoft.com/office/drawing/2016/5/12/chartex" xmlns:cx7="http://schemas.microsoft.com/office/drawing/2016/5/13/chartex" xmlns:cx8="http://schemas.microsoft.com/office/drawing/2016/5/14/chartex" xmlns:mc="http://schemas.openxmlformats.org/markup-compatibility/2006" xmlns:aink="http://schemas.microsoft.com/office/drawing/2016/ink" xmlns:am3d="http://schemas.microsoft.com/office/drawing/2017/model3d" xmlns:o="urn:schemas-microsoft-com:office:office" xmlns:r="http://schemas.openxmlformats.org/officeDocument/2006/relationships" xmlns:m="http://schemas.openxmlformats.org/officeDocument/2006/math" xmlns:v="urn:schemas-microsoft-com:vml" xmlns:wp14="http://schemas.microsoft.com/office/word/2010/wordprocessingDrawing" xmlns:wp="http://schemas.openxmlformats.org/drawingml/2006/wordprocessingDrawing" xmlns:w10="urn:schemas-microsoft-com:office:word" xmlns:w="http://schemas.openxmlformats.org/wordprocessingml/2006/main" xmlns:w14="http://schemas.microsoft.com/office/word/2010/wordml" xmlns:w15="http://schemas.microsoft.com/office/word/2012/wordml" xmlns:w16cid="http://schemas.microsoft.com/office/word/2016/wordml/cid" xmlns:w16se="http://schemas.microsoft.com/office/word/2015/wordml/symex" xmlns:wpg="http://schemas.microsoft.com/office/word/2010/wordprocessingGroup" xmlns:wpi="http://schemas.microsoft.com/office/word/2010/wordprocessingInk" xmlns:wne="http://schemas.microsoft.com/office/word/2006/wordml" xmlns:wps="http://schemas.microsoft.com/office/word/2010/wordprocessingShape" mc:Ignorable="w14 w15 w16se w16cid wp14">
   <w:abstractNum w:abstractNumId="0" w15:restartNumberingAfterBreak="0">
+    <w:nsid w:val="01C47BE1"/>
+    <w:multiLevelType w:val="hybridMultilevel"/>
+    <w:tmpl w:val="8638A7B6"/>
+    <w:lvl w:ilvl="0" w:tplc="280A0001">
+      <w:start w:val="1"/>
+      <w:numFmt w:val="bullet"/>
+      <w:lvlText w:val=""/>
+      <w:lvlJc w:val="left"/>
+      <w:pPr>
+        <w:ind w:left="1440" w:hanging="360"/>
+      </w:pPr>
+      <w:rPr>
+        <w:rFonts w:ascii="Symbol" w:hAnsi="Symbol" w:hint="default"/>
+      </w:rPr>
+    </w:lvl>
+    <w:lvl w:ilvl="1" w:tplc="280A0003" w:tentative="1">
+      <w:start w:val="1"/>
+      <w:numFmt w:val="bullet"/>
+      <w:lvlText w:val="o"/>
+      <w:lvlJc w:val="left"/>
+      <w:pPr>
+        <w:ind w:left="2160" w:hanging="360"/>
+      </w:pPr>
+      <w:rPr>
+        <w:rFonts w:ascii="Courier New" w:hAnsi="Courier New" w:cs="Courier New" w:hint="default"/>
+      </w:rPr>
+    </w:lvl>
+    <w:lvl w:ilvl="2" w:tplc="280A0005" w:tentative="1">
+      <w:start w:val="1"/>
+      <w:numFmt w:val="bullet"/>
+      <w:lvlText w:val=""/>
+      <w:lvlJc w:val="left"/>
+      <w:pPr>
+        <w:ind w:left="2880" w:hanging="360"/>
+      </w:pPr>
+      <w:rPr>
+        <w:rFonts w:ascii="Wingdings" w:hAnsi="Wingdings" w:hint="default"/>
+      </w:rPr>
+    </w:lvl>
+    <w:lvl w:ilvl="3" w:tplc="280A0001" w:tentative="1">
+      <w:start w:val="1"/>
+      <w:numFmt w:val="bullet"/>
+      <w:lvlText w:val=""/>
+      <w:lvlJc w:val="left"/>
+      <w:pPr>
+        <w:ind w:left="3600" w:hanging="360"/>
+      </w:pPr>
+      <w:rPr>
+        <w:rFonts w:ascii="Symbol" w:hAnsi="Symbol" w:hint="default"/>
+      </w:rPr>
+    </w:lvl>
+    <w:lvl w:ilvl="4" w:tplc="280A0003" w:tentative="1">
+      <w:start w:val="1"/>
+      <w:numFmt w:val="bullet"/>
+      <w:lvlText w:val="o"/>
+      <w:lvlJc w:val="left"/>
+      <w:pPr>
+        <w:ind w:left="4320" w:hanging="360"/>
+      </w:pPr>
+      <w:rPr>
+        <w:rFonts w:ascii="Courier New" w:hAnsi="Courier New" w:cs="Courier New" w:hint="default"/>
+      </w:rPr>
+    </w:lvl>
+    <w:lvl w:ilvl="5" w:tplc="280A0005" w:tentative="1">
+      <w:start w:val="1"/>
+      <w:numFmt w:val="bullet"/>
+      <w:lvlText w:val=""/>
+      <w:lvlJc w:val="left"/>
+      <w:pPr>
+        <w:ind w:left="5040" w:hanging="360"/>
+      </w:pPr>
+      <w:rPr>
+        <w:rFonts w:ascii="Wingdings" w:hAnsi="Wingdings" w:hint="default"/>
+      </w:rPr>
+    </w:lvl>
+    <w:lvl w:ilvl="6" w:tplc="280A0001" w:tentative="1">
+      <w:start w:val="1"/>
+      <w:numFmt w:val="bullet"/>
+      <w:lvlText w:val=""/>
+      <w:lvlJc w:val="left"/>
+      <w:pPr>
+        <w:ind w:left="5760" w:hanging="360"/>
+      </w:pPr>
+      <w:rPr>
+        <w:rFonts w:ascii="Symbol" w:hAnsi="Symbol" w:hint="default"/>
+      </w:rPr>
+    </w:lvl>
+    <w:lvl w:ilvl="7" w:tplc="280A0003" w:tentative="1">
+      <w:start w:val="1"/>
+      <w:numFmt w:val="bullet"/>
+      <w:lvlText w:val="o"/>
+      <w:lvlJc w:val="left"/>
+      <w:pPr>
+        <w:ind w:left="6480" w:hanging="360"/>
+      </w:pPr>
+      <w:rPr>
+        <w:rFonts w:ascii="Courier New" w:hAnsi="Courier New" w:cs="Courier New" w:hint="default"/>
+      </w:rPr>
+    </w:lvl>
+    <w:lvl w:ilvl="8" w:tplc="280A0005" w:tentative="1">
+      <w:start w:val="1"/>
+      <w:numFmt w:val="bullet"/>
+      <w:lvlText w:val=""/>
+      <w:lvlJc w:val="left"/>
+      <w:pPr>
+        <w:ind w:left="7200" w:hanging="360"/>
+      </w:pPr>
+      <w:rPr>
+        <w:rFonts w:ascii="Wingdings" w:hAnsi="Wingdings" w:hint="default"/>
+      </w:rPr>
+    </w:lvl>
+  </w:abstractNum>
+  <w:abstractNum w:abstractNumId="1" w15:restartNumberingAfterBreak="0">
     <w:nsid w:val="0E840BEE"/>
     <w:multiLevelType w:val="multilevel"/>
     <w:tmpl w:val="C24C9A1E"/>
@@ -35418,7 +35938,7 @@
       </w:rPr>
     </w:lvl>
   </w:abstractNum>
-  <w:abstractNum w:abstractNumId="1" w15:restartNumberingAfterBreak="0">
+  <w:abstractNum w:abstractNumId="2" w15:restartNumberingAfterBreak="0">
     <w:nsid w:val="11494985"/>
     <w:multiLevelType w:val="hybridMultilevel"/>
     <w:tmpl w:val="E01AC4C0"/>
@@ -35507,7 +36027,120 @@
       </w:pPr>
     </w:lvl>
   </w:abstractNum>
-  <w:abstractNum w:abstractNumId="2" w15:restartNumberingAfterBreak="0">
+  <w:abstractNum w:abstractNumId="3" w15:restartNumberingAfterBreak="0">
+    <w:nsid w:val="1216101F"/>
+    <w:multiLevelType w:val="hybridMultilevel"/>
+    <w:tmpl w:val="67F2441E"/>
+    <w:lvl w:ilvl="0" w:tplc="280A0001">
+      <w:start w:val="1"/>
+      <w:numFmt w:val="bullet"/>
+      <w:lvlText w:val=""/>
+      <w:lvlJc w:val="left"/>
+      <w:pPr>
+        <w:ind w:left="720" w:hanging="360"/>
+      </w:pPr>
+      <w:rPr>
+        <w:rFonts w:ascii="Symbol" w:hAnsi="Symbol" w:hint="default"/>
+      </w:rPr>
+    </w:lvl>
+    <w:lvl w:ilvl="1" w:tplc="280A0003" w:tentative="1">
+      <w:start w:val="1"/>
+      <w:numFmt w:val="bullet"/>
+      <w:lvlText w:val="o"/>
+      <w:lvlJc w:val="left"/>
+      <w:pPr>
+        <w:ind w:left="1440" w:hanging="360"/>
+      </w:pPr>
+      <w:rPr>
+        <w:rFonts w:ascii="Courier New" w:hAnsi="Courier New" w:cs="Courier New" w:hint="default"/>
+      </w:rPr>
+    </w:lvl>
+    <w:lvl w:ilvl="2" w:tplc="280A0005" w:tentative="1">
+      <w:start w:val="1"/>
+      <w:numFmt w:val="bullet"/>
+      <w:lvlText w:val=""/>
+      <w:lvlJc w:val="left"/>
+      <w:pPr>
+        <w:ind w:left="2160" w:hanging="360"/>
+      </w:pPr>
+      <w:rPr>
+        <w:rFonts w:ascii="Wingdings" w:hAnsi="Wingdings" w:hint="default"/>
+      </w:rPr>
+    </w:lvl>
+    <w:lvl w:ilvl="3" w:tplc="280A0001" w:tentative="1">
+      <w:start w:val="1"/>
+      <w:numFmt w:val="bullet"/>
+      <w:lvlText w:val=""/>
+      <w:lvlJc w:val="left"/>
+      <w:pPr>
+        <w:ind w:left="2880" w:hanging="360"/>
+      </w:pPr>
+      <w:rPr>
+        <w:rFonts w:ascii="Symbol" w:hAnsi="Symbol" w:hint="default"/>
+      </w:rPr>
+    </w:lvl>
+    <w:lvl w:ilvl="4" w:tplc="280A0003" w:tentative="1">
+      <w:start w:val="1"/>
+      <w:numFmt w:val="bullet"/>
+      <w:lvlText w:val="o"/>
+      <w:lvlJc w:val="left"/>
+      <w:pPr>
+        <w:ind w:left="3600" w:hanging="360"/>
+      </w:pPr>
+      <w:rPr>
+        <w:rFonts w:ascii="Courier New" w:hAnsi="Courier New" w:cs="Courier New" w:hint="default"/>
+      </w:rPr>
+    </w:lvl>
+    <w:lvl w:ilvl="5" w:tplc="280A0005" w:tentative="1">
+      <w:start w:val="1"/>
+      <w:numFmt w:val="bullet"/>
+      <w:lvlText w:val=""/>
+      <w:lvlJc w:val="left"/>
+      <w:pPr>
+        <w:ind w:left="4320" w:hanging="360"/>
+      </w:pPr>
+      <w:rPr>
+        <w:rFonts w:ascii="Wingdings" w:hAnsi="Wingdings" w:hint="default"/>
+      </w:rPr>
+    </w:lvl>
+    <w:lvl w:ilvl="6" w:tplc="280A0001" w:tentative="1">
+      <w:start w:val="1"/>
+      <w:numFmt w:val="bullet"/>
+      <w:lvlText w:val=""/>
+      <w:lvlJc w:val="left"/>
+      <w:pPr>
+        <w:ind w:left="5040" w:hanging="360"/>
+      </w:pPr>
+      <w:rPr>
+        <w:rFonts w:ascii="Symbol" w:hAnsi="Symbol" w:hint="default"/>
+      </w:rPr>
+    </w:lvl>
+    <w:lvl w:ilvl="7" w:tplc="280A0003" w:tentative="1">
+      <w:start w:val="1"/>
+      <w:numFmt w:val="bullet"/>
+      <w:lvlText w:val="o"/>
+      <w:lvlJc w:val="left"/>
+      <w:pPr>
+        <w:ind w:left="5760" w:hanging="360"/>
+      </w:pPr>
+      <w:rPr>
+        <w:rFonts w:ascii="Courier New" w:hAnsi="Courier New" w:cs="Courier New" w:hint="default"/>
+      </w:rPr>
+    </w:lvl>
+    <w:lvl w:ilvl="8" w:tplc="280A0005" w:tentative="1">
+      <w:start w:val="1"/>
+      <w:numFmt w:val="bullet"/>
+      <w:lvlText w:val=""/>
+      <w:lvlJc w:val="left"/>
+      <w:pPr>
+        <w:ind w:left="6480" w:hanging="360"/>
+      </w:pPr>
+      <w:rPr>
+        <w:rFonts w:ascii="Wingdings" w:hAnsi="Wingdings" w:hint="default"/>
+      </w:rPr>
+    </w:lvl>
+  </w:abstractNum>
+  <w:abstractNum w:abstractNumId="4" w15:restartNumberingAfterBreak="0">
     <w:nsid w:val="13DC178E"/>
     <w:multiLevelType w:val="multilevel"/>
     <w:tmpl w:val="D2EA1B7C"/>
@@ -35593,7 +36226,7 @@
       </w:pPr>
     </w:lvl>
   </w:abstractNum>
-  <w:abstractNum w:abstractNumId="3" w15:restartNumberingAfterBreak="0">
+  <w:abstractNum w:abstractNumId="5" w15:restartNumberingAfterBreak="0">
     <w:nsid w:val="1A113BC8"/>
     <w:multiLevelType w:val="hybridMultilevel"/>
     <w:tmpl w:val="B302BFB4"/>
@@ -35706,7 +36339,7 @@
       </w:rPr>
     </w:lvl>
   </w:abstractNum>
-  <w:abstractNum w:abstractNumId="4" w15:restartNumberingAfterBreak="0">
+  <w:abstractNum w:abstractNumId="6" w15:restartNumberingAfterBreak="0">
     <w:nsid w:val="1CDE33B5"/>
     <w:multiLevelType w:val="hybridMultilevel"/>
     <w:tmpl w:val="E44CD0F4"/>
@@ -35819,7 +36452,7 @@
       </w:rPr>
     </w:lvl>
   </w:abstractNum>
-  <w:abstractNum w:abstractNumId="5" w15:restartNumberingAfterBreak="0">
+  <w:abstractNum w:abstractNumId="7" w15:restartNumberingAfterBreak="0">
     <w:nsid w:val="272A2092"/>
     <w:multiLevelType w:val="hybridMultilevel"/>
     <w:tmpl w:val="795E88CC"/>
@@ -35932,7 +36565,7 @@
       </w:rPr>
     </w:lvl>
   </w:abstractNum>
-  <w:abstractNum w:abstractNumId="6" w15:restartNumberingAfterBreak="0">
+  <w:abstractNum w:abstractNumId="8" w15:restartNumberingAfterBreak="0">
     <w:nsid w:val="29DD4650"/>
     <w:multiLevelType w:val="hybridMultilevel"/>
     <w:tmpl w:val="6CBAA170"/>
@@ -36045,7 +36678,7 @@
       </w:rPr>
     </w:lvl>
   </w:abstractNum>
-  <w:abstractNum w:abstractNumId="7" w15:restartNumberingAfterBreak="0">
+  <w:abstractNum w:abstractNumId="9" w15:restartNumberingAfterBreak="0">
     <w:nsid w:val="3C9E4CFA"/>
     <w:multiLevelType w:val="hybridMultilevel"/>
     <w:tmpl w:val="A006AB68"/>
@@ -36158,7 +36791,7 @@
       </w:rPr>
     </w:lvl>
   </w:abstractNum>
-  <w:abstractNum w:abstractNumId="8" w15:restartNumberingAfterBreak="0">
+  <w:abstractNum w:abstractNumId="10" w15:restartNumberingAfterBreak="0">
     <w:nsid w:val="3D7D2247"/>
     <w:multiLevelType w:val="hybridMultilevel"/>
     <w:tmpl w:val="4776DC36"/>
@@ -36271,7 +36904,7 @@
       </w:rPr>
     </w:lvl>
   </w:abstractNum>
-  <w:abstractNum w:abstractNumId="9" w15:restartNumberingAfterBreak="0">
+  <w:abstractNum w:abstractNumId="11" w15:restartNumberingAfterBreak="0">
     <w:nsid w:val="595A08D7"/>
     <w:multiLevelType w:val="hybridMultilevel"/>
     <w:tmpl w:val="E5685E96"/>
@@ -36360,7 +36993,7 @@
       </w:pPr>
     </w:lvl>
   </w:abstractNum>
-  <w:abstractNum w:abstractNumId="10" w15:restartNumberingAfterBreak="0">
+  <w:abstractNum w:abstractNumId="12" w15:restartNumberingAfterBreak="0">
     <w:nsid w:val="59705A0A"/>
     <w:multiLevelType w:val="multilevel"/>
     <w:tmpl w:val="32B26416"/>
@@ -36482,7 +37115,7 @@
       </w:rPr>
     </w:lvl>
   </w:abstractNum>
-  <w:abstractNum w:abstractNumId="11" w15:restartNumberingAfterBreak="0">
+  <w:abstractNum w:abstractNumId="13" w15:restartNumberingAfterBreak="0">
     <w:nsid w:val="5A07062A"/>
     <w:multiLevelType w:val="hybridMultilevel"/>
     <w:tmpl w:val="328ECBF4"/>
@@ -36594,7 +37227,7 @@
       </w:rPr>
     </w:lvl>
   </w:abstractNum>
-  <w:abstractNum w:abstractNumId="12" w15:restartNumberingAfterBreak="0">
+  <w:abstractNum w:abstractNumId="14" w15:restartNumberingAfterBreak="0">
     <w:nsid w:val="6193220F"/>
     <w:multiLevelType w:val="multilevel"/>
     <w:tmpl w:val="DB7C9F46"/>
@@ -36707,7 +37340,7 @@
       </w:rPr>
     </w:lvl>
   </w:abstractNum>
-  <w:abstractNum w:abstractNumId="13" w15:restartNumberingAfterBreak="0">
+  <w:abstractNum w:abstractNumId="15" w15:restartNumberingAfterBreak="0">
     <w:nsid w:val="686C34E9"/>
     <w:multiLevelType w:val="multilevel"/>
     <w:tmpl w:val="C24C9A1E"/>
@@ -36820,7 +37453,7 @@
       </w:rPr>
     </w:lvl>
   </w:abstractNum>
-  <w:abstractNum w:abstractNumId="14" w15:restartNumberingAfterBreak="0">
+  <w:abstractNum w:abstractNumId="16" w15:restartNumberingAfterBreak="0">
     <w:nsid w:val="6CC63492"/>
     <w:multiLevelType w:val="multilevel"/>
     <w:tmpl w:val="F2368C48"/>
@@ -36933,7 +37566,7 @@
       </w:rPr>
     </w:lvl>
   </w:abstractNum>
-  <w:abstractNum w:abstractNumId="15" w15:restartNumberingAfterBreak="0">
+  <w:abstractNum w:abstractNumId="17" w15:restartNumberingAfterBreak="0">
     <w:nsid w:val="6D471DBF"/>
     <w:multiLevelType w:val="hybridMultilevel"/>
     <w:tmpl w:val="640A350C"/>
@@ -37046,7 +37679,7 @@
       </w:rPr>
     </w:lvl>
   </w:abstractNum>
-  <w:abstractNum w:abstractNumId="16" w15:restartNumberingAfterBreak="0">
+  <w:abstractNum w:abstractNumId="18" w15:restartNumberingAfterBreak="0">
     <w:nsid w:val="71A069BB"/>
     <w:multiLevelType w:val="multilevel"/>
     <w:tmpl w:val="D0C227DC"/>
@@ -37159,7 +37792,7 @@
       </w:rPr>
     </w:lvl>
   </w:abstractNum>
-  <w:abstractNum w:abstractNumId="17" w15:restartNumberingAfterBreak="0">
+  <w:abstractNum w:abstractNumId="19" w15:restartNumberingAfterBreak="0">
     <w:nsid w:val="78DB4304"/>
     <w:multiLevelType w:val="multilevel"/>
     <w:tmpl w:val="280A001F"/>
@@ -37252,61 +37885,67 @@
     </w:lvl>
   </w:abstractNum>
   <w:num w:numId="1">
+    <w:abstractNumId w:val="4"/>
+  </w:num>
+  <w:num w:numId="2">
+    <w:abstractNumId w:val="14"/>
+  </w:num>
+  <w:num w:numId="3">
+    <w:abstractNumId w:val="16"/>
+  </w:num>
+  <w:num w:numId="4">
+    <w:abstractNumId w:val="18"/>
+  </w:num>
+  <w:num w:numId="5">
+    <w:abstractNumId w:val="1"/>
+  </w:num>
+  <w:num w:numId="6">
+    <w:abstractNumId w:val="15"/>
+  </w:num>
+  <w:num w:numId="7">
+    <w:abstractNumId w:val="12"/>
+  </w:num>
+  <w:num w:numId="8">
+    <w:abstractNumId w:val="19"/>
+  </w:num>
+  <w:num w:numId="9">
+    <w:abstractNumId w:val="10"/>
+  </w:num>
+  <w:num w:numId="10">
+    <w:abstractNumId w:val="6"/>
+  </w:num>
+  <w:num w:numId="11">
+    <w:abstractNumId w:val="5"/>
+  </w:num>
+  <w:num w:numId="12">
+    <w:abstractNumId w:val="5"/>
+  </w:num>
+  <w:num w:numId="13">
+    <w:abstractNumId w:val="7"/>
+  </w:num>
+  <w:num w:numId="14">
+    <w:abstractNumId w:val="17"/>
+  </w:num>
+  <w:num w:numId="15">
+    <w:abstractNumId w:val="9"/>
+  </w:num>
+  <w:num w:numId="16">
+    <w:abstractNumId w:val="8"/>
+  </w:num>
+  <w:num w:numId="17">
+    <w:abstractNumId w:val="13"/>
+  </w:num>
+  <w:num w:numId="18">
     <w:abstractNumId w:val="2"/>
   </w:num>
-  <w:num w:numId="2">
-    <w:abstractNumId w:val="12"/>
+  <w:num w:numId="19">
+    <w:abstractNumId w:val="11"/>
   </w:num>
-  <w:num w:numId="3">
-    <w:abstractNumId w:val="14"/>
-  </w:num>
-  <w:num w:numId="4">
-    <w:abstractNumId w:val="16"/>
-  </w:num>
-  <w:num w:numId="5">
+  <w:num w:numId="20">
     <w:abstractNumId w:val="0"/>
   </w:num>
-  <w:num w:numId="6">
-    <w:abstractNumId w:val="13"/>
-  </w:num>
-  <w:num w:numId="7">
-    <w:abstractNumId w:val="10"/>
-  </w:num>
-  <w:num w:numId="8">
-    <w:abstractNumId w:val="17"/>
-  </w:num>
-  <w:num w:numId="9">
-    <w:abstractNumId w:val="8"/>
-  </w:num>
-  <w:num w:numId="10">
-    <w:abstractNumId w:val="4"/>
-  </w:num>
-  <w:num w:numId="11">
+  <w:num w:numId="21">
     <w:abstractNumId w:val="3"/>
-  </w:num>
-  <w:num w:numId="12">
-    <w:abstractNumId w:val="3"/>
-  </w:num>
-  <w:num w:numId="13">
-    <w:abstractNumId w:val="5"/>
-  </w:num>
-  <w:num w:numId="14">
-    <w:abstractNumId w:val="15"/>
-  </w:num>
-  <w:num w:numId="15">
-    <w:abstractNumId w:val="7"/>
-  </w:num>
-  <w:num w:numId="16">
-    <w:abstractNumId w:val="6"/>
-  </w:num>
-  <w:num w:numId="17">
-    <w:abstractNumId w:val="11"/>
-  </w:num>
-  <w:num w:numId="18">
-    <w:abstractNumId w:val="1"/>
-  </w:num>
-  <w:num w:numId="19">
-    <w:abstractNumId w:val="9"/>
   </w:num>
 </w:numbering>
 </file>
@@ -37707,7 +38346,7 @@
     <w:name w:val="Normal"/>
     <w:qFormat/>
   </w:style>
-  <w:style w:type="paragraph" w:styleId="Heading1">
+  <w:style w:type="paragraph" w:styleId="Ttulo1">
     <w:name w:val="heading 1"/>
     <w:basedOn w:val="Normal"/>
     <w:next w:val="Normal"/>
@@ -37726,7 +38365,7 @@
       <w:szCs w:val="32"/>
     </w:rPr>
   </w:style>
-  <w:style w:type="paragraph" w:styleId="Heading2">
+  <w:style w:type="paragraph" w:styleId="Ttulo2">
     <w:name w:val="heading 2"/>
     <w:basedOn w:val="Normal"/>
     <w:next w:val="Normal"/>
@@ -37746,7 +38385,7 @@
       <w:szCs w:val="36"/>
     </w:rPr>
   </w:style>
-  <w:style w:type="paragraph" w:styleId="Heading3">
+  <w:style w:type="paragraph" w:styleId="Ttulo3">
     <w:name w:val="heading 3"/>
     <w:basedOn w:val="Normal"/>
     <w:next w:val="Normal"/>
@@ -37766,7 +38405,7 @@
       <w:szCs w:val="28"/>
     </w:rPr>
   </w:style>
-  <w:style w:type="paragraph" w:styleId="Heading4">
+  <w:style w:type="paragraph" w:styleId="Ttulo4">
     <w:name w:val="heading 4"/>
     <w:basedOn w:val="Normal"/>
     <w:next w:val="Normal"/>
@@ -37786,7 +38425,7 @@
       <w:szCs w:val="24"/>
     </w:rPr>
   </w:style>
-  <w:style w:type="paragraph" w:styleId="Heading5">
+  <w:style w:type="paragraph" w:styleId="Ttulo5">
     <w:name w:val="heading 5"/>
     <w:basedOn w:val="Normal"/>
     <w:next w:val="Normal"/>
@@ -37806,7 +38445,7 @@
       <w:szCs w:val="22"/>
     </w:rPr>
   </w:style>
-  <w:style w:type="paragraph" w:styleId="Heading6">
+  <w:style w:type="paragraph" w:styleId="Ttulo6">
     <w:name w:val="heading 6"/>
     <w:basedOn w:val="Normal"/>
     <w:next w:val="Normal"/>
@@ -37824,13 +38463,13 @@
       <w:b/>
     </w:rPr>
   </w:style>
-  <w:style w:type="character" w:default="1" w:styleId="DefaultParagraphFont">
+  <w:style w:type="character" w:default="1" w:styleId="Fuentedeprrafopredeter">
     <w:name w:val="Default Paragraph Font"/>
     <w:uiPriority w:val="1"/>
     <w:semiHidden/>
     <w:unhideWhenUsed/>
   </w:style>
-  <w:style w:type="table" w:default="1" w:styleId="TableNormal">
+  <w:style w:type="table" w:default="1" w:styleId="Tablanormal">
     <w:name w:val="Normal Table"/>
     <w:uiPriority w:val="99"/>
     <w:semiHidden/>
@@ -37845,7 +38484,7 @@
       </w:tblCellMar>
     </w:tblPr>
   </w:style>
-  <w:style w:type="numbering" w:default="1" w:styleId="NoList">
+  <w:style w:type="numbering" w:default="1" w:styleId="Sinlista">
     <w:name w:val="No List"/>
     <w:uiPriority w:val="99"/>
     <w:semiHidden/>
@@ -37862,7 +38501,7 @@
       </w:tblCellMar>
     </w:tblPr>
   </w:style>
-  <w:style w:type="paragraph" w:styleId="Title">
+  <w:style w:type="paragraph" w:styleId="Ttulo">
     <w:name w:val="Title"/>
     <w:basedOn w:val="Normal"/>
     <w:next w:val="Normal"/>
@@ -37879,7 +38518,7 @@
       <w:szCs w:val="72"/>
     </w:rPr>
   </w:style>
-  <w:style w:type="paragraph" w:styleId="Subtitle">
+  <w:style w:type="paragraph" w:styleId="Subttulo">
     <w:name w:val="Subtitle"/>
     <w:basedOn w:val="Normal"/>
     <w:next w:val="Normal"/>
@@ -37942,7 +38581,7 @@
       </w:tblCellMar>
     </w:tblPr>
   </w:style>
-  <w:style w:type="paragraph" w:styleId="ListParagraph">
+  <w:style w:type="paragraph" w:styleId="Prrafodelista">
     <w:name w:val="List Paragraph"/>
     <w:basedOn w:val="Normal"/>
     <w:uiPriority w:val="34"/>
@@ -37953,9 +38592,9 @@
       <w:contextualSpacing/>
     </w:pPr>
   </w:style>
-  <w:style w:type="table" w:styleId="TableGridLight">
+  <w:style w:type="table" w:styleId="Tablaconcuadrculaclara">
     <w:name w:val="Grid Table Light"/>
-    <w:basedOn w:val="TableNormal"/>
+    <w:basedOn w:val="Tablanormal"/>
     <w:uiPriority w:val="40"/>
     <w:rsid w:val="007937C6"/>
     <w:tblPr>
@@ -37969,10 +38608,10 @@
       </w:tblBorders>
     </w:tblPr>
   </w:style>
-  <w:style w:type="paragraph" w:styleId="Header">
+  <w:style w:type="paragraph" w:styleId="Encabezado">
     <w:name w:val="header"/>
     <w:basedOn w:val="Normal"/>
-    <w:link w:val="HeaderChar"/>
+    <w:link w:val="EncabezadoCar"/>
     <w:uiPriority w:val="99"/>
     <w:unhideWhenUsed/>
     <w:rsid w:val="00E77173"/>
@@ -37992,10 +38631,10 @@
       <w:szCs w:val="18"/>
     </w:rPr>
   </w:style>
-  <w:style w:type="character" w:customStyle="1" w:styleId="HeaderChar">
-    <w:name w:val="Header Char"/>
-    <w:basedOn w:val="DefaultParagraphFont"/>
-    <w:link w:val="Header"/>
+  <w:style w:type="character" w:customStyle="1" w:styleId="EncabezadoCar">
+    <w:name w:val="Encabezado Car"/>
+    <w:basedOn w:val="Fuentedeprrafopredeter"/>
+    <w:link w:val="Encabezado"/>
     <w:uiPriority w:val="99"/>
     <w:rsid w:val="00E77173"/>
     <w:rPr>
@@ -38003,10 +38642,10 @@
       <w:szCs w:val="18"/>
     </w:rPr>
   </w:style>
-  <w:style w:type="paragraph" w:styleId="Footer">
+  <w:style w:type="paragraph" w:styleId="Piedepgina">
     <w:name w:val="footer"/>
     <w:basedOn w:val="Normal"/>
-    <w:link w:val="FooterChar"/>
+    <w:link w:val="PiedepginaCar"/>
     <w:uiPriority w:val="99"/>
     <w:unhideWhenUsed/>
     <w:rsid w:val="00E77173"/>
@@ -38022,10 +38661,10 @@
       <w:szCs w:val="18"/>
     </w:rPr>
   </w:style>
-  <w:style w:type="character" w:customStyle="1" w:styleId="FooterChar">
-    <w:name w:val="Footer Char"/>
-    <w:basedOn w:val="DefaultParagraphFont"/>
-    <w:link w:val="Footer"/>
+  <w:style w:type="character" w:customStyle="1" w:styleId="PiedepginaCar">
+    <w:name w:val="Pie de página Car"/>
+    <w:basedOn w:val="Fuentedeprrafopredeter"/>
+    <w:link w:val="Piedepgina"/>
     <w:uiPriority w:val="99"/>
     <w:rsid w:val="00E77173"/>
     <w:rPr>
@@ -38033,9 +38672,9 @@
       <w:szCs w:val="18"/>
     </w:rPr>
   </w:style>
-  <w:style w:type="table" w:styleId="TableGrid">
+  <w:style w:type="table" w:styleId="Tablaconcuadrcula">
     <w:name w:val="Table Grid"/>
-    <w:basedOn w:val="TableNormal"/>
+    <w:basedOn w:val="Tablanormal"/>
     <w:uiPriority w:val="39"/>
     <w:rsid w:val="00215B66"/>
     <w:tblPr>
@@ -38049,9 +38688,9 @@
       </w:tblBorders>
     </w:tblPr>
   </w:style>
-  <w:style w:type="table" w:styleId="GridTable4-Accent3">
+  <w:style w:type="table" w:styleId="Tablaconcuadrcula4-nfasis3">
     <w:name w:val="Grid Table 4 Accent 3"/>
-    <w:basedOn w:val="TableNormal"/>
+    <w:basedOn w:val="Tablanormal"/>
     <w:uiPriority w:val="49"/>
     <w:rsid w:val="00215B66"/>
     <w:tblPr>
@@ -38122,9 +38761,9 @@
       </w:tcPr>
     </w:tblStylePr>
   </w:style>
-  <w:style w:type="table" w:styleId="ListTable3-Accent3">
+  <w:style w:type="table" w:styleId="Tabladelista3-nfasis3">
     <w:name w:val="List Table 3 Accent 3"/>
-    <w:basedOn w:val="TableNormal"/>
+    <w:basedOn w:val="Tablanormal"/>
     <w:uiPriority w:val="48"/>
     <w:rsid w:val="00215B66"/>
     <w:tblPr>

</xml_diff>

<commit_message>
calendario y otras modificaciones
</commit_message>
<xml_diff>
--- a/Documentos/PGC.docx
+++ b/Documentos/PGC.docx
@@ -2955,7 +2955,8 @@
           <w:right w:val="nil"/>
           <w:between w:val="nil"/>
         </w:pBdr>
-        <w:spacing w:line="259" w:lineRule="auto"/>
+        <w:spacing w:line="360" w:lineRule="auto"/>
+        <w:jc w:val="both"/>
         <w:rPr>
           <w:b/>
           <w:color w:val="000000"/>
@@ -3002,8 +3003,9 @@
           <w:right w:val="nil"/>
           <w:between w:val="nil"/>
         </w:pBdr>
-        <w:spacing w:line="259" w:lineRule="auto"/>
+        <w:spacing w:line="360" w:lineRule="auto"/>
         <w:ind w:left="720" w:hanging="720"/>
+        <w:jc w:val="both"/>
         <w:rPr>
           <w:color w:val="000000"/>
         </w:rPr>
@@ -3019,7 +3021,7 @@
           <w:right w:val="nil"/>
           <w:between w:val="nil"/>
         </w:pBdr>
-        <w:spacing w:line="259" w:lineRule="auto"/>
+        <w:spacing w:line="360" w:lineRule="auto"/>
         <w:ind w:left="284"/>
         <w:jc w:val="both"/>
         <w:rPr>
@@ -3067,8 +3069,9 @@
           <w:right w:val="nil"/>
           <w:between w:val="nil"/>
         </w:pBdr>
-        <w:spacing w:line="259" w:lineRule="auto"/>
+        <w:spacing w:line="360" w:lineRule="auto"/>
         <w:ind w:left="720" w:hanging="720"/>
+        <w:jc w:val="both"/>
         <w:rPr>
           <w:rFonts w:ascii="Arial" w:eastAsia="Arial" w:hAnsi="Arial" w:cs="Arial"/>
           <w:color w:val="000000"/>
@@ -3089,9 +3092,10 @@
           <w:right w:val="nil"/>
           <w:between w:val="nil"/>
         </w:pBdr>
-        <w:spacing w:line="259" w:lineRule="auto"/>
+        <w:spacing w:line="360" w:lineRule="auto"/>
         <w:ind w:left="567"/>
         <w:contextualSpacing/>
+        <w:jc w:val="both"/>
         <w:rPr>
           <w:rFonts w:ascii="Arial" w:eastAsia="Arial" w:hAnsi="Arial" w:cs="Arial"/>
           <w:b/>
@@ -3121,8 +3125,9 @@
           <w:right w:val="nil"/>
           <w:between w:val="nil"/>
         </w:pBdr>
-        <w:spacing w:line="259" w:lineRule="auto"/>
+        <w:spacing w:line="360" w:lineRule="auto"/>
         <w:contextualSpacing/>
+        <w:jc w:val="both"/>
         <w:rPr>
           <w:rFonts w:ascii="Arial" w:eastAsia="Arial" w:hAnsi="Arial" w:cs="Arial"/>
           <w:b/>
@@ -3146,7 +3151,7 @@
           <w:right w:val="nil"/>
           <w:between w:val="nil"/>
         </w:pBdr>
-        <w:spacing w:line="259" w:lineRule="auto"/>
+        <w:spacing w:line="360" w:lineRule="auto"/>
         <w:ind w:left="993"/>
         <w:contextualSpacing/>
         <w:jc w:val="both"/>
@@ -3177,7 +3182,7 @@
           <w:right w:val="nil"/>
           <w:between w:val="nil"/>
         </w:pBdr>
-        <w:spacing w:line="259" w:lineRule="auto"/>
+        <w:spacing w:line="360" w:lineRule="auto"/>
         <w:ind w:left="993" w:hanging="720"/>
         <w:jc w:val="both"/>
         <w:rPr>
@@ -3203,7 +3208,7 @@
           <w:right w:val="nil"/>
           <w:between w:val="nil"/>
         </w:pBdr>
-        <w:spacing w:line="259" w:lineRule="auto"/>
+        <w:spacing w:line="360" w:lineRule="auto"/>
         <w:ind w:left="993"/>
         <w:contextualSpacing/>
         <w:jc w:val="both"/>
@@ -3234,7 +3239,7 @@
           <w:right w:val="nil"/>
           <w:between w:val="nil"/>
         </w:pBdr>
-        <w:spacing w:line="259" w:lineRule="auto"/>
+        <w:spacing w:line="360" w:lineRule="auto"/>
         <w:ind w:left="993" w:hanging="720"/>
         <w:jc w:val="both"/>
         <w:rPr>
@@ -3260,7 +3265,7 @@
           <w:right w:val="nil"/>
           <w:between w:val="nil"/>
         </w:pBdr>
-        <w:spacing w:after="160" w:line="259" w:lineRule="auto"/>
+        <w:spacing w:after="160" w:line="360" w:lineRule="auto"/>
         <w:ind w:left="993"/>
         <w:contextualSpacing/>
         <w:jc w:val="both"/>
@@ -3291,7 +3296,7 @@
           <w:right w:val="nil"/>
           <w:between w:val="nil"/>
         </w:pBdr>
-        <w:spacing w:after="160" w:line="259" w:lineRule="auto"/>
+        <w:spacing w:after="160" w:line="360" w:lineRule="auto"/>
         <w:ind w:left="993"/>
         <w:contextualSpacing/>
         <w:jc w:val="both"/>
@@ -3318,7 +3323,7 @@
           <w:right w:val="nil"/>
           <w:between w:val="nil"/>
         </w:pBdr>
-        <w:spacing w:after="160" w:line="259" w:lineRule="auto"/>
+        <w:spacing w:after="160" w:line="360" w:lineRule="auto"/>
         <w:ind w:left="993"/>
         <w:jc w:val="both"/>
         <w:rPr>
@@ -3404,47 +3409,7 @@
     <w:p>
       <w:pPr>
         <w:widowControl/>
-        <w:pBdr>
-          <w:top w:val="nil"/>
-          <w:left w:val="nil"/>
-          <w:bottom w:val="nil"/>
-          <w:right w:val="nil"/>
-          <w:between w:val="nil"/>
-        </w:pBdr>
-        <w:spacing w:after="160" w:line="259" w:lineRule="auto"/>
-        <w:contextualSpacing/>
-        <w:jc w:val="both"/>
-        <w:rPr>
-          <w:b/>
-          <w:color w:val="000000"/>
-          <w:sz w:val="22"/>
-          <w:szCs w:val="22"/>
-        </w:rPr>
-      </w:pPr>
-    </w:p>
-    <w:p>
-      <w:pPr>
-        <w:rPr>
-          <w:rFonts w:ascii="Arial" w:eastAsia="Arial" w:hAnsi="Arial" w:cs="Arial"/>
-          <w:b/>
-          <w:sz w:val="22"/>
-          <w:szCs w:val="22"/>
-        </w:rPr>
-      </w:pPr>
-      <w:r>
-        <w:rPr>
-          <w:rFonts w:ascii="Arial" w:eastAsia="Arial" w:hAnsi="Arial" w:cs="Arial"/>
-          <w:b/>
-          <w:sz w:val="22"/>
-          <w:szCs w:val="22"/>
-        </w:rPr>
-        <w:br w:type="page"/>
-      </w:r>
-    </w:p>
-    <w:p>
-      <w:pPr>
-        <w:widowControl/>
-        <w:spacing w:after="160" w:line="259" w:lineRule="auto"/>
+        <w:spacing w:after="160" w:line="360" w:lineRule="auto"/>
         <w:ind w:left="142"/>
         <w:jc w:val="both"/>
         <w:rPr>
@@ -3461,7 +3426,6 @@
           <w:sz w:val="24"/>
           <w:szCs w:val="22"/>
         </w:rPr>
-        <w:lastRenderedPageBreak/>
         <w:t>1.2 Propósito</w:t>
       </w:r>
     </w:p>
@@ -3469,7 +3433,7 @@
       <w:pPr>
         <w:pStyle w:val="Prrafodelista"/>
         <w:widowControl/>
-        <w:spacing w:after="160" w:line="259" w:lineRule="auto"/>
+        <w:spacing w:after="160" w:line="360" w:lineRule="auto"/>
         <w:ind w:left="709"/>
         <w:jc w:val="both"/>
         <w:rPr>
@@ -3497,22 +3461,8 @@
     </w:p>
     <w:p>
       <w:pPr>
-        <w:pStyle w:val="Prrafodelista"/>
         <w:widowControl/>
-        <w:spacing w:after="160" w:line="259" w:lineRule="auto"/>
-        <w:ind w:left="1134"/>
-        <w:jc w:val="both"/>
-        <w:rPr>
-          <w:rFonts w:ascii="Arial" w:eastAsia="Arial" w:hAnsi="Arial" w:cs="Arial"/>
-          <w:sz w:val="22"/>
-          <w:szCs w:val="22"/>
-        </w:rPr>
-      </w:pPr>
-    </w:p>
-    <w:p>
-      <w:pPr>
-        <w:widowControl/>
-        <w:spacing w:after="160" w:line="259" w:lineRule="auto"/>
+        <w:spacing w:after="160" w:line="360" w:lineRule="auto"/>
         <w:ind w:left="720" w:hanging="578"/>
         <w:jc w:val="both"/>
         <w:rPr>
@@ -3546,7 +3496,7 @@
           <w:right w:val="nil"/>
           <w:between w:val="nil"/>
         </w:pBdr>
-        <w:spacing w:line="259" w:lineRule="auto"/>
+        <w:spacing w:line="360" w:lineRule="auto"/>
         <w:ind w:left="993"/>
         <w:contextualSpacing/>
         <w:jc w:val="both"/>
@@ -3589,7 +3539,7 @@
           <w:right w:val="nil"/>
           <w:between w:val="nil"/>
         </w:pBdr>
-        <w:spacing w:after="160" w:line="259" w:lineRule="auto"/>
+        <w:spacing w:after="160" w:line="360" w:lineRule="auto"/>
         <w:ind w:left="993"/>
         <w:contextualSpacing/>
         <w:jc w:val="both"/>
@@ -3625,7 +3575,7 @@
           <w:right w:val="nil"/>
           <w:between w:val="nil"/>
         </w:pBdr>
-        <w:spacing w:after="160" w:line="259" w:lineRule="auto"/>
+        <w:spacing w:after="160" w:line="360" w:lineRule="auto"/>
         <w:ind w:left="993"/>
         <w:contextualSpacing/>
         <w:jc w:val="both"/>
@@ -3835,7 +3785,8 @@
           <w:p>
             <w:pPr>
               <w:widowControl/>
-              <w:spacing w:line="259" w:lineRule="auto"/>
+              <w:spacing w:line="360" w:lineRule="auto"/>
+              <w:jc w:val="both"/>
               <w:rPr>
                 <w:rFonts w:ascii="Arial" w:eastAsia="Arial" w:hAnsi="Arial" w:cs="Arial"/>
                 <w:color w:val="000000"/>
@@ -3862,7 +3813,8 @@
           <w:p>
             <w:pPr>
               <w:widowControl/>
-              <w:spacing w:line="259" w:lineRule="auto"/>
+              <w:spacing w:line="360" w:lineRule="auto"/>
+              <w:jc w:val="both"/>
               <w:rPr>
                 <w:rFonts w:ascii="Arial" w:eastAsia="Arial" w:hAnsi="Arial" w:cs="Arial"/>
                 <w:color w:val="000000"/>
@@ -3921,7 +3873,8 @@
           <w:p>
             <w:pPr>
               <w:widowControl/>
-              <w:spacing w:line="259" w:lineRule="auto"/>
+              <w:spacing w:line="360" w:lineRule="auto"/>
+              <w:jc w:val="both"/>
               <w:rPr>
                 <w:rFonts w:ascii="Arial" w:eastAsia="Arial" w:hAnsi="Arial" w:cs="Arial"/>
                 <w:color w:val="000000"/>
@@ -3952,7 +3905,8 @@
                 <w:ilvl w:val="0"/>
                 <w:numId w:val="13"/>
               </w:numPr>
-              <w:spacing w:line="259" w:lineRule="auto"/>
+              <w:spacing w:line="360" w:lineRule="auto"/>
+              <w:jc w:val="both"/>
               <w:rPr>
                 <w:rFonts w:ascii="Arial" w:eastAsia="Arial" w:hAnsi="Arial" w:cs="Arial"/>
                 <w:color w:val="000000"/>
@@ -4012,7 +3966,8 @@
           <w:p>
             <w:pPr>
               <w:widowControl/>
-              <w:spacing w:line="259" w:lineRule="auto"/>
+              <w:spacing w:line="360" w:lineRule="auto"/>
+              <w:jc w:val="both"/>
               <w:rPr>
                 <w:rFonts w:ascii="Arial" w:eastAsia="Arial" w:hAnsi="Arial" w:cs="Arial"/>
                 <w:color w:val="000000"/>
@@ -4043,7 +3998,7 @@
                 <w:ilvl w:val="0"/>
                 <w:numId w:val="11"/>
               </w:numPr>
-              <w:spacing w:line="256" w:lineRule="auto"/>
+              <w:spacing w:line="360" w:lineRule="auto"/>
               <w:jc w:val="both"/>
               <w:rPr>
                 <w:rFonts w:ascii="Arial" w:eastAsia="Arial" w:hAnsi="Arial" w:cs="Arial"/>
@@ -4070,7 +4025,7 @@
                 <w:ilvl w:val="0"/>
                 <w:numId w:val="11"/>
               </w:numPr>
-              <w:spacing w:line="256" w:lineRule="auto"/>
+              <w:spacing w:line="360" w:lineRule="auto"/>
               <w:jc w:val="both"/>
               <w:rPr>
                 <w:rFonts w:ascii="Arial" w:eastAsia="Arial" w:hAnsi="Arial" w:cs="Arial"/>
@@ -4097,7 +4052,8 @@
                 <w:ilvl w:val="0"/>
                 <w:numId w:val="11"/>
               </w:numPr>
-              <w:spacing w:line="259" w:lineRule="auto"/>
+              <w:spacing w:line="360" w:lineRule="auto"/>
+              <w:jc w:val="both"/>
               <w:rPr>
                 <w:rFonts w:ascii="Arial" w:eastAsia="Arial" w:hAnsi="Arial" w:cs="Arial"/>
                 <w:color w:val="000000"/>
@@ -4157,7 +4113,8 @@
           <w:p>
             <w:pPr>
               <w:widowControl/>
-              <w:spacing w:line="259" w:lineRule="auto"/>
+              <w:spacing w:line="360" w:lineRule="auto"/>
+              <w:jc w:val="both"/>
               <w:rPr>
                 <w:rFonts w:ascii="Arial" w:eastAsia="Arial" w:hAnsi="Arial" w:cs="Arial"/>
                 <w:color w:val="000000"/>
@@ -4188,7 +4145,7 @@
                 <w:ilvl w:val="0"/>
                 <w:numId w:val="14"/>
               </w:numPr>
-              <w:spacing w:line="256" w:lineRule="auto"/>
+              <w:spacing w:line="360" w:lineRule="auto"/>
               <w:jc w:val="both"/>
               <w:rPr>
                 <w:rFonts w:ascii="Arial" w:eastAsia="Arial" w:hAnsi="Arial" w:cs="Arial"/>
@@ -4215,7 +4172,7 @@
                 <w:ilvl w:val="0"/>
                 <w:numId w:val="14"/>
               </w:numPr>
-              <w:spacing w:line="256" w:lineRule="auto"/>
+              <w:spacing w:line="360" w:lineRule="auto"/>
               <w:jc w:val="both"/>
               <w:rPr>
                 <w:rFonts w:ascii="Arial" w:eastAsia="Arial" w:hAnsi="Arial" w:cs="Arial"/>
@@ -4242,7 +4199,7 @@
                 <w:ilvl w:val="0"/>
                 <w:numId w:val="14"/>
               </w:numPr>
-              <w:spacing w:line="256" w:lineRule="auto"/>
+              <w:spacing w:line="360" w:lineRule="auto"/>
               <w:jc w:val="both"/>
               <w:rPr>
                 <w:rFonts w:ascii="Arial" w:eastAsia="Arial" w:hAnsi="Arial" w:cs="Arial"/>
@@ -4303,7 +4260,8 @@
           <w:p>
             <w:pPr>
               <w:widowControl/>
-              <w:spacing w:line="259" w:lineRule="auto"/>
+              <w:spacing w:line="360" w:lineRule="auto"/>
+              <w:jc w:val="both"/>
               <w:rPr>
                 <w:rFonts w:ascii="Arial" w:eastAsia="Arial" w:hAnsi="Arial" w:cs="Arial"/>
                 <w:color w:val="000000"/>
@@ -4334,7 +4292,7 @@
                 <w:ilvl w:val="0"/>
                 <w:numId w:val="15"/>
               </w:numPr>
-              <w:spacing w:line="256" w:lineRule="auto"/>
+              <w:spacing w:line="360" w:lineRule="auto"/>
               <w:jc w:val="both"/>
               <w:rPr>
                 <w:rFonts w:ascii="Arial" w:eastAsia="Arial" w:hAnsi="Arial" w:cs="Arial"/>
@@ -4361,7 +4319,7 @@
                 <w:ilvl w:val="0"/>
                 <w:numId w:val="15"/>
               </w:numPr>
-              <w:spacing w:line="256" w:lineRule="auto"/>
+              <w:spacing w:line="360" w:lineRule="auto"/>
               <w:jc w:val="both"/>
               <w:rPr>
                 <w:rFonts w:ascii="Arial" w:eastAsia="Arial" w:hAnsi="Arial" w:cs="Arial"/>
@@ -4388,7 +4346,7 @@
                 <w:ilvl w:val="0"/>
                 <w:numId w:val="15"/>
               </w:numPr>
-              <w:spacing w:line="256" w:lineRule="auto"/>
+              <w:spacing w:line="360" w:lineRule="auto"/>
               <w:jc w:val="both"/>
               <w:rPr>
                 <w:rFonts w:ascii="Arial" w:eastAsia="Arial" w:hAnsi="Arial" w:cs="Arial"/>
@@ -4449,7 +4407,8 @@
           <w:p>
             <w:pPr>
               <w:widowControl/>
-              <w:spacing w:line="259" w:lineRule="auto"/>
+              <w:spacing w:line="360" w:lineRule="auto"/>
+              <w:jc w:val="both"/>
               <w:rPr>
                 <w:rFonts w:ascii="Arial" w:eastAsia="Arial" w:hAnsi="Arial" w:cs="Arial"/>
                 <w:color w:val="000000"/>
@@ -4480,7 +4439,8 @@
                 <w:ilvl w:val="0"/>
                 <w:numId w:val="16"/>
               </w:numPr>
-              <w:spacing w:line="259" w:lineRule="auto"/>
+              <w:spacing w:line="360" w:lineRule="auto"/>
+              <w:jc w:val="both"/>
               <w:rPr>
                 <w:rFonts w:ascii="Arial" w:eastAsia="Arial" w:hAnsi="Arial" w:cs="Arial"/>
                 <w:color w:val="000000"/>
@@ -4531,15 +4491,6 @@
     </w:tbl>
     <w:p>
       <w:pPr>
-        <w:widowControl/>
-        <w:pBdr>
-          <w:top w:val="nil"/>
-          <w:left w:val="nil"/>
-          <w:bottom w:val="nil"/>
-          <w:right w:val="nil"/>
-          <w:between w:val="nil"/>
-        </w:pBdr>
-        <w:spacing w:line="259" w:lineRule="auto"/>
         <w:rPr>
           <w:rFonts w:ascii="Arial" w:eastAsia="Arial" w:hAnsi="Arial" w:cs="Arial"/>
           <w:b/>
@@ -4551,6 +4502,16 @@
     </w:p>
     <w:p>
       <w:pPr>
+        <w:widowControl/>
+        <w:pBdr>
+          <w:top w:val="nil"/>
+          <w:left w:val="nil"/>
+          <w:bottom w:val="nil"/>
+          <w:right w:val="nil"/>
+          <w:between w:val="nil"/>
+        </w:pBdr>
+        <w:spacing w:line="360" w:lineRule="auto"/>
+        <w:jc w:val="both"/>
         <w:rPr>
           <w:rFonts w:ascii="Arial" w:eastAsia="Arial" w:hAnsi="Arial" w:cs="Arial"/>
           <w:b/>
@@ -4567,37 +4528,6 @@
           <w:sz w:val="24"/>
           <w:szCs w:val="28"/>
         </w:rPr>
-        <w:br w:type="page"/>
-      </w:r>
-    </w:p>
-    <w:p>
-      <w:pPr>
-        <w:widowControl/>
-        <w:pBdr>
-          <w:top w:val="nil"/>
-          <w:left w:val="nil"/>
-          <w:bottom w:val="nil"/>
-          <w:right w:val="nil"/>
-          <w:between w:val="nil"/>
-        </w:pBdr>
-        <w:spacing w:line="259" w:lineRule="auto"/>
-        <w:rPr>
-          <w:rFonts w:ascii="Arial" w:eastAsia="Arial" w:hAnsi="Arial" w:cs="Arial"/>
-          <w:b/>
-          <w:color w:val="000000"/>
-          <w:sz w:val="24"/>
-          <w:szCs w:val="28"/>
-        </w:rPr>
-      </w:pPr>
-      <w:r>
-        <w:rPr>
-          <w:rFonts w:ascii="Arial" w:eastAsia="Arial" w:hAnsi="Arial" w:cs="Arial"/>
-          <w:b/>
-          <w:color w:val="000000"/>
-          <w:sz w:val="24"/>
-          <w:szCs w:val="28"/>
-        </w:rPr>
-        <w:lastRenderedPageBreak/>
         <w:t xml:space="preserve">3. </w:t>
       </w:r>
       <w:r>
@@ -4621,7 +4551,8 @@
           <w:right w:val="nil"/>
           <w:between w:val="nil"/>
         </w:pBdr>
-        <w:spacing w:line="259" w:lineRule="auto"/>
+        <w:spacing w:line="360" w:lineRule="auto"/>
+        <w:jc w:val="both"/>
         <w:rPr>
           <w:rFonts w:ascii="Arial" w:eastAsia="Arial" w:hAnsi="Arial" w:cs="Arial"/>
           <w:b/>
@@ -4641,8 +4572,9 @@
           <w:right w:val="nil"/>
           <w:between w:val="nil"/>
         </w:pBdr>
-        <w:spacing w:line="259" w:lineRule="auto"/>
+        <w:spacing w:line="360" w:lineRule="auto"/>
         <w:ind w:left="270"/>
+        <w:jc w:val="both"/>
         <w:rPr>
           <w:rFonts w:ascii="Arial" w:eastAsia="Arial" w:hAnsi="Arial" w:cs="Arial"/>
           <w:color w:val="000000"/>
@@ -4659,7 +4591,6 @@
         </w:rPr>
         <w:t xml:space="preserve">A </w:t>
       </w:r>
-      <w:proofErr w:type="gramStart"/>
       <w:r>
         <w:rPr>
           <w:rFonts w:ascii="Arial" w:eastAsia="Arial" w:hAnsi="Arial" w:cs="Arial"/>
@@ -4667,9 +4598,8 @@
           <w:sz w:val="22"/>
           <w:szCs w:val="28"/>
         </w:rPr>
-        <w:t>continuación</w:t>
+        <w:t>continuación,</w:t>
       </w:r>
-      <w:proofErr w:type="gramEnd"/>
       <w:r>
         <w:rPr>
           <w:rFonts w:ascii="Arial" w:eastAsia="Arial" w:hAnsi="Arial" w:cs="Arial"/>
@@ -4690,7 +4620,7 @@
           <w:right w:val="nil"/>
           <w:between w:val="nil"/>
         </w:pBdr>
-        <w:spacing w:line="259" w:lineRule="auto"/>
+        <w:spacing w:line="360" w:lineRule="auto"/>
         <w:ind w:left="270" w:hanging="90"/>
         <w:jc w:val="both"/>
         <w:rPr>
@@ -4709,6 +4639,7 @@
           <w:ilvl w:val="0"/>
           <w:numId w:val="16"/>
         </w:numPr>
+        <w:spacing w:line="360" w:lineRule="auto"/>
         <w:jc w:val="both"/>
         <w:rPr>
           <w:rFonts w:ascii="Arial" w:eastAsia="Arial" w:hAnsi="Arial" w:cs="Arial"/>
@@ -4748,6 +4679,7 @@
     <w:p>
       <w:pPr>
         <w:pStyle w:val="Prrafodelista"/>
+        <w:spacing w:line="360" w:lineRule="auto"/>
         <w:jc w:val="both"/>
         <w:rPr>
           <w:rFonts w:ascii="Arial" w:eastAsia="Arial" w:hAnsi="Arial" w:cs="Arial"/>
@@ -4768,23 +4700,12 @@
     </w:p>
     <w:p>
       <w:pPr>
-        <w:ind w:left="270"/>
-        <w:jc w:val="both"/>
-        <w:rPr>
-          <w:rFonts w:ascii="Arial" w:eastAsia="Arial" w:hAnsi="Arial" w:cs="Arial"/>
-          <w:color w:val="000000"/>
-          <w:sz w:val="22"/>
-          <w:szCs w:val="28"/>
-        </w:rPr>
-      </w:pPr>
-    </w:p>
-    <w:p>
-      <w:pPr>
         <w:pStyle w:val="Prrafodelista"/>
         <w:numPr>
           <w:ilvl w:val="0"/>
           <w:numId w:val="16"/>
         </w:numPr>
+        <w:spacing w:line="360" w:lineRule="auto"/>
         <w:jc w:val="both"/>
         <w:rPr>
           <w:rFonts w:ascii="Arial" w:eastAsia="Arial" w:hAnsi="Arial" w:cs="Arial"/>
@@ -4832,6 +4753,7 @@
     </w:p>
     <w:p>
       <w:pPr>
+        <w:spacing w:line="360" w:lineRule="auto"/>
         <w:ind w:left="720"/>
         <w:jc w:val="both"/>
         <w:rPr>
@@ -4853,23 +4775,12 @@
     </w:p>
     <w:p>
       <w:pPr>
-        <w:ind w:left="270" w:hanging="90"/>
-        <w:jc w:val="both"/>
-        <w:rPr>
-          <w:rFonts w:ascii="Arial" w:eastAsia="Arial" w:hAnsi="Arial" w:cs="Arial"/>
-          <w:color w:val="000000"/>
-          <w:sz w:val="22"/>
-          <w:szCs w:val="28"/>
-        </w:rPr>
-      </w:pPr>
-    </w:p>
-    <w:p>
-      <w:pPr>
         <w:pStyle w:val="Prrafodelista"/>
         <w:numPr>
           <w:ilvl w:val="0"/>
           <w:numId w:val="16"/>
         </w:numPr>
+        <w:spacing w:line="360" w:lineRule="auto"/>
         <w:jc w:val="both"/>
         <w:rPr>
           <w:rFonts w:ascii="Arial" w:eastAsia="Arial" w:hAnsi="Arial" w:cs="Arial"/>
@@ -4917,6 +4828,7 @@
     </w:p>
     <w:p>
       <w:pPr>
+        <w:spacing w:line="360" w:lineRule="auto"/>
         <w:ind w:left="720"/>
         <w:jc w:val="both"/>
         <w:rPr>
@@ -5010,23 +4922,12 @@
     </w:p>
     <w:p>
       <w:pPr>
-        <w:ind w:left="270"/>
-        <w:jc w:val="both"/>
-        <w:rPr>
-          <w:rFonts w:ascii="Arial" w:eastAsia="Arial" w:hAnsi="Arial" w:cs="Arial"/>
-          <w:color w:val="000000"/>
-          <w:sz w:val="22"/>
-          <w:szCs w:val="28"/>
-        </w:rPr>
-      </w:pPr>
-    </w:p>
-    <w:p>
-      <w:pPr>
         <w:pStyle w:val="Prrafodelista"/>
         <w:numPr>
           <w:ilvl w:val="0"/>
           <w:numId w:val="16"/>
         </w:numPr>
+        <w:spacing w:line="360" w:lineRule="auto"/>
         <w:jc w:val="both"/>
         <w:rPr>
           <w:rFonts w:ascii="Arial" w:eastAsia="Arial" w:hAnsi="Arial" w:cs="Arial"/>
@@ -5056,6 +4957,7 @@
     </w:p>
     <w:p>
       <w:pPr>
+        <w:spacing w:line="360" w:lineRule="auto"/>
         <w:ind w:left="720"/>
         <w:jc w:val="both"/>
         <w:rPr>
@@ -5077,23 +4979,12 @@
     </w:p>
     <w:p>
       <w:pPr>
-        <w:ind w:left="270" w:hanging="90"/>
-        <w:jc w:val="both"/>
-        <w:rPr>
-          <w:rFonts w:ascii="Arial" w:eastAsia="Arial" w:hAnsi="Arial" w:cs="Arial"/>
-          <w:color w:val="000000"/>
-          <w:sz w:val="22"/>
-          <w:szCs w:val="28"/>
-        </w:rPr>
-      </w:pPr>
-    </w:p>
-    <w:p>
-      <w:pPr>
         <w:pStyle w:val="Prrafodelista"/>
         <w:numPr>
           <w:ilvl w:val="0"/>
           <w:numId w:val="16"/>
         </w:numPr>
+        <w:spacing w:line="360" w:lineRule="auto"/>
         <w:jc w:val="both"/>
         <w:rPr>
           <w:rFonts w:ascii="Arial" w:eastAsia="Arial" w:hAnsi="Arial" w:cs="Arial"/>
@@ -5141,6 +5032,7 @@
     </w:p>
     <w:p>
       <w:pPr>
+        <w:spacing w:line="360" w:lineRule="auto"/>
         <w:ind w:left="720"/>
         <w:jc w:val="both"/>
         <w:rPr>
@@ -5216,23 +5108,12 @@
     </w:p>
     <w:p>
       <w:pPr>
-        <w:ind w:left="270" w:hanging="90"/>
-        <w:jc w:val="both"/>
-        <w:rPr>
-          <w:rFonts w:ascii="Arial" w:eastAsia="Arial" w:hAnsi="Arial" w:cs="Arial"/>
-          <w:color w:val="000000"/>
-          <w:sz w:val="22"/>
-          <w:szCs w:val="28"/>
-        </w:rPr>
-      </w:pPr>
-    </w:p>
-    <w:p>
-      <w:pPr>
         <w:pStyle w:val="Prrafodelista"/>
         <w:numPr>
           <w:ilvl w:val="0"/>
           <w:numId w:val="16"/>
         </w:numPr>
+        <w:spacing w:line="360" w:lineRule="auto"/>
         <w:jc w:val="both"/>
         <w:rPr>
           <w:rFonts w:ascii="Arial" w:eastAsia="Arial" w:hAnsi="Arial" w:cs="Arial"/>
@@ -5280,6 +5161,7 @@
     </w:p>
     <w:p>
       <w:pPr>
+        <w:spacing w:line="360" w:lineRule="auto"/>
         <w:ind w:left="720"/>
         <w:jc w:val="both"/>
         <w:rPr>
@@ -5301,23 +5183,12 @@
     </w:p>
     <w:p>
       <w:pPr>
-        <w:ind w:left="270"/>
-        <w:jc w:val="both"/>
-        <w:rPr>
-          <w:rFonts w:ascii="Arial" w:eastAsia="Arial" w:hAnsi="Arial" w:cs="Arial"/>
-          <w:color w:val="000000"/>
-          <w:sz w:val="22"/>
-          <w:szCs w:val="28"/>
-        </w:rPr>
-      </w:pPr>
-    </w:p>
-    <w:p>
-      <w:pPr>
         <w:pStyle w:val="Prrafodelista"/>
         <w:numPr>
           <w:ilvl w:val="0"/>
           <w:numId w:val="16"/>
         </w:numPr>
+        <w:spacing w:line="360" w:lineRule="auto"/>
         <w:jc w:val="both"/>
         <w:rPr>
           <w:rFonts w:ascii="Arial" w:eastAsia="Arial" w:hAnsi="Arial" w:cs="Arial"/>
@@ -5365,6 +5236,7 @@
     </w:p>
     <w:p>
       <w:pPr>
+        <w:spacing w:line="360" w:lineRule="auto"/>
         <w:ind w:left="720"/>
         <w:jc w:val="both"/>
         <w:rPr>
@@ -5422,12 +5294,65 @@
     </w:p>
     <w:p>
       <w:pPr>
+        <w:spacing w:line="360" w:lineRule="auto"/>
+        <w:ind w:left="720"/>
         <w:jc w:val="both"/>
         <w:rPr>
           <w:rFonts w:ascii="Arial" w:eastAsia="Arial" w:hAnsi="Arial" w:cs="Arial"/>
-          <w:b/>
           <w:color w:val="000000"/>
-          <w:sz w:val="24"/>
+          <w:sz w:val="22"/>
+          <w:szCs w:val="28"/>
+        </w:rPr>
+      </w:pPr>
+    </w:p>
+    <w:p>
+      <w:pPr>
+        <w:spacing w:line="360" w:lineRule="auto"/>
+        <w:ind w:left="720"/>
+        <w:jc w:val="both"/>
+        <w:rPr>
+          <w:rFonts w:ascii="Arial" w:eastAsia="Arial" w:hAnsi="Arial" w:cs="Arial"/>
+          <w:color w:val="000000"/>
+          <w:sz w:val="22"/>
+          <w:szCs w:val="28"/>
+        </w:rPr>
+      </w:pPr>
+    </w:p>
+    <w:p>
+      <w:pPr>
+        <w:spacing w:line="360" w:lineRule="auto"/>
+        <w:ind w:left="720"/>
+        <w:jc w:val="both"/>
+        <w:rPr>
+          <w:rFonts w:ascii="Arial" w:eastAsia="Arial" w:hAnsi="Arial" w:cs="Arial"/>
+          <w:color w:val="000000"/>
+          <w:sz w:val="22"/>
+          <w:szCs w:val="28"/>
+        </w:rPr>
+      </w:pPr>
+    </w:p>
+    <w:p>
+      <w:pPr>
+        <w:spacing w:line="360" w:lineRule="auto"/>
+        <w:ind w:left="720"/>
+        <w:jc w:val="both"/>
+        <w:rPr>
+          <w:rFonts w:ascii="Arial" w:eastAsia="Arial" w:hAnsi="Arial" w:cs="Arial"/>
+          <w:color w:val="000000"/>
+          <w:sz w:val="22"/>
+          <w:szCs w:val="28"/>
+        </w:rPr>
+      </w:pPr>
+    </w:p>
+    <w:p>
+      <w:pPr>
+        <w:spacing w:line="360" w:lineRule="auto"/>
+        <w:ind w:left="720"/>
+        <w:jc w:val="both"/>
+        <w:rPr>
+          <w:rFonts w:ascii="Arial" w:eastAsia="Arial" w:hAnsi="Arial" w:cs="Arial"/>
+          <w:color w:val="000000"/>
+          <w:sz w:val="22"/>
           <w:szCs w:val="28"/>
         </w:rPr>
       </w:pPr>
@@ -5443,29 +5368,11 @@
           <w:szCs w:val="28"/>
         </w:rPr>
       </w:pPr>
-      <w:r>
-        <w:rPr>
-          <w:rFonts w:ascii="Arial" w:eastAsia="Arial" w:hAnsi="Arial" w:cs="Arial"/>
-          <w:b/>
-          <w:color w:val="000000"/>
-          <w:sz w:val="24"/>
-          <w:szCs w:val="28"/>
-        </w:rPr>
-        <w:t xml:space="preserve"> </w:t>
-      </w:r>
-      <w:r>
-        <w:rPr>
-          <w:rFonts w:ascii="Arial" w:eastAsia="Arial" w:hAnsi="Arial" w:cs="Arial"/>
-          <w:b/>
-          <w:color w:val="000000"/>
-          <w:sz w:val="24"/>
-          <w:szCs w:val="28"/>
-        </w:rPr>
-        <w:br w:type="page"/>
-      </w:r>
     </w:p>
     <w:p>
       <w:pPr>
+        <w:spacing w:line="360" w:lineRule="auto"/>
+        <w:jc w:val="both"/>
         <w:rPr>
           <w:rFonts w:ascii="Arial" w:eastAsia="Arial" w:hAnsi="Arial" w:cs="Arial"/>
           <w:b/>
@@ -5498,6 +5405,8 @@
     </w:p>
     <w:p>
       <w:pPr>
+        <w:spacing w:line="360" w:lineRule="auto"/>
+        <w:jc w:val="both"/>
         <w:rPr>
           <w:rFonts w:ascii="Arial" w:eastAsia="Arial" w:hAnsi="Arial" w:cs="Arial"/>
           <w:b/>
@@ -5509,7 +5418,9 @@
     </w:p>
     <w:p>
       <w:pPr>
+        <w:spacing w:line="360" w:lineRule="auto"/>
         <w:ind w:left="270"/>
+        <w:jc w:val="both"/>
         <w:rPr>
           <w:rFonts w:ascii="Arial" w:eastAsia="Arial" w:hAnsi="Arial" w:cs="Arial"/>
           <w:color w:val="000000"/>
@@ -5530,6 +5441,8 @@
     </w:p>
     <w:p>
       <w:pPr>
+        <w:spacing w:line="360" w:lineRule="auto"/>
+        <w:jc w:val="both"/>
         <w:rPr>
           <w:rFonts w:ascii="Arial" w:eastAsia="Arial" w:hAnsi="Arial" w:cs="Arial"/>
           <w:color w:val="000000"/>
@@ -5540,6 +5453,7 @@
     </w:p>
     <w:p>
       <w:pPr>
+        <w:spacing w:line="360" w:lineRule="auto"/>
         <w:ind w:left="270"/>
         <w:jc w:val="both"/>
         <w:rPr>
@@ -5597,6 +5511,7 @@
     </w:p>
     <w:p>
       <w:pPr>
+        <w:spacing w:line="360" w:lineRule="auto"/>
         <w:ind w:left="270"/>
         <w:jc w:val="both"/>
         <w:rPr>
@@ -5609,6 +5524,7 @@
     </w:p>
     <w:p>
       <w:pPr>
+        <w:spacing w:line="360" w:lineRule="auto"/>
         <w:ind w:left="270"/>
         <w:jc w:val="both"/>
         <w:rPr>
@@ -5693,6 +5609,7 @@
     </w:p>
     <w:p>
       <w:pPr>
+        <w:spacing w:line="360" w:lineRule="auto"/>
         <w:jc w:val="both"/>
         <w:rPr>
           <w:rFonts w:ascii="Arial" w:eastAsia="Arial" w:hAnsi="Arial" w:cs="Arial"/>
@@ -5704,6 +5621,7 @@
     </w:p>
     <w:p>
       <w:pPr>
+        <w:spacing w:line="360" w:lineRule="auto"/>
         <w:ind w:left="270"/>
         <w:jc w:val="both"/>
         <w:rPr>
@@ -5743,16 +5661,7 @@
     </w:p>
     <w:p>
       <w:pPr>
-        <w:rPr>
-          <w:rFonts w:ascii="Arial" w:eastAsia="Arial" w:hAnsi="Arial" w:cs="Arial"/>
-          <w:color w:val="000000"/>
-          <w:sz w:val="22"/>
-          <w:szCs w:val="28"/>
-        </w:rPr>
-      </w:pPr>
-    </w:p>
-    <w:p>
-      <w:pPr>
+        <w:spacing w:line="360" w:lineRule="auto"/>
         <w:jc w:val="center"/>
         <w:rPr>
           <w:rFonts w:ascii="Arial" w:eastAsia="Arial" w:hAnsi="Arial" w:cs="Arial"/>
@@ -5768,8 +5677,8 @@
         </w:rPr>
         <w:drawing>
           <wp:inline distT="0" distB="0" distL="0" distR="0" wp14:anchorId="445695AC" wp14:editId="4CA88B5D">
-            <wp:extent cx="5007163" cy="3288488"/>
-            <wp:effectExtent l="0" t="0" r="3175" b="7620"/>
+            <wp:extent cx="4165287" cy="2735580"/>
+            <wp:effectExtent l="0" t="0" r="6985" b="7620"/>
             <wp:docPr id="2" name="Imagen 2"/>
             <wp:cNvGraphicFramePr>
               <a:graphicFrameLocks xmlns:a="http://schemas.openxmlformats.org/drawingml/2006/main" noChangeAspect="1"/>
@@ -5789,7 +5698,7 @@
                   <pic:spPr bwMode="auto">
                     <a:xfrm>
                       <a:off x="0" y="0"/>
-                      <a:ext cx="5041496" cy="3311036"/>
+                      <a:ext cx="4199649" cy="2758147"/>
                     </a:xfrm>
                     <a:prstGeom prst="rect">
                       <a:avLst/>
@@ -5812,7 +5721,8 @@
     </w:p>
     <w:p>
       <w:pPr>
-        <w:jc w:val="center"/>
+        <w:spacing w:line="360" w:lineRule="auto"/>
+        <w:jc w:val="both"/>
         <w:rPr>
           <w:rFonts w:ascii="Arial" w:eastAsia="Arial" w:hAnsi="Arial" w:cs="Arial"/>
           <w:color w:val="000000"/>
@@ -5823,6 +5733,7 @@
     </w:p>
     <w:p>
       <w:pPr>
+        <w:spacing w:line="360" w:lineRule="auto"/>
         <w:ind w:left="270"/>
         <w:jc w:val="both"/>
         <w:rPr>
@@ -5862,26 +5773,8 @@
     </w:p>
     <w:p>
       <w:pPr>
-        <w:rPr>
-          <w:rFonts w:ascii="Arial" w:eastAsia="Arial" w:hAnsi="Arial" w:cs="Arial"/>
-          <w:color w:val="000000"/>
-          <w:sz w:val="24"/>
-          <w:szCs w:val="28"/>
-        </w:rPr>
-      </w:pPr>
-    </w:p>
-    <w:p>
-      <w:pPr>
-        <w:rPr>
-          <w:rFonts w:ascii="Arial" w:eastAsia="Arial" w:hAnsi="Arial" w:cs="Arial"/>
-          <w:color w:val="000000"/>
-          <w:sz w:val="24"/>
-          <w:szCs w:val="28"/>
-        </w:rPr>
-      </w:pPr>
-    </w:p>
-    <w:p>
-      <w:pPr>
+        <w:spacing w:line="360" w:lineRule="auto"/>
+        <w:jc w:val="both"/>
         <w:rPr>
           <w:rFonts w:ascii="Arial" w:eastAsia="Arial" w:hAnsi="Arial" w:cs="Arial"/>
           <w:b/>
@@ -5934,6 +5827,8 @@
     </w:p>
     <w:p>
       <w:pPr>
+        <w:spacing w:line="360" w:lineRule="auto"/>
+        <w:jc w:val="both"/>
         <w:rPr>
           <w:rFonts w:ascii="Arial" w:eastAsia="Arial" w:hAnsi="Arial" w:cs="Arial"/>
           <w:b/>
@@ -5945,6 +5840,7 @@
     </w:p>
     <w:p>
       <w:pPr>
+        <w:spacing w:line="360" w:lineRule="auto"/>
         <w:ind w:left="270"/>
         <w:jc w:val="both"/>
         <w:rPr>
@@ -5977,7 +5873,7 @@
     </w:p>
     <w:tbl>
       <w:tblPr>
-        <w:tblW w:w="8788" w:type="dxa"/>
+        <w:tblW w:w="8798" w:type="dxa"/>
         <w:tblInd w:w="534" w:type="dxa"/>
         <w:tblLook w:val="04A0" w:firstRow="1" w:lastRow="0" w:firstColumn="1" w:lastColumn="0" w:noHBand="0" w:noVBand="1"/>
       </w:tblPr>
@@ -6068,7 +5964,7 @@
         </w:tc>
         <w:tc>
           <w:tcPr>
-            <w:tcW w:w="1515" w:type="dxa"/>
+            <w:tcW w:w="1525" w:type="dxa"/>
             <w:tcBorders>
               <w:top w:val="single" w:sz="4" w:space="0" w:color="auto"/>
               <w:left w:val="nil"/>
@@ -6199,7 +6095,7 @@
         </w:tc>
         <w:tc>
           <w:tcPr>
-            <w:tcW w:w="1515" w:type="dxa"/>
+            <w:tcW w:w="1525" w:type="dxa"/>
             <w:tcBorders>
               <w:top w:val="nil"/>
               <w:left w:val="nil"/>
@@ -6316,7 +6212,7 @@
         </w:tc>
         <w:tc>
           <w:tcPr>
-            <w:tcW w:w="1515" w:type="dxa"/>
+            <w:tcW w:w="1525" w:type="dxa"/>
             <w:tcBorders>
               <w:top w:val="nil"/>
               <w:left w:val="nil"/>
@@ -6433,7 +6329,7 @@
         </w:tc>
         <w:tc>
           <w:tcPr>
-            <w:tcW w:w="1515" w:type="dxa"/>
+            <w:tcW w:w="1525" w:type="dxa"/>
             <w:tcBorders>
               <w:top w:val="nil"/>
               <w:left w:val="nil"/>
@@ -6550,7 +6446,7 @@
         </w:tc>
         <w:tc>
           <w:tcPr>
-            <w:tcW w:w="1515" w:type="dxa"/>
+            <w:tcW w:w="1525" w:type="dxa"/>
             <w:tcBorders>
               <w:top w:val="nil"/>
               <w:left w:val="nil"/>
@@ -6666,7 +6562,7 @@
         </w:tc>
         <w:tc>
           <w:tcPr>
-            <w:tcW w:w="1515" w:type="dxa"/>
+            <w:tcW w:w="1525" w:type="dxa"/>
             <w:tcBorders>
               <w:top w:val="nil"/>
               <w:left w:val="nil"/>
@@ -6782,7 +6678,7 @@
         </w:tc>
         <w:tc>
           <w:tcPr>
-            <w:tcW w:w="1515" w:type="dxa"/>
+            <w:tcW w:w="1525" w:type="dxa"/>
             <w:tcBorders>
               <w:top w:val="nil"/>
               <w:left w:val="nil"/>
@@ -6898,7 +6794,7 @@
         </w:tc>
         <w:tc>
           <w:tcPr>
-            <w:tcW w:w="1515" w:type="dxa"/>
+            <w:tcW w:w="1525" w:type="dxa"/>
             <w:tcBorders>
               <w:top w:val="nil"/>
               <w:left w:val="nil"/>
@@ -7015,7 +6911,7 @@
         </w:tc>
         <w:tc>
           <w:tcPr>
-            <w:tcW w:w="1515" w:type="dxa"/>
+            <w:tcW w:w="1525" w:type="dxa"/>
             <w:tcBorders>
               <w:top w:val="nil"/>
               <w:left w:val="nil"/>
@@ -7132,7 +7028,7 @@
         </w:tc>
         <w:tc>
           <w:tcPr>
-            <w:tcW w:w="1515" w:type="dxa"/>
+            <w:tcW w:w="1525" w:type="dxa"/>
             <w:tcBorders>
               <w:top w:val="nil"/>
               <w:left w:val="nil"/>
@@ -7249,7 +7145,7 @@
         </w:tc>
         <w:tc>
           <w:tcPr>
-            <w:tcW w:w="1515" w:type="dxa"/>
+            <w:tcW w:w="1525" w:type="dxa"/>
             <w:tcBorders>
               <w:top w:val="nil"/>
               <w:left w:val="nil"/>
@@ -7366,7 +7262,7 @@
         </w:tc>
         <w:tc>
           <w:tcPr>
-            <w:tcW w:w="1515" w:type="dxa"/>
+            <w:tcW w:w="1525" w:type="dxa"/>
             <w:tcBorders>
               <w:top w:val="nil"/>
               <w:left w:val="nil"/>
@@ -7513,7 +7409,7 @@
         </w:tc>
         <w:tc>
           <w:tcPr>
-            <w:tcW w:w="1515" w:type="dxa"/>
+            <w:tcW w:w="1525" w:type="dxa"/>
             <w:tcBorders>
               <w:top w:val="nil"/>
               <w:left w:val="nil"/>
@@ -7649,7 +7545,7 @@
         </w:tc>
         <w:tc>
           <w:tcPr>
-            <w:tcW w:w="1515" w:type="dxa"/>
+            <w:tcW w:w="1525" w:type="dxa"/>
             <w:tcBorders>
               <w:top w:val="nil"/>
               <w:left w:val="nil"/>
@@ -7805,7 +7701,7 @@
         </w:tc>
         <w:tc>
           <w:tcPr>
-            <w:tcW w:w="1515" w:type="dxa"/>
+            <w:tcW w:w="1525" w:type="dxa"/>
             <w:tcBorders>
               <w:top w:val="nil"/>
               <w:left w:val="nil"/>
@@ -7922,7 +7818,7 @@
         </w:tc>
         <w:tc>
           <w:tcPr>
-            <w:tcW w:w="1515" w:type="dxa"/>
+            <w:tcW w:w="1525" w:type="dxa"/>
             <w:tcBorders>
               <w:top w:val="nil"/>
               <w:left w:val="nil"/>
@@ -7971,85 +7867,9 @@
               <w:bottom w:val="single" w:sz="4" w:space="0" w:color="auto"/>
               <w:right w:val="single" w:sz="4" w:space="0" w:color="auto"/>
             </w:tcBorders>
-            <w:shd w:val="clear" w:color="000000" w:fill="E2EFDA"/>
-            <w:noWrap/>
-            <w:vAlign w:val="bottom"/>
-            <w:hideMark/>
-          </w:tcPr>
-          <w:p>
-            <w:pPr>
-              <w:widowControl/>
-              <w:rPr>
-                <w:rFonts w:ascii="Arial" w:eastAsia="Times New Roman" w:hAnsi="Arial" w:cs="Arial"/>
-                <w:color w:val="000000"/>
-                <w:sz w:val="22"/>
-                <w:szCs w:val="22"/>
-                <w:lang w:val="en-US" w:eastAsia="en-US"/>
-              </w:rPr>
-            </w:pPr>
-            <w:r>
-              <w:rPr>
-                <w:rFonts w:ascii="Arial" w:eastAsia="Times New Roman" w:hAnsi="Arial" w:cs="Arial"/>
-                <w:color w:val="000000"/>
-                <w:sz w:val="22"/>
-                <w:szCs w:val="22"/>
-                <w:lang w:val="en-US" w:eastAsia="en-US"/>
-              </w:rPr>
-              <w:t>4. Estado de la GCS</w:t>
-            </w:r>
-          </w:p>
-        </w:tc>
-        <w:tc>
-          <w:tcPr>
-            <w:tcW w:w="1728" w:type="dxa"/>
-            <w:tcBorders>
-              <w:top w:val="nil"/>
-              <w:left w:val="nil"/>
-              <w:bottom w:val="single" w:sz="4" w:space="0" w:color="auto"/>
-              <w:right w:val="single" w:sz="4" w:space="0" w:color="auto"/>
-            </w:tcBorders>
-            <w:shd w:val="clear" w:color="auto" w:fill="auto"/>
-            <w:noWrap/>
-            <w:vAlign w:val="center"/>
-            <w:hideMark/>
-          </w:tcPr>
-          <w:p>
-            <w:pPr>
-              <w:widowControl/>
-              <w:jc w:val="center"/>
-              <w:rPr>
-                <w:rFonts w:ascii="Arial" w:eastAsia="Times New Roman" w:hAnsi="Arial" w:cs="Arial"/>
-                <w:color w:val="000000"/>
-                <w:sz w:val="22"/>
-                <w:szCs w:val="22"/>
-                <w:lang w:val="en-US" w:eastAsia="en-US"/>
-              </w:rPr>
-            </w:pPr>
-            <w:r>
-              <w:rPr>
-                <w:rFonts w:ascii="Arial" w:eastAsia="Times New Roman" w:hAnsi="Arial" w:cs="Arial"/>
-                <w:color w:val="000000"/>
-                <w:sz w:val="22"/>
-                <w:szCs w:val="22"/>
-                <w:lang w:val="en-US" w:eastAsia="en-US"/>
-              </w:rPr>
-              <w:t> </w:t>
-            </w:r>
-          </w:p>
-        </w:tc>
-        <w:tc>
-          <w:tcPr>
-            <w:tcW w:w="1515" w:type="dxa"/>
-            <w:tcBorders>
-              <w:top w:val="nil"/>
-              <w:left w:val="nil"/>
-              <w:bottom w:val="single" w:sz="4" w:space="0" w:color="auto"/>
-              <w:right w:val="single" w:sz="4" w:space="0" w:color="auto"/>
-            </w:tcBorders>
             <w:shd w:val="clear" w:color="auto" w:fill="auto"/>
             <w:noWrap/>
             <w:vAlign w:val="bottom"/>
-            <w:hideMark/>
           </w:tcPr>
           <w:p>
             <w:pPr>
@@ -8070,8 +7890,183 @@
                 <w:szCs w:val="22"/>
                 <w:lang w:val="en-US" w:eastAsia="en-US"/>
               </w:rPr>
-              <w:t> </w:t>
-            </w:r>
+              <w:t xml:space="preserve">    3.1 </w:t>
+            </w:r>
+            <w:proofErr w:type="spellStart"/>
+            <w:r>
+              <w:rPr>
+                <w:rFonts w:ascii="Arial" w:eastAsia="Times New Roman" w:hAnsi="Arial" w:cs="Arial"/>
+                <w:color w:val="000000"/>
+                <w:sz w:val="22"/>
+                <w:szCs w:val="22"/>
+                <w:lang w:val="en-US" w:eastAsia="en-US"/>
+              </w:rPr>
+              <w:t>Crear</w:t>
+            </w:r>
+            <w:proofErr w:type="spellEnd"/>
+            <w:r>
+              <w:rPr>
+                <w:rFonts w:ascii="Arial" w:eastAsia="Times New Roman" w:hAnsi="Arial" w:cs="Arial"/>
+                <w:color w:val="000000"/>
+                <w:sz w:val="22"/>
+                <w:szCs w:val="22"/>
+                <w:lang w:val="en-US" w:eastAsia="en-US"/>
+              </w:rPr>
+              <w:t xml:space="preserve"> </w:t>
+            </w:r>
+            <w:proofErr w:type="spellStart"/>
+            <w:r>
+              <w:rPr>
+                <w:rFonts w:ascii="Arial" w:eastAsia="Times New Roman" w:hAnsi="Arial" w:cs="Arial"/>
+                <w:color w:val="000000"/>
+                <w:sz w:val="22"/>
+                <w:szCs w:val="22"/>
+                <w:lang w:val="en-US" w:eastAsia="en-US"/>
+              </w:rPr>
+              <w:t>repositorio</w:t>
+            </w:r>
+            <w:proofErr w:type="spellEnd"/>
+            <w:r>
+              <w:rPr>
+                <w:rFonts w:ascii="Arial" w:eastAsia="Times New Roman" w:hAnsi="Arial" w:cs="Arial"/>
+                <w:color w:val="000000"/>
+                <w:sz w:val="22"/>
+                <w:szCs w:val="22"/>
+                <w:lang w:val="en-US" w:eastAsia="en-US"/>
+              </w:rPr>
+              <w:t xml:space="preserve"> </w:t>
+            </w:r>
+            <w:proofErr w:type="spellStart"/>
+            <w:r>
+              <w:rPr>
+                <w:rFonts w:ascii="Arial" w:eastAsia="Times New Roman" w:hAnsi="Arial" w:cs="Arial"/>
+                <w:color w:val="000000"/>
+                <w:sz w:val="22"/>
+                <w:szCs w:val="22"/>
+                <w:lang w:val="en-US" w:eastAsia="en-US"/>
+              </w:rPr>
+              <w:t>en</w:t>
+            </w:r>
+            <w:proofErr w:type="spellEnd"/>
+            <w:r>
+              <w:rPr>
+                <w:rFonts w:ascii="Arial" w:eastAsia="Times New Roman" w:hAnsi="Arial" w:cs="Arial"/>
+                <w:color w:val="000000"/>
+                <w:sz w:val="22"/>
+                <w:szCs w:val="22"/>
+                <w:lang w:val="en-US" w:eastAsia="en-US"/>
+              </w:rPr>
+              <w:t xml:space="preserve"> </w:t>
+            </w:r>
+            <w:proofErr w:type="spellStart"/>
+            <w:r>
+              <w:rPr>
+                <w:rFonts w:ascii="Arial" w:eastAsia="Times New Roman" w:hAnsi="Arial" w:cs="Arial"/>
+                <w:color w:val="000000"/>
+                <w:sz w:val="22"/>
+                <w:szCs w:val="22"/>
+                <w:lang w:val="en-US" w:eastAsia="en-US"/>
+              </w:rPr>
+              <w:t>Github</w:t>
+            </w:r>
+            <w:proofErr w:type="spellEnd"/>
+          </w:p>
+        </w:tc>
+        <w:tc>
+          <w:tcPr>
+            <w:tcW w:w="1728" w:type="dxa"/>
+            <w:tcBorders>
+              <w:top w:val="nil"/>
+              <w:left w:val="nil"/>
+              <w:bottom w:val="single" w:sz="4" w:space="0" w:color="auto"/>
+              <w:right w:val="single" w:sz="4" w:space="0" w:color="auto"/>
+            </w:tcBorders>
+            <w:shd w:val="clear" w:color="auto" w:fill="auto"/>
+            <w:noWrap/>
+            <w:vAlign w:val="center"/>
+          </w:tcPr>
+          <w:p>
+            <w:pPr>
+              <w:widowControl/>
+              <w:jc w:val="center"/>
+              <w:rPr>
+                <w:rFonts w:ascii="Arial" w:eastAsia="Times New Roman" w:hAnsi="Arial" w:cs="Arial"/>
+                <w:color w:val="000000"/>
+                <w:sz w:val="22"/>
+                <w:szCs w:val="22"/>
+                <w:lang w:val="en-US" w:eastAsia="en-US"/>
+              </w:rPr>
+            </w:pPr>
+            <w:r>
+              <w:rPr>
+                <w:rFonts w:ascii="Arial" w:eastAsia="Times New Roman" w:hAnsi="Arial" w:cs="Arial"/>
+                <w:color w:val="000000"/>
+                <w:sz w:val="22"/>
+                <w:szCs w:val="22"/>
+                <w:lang w:val="en-US" w:eastAsia="en-US"/>
+              </w:rPr>
+              <w:t>1</w:t>
+            </w:r>
+          </w:p>
+        </w:tc>
+        <w:tc>
+          <w:tcPr>
+            <w:tcW w:w="1525" w:type="dxa"/>
+            <w:tcBorders>
+              <w:top w:val="nil"/>
+              <w:left w:val="nil"/>
+              <w:bottom w:val="single" w:sz="4" w:space="0" w:color="auto"/>
+              <w:right w:val="single" w:sz="4" w:space="0" w:color="auto"/>
+            </w:tcBorders>
+            <w:shd w:val="clear" w:color="auto" w:fill="auto"/>
+            <w:noWrap/>
+            <w:vAlign w:val="bottom"/>
+          </w:tcPr>
+          <w:p>
+            <w:pPr>
+              <w:widowControl/>
+              <w:rPr>
+                <w:rFonts w:ascii="Arial" w:eastAsia="Times New Roman" w:hAnsi="Arial" w:cs="Arial"/>
+                <w:color w:val="000000"/>
+                <w:sz w:val="22"/>
+                <w:szCs w:val="22"/>
+                <w:lang w:val="en-US" w:eastAsia="en-US"/>
+              </w:rPr>
+            </w:pPr>
+            <w:proofErr w:type="spellStart"/>
+            <w:r>
+              <w:rPr>
+                <w:rFonts w:ascii="Arial" w:eastAsia="Times New Roman" w:hAnsi="Arial" w:cs="Arial"/>
+                <w:color w:val="000000"/>
+                <w:sz w:val="22"/>
+                <w:szCs w:val="22"/>
+                <w:lang w:val="en-US" w:eastAsia="en-US"/>
+              </w:rPr>
+              <w:t>Bibliotecario</w:t>
+            </w:r>
+            <w:proofErr w:type="spellEnd"/>
+            <w:r>
+              <w:rPr>
+                <w:rFonts w:ascii="Arial" w:eastAsia="Times New Roman" w:hAnsi="Arial" w:cs="Arial"/>
+                <w:color w:val="000000"/>
+                <w:sz w:val="22"/>
+                <w:szCs w:val="22"/>
+                <w:lang w:val="en-US" w:eastAsia="en-US"/>
+              </w:rPr>
+              <w:t xml:space="preserve"> de la </w:t>
+            </w:r>
+            <w:proofErr w:type="spellStart"/>
+            <w:r>
+              <w:rPr>
+                <w:rFonts w:ascii="Arial" w:eastAsia="Times New Roman" w:hAnsi="Arial" w:cs="Arial"/>
+                <w:color w:val="000000"/>
+                <w:sz w:val="22"/>
+                <w:szCs w:val="22"/>
+                <w:lang w:val="en-US" w:eastAsia="en-US"/>
+              </w:rPr>
+              <w:t>configuración</w:t>
+            </w:r>
+            <w:proofErr w:type="spellEnd"/>
           </w:p>
         </w:tc>
       </w:tr>
@@ -8088,85 +8083,9 @@
               <w:bottom w:val="single" w:sz="4" w:space="0" w:color="auto"/>
               <w:right w:val="single" w:sz="4" w:space="0" w:color="auto"/>
             </w:tcBorders>
-            <w:shd w:val="clear" w:color="000000" w:fill="E2EFDA"/>
-            <w:noWrap/>
-            <w:vAlign w:val="bottom"/>
-            <w:hideMark/>
-          </w:tcPr>
-          <w:p>
-            <w:pPr>
-              <w:widowControl/>
-              <w:rPr>
-                <w:rFonts w:ascii="Arial" w:eastAsia="Times New Roman" w:hAnsi="Arial" w:cs="Arial"/>
-                <w:color w:val="000000"/>
-                <w:sz w:val="22"/>
-                <w:szCs w:val="22"/>
-                <w:lang w:val="en-US" w:eastAsia="en-US"/>
-              </w:rPr>
-            </w:pPr>
-            <w:r>
-              <w:rPr>
-                <w:rFonts w:ascii="Arial" w:eastAsia="Times New Roman" w:hAnsi="Arial" w:cs="Arial"/>
-                <w:color w:val="000000"/>
-                <w:sz w:val="22"/>
-                <w:szCs w:val="22"/>
-                <w:lang w:val="en-US" w:eastAsia="en-US"/>
-              </w:rPr>
-              <w:t>5. Auditoria de la GCS</w:t>
-            </w:r>
-          </w:p>
-        </w:tc>
-        <w:tc>
-          <w:tcPr>
-            <w:tcW w:w="1728" w:type="dxa"/>
-            <w:tcBorders>
-              <w:top w:val="nil"/>
-              <w:left w:val="nil"/>
-              <w:bottom w:val="single" w:sz="4" w:space="0" w:color="auto"/>
-              <w:right w:val="single" w:sz="4" w:space="0" w:color="auto"/>
-            </w:tcBorders>
-            <w:shd w:val="clear" w:color="auto" w:fill="auto"/>
-            <w:noWrap/>
-            <w:vAlign w:val="center"/>
-            <w:hideMark/>
-          </w:tcPr>
-          <w:p>
-            <w:pPr>
-              <w:widowControl/>
-              <w:jc w:val="center"/>
-              <w:rPr>
-                <w:rFonts w:ascii="Arial" w:eastAsia="Times New Roman" w:hAnsi="Arial" w:cs="Arial"/>
-                <w:color w:val="000000"/>
-                <w:sz w:val="22"/>
-                <w:szCs w:val="22"/>
-                <w:lang w:val="en-US" w:eastAsia="en-US"/>
-              </w:rPr>
-            </w:pPr>
-            <w:r>
-              <w:rPr>
-                <w:rFonts w:ascii="Arial" w:eastAsia="Times New Roman" w:hAnsi="Arial" w:cs="Arial"/>
-                <w:color w:val="000000"/>
-                <w:sz w:val="22"/>
-                <w:szCs w:val="22"/>
-                <w:lang w:val="en-US" w:eastAsia="en-US"/>
-              </w:rPr>
-              <w:t> </w:t>
-            </w:r>
-          </w:p>
-        </w:tc>
-        <w:tc>
-          <w:tcPr>
-            <w:tcW w:w="1515" w:type="dxa"/>
-            <w:tcBorders>
-              <w:top w:val="nil"/>
-              <w:left w:val="nil"/>
-              <w:bottom w:val="single" w:sz="4" w:space="0" w:color="auto"/>
-              <w:right w:val="single" w:sz="4" w:space="0" w:color="auto"/>
-            </w:tcBorders>
             <w:shd w:val="clear" w:color="auto" w:fill="auto"/>
             <w:noWrap/>
             <w:vAlign w:val="bottom"/>
-            <w:hideMark/>
           </w:tcPr>
           <w:p>
             <w:pPr>
@@ -8187,8 +8106,139 @@
                 <w:szCs w:val="22"/>
                 <w:lang w:val="en-US" w:eastAsia="en-US"/>
               </w:rPr>
-              <w:t> </w:t>
-            </w:r>
+              <w:t xml:space="preserve">    3.2 </w:t>
+            </w:r>
+            <w:proofErr w:type="spellStart"/>
+            <w:r>
+              <w:rPr>
+                <w:rFonts w:ascii="Arial" w:eastAsia="Times New Roman" w:hAnsi="Arial" w:cs="Arial"/>
+                <w:color w:val="000000"/>
+                <w:sz w:val="22"/>
+                <w:szCs w:val="22"/>
+                <w:lang w:val="en-US" w:eastAsia="en-US"/>
+              </w:rPr>
+              <w:t>Estructurar</w:t>
+            </w:r>
+            <w:proofErr w:type="spellEnd"/>
+            <w:r>
+              <w:rPr>
+                <w:rFonts w:ascii="Arial" w:eastAsia="Times New Roman" w:hAnsi="Arial" w:cs="Arial"/>
+                <w:color w:val="000000"/>
+                <w:sz w:val="22"/>
+                <w:szCs w:val="22"/>
+                <w:lang w:val="en-US" w:eastAsia="en-US"/>
+              </w:rPr>
+              <w:t xml:space="preserve"> el </w:t>
+            </w:r>
+            <w:proofErr w:type="spellStart"/>
+            <w:r>
+              <w:rPr>
+                <w:rFonts w:ascii="Arial" w:eastAsia="Times New Roman" w:hAnsi="Arial" w:cs="Arial"/>
+                <w:color w:val="000000"/>
+                <w:sz w:val="22"/>
+                <w:szCs w:val="22"/>
+                <w:lang w:val="en-US" w:eastAsia="en-US"/>
+              </w:rPr>
+              <w:t>repositorio</w:t>
+            </w:r>
+            <w:proofErr w:type="spellEnd"/>
+          </w:p>
+        </w:tc>
+        <w:tc>
+          <w:tcPr>
+            <w:tcW w:w="1728" w:type="dxa"/>
+            <w:tcBorders>
+              <w:top w:val="nil"/>
+              <w:left w:val="nil"/>
+              <w:bottom w:val="single" w:sz="4" w:space="0" w:color="auto"/>
+              <w:right w:val="single" w:sz="4" w:space="0" w:color="auto"/>
+            </w:tcBorders>
+            <w:shd w:val="clear" w:color="auto" w:fill="auto"/>
+            <w:noWrap/>
+            <w:vAlign w:val="center"/>
+          </w:tcPr>
+          <w:p>
+            <w:pPr>
+              <w:widowControl/>
+              <w:jc w:val="center"/>
+              <w:rPr>
+                <w:rFonts w:ascii="Arial" w:eastAsia="Times New Roman" w:hAnsi="Arial" w:cs="Arial"/>
+                <w:color w:val="000000"/>
+                <w:sz w:val="22"/>
+                <w:szCs w:val="22"/>
+                <w:lang w:val="en-US" w:eastAsia="en-US"/>
+              </w:rPr>
+            </w:pPr>
+            <w:r>
+              <w:rPr>
+                <w:rFonts w:ascii="Arial" w:eastAsia="Times New Roman" w:hAnsi="Arial" w:cs="Arial"/>
+                <w:color w:val="000000"/>
+                <w:sz w:val="22"/>
+                <w:szCs w:val="22"/>
+                <w:lang w:val="en-US" w:eastAsia="en-US"/>
+              </w:rPr>
+              <w:t>1</w:t>
+            </w:r>
+          </w:p>
+        </w:tc>
+        <w:tc>
+          <w:tcPr>
+            <w:tcW w:w="1525" w:type="dxa"/>
+            <w:tcBorders>
+              <w:top w:val="nil"/>
+              <w:left w:val="nil"/>
+              <w:bottom w:val="single" w:sz="4" w:space="0" w:color="auto"/>
+              <w:right w:val="single" w:sz="4" w:space="0" w:color="auto"/>
+            </w:tcBorders>
+            <w:shd w:val="clear" w:color="auto" w:fill="auto"/>
+            <w:noWrap/>
+            <w:vAlign w:val="bottom"/>
+          </w:tcPr>
+          <w:p>
+            <w:pPr>
+              <w:widowControl/>
+              <w:rPr>
+                <w:rFonts w:ascii="Arial" w:eastAsia="Times New Roman" w:hAnsi="Arial" w:cs="Arial"/>
+                <w:color w:val="000000"/>
+                <w:sz w:val="22"/>
+                <w:szCs w:val="22"/>
+                <w:lang w:val="en-US" w:eastAsia="en-US"/>
+              </w:rPr>
+            </w:pPr>
+            <w:proofErr w:type="spellStart"/>
+            <w:r>
+              <w:rPr>
+                <w:rFonts w:ascii="Arial" w:eastAsia="Times New Roman" w:hAnsi="Arial" w:cs="Arial"/>
+                <w:color w:val="000000"/>
+                <w:sz w:val="22"/>
+                <w:szCs w:val="22"/>
+                <w:lang w:val="en-US" w:eastAsia="en-US"/>
+              </w:rPr>
+              <w:t>Bibliotecario</w:t>
+            </w:r>
+            <w:proofErr w:type="spellEnd"/>
+            <w:r>
+              <w:rPr>
+                <w:rFonts w:ascii="Arial" w:eastAsia="Times New Roman" w:hAnsi="Arial" w:cs="Arial"/>
+                <w:color w:val="000000"/>
+                <w:sz w:val="22"/>
+                <w:szCs w:val="22"/>
+                <w:lang w:val="en-US" w:eastAsia="en-US"/>
+              </w:rPr>
+              <w:t xml:space="preserve"> de la </w:t>
+            </w:r>
+            <w:proofErr w:type="spellStart"/>
+            <w:r>
+              <w:rPr>
+                <w:rFonts w:ascii="Arial" w:eastAsia="Times New Roman" w:hAnsi="Arial" w:cs="Arial"/>
+                <w:color w:val="000000"/>
+                <w:sz w:val="22"/>
+                <w:szCs w:val="22"/>
+                <w:lang w:val="en-US" w:eastAsia="en-US"/>
+              </w:rPr>
+              <w:t>configuración</w:t>
+            </w:r>
+            <w:proofErr w:type="spellEnd"/>
           </w:p>
         </w:tc>
       </w:tr>
@@ -8205,6 +8255,412 @@
               <w:bottom w:val="single" w:sz="4" w:space="0" w:color="auto"/>
               <w:right w:val="single" w:sz="4" w:space="0" w:color="auto"/>
             </w:tcBorders>
+            <w:shd w:val="clear" w:color="auto" w:fill="auto"/>
+            <w:noWrap/>
+            <w:vAlign w:val="bottom"/>
+          </w:tcPr>
+          <w:p>
+            <w:pPr>
+              <w:widowControl/>
+              <w:rPr>
+                <w:rFonts w:ascii="Arial" w:eastAsia="Times New Roman" w:hAnsi="Arial" w:cs="Arial"/>
+                <w:color w:val="000000"/>
+                <w:sz w:val="22"/>
+                <w:szCs w:val="22"/>
+                <w:lang w:eastAsia="en-US"/>
+              </w:rPr>
+            </w:pPr>
+            <w:r>
+              <w:rPr>
+                <w:rFonts w:ascii="Arial" w:eastAsia="Times New Roman" w:hAnsi="Arial" w:cs="Arial"/>
+                <w:color w:val="000000"/>
+                <w:sz w:val="22"/>
+                <w:szCs w:val="22"/>
+                <w:lang w:eastAsia="en-US"/>
+              </w:rPr>
+              <w:t xml:space="preserve">    3.3 Definir p</w:t>
+            </w:r>
+            <w:r>
+              <w:rPr>
+                <w:rFonts w:ascii="Arial" w:eastAsia="Times New Roman" w:hAnsi="Arial" w:cs="Arial"/>
+                <w:color w:val="000000"/>
+                <w:sz w:val="22"/>
+                <w:szCs w:val="22"/>
+                <w:lang w:eastAsia="en-US"/>
+              </w:rPr>
+              <w:t>erfiles de acceso al repositorio</w:t>
+            </w:r>
+          </w:p>
+        </w:tc>
+        <w:tc>
+          <w:tcPr>
+            <w:tcW w:w="1728" w:type="dxa"/>
+            <w:tcBorders>
+              <w:top w:val="nil"/>
+              <w:left w:val="nil"/>
+              <w:bottom w:val="single" w:sz="4" w:space="0" w:color="auto"/>
+              <w:right w:val="single" w:sz="4" w:space="0" w:color="auto"/>
+            </w:tcBorders>
+            <w:shd w:val="clear" w:color="auto" w:fill="auto"/>
+            <w:noWrap/>
+            <w:vAlign w:val="center"/>
+          </w:tcPr>
+          <w:p>
+            <w:pPr>
+              <w:widowControl/>
+              <w:jc w:val="center"/>
+              <w:rPr>
+                <w:rFonts w:ascii="Arial" w:eastAsia="Times New Roman" w:hAnsi="Arial" w:cs="Arial"/>
+                <w:color w:val="000000"/>
+                <w:sz w:val="22"/>
+                <w:szCs w:val="22"/>
+                <w:lang w:eastAsia="en-US"/>
+              </w:rPr>
+            </w:pPr>
+            <w:r>
+              <w:rPr>
+                <w:rFonts w:ascii="Arial" w:eastAsia="Times New Roman" w:hAnsi="Arial" w:cs="Arial"/>
+                <w:color w:val="000000"/>
+                <w:sz w:val="22"/>
+                <w:szCs w:val="22"/>
+                <w:lang w:eastAsia="en-US"/>
+              </w:rPr>
+              <w:t>1</w:t>
+            </w:r>
+          </w:p>
+        </w:tc>
+        <w:tc>
+          <w:tcPr>
+            <w:tcW w:w="1525" w:type="dxa"/>
+            <w:tcBorders>
+              <w:top w:val="nil"/>
+              <w:left w:val="nil"/>
+              <w:bottom w:val="single" w:sz="4" w:space="0" w:color="auto"/>
+              <w:right w:val="single" w:sz="4" w:space="0" w:color="auto"/>
+            </w:tcBorders>
+            <w:shd w:val="clear" w:color="auto" w:fill="auto"/>
+            <w:noWrap/>
+            <w:vAlign w:val="bottom"/>
+          </w:tcPr>
+          <w:p>
+            <w:pPr>
+              <w:widowControl/>
+              <w:rPr>
+                <w:rFonts w:ascii="Arial" w:eastAsia="Times New Roman" w:hAnsi="Arial" w:cs="Arial"/>
+                <w:color w:val="000000"/>
+                <w:sz w:val="22"/>
+                <w:szCs w:val="22"/>
+                <w:lang w:eastAsia="en-US"/>
+              </w:rPr>
+            </w:pPr>
+            <w:r>
+              <w:rPr>
+                <w:rFonts w:ascii="Arial" w:eastAsia="Times New Roman" w:hAnsi="Arial" w:cs="Arial"/>
+                <w:color w:val="000000"/>
+                <w:sz w:val="22"/>
+                <w:szCs w:val="22"/>
+                <w:lang w:eastAsia="en-US"/>
+              </w:rPr>
+              <w:t xml:space="preserve">Project </w:t>
+            </w:r>
+            <w:proofErr w:type="gramStart"/>
+            <w:r>
+              <w:rPr>
+                <w:rFonts w:ascii="Arial" w:eastAsia="Times New Roman" w:hAnsi="Arial" w:cs="Arial"/>
+                <w:color w:val="000000"/>
+                <w:sz w:val="22"/>
+                <w:szCs w:val="22"/>
+                <w:lang w:eastAsia="en-US"/>
+              </w:rPr>
+              <w:t>manager</w:t>
+            </w:r>
+            <w:proofErr w:type="gramEnd"/>
+          </w:p>
+        </w:tc>
+      </w:tr>
+      <w:tr>
+        <w:trPr>
+          <w:trHeight w:val="300"/>
+        </w:trPr>
+        <w:tc>
+          <w:tcPr>
+            <w:tcW w:w="5545" w:type="dxa"/>
+            <w:tcBorders>
+              <w:top w:val="nil"/>
+              <w:left w:val="single" w:sz="4" w:space="0" w:color="auto"/>
+              <w:bottom w:val="single" w:sz="4" w:space="0" w:color="auto"/>
+              <w:right w:val="single" w:sz="4" w:space="0" w:color="auto"/>
+            </w:tcBorders>
+            <w:shd w:val="clear" w:color="auto" w:fill="auto"/>
+            <w:noWrap/>
+            <w:vAlign w:val="bottom"/>
+          </w:tcPr>
+          <w:p>
+            <w:pPr>
+              <w:widowControl/>
+              <w:rPr>
+                <w:rFonts w:ascii="Arial" w:eastAsia="Times New Roman" w:hAnsi="Arial" w:cs="Arial"/>
+                <w:color w:val="000000"/>
+                <w:sz w:val="22"/>
+                <w:szCs w:val="22"/>
+                <w:lang w:eastAsia="en-US"/>
+              </w:rPr>
+            </w:pPr>
+            <w:r>
+              <w:rPr>
+                <w:rFonts w:ascii="Arial" w:eastAsia="Times New Roman" w:hAnsi="Arial" w:cs="Arial"/>
+                <w:color w:val="000000"/>
+                <w:sz w:val="22"/>
+                <w:szCs w:val="22"/>
+                <w:lang w:eastAsia="en-US"/>
+              </w:rPr>
+              <w:t xml:space="preserve">    3.4 </w:t>
+            </w:r>
+            <w:r>
+              <w:rPr>
+                <w:rFonts w:ascii="Arial" w:eastAsia="Times New Roman" w:hAnsi="Arial" w:cs="Arial"/>
+                <w:color w:val="000000"/>
+                <w:sz w:val="22"/>
+                <w:szCs w:val="22"/>
+                <w:lang w:eastAsia="en-US"/>
+              </w:rPr>
+              <w:t>Almacenar proyectos en el r</w:t>
+            </w:r>
+            <w:r>
+              <w:rPr>
+                <w:rFonts w:ascii="Arial" w:eastAsia="Times New Roman" w:hAnsi="Arial" w:cs="Arial"/>
+                <w:color w:val="000000"/>
+                <w:sz w:val="22"/>
+                <w:szCs w:val="22"/>
+                <w:lang w:eastAsia="en-US"/>
+              </w:rPr>
+              <w:t>epositorio</w:t>
+            </w:r>
+          </w:p>
+        </w:tc>
+        <w:tc>
+          <w:tcPr>
+            <w:tcW w:w="1728" w:type="dxa"/>
+            <w:tcBorders>
+              <w:top w:val="nil"/>
+              <w:left w:val="nil"/>
+              <w:bottom w:val="single" w:sz="4" w:space="0" w:color="auto"/>
+              <w:right w:val="single" w:sz="4" w:space="0" w:color="auto"/>
+            </w:tcBorders>
+            <w:shd w:val="clear" w:color="auto" w:fill="auto"/>
+            <w:noWrap/>
+            <w:vAlign w:val="center"/>
+          </w:tcPr>
+          <w:p>
+            <w:pPr>
+              <w:widowControl/>
+              <w:jc w:val="center"/>
+              <w:rPr>
+                <w:rFonts w:ascii="Arial" w:eastAsia="Times New Roman" w:hAnsi="Arial" w:cs="Arial"/>
+                <w:color w:val="000000"/>
+                <w:sz w:val="22"/>
+                <w:szCs w:val="22"/>
+                <w:lang w:eastAsia="en-US"/>
+              </w:rPr>
+            </w:pPr>
+            <w:r>
+              <w:rPr>
+                <w:rFonts w:ascii="Arial" w:eastAsia="Times New Roman" w:hAnsi="Arial" w:cs="Arial"/>
+                <w:color w:val="000000"/>
+                <w:sz w:val="22"/>
+                <w:szCs w:val="22"/>
+                <w:lang w:eastAsia="en-US"/>
+              </w:rPr>
+              <w:t>2</w:t>
+            </w:r>
+          </w:p>
+        </w:tc>
+        <w:tc>
+          <w:tcPr>
+            <w:tcW w:w="1525" w:type="dxa"/>
+            <w:tcBorders>
+              <w:top w:val="nil"/>
+              <w:left w:val="nil"/>
+              <w:bottom w:val="single" w:sz="4" w:space="0" w:color="auto"/>
+              <w:right w:val="single" w:sz="4" w:space="0" w:color="auto"/>
+            </w:tcBorders>
+            <w:shd w:val="clear" w:color="auto" w:fill="auto"/>
+            <w:noWrap/>
+            <w:vAlign w:val="bottom"/>
+          </w:tcPr>
+          <w:p>
+            <w:pPr>
+              <w:widowControl/>
+              <w:rPr>
+                <w:rFonts w:ascii="Arial" w:eastAsia="Times New Roman" w:hAnsi="Arial" w:cs="Arial"/>
+                <w:color w:val="000000"/>
+                <w:sz w:val="22"/>
+                <w:szCs w:val="22"/>
+                <w:lang w:eastAsia="en-US"/>
+              </w:rPr>
+            </w:pPr>
+            <w:r>
+              <w:rPr>
+                <w:rFonts w:ascii="Arial" w:eastAsia="Times New Roman" w:hAnsi="Arial" w:cs="Arial"/>
+                <w:color w:val="000000"/>
+                <w:sz w:val="22"/>
+                <w:szCs w:val="22"/>
+                <w:lang w:eastAsia="en-US"/>
+              </w:rPr>
+              <w:t xml:space="preserve">Gestor de la </w:t>
+            </w:r>
+            <w:r>
+              <w:rPr>
+                <w:rFonts w:ascii="Arial" w:eastAsia="Times New Roman" w:hAnsi="Arial" w:cs="Arial"/>
+                <w:color w:val="000000"/>
+                <w:sz w:val="22"/>
+                <w:szCs w:val="22"/>
+                <w:lang w:eastAsia="en-US"/>
+              </w:rPr>
+              <w:lastRenderedPageBreak/>
+              <w:t>configuración</w:t>
+            </w:r>
+          </w:p>
+        </w:tc>
+      </w:tr>
+      <w:tr>
+        <w:trPr>
+          <w:trHeight w:val="300"/>
+        </w:trPr>
+        <w:tc>
+          <w:tcPr>
+            <w:tcW w:w="5545" w:type="dxa"/>
+            <w:tcBorders>
+              <w:top w:val="nil"/>
+              <w:left w:val="single" w:sz="4" w:space="0" w:color="auto"/>
+              <w:bottom w:val="single" w:sz="4" w:space="0" w:color="auto"/>
+              <w:right w:val="single" w:sz="4" w:space="0" w:color="auto"/>
+            </w:tcBorders>
+            <w:shd w:val="clear" w:color="auto" w:fill="auto"/>
+            <w:noWrap/>
+            <w:vAlign w:val="bottom"/>
+          </w:tcPr>
+          <w:p>
+            <w:pPr>
+              <w:widowControl/>
+              <w:rPr>
+                <w:rFonts w:ascii="Arial" w:eastAsia="Times New Roman" w:hAnsi="Arial" w:cs="Arial"/>
+                <w:color w:val="000000"/>
+                <w:sz w:val="22"/>
+                <w:szCs w:val="22"/>
+                <w:lang w:eastAsia="en-US"/>
+              </w:rPr>
+            </w:pPr>
+            <w:r>
+              <w:rPr>
+                <w:rFonts w:ascii="Arial" w:eastAsia="Times New Roman" w:hAnsi="Arial" w:cs="Arial"/>
+                <w:color w:val="000000"/>
+                <w:sz w:val="22"/>
+                <w:szCs w:val="22"/>
+                <w:lang w:eastAsia="en-US"/>
+              </w:rPr>
+              <w:lastRenderedPageBreak/>
+              <w:t xml:space="preserve">    3.5 </w:t>
+            </w:r>
+            <w:r>
+              <w:rPr>
+                <w:rFonts w:ascii="Arial" w:eastAsia="Times New Roman" w:hAnsi="Arial" w:cs="Arial"/>
+                <w:color w:val="000000"/>
+                <w:sz w:val="22"/>
+                <w:szCs w:val="22"/>
+                <w:lang w:eastAsia="en-US"/>
+              </w:rPr>
+              <w:t>Revisar artefactos para su aceptación</w:t>
+            </w:r>
+          </w:p>
+        </w:tc>
+        <w:tc>
+          <w:tcPr>
+            <w:tcW w:w="1728" w:type="dxa"/>
+            <w:tcBorders>
+              <w:top w:val="nil"/>
+              <w:left w:val="nil"/>
+              <w:bottom w:val="single" w:sz="4" w:space="0" w:color="auto"/>
+              <w:right w:val="single" w:sz="4" w:space="0" w:color="auto"/>
+            </w:tcBorders>
+            <w:shd w:val="clear" w:color="auto" w:fill="auto"/>
+            <w:noWrap/>
+            <w:vAlign w:val="center"/>
+          </w:tcPr>
+          <w:p>
+            <w:pPr>
+              <w:widowControl/>
+              <w:jc w:val="center"/>
+              <w:rPr>
+                <w:rFonts w:ascii="Arial" w:eastAsia="Times New Roman" w:hAnsi="Arial" w:cs="Arial"/>
+                <w:color w:val="000000"/>
+                <w:sz w:val="22"/>
+                <w:szCs w:val="22"/>
+                <w:lang w:eastAsia="en-US"/>
+              </w:rPr>
+            </w:pPr>
+            <w:r>
+              <w:rPr>
+                <w:rFonts w:ascii="Arial" w:eastAsia="Times New Roman" w:hAnsi="Arial" w:cs="Arial"/>
+                <w:color w:val="000000"/>
+                <w:sz w:val="22"/>
+                <w:szCs w:val="22"/>
+                <w:lang w:eastAsia="en-US"/>
+              </w:rPr>
+              <w:t>3</w:t>
+            </w:r>
+          </w:p>
+        </w:tc>
+        <w:tc>
+          <w:tcPr>
+            <w:tcW w:w="1525" w:type="dxa"/>
+            <w:tcBorders>
+              <w:top w:val="nil"/>
+              <w:left w:val="nil"/>
+              <w:bottom w:val="single" w:sz="4" w:space="0" w:color="auto"/>
+              <w:right w:val="single" w:sz="4" w:space="0" w:color="auto"/>
+            </w:tcBorders>
+            <w:shd w:val="clear" w:color="auto" w:fill="auto"/>
+            <w:noWrap/>
+            <w:vAlign w:val="bottom"/>
+          </w:tcPr>
+          <w:p>
+            <w:pPr>
+              <w:widowControl/>
+              <w:rPr>
+                <w:rFonts w:ascii="Arial" w:eastAsia="Times New Roman" w:hAnsi="Arial" w:cs="Arial"/>
+                <w:color w:val="000000"/>
+                <w:sz w:val="22"/>
+                <w:szCs w:val="22"/>
+                <w:lang w:eastAsia="en-US"/>
+              </w:rPr>
+            </w:pPr>
+            <w:r>
+              <w:rPr>
+                <w:rFonts w:ascii="Arial" w:eastAsia="Times New Roman" w:hAnsi="Arial" w:cs="Arial"/>
+                <w:color w:val="000000"/>
+                <w:sz w:val="22"/>
+                <w:szCs w:val="22"/>
+                <w:lang w:eastAsia="en-US"/>
+              </w:rPr>
+              <w:t>Gestor de la configuración</w:t>
+            </w:r>
+          </w:p>
+        </w:tc>
+      </w:tr>
+      <w:tr>
+        <w:trPr>
+          <w:trHeight w:val="300"/>
+        </w:trPr>
+        <w:tc>
+          <w:tcPr>
+            <w:tcW w:w="5545" w:type="dxa"/>
+            <w:tcBorders>
+              <w:top w:val="nil"/>
+              <w:left w:val="single" w:sz="4" w:space="0" w:color="auto"/>
+              <w:bottom w:val="single" w:sz="4" w:space="0" w:color="auto"/>
+              <w:right w:val="single" w:sz="4" w:space="0" w:color="auto"/>
+            </w:tcBorders>
             <w:shd w:val="clear" w:color="000000" w:fill="E2EFDA"/>
             <w:noWrap/>
             <w:vAlign w:val="bottom"/>
@@ -8218,7 +8674,7 @@
                 <w:color w:val="000000"/>
                 <w:sz w:val="22"/>
                 <w:szCs w:val="22"/>
-                <w:lang w:eastAsia="en-US"/>
+                <w:lang w:val="en-US" w:eastAsia="en-US"/>
               </w:rPr>
             </w:pPr>
             <w:r>
@@ -8227,9 +8683,9 @@
                 <w:color w:val="000000"/>
                 <w:sz w:val="22"/>
                 <w:szCs w:val="22"/>
-                <w:lang w:eastAsia="en-US"/>
-              </w:rPr>
-              <w:t>6. Entrega y Gestión de Release</w:t>
+                <w:lang w:val="en-US" w:eastAsia="en-US"/>
+              </w:rPr>
+              <w:t>4. Estado de la GCS</w:t>
             </w:r>
           </w:p>
         </w:tc>
@@ -8256,6 +8712,202 @@
                 <w:color w:val="000000"/>
                 <w:sz w:val="22"/>
                 <w:szCs w:val="22"/>
+                <w:lang w:val="en-US" w:eastAsia="en-US"/>
+              </w:rPr>
+            </w:pPr>
+            <w:r>
+              <w:rPr>
+                <w:rFonts w:ascii="Arial" w:eastAsia="Times New Roman" w:hAnsi="Arial" w:cs="Arial"/>
+                <w:color w:val="000000"/>
+                <w:sz w:val="22"/>
+                <w:szCs w:val="22"/>
+                <w:lang w:val="en-US" w:eastAsia="en-US"/>
+              </w:rPr>
+              <w:t> </w:t>
+            </w:r>
+          </w:p>
+        </w:tc>
+        <w:tc>
+          <w:tcPr>
+            <w:tcW w:w="1525" w:type="dxa"/>
+            <w:tcBorders>
+              <w:top w:val="nil"/>
+              <w:left w:val="nil"/>
+              <w:bottom w:val="single" w:sz="4" w:space="0" w:color="auto"/>
+              <w:right w:val="single" w:sz="4" w:space="0" w:color="auto"/>
+            </w:tcBorders>
+            <w:shd w:val="clear" w:color="auto" w:fill="auto"/>
+            <w:noWrap/>
+            <w:vAlign w:val="bottom"/>
+            <w:hideMark/>
+          </w:tcPr>
+          <w:p>
+            <w:pPr>
+              <w:widowControl/>
+              <w:rPr>
+                <w:rFonts w:ascii="Arial" w:eastAsia="Times New Roman" w:hAnsi="Arial" w:cs="Arial"/>
+                <w:color w:val="000000"/>
+                <w:sz w:val="22"/>
+                <w:szCs w:val="22"/>
+                <w:lang w:val="en-US" w:eastAsia="en-US"/>
+              </w:rPr>
+            </w:pPr>
+            <w:r>
+              <w:rPr>
+                <w:rFonts w:ascii="Arial" w:eastAsia="Times New Roman" w:hAnsi="Arial" w:cs="Arial"/>
+                <w:color w:val="000000"/>
+                <w:sz w:val="22"/>
+                <w:szCs w:val="22"/>
+                <w:lang w:val="en-US" w:eastAsia="en-US"/>
+              </w:rPr>
+              <w:t> </w:t>
+            </w:r>
+          </w:p>
+        </w:tc>
+      </w:tr>
+      <w:tr>
+        <w:trPr>
+          <w:trHeight w:val="300"/>
+        </w:trPr>
+        <w:tc>
+          <w:tcPr>
+            <w:tcW w:w="5545" w:type="dxa"/>
+            <w:tcBorders>
+              <w:top w:val="nil"/>
+              <w:left w:val="single" w:sz="4" w:space="0" w:color="auto"/>
+              <w:bottom w:val="single" w:sz="4" w:space="0" w:color="auto"/>
+              <w:right w:val="single" w:sz="4" w:space="0" w:color="auto"/>
+            </w:tcBorders>
+            <w:shd w:val="clear" w:color="000000" w:fill="E2EFDA"/>
+            <w:noWrap/>
+            <w:vAlign w:val="bottom"/>
+            <w:hideMark/>
+          </w:tcPr>
+          <w:p>
+            <w:pPr>
+              <w:widowControl/>
+              <w:rPr>
+                <w:rFonts w:ascii="Arial" w:eastAsia="Times New Roman" w:hAnsi="Arial" w:cs="Arial"/>
+                <w:color w:val="000000"/>
+                <w:sz w:val="22"/>
+                <w:szCs w:val="22"/>
+                <w:lang w:val="en-US" w:eastAsia="en-US"/>
+              </w:rPr>
+            </w:pPr>
+            <w:r>
+              <w:rPr>
+                <w:rFonts w:ascii="Arial" w:eastAsia="Times New Roman" w:hAnsi="Arial" w:cs="Arial"/>
+                <w:color w:val="000000"/>
+                <w:sz w:val="22"/>
+                <w:szCs w:val="22"/>
+                <w:lang w:val="en-US" w:eastAsia="en-US"/>
+              </w:rPr>
+              <w:t>5. Auditoria de la GCS</w:t>
+            </w:r>
+          </w:p>
+        </w:tc>
+        <w:tc>
+          <w:tcPr>
+            <w:tcW w:w="1728" w:type="dxa"/>
+            <w:tcBorders>
+              <w:top w:val="nil"/>
+              <w:left w:val="nil"/>
+              <w:bottom w:val="single" w:sz="4" w:space="0" w:color="auto"/>
+              <w:right w:val="single" w:sz="4" w:space="0" w:color="auto"/>
+            </w:tcBorders>
+            <w:shd w:val="clear" w:color="auto" w:fill="auto"/>
+            <w:noWrap/>
+            <w:vAlign w:val="center"/>
+            <w:hideMark/>
+          </w:tcPr>
+          <w:p>
+            <w:pPr>
+              <w:widowControl/>
+              <w:jc w:val="center"/>
+              <w:rPr>
+                <w:rFonts w:ascii="Arial" w:eastAsia="Times New Roman" w:hAnsi="Arial" w:cs="Arial"/>
+                <w:color w:val="000000"/>
+                <w:sz w:val="22"/>
+                <w:szCs w:val="22"/>
+                <w:lang w:val="en-US" w:eastAsia="en-US"/>
+              </w:rPr>
+            </w:pPr>
+            <w:r>
+              <w:rPr>
+                <w:rFonts w:ascii="Arial" w:eastAsia="Times New Roman" w:hAnsi="Arial" w:cs="Arial"/>
+                <w:color w:val="000000"/>
+                <w:sz w:val="22"/>
+                <w:szCs w:val="22"/>
+                <w:lang w:val="en-US" w:eastAsia="en-US"/>
+              </w:rPr>
+              <w:t> </w:t>
+            </w:r>
+          </w:p>
+        </w:tc>
+        <w:tc>
+          <w:tcPr>
+            <w:tcW w:w="1525" w:type="dxa"/>
+            <w:tcBorders>
+              <w:top w:val="nil"/>
+              <w:left w:val="nil"/>
+              <w:bottom w:val="single" w:sz="4" w:space="0" w:color="auto"/>
+              <w:right w:val="single" w:sz="4" w:space="0" w:color="auto"/>
+            </w:tcBorders>
+            <w:shd w:val="clear" w:color="auto" w:fill="auto"/>
+            <w:noWrap/>
+            <w:vAlign w:val="bottom"/>
+            <w:hideMark/>
+          </w:tcPr>
+          <w:p>
+            <w:pPr>
+              <w:widowControl/>
+              <w:rPr>
+                <w:rFonts w:ascii="Arial" w:eastAsia="Times New Roman" w:hAnsi="Arial" w:cs="Arial"/>
+                <w:color w:val="000000"/>
+                <w:sz w:val="22"/>
+                <w:szCs w:val="22"/>
+                <w:lang w:val="en-US" w:eastAsia="en-US"/>
+              </w:rPr>
+            </w:pPr>
+            <w:r>
+              <w:rPr>
+                <w:rFonts w:ascii="Arial" w:eastAsia="Times New Roman" w:hAnsi="Arial" w:cs="Arial"/>
+                <w:color w:val="000000"/>
+                <w:sz w:val="22"/>
+                <w:szCs w:val="22"/>
+                <w:lang w:val="en-US" w:eastAsia="en-US"/>
+              </w:rPr>
+              <w:t> </w:t>
+            </w:r>
+          </w:p>
+        </w:tc>
+      </w:tr>
+      <w:tr>
+        <w:trPr>
+          <w:trHeight w:val="300"/>
+        </w:trPr>
+        <w:tc>
+          <w:tcPr>
+            <w:tcW w:w="5545" w:type="dxa"/>
+            <w:tcBorders>
+              <w:top w:val="nil"/>
+              <w:left w:val="single" w:sz="4" w:space="0" w:color="auto"/>
+              <w:bottom w:val="single" w:sz="4" w:space="0" w:color="auto"/>
+              <w:right w:val="single" w:sz="4" w:space="0" w:color="auto"/>
+            </w:tcBorders>
+            <w:shd w:val="clear" w:color="000000" w:fill="E2EFDA"/>
+            <w:noWrap/>
+            <w:vAlign w:val="bottom"/>
+            <w:hideMark/>
+          </w:tcPr>
+          <w:p>
+            <w:pPr>
+              <w:widowControl/>
+              <w:rPr>
+                <w:rFonts w:ascii="Arial" w:eastAsia="Times New Roman" w:hAnsi="Arial" w:cs="Arial"/>
+                <w:color w:val="000000"/>
+                <w:sz w:val="22"/>
+                <w:szCs w:val="22"/>
                 <w:lang w:eastAsia="en-US"/>
               </w:rPr>
             </w:pPr>
@@ -8267,13 +8919,51 @@
                 <w:szCs w:val="22"/>
                 <w:lang w:eastAsia="en-US"/>
               </w:rPr>
+              <w:t>6. Entrega y Gestión de Release</w:t>
+            </w:r>
+          </w:p>
+        </w:tc>
+        <w:tc>
+          <w:tcPr>
+            <w:tcW w:w="1728" w:type="dxa"/>
+            <w:tcBorders>
+              <w:top w:val="nil"/>
+              <w:left w:val="nil"/>
+              <w:bottom w:val="single" w:sz="4" w:space="0" w:color="auto"/>
+              <w:right w:val="single" w:sz="4" w:space="0" w:color="auto"/>
+            </w:tcBorders>
+            <w:shd w:val="clear" w:color="auto" w:fill="auto"/>
+            <w:noWrap/>
+            <w:vAlign w:val="center"/>
+            <w:hideMark/>
+          </w:tcPr>
+          <w:p>
+            <w:pPr>
+              <w:widowControl/>
+              <w:jc w:val="center"/>
+              <w:rPr>
+                <w:rFonts w:ascii="Arial" w:eastAsia="Times New Roman" w:hAnsi="Arial" w:cs="Arial"/>
+                <w:color w:val="000000"/>
+                <w:sz w:val="22"/>
+                <w:szCs w:val="22"/>
+                <w:lang w:eastAsia="en-US"/>
+              </w:rPr>
+            </w:pPr>
+            <w:r>
+              <w:rPr>
+                <w:rFonts w:ascii="Arial" w:eastAsia="Times New Roman" w:hAnsi="Arial" w:cs="Arial"/>
+                <w:color w:val="000000"/>
+                <w:sz w:val="22"/>
+                <w:szCs w:val="22"/>
+                <w:lang w:eastAsia="en-US"/>
+              </w:rPr>
               <w:t> </w:t>
             </w:r>
           </w:p>
         </w:tc>
         <w:tc>
           <w:tcPr>
-            <w:tcW w:w="1515" w:type="dxa"/>
+            <w:tcW w:w="1525" w:type="dxa"/>
             <w:tcBorders>
               <w:top w:val="nil"/>
               <w:left w:val="nil"/>
@@ -21677,6 +22367,7 @@
     </w:p>
     <w:p>
       <w:pPr>
+        <w:spacing w:line="360" w:lineRule="auto"/>
         <w:ind w:left="270"/>
         <w:jc w:val="both"/>
         <w:rPr>
@@ -21752,6 +22443,7 @@
     </w:p>
     <w:p>
       <w:pPr>
+        <w:spacing w:line="360" w:lineRule="auto"/>
         <w:ind w:left="270"/>
         <w:jc w:val="both"/>
         <w:rPr>
@@ -21769,6 +22461,7 @@
           <w:ilvl w:val="0"/>
           <w:numId w:val="16"/>
         </w:numPr>
+        <w:spacing w:line="360" w:lineRule="auto"/>
         <w:jc w:val="both"/>
         <w:rPr>
           <w:rFonts w:ascii="Arial" w:hAnsi="Arial" w:cs="Arial"/>
@@ -21789,6 +22482,7 @@
     </w:p>
     <w:p>
       <w:pPr>
+        <w:spacing w:line="360" w:lineRule="auto"/>
         <w:ind w:left="720"/>
         <w:jc w:val="both"/>
         <w:rPr>
@@ -21911,6 +22605,7 @@
           <w:ilvl w:val="0"/>
           <w:numId w:val="16"/>
         </w:numPr>
+        <w:spacing w:line="360" w:lineRule="auto"/>
         <w:jc w:val="both"/>
         <w:rPr>
           <w:rFonts w:ascii="Arial" w:hAnsi="Arial" w:cs="Arial"/>
@@ -21949,6 +22644,7 @@
     </w:p>
     <w:p>
       <w:pPr>
+        <w:spacing w:line="360" w:lineRule="auto"/>
         <w:ind w:left="720"/>
         <w:jc w:val="both"/>
         <w:rPr>
@@ -22051,6 +22747,7 @@
           <w:ilvl w:val="0"/>
           <w:numId w:val="21"/>
         </w:numPr>
+        <w:spacing w:line="360" w:lineRule="auto"/>
         <w:jc w:val="both"/>
         <w:rPr>
           <w:rFonts w:ascii="Arial" w:hAnsi="Arial" w:cs="Arial"/>
@@ -22072,6 +22769,7 @@
     <w:p>
       <w:pPr>
         <w:pStyle w:val="Prrafodelista"/>
+        <w:spacing w:line="360" w:lineRule="auto"/>
         <w:jc w:val="both"/>
         <w:rPr>
           <w:rFonts w:ascii="Arial" w:hAnsi="Arial" w:cs="Arial"/>
@@ -22097,7 +22795,45 @@
           <w:sz w:val="22"/>
           <w:szCs w:val="22"/>
         </w:rPr>
-        <w:t xml:space="preserve">Siglas del Proyecto / Nomenclatura del Proyecto” + </w:t>
+        <w:t>Siglas del Proyecto</w:t>
+      </w:r>
+      <w:r>
+        <w:rPr>
+          <w:rFonts w:ascii="Arial" w:hAnsi="Arial" w:cs="Arial"/>
+          <w:color w:val="000000"/>
+          <w:sz w:val="22"/>
+          <w:szCs w:val="22"/>
+        </w:rPr>
+        <w:t>”</w:t>
+      </w:r>
+      <w:r>
+        <w:rPr>
+          <w:rFonts w:ascii="Arial" w:hAnsi="Arial" w:cs="Arial"/>
+          <w:b/>
+          <w:color w:val="000000"/>
+          <w:sz w:val="22"/>
+          <w:szCs w:val="22"/>
+        </w:rPr>
+        <w:t xml:space="preserve"> </w:t>
+      </w:r>
+      <w:r>
+        <w:rPr>
+          <w:rFonts w:ascii="Arial" w:hAnsi="Arial" w:cs="Arial"/>
+          <w:color w:val="000000"/>
+          <w:sz w:val="22"/>
+          <w:szCs w:val="22"/>
+        </w:rPr>
+        <w:t>+</w:t>
+      </w:r>
+      <w:r>
+        <w:rPr>
+          <w:rFonts w:ascii="Arial" w:hAnsi="Arial" w:cs="Arial"/>
+          <w:b/>
+          <w:color w:val="000000"/>
+          <w:sz w:val="22"/>
+          <w:szCs w:val="22"/>
+        </w:rPr>
+        <w:t xml:space="preserve"> </w:t>
       </w:r>
       <w:r>
         <w:rPr>
@@ -22130,12 +22866,21 @@
       <w:r>
         <w:rPr>
           <w:rFonts w:ascii="Arial" w:hAnsi="Arial" w:cs="Arial"/>
+          <w:color w:val="000000"/>
+          <w:sz w:val="22"/>
+          <w:szCs w:val="22"/>
+        </w:rPr>
+        <w:t>+</w:t>
+      </w:r>
+      <w:r>
+        <w:rPr>
+          <w:rFonts w:ascii="Arial" w:hAnsi="Arial" w:cs="Arial"/>
           <w:b/>
           <w:color w:val="000000"/>
           <w:sz w:val="22"/>
           <w:szCs w:val="22"/>
         </w:rPr>
-        <w:t xml:space="preserve">+ </w:t>
+        <w:t xml:space="preserve"> </w:t>
       </w:r>
       <w:r>
         <w:rPr>
@@ -22164,7 +22909,7 @@
           <w:sz w:val="22"/>
           <w:szCs w:val="22"/>
         </w:rPr>
-        <w:t>E</w:t>
+        <w:t>e</w:t>
       </w:r>
       <w:r>
         <w:rPr>
@@ -22184,7 +22929,7 @@
           <w:sz w:val="22"/>
           <w:szCs w:val="22"/>
         </w:rPr>
-        <w:t>C</w:t>
+        <w:t>c</w:t>
       </w:r>
       <w:r>
         <w:rPr>
@@ -22270,19 +23015,7 @@
           <w:sz w:val="22"/>
           <w:szCs w:val="22"/>
         </w:rPr>
-        <w:t>Extensión del Arch</w:t>
-      </w:r>
-      <w:bookmarkStart w:id="2" w:name="_GoBack"/>
-      <w:bookmarkEnd w:id="2"/>
-      <w:r>
-        <w:rPr>
-          <w:rFonts w:ascii="Arial" w:hAnsi="Arial" w:cs="Arial"/>
-          <w:b/>
-          <w:color w:val="000000"/>
-          <w:sz w:val="22"/>
-          <w:szCs w:val="22"/>
-        </w:rPr>
-        <w:t>ivo</w:t>
+        <w:t>Extensión del Archivo</w:t>
       </w:r>
       <w:r>
         <w:rPr>
@@ -22301,6 +23034,7 @@
           <w:ilvl w:val="0"/>
           <w:numId w:val="21"/>
         </w:numPr>
+        <w:spacing w:line="360" w:lineRule="auto"/>
         <w:jc w:val="both"/>
         <w:rPr>
           <w:rFonts w:ascii="Arial" w:hAnsi="Arial" w:cs="Arial"/>
@@ -22322,6 +23056,7 @@
     <w:p>
       <w:pPr>
         <w:pStyle w:val="Prrafodelista"/>
+        <w:spacing w:line="360" w:lineRule="auto"/>
         <w:jc w:val="both"/>
         <w:rPr>
           <w:rFonts w:ascii="Arial" w:hAnsi="Arial" w:cs="Arial"/>
@@ -22347,7 +23082,45 @@
           <w:sz w:val="22"/>
           <w:szCs w:val="22"/>
         </w:rPr>
-        <w:t xml:space="preserve">Siglas del Proyecto / Nomenclatura del Proyecto” + </w:t>
+        <w:t>Siglas del Proyecto</w:t>
+      </w:r>
+      <w:r>
+        <w:rPr>
+          <w:rFonts w:ascii="Arial" w:hAnsi="Arial" w:cs="Arial"/>
+          <w:color w:val="000000"/>
+          <w:sz w:val="22"/>
+          <w:szCs w:val="22"/>
+        </w:rPr>
+        <w:t>”</w:t>
+      </w:r>
+      <w:r>
+        <w:rPr>
+          <w:rFonts w:ascii="Arial" w:hAnsi="Arial" w:cs="Arial"/>
+          <w:b/>
+          <w:color w:val="000000"/>
+          <w:sz w:val="22"/>
+          <w:szCs w:val="22"/>
+        </w:rPr>
+        <w:t xml:space="preserve"> </w:t>
+      </w:r>
+      <w:r>
+        <w:rPr>
+          <w:rFonts w:ascii="Arial" w:hAnsi="Arial" w:cs="Arial"/>
+          <w:color w:val="000000"/>
+          <w:sz w:val="22"/>
+          <w:szCs w:val="22"/>
+        </w:rPr>
+        <w:t>+</w:t>
+      </w:r>
+      <w:r>
+        <w:rPr>
+          <w:rFonts w:ascii="Arial" w:hAnsi="Arial" w:cs="Arial"/>
+          <w:b/>
+          <w:color w:val="000000"/>
+          <w:sz w:val="22"/>
+          <w:szCs w:val="22"/>
+        </w:rPr>
+        <w:t xml:space="preserve"> </w:t>
       </w:r>
       <w:r>
         <w:rPr>
@@ -22380,12 +23153,21 @@
       <w:r>
         <w:rPr>
           <w:rFonts w:ascii="Arial" w:hAnsi="Arial" w:cs="Arial"/>
+          <w:color w:val="000000"/>
+          <w:sz w:val="22"/>
+          <w:szCs w:val="22"/>
+        </w:rPr>
+        <w:t>+</w:t>
+      </w:r>
+      <w:r>
+        <w:rPr>
+          <w:rFonts w:ascii="Arial" w:hAnsi="Arial" w:cs="Arial"/>
           <w:b/>
           <w:color w:val="000000"/>
           <w:sz w:val="22"/>
           <w:szCs w:val="22"/>
         </w:rPr>
-        <w:t xml:space="preserve">+ </w:t>
+        <w:t xml:space="preserve"> </w:t>
       </w:r>
       <w:r>
         <w:rPr>
@@ -22404,7 +23186,7 @@
           <w:sz w:val="22"/>
           <w:szCs w:val="22"/>
         </w:rPr>
-        <w:t>Tres primeras letras de cada palabra</w:t>
+        <w:t xml:space="preserve">Tres primeras letras de cada palabra </w:t>
       </w:r>
       <w:r>
         <w:rPr>
@@ -22414,7 +23196,7 @@
           <w:sz w:val="22"/>
           <w:szCs w:val="22"/>
         </w:rPr>
-        <w:t xml:space="preserve"> </w:t>
+        <w:t xml:space="preserve">del </w:t>
       </w:r>
       <w:r>
         <w:rPr>
@@ -22424,7 +23206,37 @@
           <w:sz w:val="22"/>
           <w:szCs w:val="22"/>
         </w:rPr>
-        <w:t>del Elemento de la Configuración</w:t>
+        <w:t>e</w:t>
+      </w:r>
+      <w:r>
+        <w:rPr>
+          <w:rFonts w:ascii="Arial" w:hAnsi="Arial" w:cs="Arial"/>
+          <w:b/>
+          <w:color w:val="000000"/>
+          <w:sz w:val="22"/>
+          <w:szCs w:val="22"/>
+        </w:rPr>
+        <w:t xml:space="preserve">lemento de la </w:t>
+      </w:r>
+      <w:r>
+        <w:rPr>
+          <w:rFonts w:ascii="Arial" w:hAnsi="Arial" w:cs="Arial"/>
+          <w:b/>
+          <w:color w:val="000000"/>
+          <w:sz w:val="22"/>
+          <w:szCs w:val="22"/>
+        </w:rPr>
+        <w:t>c</w:t>
+      </w:r>
+      <w:r>
+        <w:rPr>
+          <w:rFonts w:ascii="Arial" w:hAnsi="Arial" w:cs="Arial"/>
+          <w:b/>
+          <w:color w:val="000000"/>
+          <w:sz w:val="22"/>
+          <w:szCs w:val="22"/>
+        </w:rPr>
+        <w:t>onfiguración</w:t>
       </w:r>
       <w:r>
         <w:rPr>
@@ -22443,7 +23255,26 @@
           <w:sz w:val="22"/>
           <w:szCs w:val="22"/>
         </w:rPr>
-        <w:t xml:space="preserve"> + </w:t>
+        <w:t xml:space="preserve"> </w:t>
+      </w:r>
+      <w:r>
+        <w:rPr>
+          <w:rFonts w:ascii="Arial" w:hAnsi="Arial" w:cs="Arial"/>
+          <w:color w:val="000000"/>
+          <w:sz w:val="22"/>
+          <w:szCs w:val="22"/>
+        </w:rPr>
+        <w:t>+</w:t>
+      </w:r>
+      <w:r>
+        <w:rPr>
+          <w:rFonts w:ascii="Arial" w:hAnsi="Arial" w:cs="Arial"/>
+          <w:b/>
+          <w:color w:val="000000"/>
+          <w:sz w:val="22"/>
+          <w:szCs w:val="22"/>
+        </w:rPr>
+        <w:t xml:space="preserve"> </w:t>
       </w:r>
       <w:r>
         <w:rPr>
@@ -22481,7 +23312,359 @@
           <w:sz w:val="22"/>
           <w:szCs w:val="22"/>
         </w:rPr>
-        <w:t xml:space="preserve"> + </w:t>
+        <w:t xml:space="preserve"> </w:t>
+      </w:r>
+      <w:r>
+        <w:rPr>
+          <w:rFonts w:ascii="Arial" w:hAnsi="Arial" w:cs="Arial"/>
+          <w:color w:val="000000"/>
+          <w:sz w:val="22"/>
+          <w:szCs w:val="22"/>
+        </w:rPr>
+        <w:t>+</w:t>
+      </w:r>
+      <w:r>
+        <w:rPr>
+          <w:rFonts w:ascii="Arial" w:hAnsi="Arial" w:cs="Arial"/>
+          <w:b/>
+          <w:color w:val="000000"/>
+          <w:sz w:val="22"/>
+          <w:szCs w:val="22"/>
+        </w:rPr>
+        <w:t xml:space="preserve"> </w:t>
+      </w:r>
+      <w:r>
+        <w:rPr>
+          <w:rFonts w:ascii="Arial" w:hAnsi="Arial" w:cs="Arial"/>
+          <w:color w:val="000000"/>
+          <w:sz w:val="22"/>
+          <w:szCs w:val="22"/>
+        </w:rPr>
+        <w:t>“</w:t>
+      </w:r>
+      <w:r>
+        <w:rPr>
+          <w:rFonts w:ascii="Arial" w:hAnsi="Arial" w:cs="Arial"/>
+          <w:b/>
+          <w:color w:val="000000"/>
+          <w:sz w:val="22"/>
+          <w:szCs w:val="22"/>
+        </w:rPr>
+        <w:t>Extensión del Archivo</w:t>
+      </w:r>
+      <w:r>
+        <w:rPr>
+          <w:rFonts w:ascii="Arial" w:hAnsi="Arial" w:cs="Arial"/>
+          <w:color w:val="000000"/>
+          <w:sz w:val="22"/>
+          <w:szCs w:val="22"/>
+        </w:rPr>
+        <w:t>”</w:t>
+      </w:r>
+    </w:p>
+    <w:p>
+      <w:pPr>
+        <w:pStyle w:val="Prrafodelista"/>
+        <w:numPr>
+          <w:ilvl w:val="0"/>
+          <w:numId w:val="21"/>
+        </w:numPr>
+        <w:spacing w:line="360" w:lineRule="auto"/>
+        <w:jc w:val="both"/>
+        <w:rPr>
+          <w:rFonts w:ascii="Arial" w:hAnsi="Arial" w:cs="Arial"/>
+          <w:color w:val="000000"/>
+          <w:sz w:val="22"/>
+          <w:szCs w:val="22"/>
+        </w:rPr>
+      </w:pPr>
+      <w:r>
+        <w:rPr>
+          <w:rFonts w:ascii="Arial" w:hAnsi="Arial" w:cs="Arial"/>
+          <w:color w:val="000000"/>
+          <w:sz w:val="22"/>
+          <w:szCs w:val="22"/>
+        </w:rPr>
+        <w:t>Nomenclatura para una especificación de Caso de Uso que pertenece a un proyecto:</w:t>
+      </w:r>
+    </w:p>
+    <w:p>
+      <w:pPr>
+        <w:spacing w:line="360" w:lineRule="auto"/>
+        <w:ind w:left="709"/>
+        <w:jc w:val="both"/>
+        <w:rPr>
+          <w:rFonts w:ascii="Arial" w:hAnsi="Arial" w:cs="Arial"/>
+          <w:color w:val="000000"/>
+          <w:sz w:val="22"/>
+          <w:szCs w:val="22"/>
+        </w:rPr>
+      </w:pPr>
+      <w:r>
+        <w:rPr>
+          <w:rFonts w:ascii="Arial" w:hAnsi="Arial" w:cs="Arial"/>
+          <w:color w:val="000000"/>
+          <w:sz w:val="22"/>
+          <w:szCs w:val="22"/>
+        </w:rPr>
+        <w:t>“</w:t>
+      </w:r>
+      <w:r>
+        <w:rPr>
+          <w:rFonts w:ascii="Arial" w:hAnsi="Arial" w:cs="Arial"/>
+          <w:b/>
+          <w:color w:val="000000"/>
+          <w:sz w:val="22"/>
+          <w:szCs w:val="22"/>
+        </w:rPr>
+        <w:t>Siglas del Proyecto</w:t>
+      </w:r>
+      <w:r>
+        <w:rPr>
+          <w:rFonts w:ascii="Arial" w:hAnsi="Arial" w:cs="Arial"/>
+          <w:color w:val="000000"/>
+          <w:sz w:val="22"/>
+          <w:szCs w:val="22"/>
+        </w:rPr>
+        <w:t>”</w:t>
+      </w:r>
+      <w:r>
+        <w:rPr>
+          <w:rFonts w:ascii="Arial" w:hAnsi="Arial" w:cs="Arial"/>
+          <w:b/>
+          <w:color w:val="000000"/>
+          <w:sz w:val="22"/>
+          <w:szCs w:val="22"/>
+        </w:rPr>
+        <w:t xml:space="preserve"> </w:t>
+      </w:r>
+      <w:r>
+        <w:rPr>
+          <w:rFonts w:ascii="Arial" w:hAnsi="Arial" w:cs="Arial"/>
+          <w:color w:val="000000"/>
+          <w:sz w:val="22"/>
+          <w:szCs w:val="22"/>
+        </w:rPr>
+        <w:t>+</w:t>
+      </w:r>
+      <w:r>
+        <w:rPr>
+          <w:rFonts w:ascii="Arial" w:hAnsi="Arial" w:cs="Arial"/>
+          <w:color w:val="000000"/>
+          <w:sz w:val="22"/>
+          <w:szCs w:val="22"/>
+        </w:rPr>
+        <w:t xml:space="preserve"> </w:t>
+      </w:r>
+      <w:r>
+        <w:rPr>
+          <w:rFonts w:ascii="Arial" w:hAnsi="Arial" w:cs="Arial"/>
+          <w:color w:val="000000"/>
+          <w:sz w:val="22"/>
+          <w:szCs w:val="22"/>
+        </w:rPr>
+        <w:t>“</w:t>
+      </w:r>
+      <w:bookmarkStart w:id="2" w:name="_GoBack"/>
+      <w:bookmarkEnd w:id="2"/>
+      <w:r>
+        <w:rPr>
+          <w:rFonts w:ascii="Arial" w:hAnsi="Arial" w:cs="Arial"/>
+          <w:b/>
+          <w:color w:val="000000"/>
+          <w:sz w:val="22"/>
+          <w:szCs w:val="22"/>
+        </w:rPr>
+        <w:t>_</w:t>
+      </w:r>
+      <w:r>
+        <w:rPr>
+          <w:rFonts w:ascii="Arial" w:hAnsi="Arial" w:cs="Arial"/>
+          <w:color w:val="000000"/>
+          <w:sz w:val="22"/>
+          <w:szCs w:val="22"/>
+        </w:rPr>
+        <w:t>”</w:t>
+      </w:r>
+      <w:r>
+        <w:rPr>
+          <w:rFonts w:ascii="Arial" w:hAnsi="Arial" w:cs="Arial"/>
+          <w:b/>
+          <w:color w:val="000000"/>
+          <w:sz w:val="22"/>
+          <w:szCs w:val="22"/>
+        </w:rPr>
+        <w:t xml:space="preserve"> </w:t>
+      </w:r>
+      <w:r>
+        <w:rPr>
+          <w:rFonts w:ascii="Arial" w:hAnsi="Arial" w:cs="Arial"/>
+          <w:color w:val="000000"/>
+          <w:sz w:val="22"/>
+          <w:szCs w:val="22"/>
+        </w:rPr>
+        <w:t>+</w:t>
+      </w:r>
+      <w:r>
+        <w:rPr>
+          <w:rFonts w:ascii="Arial" w:hAnsi="Arial" w:cs="Arial"/>
+          <w:b/>
+          <w:color w:val="000000"/>
+          <w:sz w:val="22"/>
+          <w:szCs w:val="22"/>
+        </w:rPr>
+        <w:t xml:space="preserve"> </w:t>
+      </w:r>
+      <w:r>
+        <w:rPr>
+          <w:rFonts w:ascii="Arial" w:hAnsi="Arial" w:cs="Arial"/>
+          <w:color w:val="000000"/>
+          <w:sz w:val="22"/>
+          <w:szCs w:val="22"/>
+        </w:rPr>
+        <w:t>“</w:t>
+      </w:r>
+      <w:r>
+        <w:rPr>
+          <w:rFonts w:ascii="Arial" w:hAnsi="Arial" w:cs="Arial"/>
+          <w:b/>
+          <w:color w:val="000000"/>
+          <w:sz w:val="22"/>
+          <w:szCs w:val="22"/>
+        </w:rPr>
+        <w:t>CU</w:t>
+      </w:r>
+      <w:r>
+        <w:rPr>
+          <w:rFonts w:ascii="Arial" w:hAnsi="Arial" w:cs="Arial"/>
+          <w:color w:val="000000"/>
+          <w:sz w:val="22"/>
+          <w:szCs w:val="22"/>
+        </w:rPr>
+        <w:t>” + “</w:t>
+      </w:r>
+      <w:r>
+        <w:rPr>
+          <w:rFonts w:ascii="Arial" w:hAnsi="Arial" w:cs="Arial"/>
+          <w:b/>
+          <w:color w:val="000000"/>
+          <w:sz w:val="22"/>
+          <w:szCs w:val="22"/>
+        </w:rPr>
+        <w:t>_</w:t>
+      </w:r>
+      <w:r>
+        <w:rPr>
+          <w:rFonts w:ascii="Arial" w:hAnsi="Arial" w:cs="Arial"/>
+          <w:color w:val="000000"/>
+          <w:sz w:val="22"/>
+          <w:szCs w:val="22"/>
+        </w:rPr>
+        <w:t>” + “</w:t>
+      </w:r>
+      <w:r>
+        <w:rPr>
+          <w:rFonts w:ascii="Arial" w:hAnsi="Arial" w:cs="Arial"/>
+          <w:b/>
+          <w:color w:val="000000"/>
+          <w:sz w:val="22"/>
+          <w:szCs w:val="22"/>
+        </w:rPr>
+        <w:t>Tres primeras letras de cada palabra del elemento de la configuración</w:t>
+      </w:r>
+      <w:r>
+        <w:rPr>
+          <w:rFonts w:ascii="Arial" w:hAnsi="Arial" w:cs="Arial"/>
+          <w:color w:val="000000"/>
+          <w:sz w:val="22"/>
+          <w:szCs w:val="22"/>
+        </w:rPr>
+        <w:t>”</w:t>
+      </w:r>
+      <w:r>
+        <w:rPr>
+          <w:rFonts w:ascii="Arial" w:hAnsi="Arial" w:cs="Arial"/>
+          <w:color w:val="000000"/>
+          <w:sz w:val="22"/>
+          <w:szCs w:val="22"/>
+        </w:rPr>
+        <w:t xml:space="preserve"> </w:t>
+      </w:r>
+      <w:r>
+        <w:rPr>
+          <w:rFonts w:ascii="Arial" w:hAnsi="Arial" w:cs="Arial"/>
+          <w:color w:val="000000"/>
+          <w:sz w:val="22"/>
+          <w:szCs w:val="22"/>
+        </w:rPr>
+        <w:t>+</w:t>
+      </w:r>
+      <w:r>
+        <w:rPr>
+          <w:rFonts w:ascii="Arial" w:hAnsi="Arial" w:cs="Arial"/>
+          <w:b/>
+          <w:color w:val="000000"/>
+          <w:sz w:val="22"/>
+          <w:szCs w:val="22"/>
+        </w:rPr>
+        <w:t xml:space="preserve"> </w:t>
+      </w:r>
+      <w:r>
+        <w:rPr>
+          <w:rFonts w:ascii="Arial" w:hAnsi="Arial" w:cs="Arial"/>
+          <w:color w:val="000000"/>
+          <w:sz w:val="22"/>
+          <w:szCs w:val="22"/>
+        </w:rPr>
+        <w:t>“</w:t>
+      </w:r>
+      <w:r>
+        <w:rPr>
+          <w:rFonts w:ascii="Arial" w:hAnsi="Arial" w:cs="Arial"/>
+          <w:b/>
+          <w:color w:val="000000"/>
+          <w:sz w:val="22"/>
+          <w:szCs w:val="22"/>
+        </w:rPr>
+        <w:t>.</w:t>
+      </w:r>
+      <w:r>
+        <w:rPr>
+          <w:rFonts w:ascii="Arial" w:hAnsi="Arial" w:cs="Arial"/>
+          <w:color w:val="000000"/>
+          <w:sz w:val="22"/>
+          <w:szCs w:val="22"/>
+        </w:rPr>
+        <w:t>”</w:t>
+      </w:r>
+      <w:r>
+        <w:rPr>
+          <w:rFonts w:ascii="Arial" w:hAnsi="Arial" w:cs="Arial"/>
+          <w:b/>
+          <w:color w:val="000000"/>
+          <w:sz w:val="22"/>
+          <w:szCs w:val="22"/>
+        </w:rPr>
+        <w:t xml:space="preserve"> </w:t>
+      </w:r>
+      <w:r>
+        <w:rPr>
+          <w:rFonts w:ascii="Arial" w:hAnsi="Arial" w:cs="Arial"/>
+          <w:color w:val="000000"/>
+          <w:sz w:val="22"/>
+          <w:szCs w:val="22"/>
+        </w:rPr>
+        <w:t>+</w:t>
+      </w:r>
+      <w:r>
+        <w:rPr>
+          <w:rFonts w:ascii="Arial" w:hAnsi="Arial" w:cs="Arial"/>
+          <w:b/>
+          <w:color w:val="000000"/>
+          <w:sz w:val="22"/>
+          <w:szCs w:val="22"/>
+        </w:rPr>
+        <w:t xml:space="preserve"> </w:t>
       </w:r>
       <w:r>
         <w:rPr>
@@ -23534,6 +24717,7 @@
                 <w:sz w:val="22"/>
                 <w:szCs w:val="22"/>
               </w:rPr>
+              <w:lastRenderedPageBreak/>
               <w:t>Documento de Arquitectura</w:t>
             </w:r>
           </w:p>
@@ -24221,7 +25405,6 @@
                 <w:sz w:val="22"/>
                 <w:szCs w:val="22"/>
               </w:rPr>
-              <w:lastRenderedPageBreak/>
               <w:t>Plan de Proyecto</w:t>
             </w:r>
           </w:p>
@@ -26892,6 +28075,7 @@
                 <w:sz w:val="22"/>
                 <w:szCs w:val="22"/>
               </w:rPr>
+              <w:lastRenderedPageBreak/>
               <w:t>Manual técnico del prototipo</w:t>
             </w:r>
           </w:p>
@@ -27669,7 +28853,6 @@
                 <w:sz w:val="22"/>
                 <w:szCs w:val="22"/>
               </w:rPr>
-              <w:lastRenderedPageBreak/>
               <w:t>Script de librerías CSS Bootstrap v3.3.7</w:t>
             </w:r>
           </w:p>
@@ -30386,6 +31569,7 @@
                 <w:sz w:val="22"/>
                 <w:szCs w:val="22"/>
               </w:rPr>
+              <w:lastRenderedPageBreak/>
               <w:t>Documento de Negocio</w:t>
             </w:r>
           </w:p>
@@ -31163,7 +32347,6 @@
                 <w:sz w:val="22"/>
                 <w:szCs w:val="22"/>
               </w:rPr>
-              <w:lastRenderedPageBreak/>
               <w:t>Manual técnico del prototipo</w:t>
             </w:r>
           </w:p>
@@ -33769,6 +34952,7 @@
                 <w:sz w:val="22"/>
                 <w:szCs w:val="22"/>
               </w:rPr>
+              <w:lastRenderedPageBreak/>
               <w:t>Documento de Aceptación</w:t>
             </w:r>
           </w:p>
@@ -34545,7 +35729,6 @@
                 <w:sz w:val="22"/>
                 <w:szCs w:val="22"/>
               </w:rPr>
-              <w:lastRenderedPageBreak/>
               <w:t>Código Fuente</w:t>
             </w:r>
           </w:p>
@@ -36030,7 +37213,7 @@
   <w:abstractNum w:abstractNumId="3" w15:restartNumberingAfterBreak="0">
     <w:nsid w:val="1216101F"/>
     <w:multiLevelType w:val="hybridMultilevel"/>
-    <w:tmpl w:val="67F2441E"/>
+    <w:tmpl w:val="B59A8556"/>
     <w:lvl w:ilvl="0" w:tplc="280A0001">
       <w:start w:val="1"/>
       <w:numFmt w:val="bullet"/>

</xml_diff>

<commit_message>
extensiones a las tablas
</commit_message>
<xml_diff>
--- a/Documentos/PGC.docx
+++ b/Documentos/PGC.docx
@@ -1,6 +1,6 @@
 
 <file path=word/document.xml><?xml version="1.0" encoding="utf-8"?>
-<w:document xmlns:wpc="http://schemas.microsoft.com/office/word/2010/wordprocessingCanvas" xmlns:mc="http://schemas.openxmlformats.org/markup-compatibility/2006" xmlns:o="urn:schemas-microsoft-com:office:office" xmlns:r="http://schemas.openxmlformats.org/officeDocument/2006/relationships" xmlns:m="http://schemas.openxmlformats.org/officeDocument/2006/math" xmlns:v="urn:schemas-microsoft-com:vml" xmlns:wp14="http://schemas.microsoft.com/office/word/2010/wordprocessingDrawing" xmlns:wp="http://schemas.openxmlformats.org/drawingml/2006/wordprocessingDrawing" xmlns:w10="urn:schemas-microsoft-com:office:word" xmlns:w="http://schemas.openxmlformats.org/wordprocessingml/2006/main" xmlns:w14="http://schemas.microsoft.com/office/word/2010/wordml" xmlns:w15="http://schemas.microsoft.com/office/word/2012/wordml" xmlns:wpg="http://schemas.microsoft.com/office/word/2010/wordprocessingGroup" xmlns:wpi="http://schemas.microsoft.com/office/word/2010/wordprocessingInk" xmlns:wne="http://schemas.microsoft.com/office/word/2006/wordml" xmlns:wps="http://schemas.microsoft.com/office/word/2010/wordprocessingShape" mc:Ignorable="w14 w15 wp14">
+<w:document xmlns:wpc="http://schemas.microsoft.com/office/word/2010/wordprocessingCanvas" xmlns:cx="http://schemas.microsoft.com/office/drawing/2014/chartex" xmlns:cx1="http://schemas.microsoft.com/office/drawing/2015/9/8/chartex" xmlns:cx2="http://schemas.microsoft.com/office/drawing/2015/10/21/chartex" xmlns:cx3="http://schemas.microsoft.com/office/drawing/2016/5/9/chartex" xmlns:cx4="http://schemas.microsoft.com/office/drawing/2016/5/10/chartex" xmlns:cx5="http://schemas.microsoft.com/office/drawing/2016/5/11/chartex" xmlns:cx6="http://schemas.microsoft.com/office/drawing/2016/5/12/chartex" xmlns:cx7="http://schemas.microsoft.com/office/drawing/2016/5/13/chartex" xmlns:cx8="http://schemas.microsoft.com/office/drawing/2016/5/14/chartex" xmlns:mc="http://schemas.openxmlformats.org/markup-compatibility/2006" xmlns:aink="http://schemas.microsoft.com/office/drawing/2016/ink" xmlns:am3d="http://schemas.microsoft.com/office/drawing/2017/model3d" xmlns:o="urn:schemas-microsoft-com:office:office" xmlns:r="http://schemas.openxmlformats.org/officeDocument/2006/relationships" xmlns:m="http://schemas.openxmlformats.org/officeDocument/2006/math" xmlns:v="urn:schemas-microsoft-com:vml" xmlns:wp14="http://schemas.microsoft.com/office/word/2010/wordprocessingDrawing" xmlns:wp="http://schemas.openxmlformats.org/drawingml/2006/wordprocessingDrawing" xmlns:w10="urn:schemas-microsoft-com:office:word" xmlns:w="http://schemas.openxmlformats.org/wordprocessingml/2006/main" xmlns:w14="http://schemas.microsoft.com/office/word/2010/wordml" xmlns:w15="http://schemas.microsoft.com/office/word/2012/wordml" xmlns:w16cid="http://schemas.microsoft.com/office/word/2016/wordml/cid" xmlns:w16se="http://schemas.microsoft.com/office/word/2015/wordml/symex" xmlns:wpg="http://schemas.microsoft.com/office/word/2010/wordprocessingGroup" xmlns:wpi="http://schemas.microsoft.com/office/word/2010/wordprocessingInk" xmlns:wne="http://schemas.microsoft.com/office/word/2006/wordml" xmlns:wps="http://schemas.microsoft.com/office/word/2010/wordprocessingShape" mc:Ignorable="w14 w15 w16se w16cid wp14">
   <w:body>
     <w:p>
       <w:pPr>
@@ -512,7 +512,15 @@
               <w:t>Iván</w:t>
             </w:r>
             <w:r>
-              <w:t xml:space="preserve"> Poclin Meza</w:t>
+              <w:t xml:space="preserve"> </w:t>
+            </w:r>
+            <w:proofErr w:type="spellStart"/>
+            <w:r>
+              <w:t>Poclin</w:t>
+            </w:r>
+            <w:proofErr w:type="spellEnd"/>
+            <w:r>
+              <w:t xml:space="preserve"> Meza</w:t>
             </w:r>
           </w:p>
         </w:tc>
@@ -849,7 +857,15 @@
               <w:jc w:val="both"/>
             </w:pPr>
             <w:r>
-              <w:t>Franco Samuel Mecca Paredes</w:t>
+              <w:t xml:space="preserve">Franco Samuel </w:t>
+            </w:r>
+            <w:proofErr w:type="spellStart"/>
+            <w:r>
+              <w:t>Mecca</w:t>
+            </w:r>
+            <w:proofErr w:type="spellEnd"/>
+            <w:r>
+              <w:t xml:space="preserve"> Paredes</w:t>
             </w:r>
           </w:p>
         </w:tc>
@@ -1294,11 +1310,19 @@
               <w:spacing w:after="120"/>
               <w:jc w:val="both"/>
             </w:pPr>
+            <w:proofErr w:type="spellStart"/>
             <w:r>
               <w:rPr>
                 <w:rFonts w:hint="eastAsia"/>
               </w:rPr>
-              <w:t xml:space="preserve">Poclin Meza Carlos </w:t>
+              <w:t>Poclin</w:t>
+            </w:r>
+            <w:proofErr w:type="spellEnd"/>
+            <w:r>
+              <w:rPr>
+                <w:rFonts w:hint="eastAsia"/>
+              </w:rPr>
+              <w:t xml:space="preserve"> Meza Carlos </w:t>
             </w:r>
             <w:r>
               <w:t>Iván</w:t>
@@ -1389,7 +1413,15 @@
               <w:jc w:val="both"/>
             </w:pPr>
             <w:r>
-              <w:t>Franco Samuel Mecca Paredes</w:t>
+              <w:t xml:space="preserve">Franco Samuel </w:t>
+            </w:r>
+            <w:proofErr w:type="spellStart"/>
+            <w:r>
+              <w:t>Mecca</w:t>
+            </w:r>
+            <w:proofErr w:type="spellEnd"/>
+            <w:r>
+              <w:t xml:space="preserve"> Paredes</w:t>
             </w:r>
           </w:p>
         </w:tc>
@@ -1589,7 +1621,15 @@
               <w:t>Iván</w:t>
             </w:r>
             <w:r>
-              <w:t xml:space="preserve"> Poclin Meza</w:t>
+              <w:t xml:space="preserve"> </w:t>
+            </w:r>
+            <w:proofErr w:type="spellStart"/>
+            <w:r>
+              <w:t>Poclin</w:t>
+            </w:r>
+            <w:proofErr w:type="spellEnd"/>
+            <w:r>
+              <w:t xml:space="preserve"> Meza</w:t>
             </w:r>
           </w:p>
         </w:tc>
@@ -1941,11 +1981,19 @@
               <w:spacing w:after="120"/>
               <w:jc w:val="both"/>
             </w:pPr>
+            <w:proofErr w:type="spellStart"/>
             <w:r>
               <w:rPr>
                 <w:rFonts w:hint="eastAsia"/>
               </w:rPr>
-              <w:t xml:space="preserve">Poclin Meza Carlos </w:t>
+              <w:t>Poclin</w:t>
+            </w:r>
+            <w:proofErr w:type="spellEnd"/>
+            <w:r>
+              <w:rPr>
+                <w:rFonts w:hint="eastAsia"/>
+              </w:rPr>
+              <w:t xml:space="preserve"> Meza Carlos </w:t>
             </w:r>
             <w:r>
               <w:t>Iván</w:t>
@@ -2224,7 +2272,21 @@
               <w:rPr>
                 <w:rFonts w:hint="eastAsia"/>
               </w:rPr>
-              <w:t xml:space="preserve"> Poclin Meza</w:t>
+              <w:t xml:space="preserve"> </w:t>
+            </w:r>
+            <w:proofErr w:type="spellStart"/>
+            <w:r>
+              <w:rPr>
+                <w:rFonts w:hint="eastAsia"/>
+              </w:rPr>
+              <w:t>Poclin</w:t>
+            </w:r>
+            <w:proofErr w:type="spellEnd"/>
+            <w:r>
+              <w:rPr>
+                <w:rFonts w:hint="eastAsia"/>
+              </w:rPr>
+              <w:t xml:space="preserve"> Meza</w:t>
             </w:r>
           </w:p>
         </w:tc>
@@ -2491,7 +2553,15 @@
               <w:jc w:val="both"/>
             </w:pPr>
             <w:r>
-              <w:t>Franco Samuel Mecca Paredes</w:t>
+              <w:t xml:space="preserve">Franco Samuel </w:t>
+            </w:r>
+            <w:proofErr w:type="spellStart"/>
+            <w:r>
+              <w:t>Mecca</w:t>
+            </w:r>
+            <w:proofErr w:type="spellEnd"/>
+            <w:r>
+              <w:t xml:space="preserve"> Paredes</w:t>
             </w:r>
           </w:p>
         </w:tc>
@@ -2545,7 +2615,7 @@
     </w:p>
     <w:p>
       <w:pPr>
-        <w:pStyle w:val="ListParagraph"/>
+        <w:pStyle w:val="Prrafodelista"/>
         <w:numPr>
           <w:ilvl w:val="0"/>
           <w:numId w:val="8"/>
@@ -2574,7 +2644,7 @@
     </w:p>
     <w:p>
       <w:pPr>
-        <w:pStyle w:val="ListParagraph"/>
+        <w:pStyle w:val="Prrafodelista"/>
         <w:numPr>
           <w:ilvl w:val="1"/>
           <w:numId w:val="8"/>
@@ -2601,7 +2671,7 @@
     </w:p>
     <w:p>
       <w:pPr>
-        <w:pStyle w:val="ListParagraph"/>
+        <w:pStyle w:val="Prrafodelista"/>
         <w:numPr>
           <w:ilvl w:val="1"/>
           <w:numId w:val="8"/>
@@ -2628,7 +2698,7 @@
     </w:p>
     <w:p>
       <w:pPr>
-        <w:pStyle w:val="ListParagraph"/>
+        <w:pStyle w:val="Prrafodelista"/>
         <w:numPr>
           <w:ilvl w:val="1"/>
           <w:numId w:val="8"/>
@@ -2655,7 +2725,7 @@
     </w:p>
     <w:p>
       <w:pPr>
-        <w:pStyle w:val="ListParagraph"/>
+        <w:pStyle w:val="Prrafodelista"/>
         <w:numPr>
           <w:ilvl w:val="0"/>
           <w:numId w:val="8"/>
@@ -2684,7 +2754,7 @@
     </w:p>
     <w:p>
       <w:pPr>
-        <w:pStyle w:val="ListParagraph"/>
+        <w:pStyle w:val="Prrafodelista"/>
         <w:numPr>
           <w:ilvl w:val="0"/>
           <w:numId w:val="8"/>
@@ -2713,7 +2783,7 @@
     </w:p>
     <w:p>
       <w:pPr>
-        <w:pStyle w:val="ListParagraph"/>
+        <w:pStyle w:val="Prrafodelista"/>
         <w:numPr>
           <w:ilvl w:val="0"/>
           <w:numId w:val="8"/>
@@ -2742,7 +2812,7 @@
     </w:p>
     <w:p>
       <w:pPr>
-        <w:pStyle w:val="ListParagraph"/>
+        <w:pStyle w:val="Prrafodelista"/>
         <w:numPr>
           <w:ilvl w:val="0"/>
           <w:numId w:val="8"/>
@@ -2771,7 +2841,7 @@
     </w:p>
     <w:p>
       <w:pPr>
-        <w:pStyle w:val="ListParagraph"/>
+        <w:pStyle w:val="Prrafodelista"/>
         <w:numPr>
           <w:ilvl w:val="0"/>
           <w:numId w:val="8"/>
@@ -2800,7 +2870,7 @@
     </w:p>
     <w:p>
       <w:pPr>
-        <w:pStyle w:val="ListParagraph"/>
+        <w:pStyle w:val="Prrafodelista"/>
         <w:numPr>
           <w:ilvl w:val="0"/>
           <w:numId w:val="8"/>
@@ -2829,7 +2899,7 @@
     </w:p>
     <w:p>
       <w:pPr>
-        <w:pStyle w:val="ListParagraph"/>
+        <w:pStyle w:val="Prrafodelista"/>
         <w:numPr>
           <w:ilvl w:val="0"/>
           <w:numId w:val="8"/>
@@ -3056,7 +3126,27 @@
           <w:sz w:val="22"/>
           <w:szCs w:val="22"/>
         </w:rPr>
-        <w:t>. Con un enfoque de poder brindar soluciones con las últimas tecnologías y trabajo conjunto con el cliente, el cual creemos fundamental para la realización de cada proyecto. Sin embargo, tras el último proyecto realizado nos dimos cuenta que no solo era necesario para el éxito de un proyecto. El asumir el reto de realizar un proyecto de gran escala nos hizo ver las problemáticas que existen en la Consultora, las cuales afectaron directamente en la entrega puntual y correcta del proyecto.</w:t>
+        <w:t xml:space="preserve">. Con un enfoque de poder brindar soluciones con las últimas tecnologías y trabajo conjunto con el cliente, el cual creemos fundamental para la realización de cada proyecto. Sin embargo, tras el último proyecto realizado nos dimos cuenta </w:t>
+      </w:r>
+      <w:proofErr w:type="gramStart"/>
+      <w:r>
+        <w:rPr>
+          <w:rFonts w:ascii="Arial" w:eastAsia="Arial" w:hAnsi="Arial" w:cs="Arial"/>
+          <w:color w:val="000000"/>
+          <w:sz w:val="22"/>
+          <w:szCs w:val="22"/>
+        </w:rPr>
+        <w:t>que</w:t>
+      </w:r>
+      <w:proofErr w:type="gramEnd"/>
+      <w:r>
+        <w:rPr>
+          <w:rFonts w:ascii="Arial" w:eastAsia="Arial" w:hAnsi="Arial" w:cs="Arial"/>
+          <w:color w:val="000000"/>
+          <w:sz w:val="22"/>
+          <w:szCs w:val="22"/>
+        </w:rPr>
+        <w:t xml:space="preserve"> no solo era necesario para el éxito de un proyecto. El asumir el reto de realizar un proyecto de gran escala nos hizo ver las problemáticas que existen en la Consultora, las cuales afectaron directamente en la entrega puntual y correcta del proyecto.</w:t>
       </w:r>
     </w:p>
     <w:p>
@@ -3310,7 +3400,7 @@
     </w:p>
     <w:p>
       <w:pPr>
-        <w:pStyle w:val="ListParagraph"/>
+        <w:pStyle w:val="Prrafodelista"/>
         <w:widowControl/>
         <w:numPr>
           <w:ilvl w:val="0"/>
@@ -3376,7 +3466,27 @@
           <w:sz w:val="22"/>
           <w:szCs w:val="22"/>
         </w:rPr>
-        <w:t xml:space="preserve"> grande tuvimos mayor cantidad de stakeholders. Por tal motivo, </w:t>
+        <w:t xml:space="preserve"> grande tuvimos mayor cantidad de </w:t>
+      </w:r>
+      <w:proofErr w:type="spellStart"/>
+      <w:r>
+        <w:rPr>
+          <w:rFonts w:ascii="Arial" w:hAnsi="Arial" w:cs="Arial"/>
+          <w:color w:val="000000"/>
+          <w:sz w:val="22"/>
+          <w:szCs w:val="22"/>
+        </w:rPr>
+        <w:t>stakeholders</w:t>
+      </w:r>
+      <w:proofErr w:type="spellEnd"/>
+      <w:r>
+        <w:rPr>
+          <w:rFonts w:ascii="Arial" w:hAnsi="Arial" w:cs="Arial"/>
+          <w:color w:val="000000"/>
+          <w:sz w:val="22"/>
+          <w:szCs w:val="22"/>
+        </w:rPr>
+        <w:t xml:space="preserve">. Por tal motivo, </w:t>
       </w:r>
       <w:r>
         <w:rPr>
@@ -3431,7 +3541,7 @@
     </w:p>
     <w:p>
       <w:pPr>
-        <w:pStyle w:val="ListParagraph"/>
+        <w:pStyle w:val="Prrafodelista"/>
         <w:widowControl/>
         <w:spacing w:after="160" w:line="360" w:lineRule="auto"/>
         <w:ind w:left="709"/>
@@ -3726,7 +3836,7 @@
     </w:p>
     <w:tbl>
       <w:tblPr>
-        <w:tblStyle w:val="TableGridLight"/>
+        <w:tblStyle w:val="Tablaconcuadrculaclara"/>
         <w:tblW w:w="9365" w:type="dxa"/>
         <w:jc w:val="center"/>
         <w:tblLook w:val="04A0" w:firstRow="1" w:lastRow="0" w:firstColumn="1" w:lastColumn="0" w:noHBand="0" w:noVBand="1"/>
@@ -3889,8 +3999,19 @@
                 <w:sz w:val="22"/>
                 <w:szCs w:val="28"/>
               </w:rPr>
-              <w:t>Project manager</w:t>
-            </w:r>
+              <w:t xml:space="preserve">Project </w:t>
+            </w:r>
+            <w:proofErr w:type="gramStart"/>
+            <w:r>
+              <w:rPr>
+                <w:rFonts w:ascii="Arial" w:eastAsia="Arial" w:hAnsi="Arial" w:cs="Arial"/>
+                <w:color w:val="000000"/>
+                <w:sz w:val="22"/>
+                <w:szCs w:val="28"/>
+              </w:rPr>
+              <w:t>manager</w:t>
+            </w:r>
+            <w:proofErr w:type="gramEnd"/>
           </w:p>
         </w:tc>
         <w:tc>
@@ -3899,7 +4020,7 @@
           </w:tcPr>
           <w:p>
             <w:pPr>
-              <w:pStyle w:val="ListParagraph"/>
+              <w:pStyle w:val="Prrafodelista"/>
               <w:widowControl/>
               <w:numPr>
                 <w:ilvl w:val="0"/>
@@ -3992,7 +4113,7 @@
           </w:tcPr>
           <w:p>
             <w:pPr>
-              <w:pStyle w:val="ListParagraph"/>
+              <w:pStyle w:val="Prrafodelista"/>
               <w:widowControl/>
               <w:numPr>
                 <w:ilvl w:val="0"/>
@@ -4019,7 +4140,7 @@
           </w:p>
           <w:p>
             <w:pPr>
-              <w:pStyle w:val="ListParagraph"/>
+              <w:pStyle w:val="Prrafodelista"/>
               <w:widowControl/>
               <w:numPr>
                 <w:ilvl w:val="0"/>
@@ -4046,7 +4167,7 @@
           </w:p>
           <w:p>
             <w:pPr>
-              <w:pStyle w:val="ListParagraph"/>
+              <w:pStyle w:val="Prrafodelista"/>
               <w:widowControl/>
               <w:numPr>
                 <w:ilvl w:val="0"/>
@@ -4139,7 +4260,7 @@
           </w:tcPr>
           <w:p>
             <w:pPr>
-              <w:pStyle w:val="ListParagraph"/>
+              <w:pStyle w:val="Prrafodelista"/>
               <w:widowControl/>
               <w:numPr>
                 <w:ilvl w:val="0"/>
@@ -4166,7 +4287,7 @@
           </w:p>
           <w:p>
             <w:pPr>
-              <w:pStyle w:val="ListParagraph"/>
+              <w:pStyle w:val="Prrafodelista"/>
               <w:widowControl/>
               <w:numPr>
                 <w:ilvl w:val="0"/>
@@ -4181,6 +4302,7 @@
                 <w:szCs w:val="28"/>
               </w:rPr>
             </w:pPr>
+            <w:proofErr w:type="gramStart"/>
             <w:r>
               <w:rPr>
                 <w:rFonts w:ascii="Arial" w:eastAsia="Arial" w:hAnsi="Arial" w:cs="Arial"/>
@@ -4188,12 +4310,22 @@
                 <w:sz w:val="22"/>
                 <w:szCs w:val="28"/>
               </w:rPr>
-              <w:t>Asegurar que todos los elementos de configuración están registrados de forma adecuada en la base de datos de configuración.</w:t>
-            </w:r>
-          </w:p>
-          <w:p>
-            <w:pPr>
-              <w:pStyle w:val="ListParagraph"/>
+              <w:t>Asegurar</w:t>
+            </w:r>
+            <w:proofErr w:type="gramEnd"/>
+            <w:r>
+              <w:rPr>
+                <w:rFonts w:ascii="Arial" w:eastAsia="Arial" w:hAnsi="Arial" w:cs="Arial"/>
+                <w:color w:val="000000"/>
+                <w:sz w:val="22"/>
+                <w:szCs w:val="28"/>
+              </w:rPr>
+              <w:t xml:space="preserve"> que todos los elementos de configuración están registrados de forma adecuada en la base de datos de configuración.</w:t>
+            </w:r>
+          </w:p>
+          <w:p>
+            <w:pPr>
+              <w:pStyle w:val="Prrafodelista"/>
               <w:widowControl/>
               <w:numPr>
                 <w:ilvl w:val="0"/>
@@ -4208,6 +4340,7 @@
                 <w:szCs w:val="28"/>
               </w:rPr>
             </w:pPr>
+            <w:proofErr w:type="gramStart"/>
             <w:r>
               <w:rPr>
                 <w:rFonts w:ascii="Arial" w:eastAsia="Arial" w:hAnsi="Arial" w:cs="Arial"/>
@@ -4215,7 +4348,17 @@
                 <w:sz w:val="22"/>
                 <w:szCs w:val="28"/>
               </w:rPr>
-              <w:t>Asegurar que los responsables de los elementos de configuración actualizan los históricos de estos elementos con los cambios implementados.</w:t>
+              <w:t>Asegurar</w:t>
+            </w:r>
+            <w:proofErr w:type="gramEnd"/>
+            <w:r>
+              <w:rPr>
+                <w:rFonts w:ascii="Arial" w:eastAsia="Arial" w:hAnsi="Arial" w:cs="Arial"/>
+                <w:color w:val="000000"/>
+                <w:sz w:val="22"/>
+                <w:szCs w:val="28"/>
+              </w:rPr>
+              <w:t xml:space="preserve"> que los responsables de los elementos de configuración actualizan los históricos de estos elementos con los cambios implementados.</w:t>
             </w:r>
           </w:p>
         </w:tc>
@@ -4286,7 +4429,7 @@
           </w:tcPr>
           <w:p>
             <w:pPr>
-              <w:pStyle w:val="ListParagraph"/>
+              <w:pStyle w:val="Prrafodelista"/>
               <w:widowControl/>
               <w:numPr>
                 <w:ilvl w:val="0"/>
@@ -4313,7 +4456,7 @@
           </w:p>
           <w:p>
             <w:pPr>
-              <w:pStyle w:val="ListParagraph"/>
+              <w:pStyle w:val="Prrafodelista"/>
               <w:widowControl/>
               <w:numPr>
                 <w:ilvl w:val="0"/>
@@ -4340,7 +4483,7 @@
           </w:p>
           <w:p>
             <w:pPr>
-              <w:pStyle w:val="ListParagraph"/>
+              <w:pStyle w:val="Prrafodelista"/>
               <w:widowControl/>
               <w:numPr>
                 <w:ilvl w:val="0"/>
@@ -4433,7 +4576,7 @@
           </w:tcPr>
           <w:p>
             <w:pPr>
-              <w:pStyle w:val="ListParagraph"/>
+              <w:pStyle w:val="Prrafodelista"/>
               <w:widowControl/>
               <w:numPr>
                 <w:ilvl w:val="0"/>
@@ -4634,7 +4777,7 @@
     </w:p>
     <w:p>
       <w:pPr>
-        <w:pStyle w:val="ListParagraph"/>
+        <w:pStyle w:val="Prrafodelista"/>
         <w:numPr>
           <w:ilvl w:val="0"/>
           <w:numId w:val="16"/>
@@ -4678,7 +4821,7 @@
     </w:p>
     <w:p>
       <w:pPr>
-        <w:pStyle w:val="ListParagraph"/>
+        <w:pStyle w:val="Prrafodelista"/>
         <w:spacing w:line="360" w:lineRule="auto"/>
         <w:jc w:val="both"/>
         <w:rPr>
@@ -4700,7 +4843,7 @@
     </w:p>
     <w:p>
       <w:pPr>
-        <w:pStyle w:val="ListParagraph"/>
+        <w:pStyle w:val="Prrafodelista"/>
         <w:numPr>
           <w:ilvl w:val="0"/>
           <w:numId w:val="16"/>
@@ -4775,7 +4918,7 @@
     </w:p>
     <w:p>
       <w:pPr>
-        <w:pStyle w:val="ListParagraph"/>
+        <w:pStyle w:val="Prrafodelista"/>
         <w:numPr>
           <w:ilvl w:val="0"/>
           <w:numId w:val="16"/>
@@ -4922,7 +5065,7 @@
     </w:p>
     <w:p>
       <w:pPr>
-        <w:pStyle w:val="ListParagraph"/>
+        <w:pStyle w:val="Prrafodelista"/>
         <w:numPr>
           <w:ilvl w:val="0"/>
           <w:numId w:val="16"/>
@@ -4979,7 +5122,7 @@
     </w:p>
     <w:p>
       <w:pPr>
-        <w:pStyle w:val="ListParagraph"/>
+        <w:pStyle w:val="Prrafodelista"/>
         <w:numPr>
           <w:ilvl w:val="0"/>
           <w:numId w:val="16"/>
@@ -5108,7 +5251,7 @@
     </w:p>
     <w:p>
       <w:pPr>
-        <w:pStyle w:val="ListParagraph"/>
+        <w:pStyle w:val="Prrafodelista"/>
         <w:numPr>
           <w:ilvl w:val="0"/>
           <w:numId w:val="16"/>
@@ -5183,7 +5326,7 @@
     </w:p>
     <w:p>
       <w:pPr>
-        <w:pStyle w:val="ListParagraph"/>
+        <w:pStyle w:val="Prrafodelista"/>
         <w:numPr>
           <w:ilvl w:val="0"/>
           <w:numId w:val="16"/>
@@ -5541,7 +5684,47 @@
           <w:sz w:val="22"/>
           <w:szCs w:val="28"/>
         </w:rPr>
-        <w:t xml:space="preserve">Dentro de las opciones como plataformas y/o repositorios tuvimos GitLab, GitHub y GogleCode, pero por </w:t>
+        <w:t xml:space="preserve">Dentro de las opciones como plataformas y/o repositorios tuvimos </w:t>
+      </w:r>
+      <w:proofErr w:type="spellStart"/>
+      <w:r>
+        <w:rPr>
+          <w:rFonts w:ascii="Arial" w:eastAsia="Arial" w:hAnsi="Arial" w:cs="Arial"/>
+          <w:color w:val="000000"/>
+          <w:sz w:val="22"/>
+          <w:szCs w:val="28"/>
+        </w:rPr>
+        <w:t>GitLab</w:t>
+      </w:r>
+      <w:proofErr w:type="spellEnd"/>
+      <w:r>
+        <w:rPr>
+          <w:rFonts w:ascii="Arial" w:eastAsia="Arial" w:hAnsi="Arial" w:cs="Arial"/>
+          <w:color w:val="000000"/>
+          <w:sz w:val="22"/>
+          <w:szCs w:val="28"/>
+        </w:rPr>
+        <w:t xml:space="preserve">, GitHub y </w:t>
+      </w:r>
+      <w:proofErr w:type="spellStart"/>
+      <w:r>
+        <w:rPr>
+          <w:rFonts w:ascii="Arial" w:eastAsia="Arial" w:hAnsi="Arial" w:cs="Arial"/>
+          <w:color w:val="000000"/>
+          <w:sz w:val="22"/>
+          <w:szCs w:val="28"/>
+        </w:rPr>
+        <w:t>GogleCode</w:t>
+      </w:r>
+      <w:proofErr w:type="spellEnd"/>
+      <w:r>
+        <w:rPr>
+          <w:rFonts w:ascii="Arial" w:eastAsia="Arial" w:hAnsi="Arial" w:cs="Arial"/>
+          <w:color w:val="000000"/>
+          <w:sz w:val="22"/>
+          <w:szCs w:val="28"/>
+        </w:rPr>
+        <w:t xml:space="preserve">, pero por </w:t>
       </w:r>
       <w:r>
         <w:rPr>
@@ -5989,6 +6172,7 @@
                 <w:lang w:val="en-US" w:eastAsia="en-US"/>
               </w:rPr>
             </w:pPr>
+            <w:proofErr w:type="spellStart"/>
             <w:r>
               <w:rPr>
                 <w:rFonts w:ascii="Arial" w:eastAsia="Times New Roman" w:hAnsi="Arial" w:cs="Arial"/>
@@ -5999,6 +6183,7 @@
               </w:rPr>
               <w:t>Rol</w:t>
             </w:r>
+            <w:proofErr w:type="spellEnd"/>
           </w:p>
         </w:tc>
       </w:tr>
@@ -6039,8 +6224,20 @@
                 <w:szCs w:val="22"/>
                 <w:lang w:val="en-US" w:eastAsia="en-US"/>
               </w:rPr>
-              <w:t>1. Planificación</w:t>
-            </w:r>
+              <w:t xml:space="preserve">1. </w:t>
+            </w:r>
+            <w:proofErr w:type="spellStart"/>
+            <w:r>
+              <w:rPr>
+                <w:rFonts w:ascii="Arial" w:eastAsia="Times New Roman" w:hAnsi="Arial" w:cs="Arial"/>
+                <w:color w:val="000000"/>
+                <w:sz w:val="22"/>
+                <w:szCs w:val="22"/>
+                <w:lang w:val="en-US" w:eastAsia="en-US"/>
+              </w:rPr>
+              <w:t>Planificación</w:t>
+            </w:r>
+            <w:proofErr w:type="spellEnd"/>
           </w:p>
         </w:tc>
         <w:tc>
@@ -7879,6 +8076,7 @@
               </w:rPr>
               <w:t xml:space="preserve">    3.1 </w:t>
             </w:r>
+            <w:proofErr w:type="spellStart"/>
             <w:r>
               <w:rPr>
                 <w:rFonts w:ascii="Arial" w:eastAsia="Times New Roman" w:hAnsi="Arial" w:cs="Arial"/>
@@ -7887,8 +8085,75 @@
                 <w:szCs w:val="22"/>
                 <w:lang w:val="en-US" w:eastAsia="en-US"/>
               </w:rPr>
-              <w:t>Crear repositorio en Github</w:t>
-            </w:r>
+              <w:t>Crear</w:t>
+            </w:r>
+            <w:proofErr w:type="spellEnd"/>
+            <w:r>
+              <w:rPr>
+                <w:rFonts w:ascii="Arial" w:eastAsia="Times New Roman" w:hAnsi="Arial" w:cs="Arial"/>
+                <w:color w:val="000000"/>
+                <w:sz w:val="22"/>
+                <w:szCs w:val="22"/>
+                <w:lang w:val="en-US" w:eastAsia="en-US"/>
+              </w:rPr>
+              <w:t xml:space="preserve"> </w:t>
+            </w:r>
+            <w:proofErr w:type="spellStart"/>
+            <w:r>
+              <w:rPr>
+                <w:rFonts w:ascii="Arial" w:eastAsia="Times New Roman" w:hAnsi="Arial" w:cs="Arial"/>
+                <w:color w:val="000000"/>
+                <w:sz w:val="22"/>
+                <w:szCs w:val="22"/>
+                <w:lang w:val="en-US" w:eastAsia="en-US"/>
+              </w:rPr>
+              <w:t>repositorio</w:t>
+            </w:r>
+            <w:proofErr w:type="spellEnd"/>
+            <w:r>
+              <w:rPr>
+                <w:rFonts w:ascii="Arial" w:eastAsia="Times New Roman" w:hAnsi="Arial" w:cs="Arial"/>
+                <w:color w:val="000000"/>
+                <w:sz w:val="22"/>
+                <w:szCs w:val="22"/>
+                <w:lang w:val="en-US" w:eastAsia="en-US"/>
+              </w:rPr>
+              <w:t xml:space="preserve"> </w:t>
+            </w:r>
+            <w:proofErr w:type="spellStart"/>
+            <w:r>
+              <w:rPr>
+                <w:rFonts w:ascii="Arial" w:eastAsia="Times New Roman" w:hAnsi="Arial" w:cs="Arial"/>
+                <w:color w:val="000000"/>
+                <w:sz w:val="22"/>
+                <w:szCs w:val="22"/>
+                <w:lang w:val="en-US" w:eastAsia="en-US"/>
+              </w:rPr>
+              <w:t>en</w:t>
+            </w:r>
+            <w:proofErr w:type="spellEnd"/>
+            <w:r>
+              <w:rPr>
+                <w:rFonts w:ascii="Arial" w:eastAsia="Times New Roman" w:hAnsi="Arial" w:cs="Arial"/>
+                <w:color w:val="000000"/>
+                <w:sz w:val="22"/>
+                <w:szCs w:val="22"/>
+                <w:lang w:val="en-US" w:eastAsia="en-US"/>
+              </w:rPr>
+              <w:t xml:space="preserve"> </w:t>
+            </w:r>
+            <w:proofErr w:type="spellStart"/>
+            <w:r>
+              <w:rPr>
+                <w:rFonts w:ascii="Arial" w:eastAsia="Times New Roman" w:hAnsi="Arial" w:cs="Arial"/>
+                <w:color w:val="000000"/>
+                <w:sz w:val="22"/>
+                <w:szCs w:val="22"/>
+                <w:lang w:val="en-US" w:eastAsia="en-US"/>
+              </w:rPr>
+              <w:t>Github</w:t>
+            </w:r>
+            <w:proofErr w:type="spellEnd"/>
           </w:p>
         </w:tc>
         <w:tc>
@@ -8011,8 +8276,42 @@
                 <w:szCs w:val="22"/>
                 <w:lang w:val="en-US" w:eastAsia="en-US"/>
               </w:rPr>
-              <w:t>3.2 Estructurar el repositorio</w:t>
-            </w:r>
+              <w:t xml:space="preserve">3.2 </w:t>
+            </w:r>
+            <w:proofErr w:type="spellStart"/>
+            <w:r>
+              <w:rPr>
+                <w:rFonts w:ascii="Arial" w:eastAsia="Times New Roman" w:hAnsi="Arial" w:cs="Arial"/>
+                <w:color w:val="000000"/>
+                <w:sz w:val="22"/>
+                <w:szCs w:val="22"/>
+                <w:lang w:val="en-US" w:eastAsia="en-US"/>
+              </w:rPr>
+              <w:t>Estructurar</w:t>
+            </w:r>
+            <w:proofErr w:type="spellEnd"/>
+            <w:r>
+              <w:rPr>
+                <w:rFonts w:ascii="Arial" w:eastAsia="Times New Roman" w:hAnsi="Arial" w:cs="Arial"/>
+                <w:color w:val="000000"/>
+                <w:sz w:val="22"/>
+                <w:szCs w:val="22"/>
+                <w:lang w:val="en-US" w:eastAsia="en-US"/>
+              </w:rPr>
+              <w:t xml:space="preserve"> el </w:t>
+            </w:r>
+            <w:proofErr w:type="spellStart"/>
+            <w:r>
+              <w:rPr>
+                <w:rFonts w:ascii="Arial" w:eastAsia="Times New Roman" w:hAnsi="Arial" w:cs="Arial"/>
+                <w:color w:val="000000"/>
+                <w:sz w:val="22"/>
+                <w:szCs w:val="22"/>
+                <w:lang w:val="en-US" w:eastAsia="en-US"/>
+              </w:rPr>
+              <w:t>repositorio</w:t>
+            </w:r>
+            <w:proofErr w:type="spellEnd"/>
           </w:p>
         </w:tc>
         <w:tc>
@@ -8208,8 +8507,20 @@
                 <w:szCs w:val="22"/>
                 <w:lang w:eastAsia="en-US"/>
               </w:rPr>
-              <w:t>Project manager</w:t>
-            </w:r>
+              <w:t xml:space="preserve">Project </w:t>
+            </w:r>
+            <w:proofErr w:type="gramStart"/>
+            <w:r>
+              <w:rPr>
+                <w:rFonts w:ascii="Arial" w:eastAsia="Times New Roman" w:hAnsi="Arial" w:cs="Arial"/>
+                <w:color w:val="000000"/>
+                <w:sz w:val="22"/>
+                <w:szCs w:val="22"/>
+                <w:lang w:eastAsia="en-US"/>
+              </w:rPr>
+              <w:t>manager</w:t>
+            </w:r>
+            <w:proofErr w:type="gramEnd"/>
           </w:p>
         </w:tc>
       </w:tr>
@@ -8754,8 +9065,20 @@
                 <w:szCs w:val="22"/>
                 <w:lang w:eastAsia="en-US"/>
               </w:rPr>
-              <w:t>6. Entrega y Gestión de Release</w:t>
-            </w:r>
+              <w:t xml:space="preserve">6. Entrega y Gestión de </w:t>
+            </w:r>
+            <w:proofErr w:type="spellStart"/>
+            <w:r>
+              <w:rPr>
+                <w:rFonts w:ascii="Arial" w:eastAsia="Times New Roman" w:hAnsi="Arial" w:cs="Arial"/>
+                <w:color w:val="000000"/>
+                <w:sz w:val="22"/>
+                <w:szCs w:val="22"/>
+                <w:lang w:eastAsia="en-US"/>
+              </w:rPr>
+              <w:t>Release</w:t>
+            </w:r>
+            <w:proofErr w:type="spellEnd"/>
           </w:p>
         </w:tc>
         <w:tc>
@@ -8924,7 +9247,7 @@
     </w:p>
     <w:tbl>
       <w:tblPr>
-        <w:tblStyle w:val="ListTable3-Accent3"/>
+        <w:tblStyle w:val="Tabladelista3-nfasis3"/>
         <w:tblW w:w="0" w:type="auto"/>
         <w:tblBorders>
           <w:top w:val="single" w:sz="4" w:space="0" w:color="auto"/>
@@ -22291,7 +22614,7 @@
     </w:p>
     <w:p>
       <w:pPr>
-        <w:pStyle w:val="ListParagraph"/>
+        <w:pStyle w:val="Prrafodelista"/>
         <w:numPr>
           <w:ilvl w:val="0"/>
           <w:numId w:val="16"/>
@@ -22435,7 +22758,7 @@
     </w:p>
     <w:p>
       <w:pPr>
-        <w:pStyle w:val="ListParagraph"/>
+        <w:pStyle w:val="Prrafodelista"/>
         <w:numPr>
           <w:ilvl w:val="0"/>
           <w:numId w:val="16"/>
@@ -22577,7 +22900,7 @@
     </w:p>
     <w:p>
       <w:pPr>
-        <w:pStyle w:val="ListParagraph"/>
+        <w:pStyle w:val="Prrafodelista"/>
         <w:numPr>
           <w:ilvl w:val="0"/>
           <w:numId w:val="21"/>
@@ -22603,7 +22926,7 @@
     </w:p>
     <w:p>
       <w:pPr>
-        <w:pStyle w:val="ListParagraph"/>
+        <w:pStyle w:val="Prrafodelista"/>
         <w:spacing w:line="360" w:lineRule="auto"/>
         <w:jc w:val="both"/>
         <w:rPr>
@@ -22864,7 +23187,7 @@
     </w:p>
     <w:p>
       <w:pPr>
-        <w:pStyle w:val="ListParagraph"/>
+        <w:pStyle w:val="Prrafodelista"/>
         <w:numPr>
           <w:ilvl w:val="0"/>
           <w:numId w:val="21"/>
@@ -22890,7 +23213,7 @@
     </w:p>
     <w:p>
       <w:pPr>
-        <w:pStyle w:val="ListParagraph"/>
+        <w:pStyle w:val="Prrafodelista"/>
         <w:spacing w:line="360" w:lineRule="auto"/>
         <w:jc w:val="both"/>
         <w:rPr>
@@ -23199,7 +23522,7 @@
     </w:p>
     <w:p>
       <w:pPr>
-        <w:pStyle w:val="ListParagraph"/>
+        <w:pStyle w:val="Prrafodelista"/>
         <w:numPr>
           <w:ilvl w:val="0"/>
           <w:numId w:val="21"/>
@@ -23571,12 +23894,10 @@
           <w:szCs w:val="22"/>
         </w:rPr>
       </w:pPr>
-      <w:bookmarkStart w:id="2" w:name="_GoBack"/>
-      <w:bookmarkEnd w:id="2"/>
     </w:p>
     <w:tbl>
       <w:tblPr>
-        <w:tblStyle w:val="ListTable3-Accent3"/>
+        <w:tblStyle w:val="Tabladelista3-nfasis3"/>
         <w:tblW w:w="0" w:type="auto"/>
         <w:jc w:val="center"/>
         <w:tblBorders>
@@ -24282,8 +24603,19 @@
                 <w:sz w:val="22"/>
                 <w:szCs w:val="22"/>
               </w:rPr>
-              <w:t>.docx</w:t>
-            </w:r>
+              <w:t>.</w:t>
+            </w:r>
+            <w:proofErr w:type="spellStart"/>
+            <w:r>
+              <w:rPr>
+                <w:rFonts w:ascii="Arial" w:hAnsi="Arial" w:cs="Arial"/>
+                <w:color w:val="000000"/>
+                <w:sz w:val="22"/>
+                <w:szCs w:val="22"/>
+              </w:rPr>
+              <w:t>pdf</w:t>
+            </w:r>
+            <w:proofErr w:type="spellEnd"/>
           </w:p>
         </w:tc>
         <w:tc>
@@ -24405,8 +24737,19 @@
                 <w:sz w:val="22"/>
                 <w:szCs w:val="22"/>
               </w:rPr>
-              <w:t>.sql</w:t>
-            </w:r>
+              <w:t>.</w:t>
+            </w:r>
+            <w:proofErr w:type="spellStart"/>
+            <w:r>
+              <w:rPr>
+                <w:rFonts w:ascii="Arial" w:hAnsi="Arial" w:cs="Arial" w:hint="eastAsia"/>
+                <w:color w:val="000000"/>
+                <w:sz w:val="22"/>
+                <w:szCs w:val="22"/>
+              </w:rPr>
+              <w:t>sql</w:t>
+            </w:r>
+            <w:proofErr w:type="spellEnd"/>
           </w:p>
         </w:tc>
         <w:tc>
@@ -24531,6 +24874,8 @@
               </w:rPr>
               <w:t>.zip</w:t>
             </w:r>
+            <w:bookmarkStart w:id="2" w:name="_GoBack"/>
+            <w:bookmarkEnd w:id="2"/>
           </w:p>
         </w:tc>
         <w:tc>
@@ -25773,7 +26118,16 @@
                 <w:sz w:val="22"/>
                 <w:szCs w:val="22"/>
               </w:rPr>
-              <w:t>.sql</w:t>
+              <w:t>.</w:t>
+            </w:r>
+            <w:r>
+              <w:rPr>
+                <w:rFonts w:ascii="Arial" w:hAnsi="Arial" w:cs="Arial"/>
+                <w:color w:val="000000"/>
+                <w:sz w:val="22"/>
+                <w:szCs w:val="22"/>
+              </w:rPr>
+              <w:t>js</w:t>
             </w:r>
           </w:p>
         </w:tc>
@@ -25908,8 +26262,19 @@
                 <w:sz w:val="22"/>
                 <w:szCs w:val="22"/>
               </w:rPr>
-              <w:t>.css</w:t>
-            </w:r>
+              <w:t>.</w:t>
+            </w:r>
+            <w:proofErr w:type="spellStart"/>
+            <w:r>
+              <w:rPr>
+                <w:rFonts w:ascii="Arial" w:hAnsi="Arial" w:cs="Arial" w:hint="eastAsia"/>
+                <w:color w:val="000000"/>
+                <w:sz w:val="22"/>
+                <w:szCs w:val="22"/>
+              </w:rPr>
+              <w:t>css</w:t>
+            </w:r>
+            <w:proofErr w:type="spellEnd"/>
           </w:p>
         </w:tc>
         <w:tc>
@@ -26044,8 +26409,19 @@
                 <w:sz w:val="22"/>
                 <w:szCs w:val="22"/>
               </w:rPr>
-              <w:t>.docx</w:t>
-            </w:r>
+              <w:t>.</w:t>
+            </w:r>
+            <w:proofErr w:type="spellStart"/>
+            <w:r>
+              <w:rPr>
+                <w:rFonts w:ascii="Arial" w:hAnsi="Arial" w:cs="Arial"/>
+                <w:color w:val="000000"/>
+                <w:sz w:val="22"/>
+                <w:szCs w:val="22"/>
+              </w:rPr>
+              <w:t>msi</w:t>
+            </w:r>
+            <w:proofErr w:type="spellEnd"/>
           </w:p>
         </w:tc>
         <w:tc>
@@ -27834,6 +28210,15 @@
                 <w:szCs w:val="22"/>
               </w:rPr>
             </w:pPr>
+            <w:r>
+              <w:rPr>
+                <w:rFonts w:ascii="Arial" w:hAnsi="Arial" w:cs="Arial" w:hint="eastAsia"/>
+                <w:color w:val="000000"/>
+                <w:sz w:val="22"/>
+                <w:szCs w:val="22"/>
+              </w:rPr>
+              <w:t>.docx</w:t>
+            </w:r>
           </w:p>
         </w:tc>
         <w:tc>
@@ -27964,6 +28349,15 @@
                 <w:szCs w:val="22"/>
               </w:rPr>
             </w:pPr>
+            <w:r>
+              <w:rPr>
+                <w:rFonts w:ascii="Arial" w:hAnsi="Arial" w:cs="Arial" w:hint="eastAsia"/>
+                <w:color w:val="000000"/>
+                <w:sz w:val="22"/>
+                <w:szCs w:val="22"/>
+              </w:rPr>
+              <w:t>.docx</w:t>
+            </w:r>
           </w:p>
         </w:tc>
         <w:tc>
@@ -28093,6 +28487,15 @@
                 <w:szCs w:val="22"/>
               </w:rPr>
             </w:pPr>
+            <w:r>
+              <w:rPr>
+                <w:rFonts w:ascii="Arial" w:hAnsi="Arial" w:cs="Arial" w:hint="eastAsia"/>
+                <w:color w:val="000000"/>
+                <w:sz w:val="22"/>
+                <w:szCs w:val="22"/>
+              </w:rPr>
+              <w:t>.docx</w:t>
+            </w:r>
           </w:p>
         </w:tc>
         <w:tc>
@@ -28224,6 +28627,15 @@
                 <w:szCs w:val="22"/>
               </w:rPr>
             </w:pPr>
+            <w:r>
+              <w:rPr>
+                <w:rFonts w:ascii="Arial" w:hAnsi="Arial" w:cs="Arial" w:hint="eastAsia"/>
+                <w:color w:val="000000"/>
+                <w:sz w:val="22"/>
+                <w:szCs w:val="22"/>
+              </w:rPr>
+              <w:t>.docx</w:t>
+            </w:r>
           </w:p>
         </w:tc>
         <w:tc>
@@ -28353,6 +28765,26 @@
                 <w:szCs w:val="22"/>
               </w:rPr>
             </w:pPr>
+            <w:r>
+              <w:rPr>
+                <w:rFonts w:ascii="Arial" w:hAnsi="Arial" w:cs="Arial"/>
+                <w:color w:val="000000"/>
+                <w:sz w:val="22"/>
+                <w:szCs w:val="22"/>
+              </w:rPr>
+              <w:t>.</w:t>
+            </w:r>
+            <w:proofErr w:type="spellStart"/>
+            <w:r>
+              <w:rPr>
+                <w:rFonts w:ascii="Arial" w:hAnsi="Arial" w:cs="Arial"/>
+                <w:color w:val="000000"/>
+                <w:sz w:val="22"/>
+                <w:szCs w:val="22"/>
+              </w:rPr>
+              <w:t>sql</w:t>
+            </w:r>
+            <w:proofErr w:type="spellEnd"/>
           </w:p>
         </w:tc>
         <w:tc>
@@ -28483,6 +28915,15 @@
                 <w:szCs w:val="22"/>
               </w:rPr>
             </w:pPr>
+            <w:r>
+              <w:rPr>
+                <w:rFonts w:ascii="Arial" w:hAnsi="Arial" w:cs="Arial"/>
+                <w:color w:val="000000"/>
+                <w:sz w:val="22"/>
+                <w:szCs w:val="22"/>
+              </w:rPr>
+              <w:t>.zip</w:t>
+            </w:r>
           </w:p>
         </w:tc>
         <w:tc>
@@ -28612,6 +29053,15 @@
                 <w:szCs w:val="22"/>
               </w:rPr>
             </w:pPr>
+            <w:r>
+              <w:rPr>
+                <w:rFonts w:ascii="Arial" w:hAnsi="Arial" w:cs="Arial"/>
+                <w:color w:val="000000"/>
+                <w:sz w:val="22"/>
+                <w:szCs w:val="22"/>
+              </w:rPr>
+              <w:t>.zip</w:t>
+            </w:r>
           </w:p>
         </w:tc>
         <w:tc>
@@ -28742,6 +29192,15 @@
                 <w:szCs w:val="22"/>
               </w:rPr>
             </w:pPr>
+            <w:r>
+              <w:rPr>
+                <w:rFonts w:ascii="Arial" w:hAnsi="Arial" w:cs="Arial"/>
+                <w:color w:val="000000"/>
+                <w:sz w:val="22"/>
+                <w:szCs w:val="22"/>
+              </w:rPr>
+              <w:t>.zip</w:t>
+            </w:r>
           </w:p>
         </w:tc>
         <w:tc>
@@ -28871,6 +29330,15 @@
                 <w:szCs w:val="22"/>
               </w:rPr>
             </w:pPr>
+            <w:r>
+              <w:rPr>
+                <w:rFonts w:ascii="Arial" w:hAnsi="Arial" w:cs="Arial"/>
+                <w:color w:val="000000"/>
+                <w:sz w:val="22"/>
+                <w:szCs w:val="22"/>
+              </w:rPr>
+              <w:t>.js</w:t>
+            </w:r>
           </w:p>
         </w:tc>
         <w:tc>
@@ -29001,6 +29469,26 @@
                 <w:szCs w:val="22"/>
               </w:rPr>
             </w:pPr>
+            <w:r>
+              <w:rPr>
+                <w:rFonts w:ascii="Arial" w:hAnsi="Arial" w:cs="Arial"/>
+                <w:color w:val="000000"/>
+                <w:sz w:val="22"/>
+                <w:szCs w:val="22"/>
+              </w:rPr>
+              <w:t>.</w:t>
+            </w:r>
+            <w:proofErr w:type="spellStart"/>
+            <w:r>
+              <w:rPr>
+                <w:rFonts w:ascii="Arial" w:hAnsi="Arial" w:cs="Arial"/>
+                <w:color w:val="000000"/>
+                <w:sz w:val="22"/>
+                <w:szCs w:val="22"/>
+              </w:rPr>
+              <w:t>css</w:t>
+            </w:r>
+            <w:proofErr w:type="spellEnd"/>
           </w:p>
         </w:tc>
         <w:tc>
@@ -29130,6 +29618,15 @@
                 <w:szCs w:val="22"/>
               </w:rPr>
             </w:pPr>
+            <w:r>
+              <w:rPr>
+                <w:rFonts w:ascii="Arial" w:hAnsi="Arial" w:cs="Arial"/>
+                <w:color w:val="000000"/>
+                <w:sz w:val="22"/>
+                <w:szCs w:val="22"/>
+              </w:rPr>
+              <w:t>-</w:t>
+            </w:r>
           </w:p>
         </w:tc>
         <w:tc>
@@ -29257,6 +29754,15 @@
                 <w:szCs w:val="22"/>
               </w:rPr>
             </w:pPr>
+            <w:r>
+              <w:rPr>
+                <w:rFonts w:ascii="Arial" w:hAnsi="Arial" w:cs="Arial" w:hint="eastAsia"/>
+                <w:color w:val="000000"/>
+                <w:sz w:val="22"/>
+                <w:szCs w:val="22"/>
+              </w:rPr>
+              <w:t>.docx</w:t>
+            </w:r>
           </w:p>
         </w:tc>
         <w:tc>
@@ -29383,6 +29889,15 @@
                 <w:szCs w:val="22"/>
               </w:rPr>
             </w:pPr>
+            <w:r>
+              <w:rPr>
+                <w:rFonts w:ascii="Arial" w:hAnsi="Arial" w:cs="Arial" w:hint="eastAsia"/>
+                <w:color w:val="000000"/>
+                <w:sz w:val="22"/>
+                <w:szCs w:val="22"/>
+              </w:rPr>
+              <w:t>.docx</w:t>
+            </w:r>
           </w:p>
         </w:tc>
         <w:tc>
@@ -29540,6 +30055,15 @@
                 <w:szCs w:val="22"/>
               </w:rPr>
             </w:pPr>
+            <w:r>
+              <w:rPr>
+                <w:rFonts w:ascii="Arial" w:hAnsi="Arial" w:cs="Arial" w:hint="eastAsia"/>
+                <w:color w:val="000000"/>
+                <w:sz w:val="22"/>
+                <w:szCs w:val="22"/>
+              </w:rPr>
+              <w:t>.docx</w:t>
+            </w:r>
           </w:p>
         </w:tc>
         <w:tc>
@@ -29687,6 +30211,15 @@
                 <w:szCs w:val="22"/>
               </w:rPr>
             </w:pPr>
+            <w:r>
+              <w:rPr>
+                <w:rFonts w:ascii="Arial" w:hAnsi="Arial" w:cs="Arial" w:hint="eastAsia"/>
+                <w:color w:val="000000"/>
+                <w:sz w:val="22"/>
+                <w:szCs w:val="22"/>
+              </w:rPr>
+              <w:t>.docx</w:t>
+            </w:r>
           </w:p>
         </w:tc>
         <w:tc>
@@ -29835,6 +30368,15 @@
                 <w:szCs w:val="22"/>
               </w:rPr>
             </w:pPr>
+            <w:r>
+              <w:rPr>
+                <w:rFonts w:ascii="Arial" w:hAnsi="Arial" w:cs="Arial" w:hint="eastAsia"/>
+                <w:color w:val="000000"/>
+                <w:sz w:val="22"/>
+                <w:szCs w:val="22"/>
+              </w:rPr>
+              <w:t>.docx</w:t>
+            </w:r>
           </w:p>
         </w:tc>
         <w:tc>
@@ -29982,6 +30524,15 @@
                 <w:szCs w:val="22"/>
               </w:rPr>
             </w:pPr>
+            <w:r>
+              <w:rPr>
+                <w:rFonts w:ascii="Arial" w:hAnsi="Arial" w:cs="Arial" w:hint="eastAsia"/>
+                <w:color w:val="000000"/>
+                <w:sz w:val="22"/>
+                <w:szCs w:val="22"/>
+              </w:rPr>
+              <w:t>.docx</w:t>
+            </w:r>
           </w:p>
         </w:tc>
         <w:tc>
@@ -30139,6 +30690,15 @@
                 <w:szCs w:val="22"/>
               </w:rPr>
             </w:pPr>
+            <w:r>
+              <w:rPr>
+                <w:rFonts w:ascii="Arial" w:hAnsi="Arial" w:cs="Arial" w:hint="eastAsia"/>
+                <w:color w:val="000000"/>
+                <w:sz w:val="22"/>
+                <w:szCs w:val="22"/>
+              </w:rPr>
+              <w:t>.docx</w:t>
+            </w:r>
           </w:p>
         </w:tc>
         <w:tc>
@@ -30286,6 +30846,15 @@
                 <w:szCs w:val="22"/>
               </w:rPr>
             </w:pPr>
+            <w:r>
+              <w:rPr>
+                <w:rFonts w:ascii="Arial" w:hAnsi="Arial" w:cs="Arial" w:hint="eastAsia"/>
+                <w:color w:val="000000"/>
+                <w:sz w:val="22"/>
+                <w:szCs w:val="22"/>
+              </w:rPr>
+              <w:t>.docx</w:t>
+            </w:r>
           </w:p>
         </w:tc>
         <w:tc>
@@ -30434,6 +31003,15 @@
                 <w:szCs w:val="22"/>
               </w:rPr>
             </w:pPr>
+            <w:r>
+              <w:rPr>
+                <w:rFonts w:ascii="Arial" w:hAnsi="Arial" w:cs="Arial" w:hint="eastAsia"/>
+                <w:color w:val="000000"/>
+                <w:sz w:val="22"/>
+                <w:szCs w:val="22"/>
+              </w:rPr>
+              <w:t>.docx</w:t>
+            </w:r>
           </w:p>
         </w:tc>
         <w:tc>
@@ -30551,6 +31129,15 @@
                 <w:szCs w:val="22"/>
               </w:rPr>
             </w:pPr>
+            <w:r>
+              <w:rPr>
+                <w:rFonts w:ascii="Arial" w:hAnsi="Arial" w:cs="Arial" w:hint="eastAsia"/>
+                <w:color w:val="000000"/>
+                <w:sz w:val="22"/>
+                <w:szCs w:val="22"/>
+              </w:rPr>
+              <w:t>.docx</w:t>
+            </w:r>
           </w:p>
         </w:tc>
         <w:tc>
@@ -30681,6 +31268,15 @@
                 <w:szCs w:val="22"/>
               </w:rPr>
             </w:pPr>
+            <w:r>
+              <w:rPr>
+                <w:rFonts w:ascii="Arial" w:hAnsi="Arial" w:cs="Arial" w:hint="eastAsia"/>
+                <w:color w:val="000000"/>
+                <w:sz w:val="22"/>
+                <w:szCs w:val="22"/>
+              </w:rPr>
+              <w:t>.docx</w:t>
+            </w:r>
           </w:p>
         </w:tc>
         <w:tc>
@@ -30810,6 +31406,15 @@
                 <w:szCs w:val="22"/>
               </w:rPr>
             </w:pPr>
+            <w:r>
+              <w:rPr>
+                <w:rFonts w:ascii="Arial" w:hAnsi="Arial" w:cs="Arial" w:hint="eastAsia"/>
+                <w:color w:val="000000"/>
+                <w:sz w:val="22"/>
+                <w:szCs w:val="22"/>
+              </w:rPr>
+              <w:t>.docx</w:t>
+            </w:r>
           </w:p>
         </w:tc>
         <w:tc>
@@ -30940,6 +31545,26 @@
                 <w:szCs w:val="22"/>
               </w:rPr>
             </w:pPr>
+            <w:r>
+              <w:rPr>
+                <w:rFonts w:ascii="Arial" w:hAnsi="Arial" w:cs="Arial" w:hint="eastAsia"/>
+                <w:color w:val="000000"/>
+                <w:sz w:val="22"/>
+                <w:szCs w:val="22"/>
+              </w:rPr>
+              <w:t>.</w:t>
+            </w:r>
+            <w:proofErr w:type="spellStart"/>
+            <w:r>
+              <w:rPr>
+                <w:rFonts w:ascii="Arial" w:hAnsi="Arial" w:cs="Arial"/>
+                <w:color w:val="000000"/>
+                <w:sz w:val="22"/>
+                <w:szCs w:val="22"/>
+              </w:rPr>
+              <w:t>pdf</w:t>
+            </w:r>
+            <w:proofErr w:type="spellEnd"/>
           </w:p>
         </w:tc>
         <w:tc>
@@ -31069,6 +31694,15 @@
                 <w:szCs w:val="22"/>
               </w:rPr>
             </w:pPr>
+            <w:r>
+              <w:rPr>
+                <w:rFonts w:ascii="Arial" w:hAnsi="Arial" w:cs="Arial" w:hint="eastAsia"/>
+                <w:color w:val="000000"/>
+                <w:sz w:val="22"/>
+                <w:szCs w:val="22"/>
+              </w:rPr>
+              <w:t>.docx</w:t>
+            </w:r>
           </w:p>
         </w:tc>
         <w:tc>
@@ -31199,6 +31833,15 @@
                 <w:szCs w:val="22"/>
               </w:rPr>
             </w:pPr>
+            <w:r>
+              <w:rPr>
+                <w:rFonts w:ascii="Arial" w:hAnsi="Arial" w:cs="Arial" w:hint="eastAsia"/>
+                <w:color w:val="000000"/>
+                <w:sz w:val="22"/>
+                <w:szCs w:val="22"/>
+              </w:rPr>
+              <w:t>.docx</w:t>
+            </w:r>
           </w:p>
         </w:tc>
         <w:tc>
@@ -31328,6 +31971,15 @@
                 <w:szCs w:val="22"/>
               </w:rPr>
             </w:pPr>
+            <w:r>
+              <w:rPr>
+                <w:rFonts w:ascii="Arial" w:hAnsi="Arial" w:cs="Arial" w:hint="eastAsia"/>
+                <w:color w:val="000000"/>
+                <w:sz w:val="22"/>
+                <w:szCs w:val="22"/>
+              </w:rPr>
+              <w:t>.docx</w:t>
+            </w:r>
           </w:p>
         </w:tc>
         <w:tc>
@@ -31458,6 +32110,15 @@
                 <w:szCs w:val="22"/>
               </w:rPr>
             </w:pPr>
+            <w:r>
+              <w:rPr>
+                <w:rFonts w:ascii="Arial" w:hAnsi="Arial" w:cs="Arial" w:hint="eastAsia"/>
+                <w:color w:val="000000"/>
+                <w:sz w:val="22"/>
+                <w:szCs w:val="22"/>
+              </w:rPr>
+              <w:t>.docx</w:t>
+            </w:r>
           </w:p>
         </w:tc>
         <w:tc>
@@ -31587,6 +32248,15 @@
                 <w:szCs w:val="22"/>
               </w:rPr>
             </w:pPr>
+            <w:r>
+              <w:rPr>
+                <w:rFonts w:ascii="Arial" w:hAnsi="Arial" w:cs="Arial" w:hint="eastAsia"/>
+                <w:color w:val="000000"/>
+                <w:sz w:val="22"/>
+                <w:szCs w:val="22"/>
+              </w:rPr>
+              <w:t>.docx</w:t>
+            </w:r>
           </w:p>
         </w:tc>
         <w:tc>
@@ -31718,6 +32388,15 @@
                 <w:szCs w:val="22"/>
               </w:rPr>
             </w:pPr>
+            <w:r>
+              <w:rPr>
+                <w:rFonts w:ascii="Arial" w:hAnsi="Arial" w:cs="Arial" w:hint="eastAsia"/>
+                <w:color w:val="000000"/>
+                <w:sz w:val="22"/>
+                <w:szCs w:val="22"/>
+              </w:rPr>
+              <w:t>.docx</w:t>
+            </w:r>
           </w:p>
         </w:tc>
         <w:tc>
@@ -31847,6 +32526,15 @@
                 <w:szCs w:val="22"/>
               </w:rPr>
             </w:pPr>
+            <w:r>
+              <w:rPr>
+                <w:rFonts w:ascii="Arial" w:hAnsi="Arial" w:cs="Arial" w:hint="eastAsia"/>
+                <w:color w:val="000000"/>
+                <w:sz w:val="22"/>
+                <w:szCs w:val="22"/>
+              </w:rPr>
+              <w:t>.docx</w:t>
+            </w:r>
           </w:p>
         </w:tc>
         <w:tc>
@@ -31977,6 +32665,15 @@
                 <w:szCs w:val="22"/>
               </w:rPr>
             </w:pPr>
+            <w:r>
+              <w:rPr>
+                <w:rFonts w:ascii="Arial" w:hAnsi="Arial" w:cs="Arial" w:hint="eastAsia"/>
+                <w:color w:val="000000"/>
+                <w:sz w:val="22"/>
+                <w:szCs w:val="22"/>
+              </w:rPr>
+              <w:t>.docx</w:t>
+            </w:r>
           </w:p>
         </w:tc>
         <w:tc>
@@ -32106,6 +32803,15 @@
                 <w:szCs w:val="22"/>
               </w:rPr>
             </w:pPr>
+            <w:r>
+              <w:rPr>
+                <w:rFonts w:ascii="Arial" w:hAnsi="Arial" w:cs="Arial" w:hint="eastAsia"/>
+                <w:color w:val="000000"/>
+                <w:sz w:val="22"/>
+                <w:szCs w:val="22"/>
+              </w:rPr>
+              <w:t>.docx</w:t>
+            </w:r>
           </w:p>
         </w:tc>
         <w:tc>
@@ -32236,6 +32942,15 @@
                 <w:szCs w:val="22"/>
               </w:rPr>
             </w:pPr>
+            <w:r>
+              <w:rPr>
+                <w:rFonts w:ascii="Arial" w:hAnsi="Arial" w:cs="Arial" w:hint="eastAsia"/>
+                <w:color w:val="000000"/>
+                <w:sz w:val="22"/>
+                <w:szCs w:val="22"/>
+              </w:rPr>
+              <w:t>.docx</w:t>
+            </w:r>
           </w:p>
         </w:tc>
         <w:tc>
@@ -32365,6 +33080,15 @@
                 <w:szCs w:val="22"/>
               </w:rPr>
             </w:pPr>
+            <w:r>
+              <w:rPr>
+                <w:rFonts w:ascii="Arial" w:hAnsi="Arial" w:cs="Arial" w:hint="eastAsia"/>
+                <w:color w:val="000000"/>
+                <w:sz w:val="22"/>
+                <w:szCs w:val="22"/>
+              </w:rPr>
+              <w:t>.docx</w:t>
+            </w:r>
           </w:p>
         </w:tc>
         <w:tc>
@@ -32495,6 +33219,15 @@
                 <w:szCs w:val="22"/>
               </w:rPr>
             </w:pPr>
+            <w:r>
+              <w:rPr>
+                <w:rFonts w:ascii="Arial" w:hAnsi="Arial" w:cs="Arial" w:hint="eastAsia"/>
+                <w:color w:val="000000"/>
+                <w:sz w:val="22"/>
+                <w:szCs w:val="22"/>
+              </w:rPr>
+              <w:t>.docx</w:t>
+            </w:r>
           </w:p>
         </w:tc>
         <w:tc>
@@ -32624,6 +33357,26 @@
                 <w:szCs w:val="22"/>
               </w:rPr>
             </w:pPr>
+            <w:r>
+              <w:rPr>
+                <w:rFonts w:ascii="Arial" w:hAnsi="Arial" w:cs="Arial"/>
+                <w:color w:val="000000"/>
+                <w:sz w:val="22"/>
+                <w:szCs w:val="22"/>
+              </w:rPr>
+              <w:t>.</w:t>
+            </w:r>
+            <w:proofErr w:type="spellStart"/>
+            <w:r>
+              <w:rPr>
+                <w:rFonts w:ascii="Arial" w:hAnsi="Arial" w:cs="Arial"/>
+                <w:color w:val="000000"/>
+                <w:sz w:val="22"/>
+                <w:szCs w:val="22"/>
+              </w:rPr>
+              <w:t>sql</w:t>
+            </w:r>
+            <w:proofErr w:type="spellEnd"/>
           </w:p>
         </w:tc>
         <w:tc>
@@ -32754,6 +33507,15 @@
                 <w:szCs w:val="22"/>
               </w:rPr>
             </w:pPr>
+            <w:r>
+              <w:rPr>
+                <w:rFonts w:ascii="Arial" w:hAnsi="Arial" w:cs="Arial"/>
+                <w:color w:val="000000"/>
+                <w:sz w:val="22"/>
+                <w:szCs w:val="22"/>
+              </w:rPr>
+              <w:t>.zip</w:t>
+            </w:r>
           </w:p>
         </w:tc>
         <w:tc>
@@ -32883,6 +33645,15 @@
                 <w:szCs w:val="22"/>
               </w:rPr>
             </w:pPr>
+            <w:r>
+              <w:rPr>
+                <w:rFonts w:ascii="Arial" w:hAnsi="Arial" w:cs="Arial"/>
+                <w:color w:val="000000"/>
+                <w:sz w:val="22"/>
+                <w:szCs w:val="22"/>
+              </w:rPr>
+              <w:t>.zip</w:t>
+            </w:r>
           </w:p>
         </w:tc>
         <w:tc>
@@ -33013,6 +33784,15 @@
                 <w:szCs w:val="22"/>
               </w:rPr>
             </w:pPr>
+            <w:r>
+              <w:rPr>
+                <w:rFonts w:ascii="Arial" w:hAnsi="Arial" w:cs="Arial"/>
+                <w:color w:val="000000"/>
+                <w:sz w:val="22"/>
+                <w:szCs w:val="22"/>
+              </w:rPr>
+              <w:t>.zip</w:t>
+            </w:r>
           </w:p>
         </w:tc>
         <w:tc>
@@ -33142,6 +33922,15 @@
                 <w:szCs w:val="22"/>
               </w:rPr>
             </w:pPr>
+            <w:r>
+              <w:rPr>
+                <w:rFonts w:ascii="Arial" w:hAnsi="Arial" w:cs="Arial"/>
+                <w:color w:val="000000"/>
+                <w:sz w:val="22"/>
+                <w:szCs w:val="22"/>
+              </w:rPr>
+              <w:t>.js</w:t>
+            </w:r>
           </w:p>
         </w:tc>
         <w:tc>
@@ -33281,6 +34070,26 @@
                 <w:szCs w:val="22"/>
               </w:rPr>
             </w:pPr>
+            <w:r>
+              <w:rPr>
+                <w:rFonts w:ascii="Arial" w:hAnsi="Arial" w:cs="Arial"/>
+                <w:color w:val="000000"/>
+                <w:sz w:val="22"/>
+                <w:szCs w:val="22"/>
+              </w:rPr>
+              <w:t>.</w:t>
+            </w:r>
+            <w:proofErr w:type="spellStart"/>
+            <w:r>
+              <w:rPr>
+                <w:rFonts w:ascii="Arial" w:hAnsi="Arial" w:cs="Arial"/>
+                <w:color w:val="000000"/>
+                <w:sz w:val="22"/>
+                <w:szCs w:val="22"/>
+              </w:rPr>
+              <w:t>css</w:t>
+            </w:r>
+            <w:proofErr w:type="spellEnd"/>
           </w:p>
         </w:tc>
         <w:tc>
@@ -33410,6 +34219,15 @@
                 <w:szCs w:val="22"/>
               </w:rPr>
             </w:pPr>
+            <w:r>
+              <w:rPr>
+                <w:rFonts w:ascii="Arial" w:hAnsi="Arial" w:cs="Arial"/>
+                <w:color w:val="000000"/>
+                <w:sz w:val="22"/>
+                <w:szCs w:val="22"/>
+              </w:rPr>
+              <w:t>-</w:t>
+            </w:r>
           </w:p>
         </w:tc>
         <w:tc>
@@ -33546,6 +34364,15 @@
                 <w:szCs w:val="22"/>
               </w:rPr>
             </w:pPr>
+            <w:r>
+              <w:rPr>
+                <w:rFonts w:ascii="Arial" w:hAnsi="Arial" w:cs="Arial" w:hint="eastAsia"/>
+                <w:color w:val="000000"/>
+                <w:sz w:val="22"/>
+                <w:szCs w:val="22"/>
+              </w:rPr>
+              <w:t>.docx</w:t>
+            </w:r>
           </w:p>
         </w:tc>
         <w:tc>
@@ -33675,6 +34502,15 @@
                 <w:szCs w:val="22"/>
               </w:rPr>
             </w:pPr>
+            <w:r>
+              <w:rPr>
+                <w:rFonts w:ascii="Arial" w:hAnsi="Arial" w:cs="Arial" w:hint="eastAsia"/>
+                <w:color w:val="000000"/>
+                <w:sz w:val="22"/>
+                <w:szCs w:val="22"/>
+              </w:rPr>
+              <w:t>.docx</w:t>
+            </w:r>
           </w:p>
         </w:tc>
         <w:tc>
@@ -33805,6 +34641,15 @@
                 <w:szCs w:val="22"/>
               </w:rPr>
             </w:pPr>
+            <w:r>
+              <w:rPr>
+                <w:rFonts w:ascii="Arial" w:hAnsi="Arial" w:cs="Arial" w:hint="eastAsia"/>
+                <w:color w:val="000000"/>
+                <w:sz w:val="22"/>
+                <w:szCs w:val="22"/>
+              </w:rPr>
+              <w:t>.docx</w:t>
+            </w:r>
           </w:p>
         </w:tc>
         <w:tc>
@@ -33934,6 +34779,26 @@
                 <w:szCs w:val="22"/>
               </w:rPr>
             </w:pPr>
+            <w:r>
+              <w:rPr>
+                <w:rFonts w:ascii="Arial" w:hAnsi="Arial" w:cs="Arial" w:hint="eastAsia"/>
+                <w:color w:val="000000"/>
+                <w:sz w:val="22"/>
+                <w:szCs w:val="22"/>
+              </w:rPr>
+              <w:t>.</w:t>
+            </w:r>
+            <w:proofErr w:type="spellStart"/>
+            <w:r>
+              <w:rPr>
+                <w:rFonts w:ascii="Arial" w:hAnsi="Arial" w:cs="Arial"/>
+                <w:color w:val="000000"/>
+                <w:sz w:val="22"/>
+                <w:szCs w:val="22"/>
+              </w:rPr>
+              <w:t>pdf</w:t>
+            </w:r>
+            <w:proofErr w:type="spellEnd"/>
           </w:p>
         </w:tc>
         <w:tc>
@@ -34064,6 +34929,15 @@
                 <w:szCs w:val="22"/>
               </w:rPr>
             </w:pPr>
+            <w:r>
+              <w:rPr>
+                <w:rFonts w:ascii="Arial" w:hAnsi="Arial" w:cs="Arial" w:hint="eastAsia"/>
+                <w:color w:val="000000"/>
+                <w:sz w:val="22"/>
+                <w:szCs w:val="22"/>
+              </w:rPr>
+              <w:t>.docx</w:t>
+            </w:r>
           </w:p>
         </w:tc>
         <w:tc>
@@ -34193,6 +35067,15 @@
                 <w:szCs w:val="22"/>
               </w:rPr>
             </w:pPr>
+            <w:r>
+              <w:rPr>
+                <w:rFonts w:ascii="Arial" w:hAnsi="Arial" w:cs="Arial" w:hint="eastAsia"/>
+                <w:color w:val="000000"/>
+                <w:sz w:val="22"/>
+                <w:szCs w:val="22"/>
+              </w:rPr>
+              <w:t>.docx</w:t>
+            </w:r>
           </w:p>
         </w:tc>
         <w:tc>
@@ -34323,6 +35206,15 @@
                 <w:szCs w:val="22"/>
               </w:rPr>
             </w:pPr>
+            <w:r>
+              <w:rPr>
+                <w:rFonts w:ascii="Arial" w:hAnsi="Arial" w:cs="Arial" w:hint="eastAsia"/>
+                <w:color w:val="000000"/>
+                <w:sz w:val="22"/>
+                <w:szCs w:val="22"/>
+              </w:rPr>
+              <w:t>.docx</w:t>
+            </w:r>
           </w:p>
         </w:tc>
         <w:tc>
@@ -34452,6 +35344,15 @@
                 <w:szCs w:val="22"/>
               </w:rPr>
             </w:pPr>
+            <w:r>
+              <w:rPr>
+                <w:rFonts w:ascii="Arial" w:hAnsi="Arial" w:cs="Arial" w:hint="eastAsia"/>
+                <w:color w:val="000000"/>
+                <w:sz w:val="22"/>
+                <w:szCs w:val="22"/>
+              </w:rPr>
+              <w:t>.docx</w:t>
+            </w:r>
           </w:p>
         </w:tc>
         <w:tc>
@@ -34582,6 +35483,15 @@
                 <w:szCs w:val="22"/>
               </w:rPr>
             </w:pPr>
+            <w:r>
+              <w:rPr>
+                <w:rFonts w:ascii="Arial" w:hAnsi="Arial" w:cs="Arial" w:hint="eastAsia"/>
+                <w:color w:val="000000"/>
+                <w:sz w:val="22"/>
+                <w:szCs w:val="22"/>
+              </w:rPr>
+              <w:t>.docx</w:t>
+            </w:r>
           </w:p>
         </w:tc>
         <w:tc>
@@ -34711,6 +35621,15 @@
                 <w:szCs w:val="22"/>
               </w:rPr>
             </w:pPr>
+            <w:r>
+              <w:rPr>
+                <w:rFonts w:ascii="Arial" w:hAnsi="Arial" w:cs="Arial" w:hint="eastAsia"/>
+                <w:color w:val="000000"/>
+                <w:sz w:val="22"/>
+                <w:szCs w:val="22"/>
+              </w:rPr>
+              <w:t>.docx</w:t>
+            </w:r>
           </w:p>
         </w:tc>
         <w:tc>
@@ -34841,6 +35760,15 @@
                 <w:szCs w:val="22"/>
               </w:rPr>
             </w:pPr>
+            <w:r>
+              <w:rPr>
+                <w:rFonts w:ascii="Arial" w:hAnsi="Arial" w:cs="Arial" w:hint="eastAsia"/>
+                <w:color w:val="000000"/>
+                <w:sz w:val="22"/>
+                <w:szCs w:val="22"/>
+              </w:rPr>
+              <w:t>.docx</w:t>
+            </w:r>
           </w:p>
         </w:tc>
         <w:tc>
@@ -34970,6 +35898,15 @@
                 <w:szCs w:val="22"/>
               </w:rPr>
             </w:pPr>
+            <w:r>
+              <w:rPr>
+                <w:rFonts w:ascii="Arial" w:hAnsi="Arial" w:cs="Arial" w:hint="eastAsia"/>
+                <w:color w:val="000000"/>
+                <w:sz w:val="22"/>
+                <w:szCs w:val="22"/>
+              </w:rPr>
+              <w:t>.docx</w:t>
+            </w:r>
           </w:p>
         </w:tc>
         <w:tc>
@@ -35101,6 +36038,15 @@
                 <w:szCs w:val="22"/>
               </w:rPr>
             </w:pPr>
+            <w:r>
+              <w:rPr>
+                <w:rFonts w:ascii="Arial" w:hAnsi="Arial" w:cs="Arial" w:hint="eastAsia"/>
+                <w:color w:val="000000"/>
+                <w:sz w:val="22"/>
+                <w:szCs w:val="22"/>
+              </w:rPr>
+              <w:t>.docx</w:t>
+            </w:r>
           </w:p>
         </w:tc>
         <w:tc>
@@ -35230,6 +36176,15 @@
                 <w:szCs w:val="22"/>
               </w:rPr>
             </w:pPr>
+            <w:r>
+              <w:rPr>
+                <w:rFonts w:ascii="Arial" w:hAnsi="Arial" w:cs="Arial" w:hint="eastAsia"/>
+                <w:color w:val="000000"/>
+                <w:sz w:val="22"/>
+                <w:szCs w:val="22"/>
+              </w:rPr>
+              <w:t>.docx</w:t>
+            </w:r>
           </w:p>
         </w:tc>
         <w:tc>
@@ -35360,6 +36315,15 @@
                 <w:szCs w:val="22"/>
               </w:rPr>
             </w:pPr>
+            <w:r>
+              <w:rPr>
+                <w:rFonts w:ascii="Arial" w:hAnsi="Arial" w:cs="Arial" w:hint="eastAsia"/>
+                <w:color w:val="000000"/>
+                <w:sz w:val="22"/>
+                <w:szCs w:val="22"/>
+              </w:rPr>
+              <w:t>.docx</w:t>
+            </w:r>
           </w:p>
         </w:tc>
         <w:tc>
@@ -35489,6 +36453,15 @@
                 <w:szCs w:val="22"/>
               </w:rPr>
             </w:pPr>
+            <w:r>
+              <w:rPr>
+                <w:rFonts w:ascii="Arial" w:hAnsi="Arial" w:cs="Arial" w:hint="eastAsia"/>
+                <w:color w:val="000000"/>
+                <w:sz w:val="22"/>
+                <w:szCs w:val="22"/>
+              </w:rPr>
+              <w:t>.docx</w:t>
+            </w:r>
           </w:p>
         </w:tc>
         <w:tc>
@@ -35619,6 +36592,26 @@
                 <w:szCs w:val="22"/>
               </w:rPr>
             </w:pPr>
+            <w:r>
+              <w:rPr>
+                <w:rFonts w:ascii="Arial" w:hAnsi="Arial" w:cs="Arial"/>
+                <w:color w:val="000000"/>
+                <w:sz w:val="22"/>
+                <w:szCs w:val="22"/>
+              </w:rPr>
+              <w:t>.</w:t>
+            </w:r>
+            <w:proofErr w:type="spellStart"/>
+            <w:r>
+              <w:rPr>
+                <w:rFonts w:ascii="Arial" w:hAnsi="Arial" w:cs="Arial"/>
+                <w:color w:val="000000"/>
+                <w:sz w:val="22"/>
+                <w:szCs w:val="22"/>
+              </w:rPr>
+              <w:t>sql</w:t>
+            </w:r>
+            <w:proofErr w:type="spellEnd"/>
           </w:p>
         </w:tc>
         <w:tc>
@@ -35748,6 +36741,15 @@
                 <w:szCs w:val="22"/>
               </w:rPr>
             </w:pPr>
+            <w:r>
+              <w:rPr>
+                <w:rFonts w:ascii="Arial" w:hAnsi="Arial" w:cs="Arial"/>
+                <w:color w:val="000000"/>
+                <w:sz w:val="22"/>
+                <w:szCs w:val="22"/>
+              </w:rPr>
+              <w:t>.exe</w:t>
+            </w:r>
           </w:p>
         </w:tc>
         <w:tc>
@@ -35877,6 +36879,15 @@
                 <w:szCs w:val="22"/>
               </w:rPr>
             </w:pPr>
+            <w:r>
+              <w:rPr>
+                <w:rFonts w:ascii="Arial" w:hAnsi="Arial" w:cs="Arial"/>
+                <w:color w:val="000000"/>
+                <w:sz w:val="22"/>
+                <w:szCs w:val="22"/>
+              </w:rPr>
+              <w:t>.zip</w:t>
+            </w:r>
           </w:p>
         </w:tc>
         <w:tc>
@@ -36006,6 +37017,15 @@
                 <w:szCs w:val="22"/>
               </w:rPr>
             </w:pPr>
+            <w:r>
+              <w:rPr>
+                <w:rFonts w:ascii="Arial" w:hAnsi="Arial" w:cs="Arial"/>
+                <w:color w:val="000000"/>
+                <w:sz w:val="22"/>
+                <w:szCs w:val="22"/>
+              </w:rPr>
+              <w:t>.exe</w:t>
+            </w:r>
           </w:p>
         </w:tc>
         <w:tc>
@@ -36136,6 +37156,15 @@
                 <w:szCs w:val="22"/>
               </w:rPr>
             </w:pPr>
+            <w:r>
+              <w:rPr>
+                <w:rFonts w:ascii="Arial" w:hAnsi="Arial" w:cs="Arial"/>
+                <w:color w:val="000000"/>
+                <w:sz w:val="22"/>
+                <w:szCs w:val="22"/>
+              </w:rPr>
+              <w:t>.js</w:t>
+            </w:r>
           </w:p>
         </w:tc>
         <w:tc>
@@ -36265,6 +37294,26 @@
                 <w:szCs w:val="22"/>
               </w:rPr>
             </w:pPr>
+            <w:r>
+              <w:rPr>
+                <w:rFonts w:ascii="Arial" w:hAnsi="Arial" w:cs="Arial"/>
+                <w:color w:val="000000"/>
+                <w:sz w:val="22"/>
+                <w:szCs w:val="22"/>
+              </w:rPr>
+              <w:t>.</w:t>
+            </w:r>
+            <w:proofErr w:type="spellStart"/>
+            <w:r>
+              <w:rPr>
+                <w:rFonts w:ascii="Arial" w:hAnsi="Arial" w:cs="Arial"/>
+                <w:color w:val="000000"/>
+                <w:sz w:val="22"/>
+                <w:szCs w:val="22"/>
+              </w:rPr>
+              <w:t>css</w:t>
+            </w:r>
+            <w:proofErr w:type="spellEnd"/>
           </w:p>
         </w:tc>
         <w:tc>
@@ -36395,6 +37444,15 @@
                 <w:szCs w:val="22"/>
               </w:rPr>
             </w:pPr>
+            <w:r>
+              <w:rPr>
+                <w:rFonts w:ascii="Arial" w:hAnsi="Arial" w:cs="Arial"/>
+                <w:color w:val="000000"/>
+                <w:sz w:val="22"/>
+                <w:szCs w:val="22"/>
+              </w:rPr>
+              <w:t>-</w:t>
+            </w:r>
           </w:p>
         </w:tc>
         <w:tc>
@@ -36498,7 +37556,7 @@
 </file>
 
 <file path=word/endnotes.xml><?xml version="1.0" encoding="utf-8"?>
-<w:endnotes xmlns:wpc="http://schemas.microsoft.com/office/word/2010/wordprocessingCanvas" xmlns:mc="http://schemas.openxmlformats.org/markup-compatibility/2006" xmlns:o="urn:schemas-microsoft-com:office:office" xmlns:r="http://schemas.openxmlformats.org/officeDocument/2006/relationships" xmlns:m="http://schemas.openxmlformats.org/officeDocument/2006/math" xmlns:v="urn:schemas-microsoft-com:vml" xmlns:wp14="http://schemas.microsoft.com/office/word/2010/wordprocessingDrawing" xmlns:wp="http://schemas.openxmlformats.org/drawingml/2006/wordprocessingDrawing" xmlns:w10="urn:schemas-microsoft-com:office:word" xmlns:w="http://schemas.openxmlformats.org/wordprocessingml/2006/main" xmlns:w14="http://schemas.microsoft.com/office/word/2010/wordml" xmlns:w15="http://schemas.microsoft.com/office/word/2012/wordml" xmlns:wpg="http://schemas.microsoft.com/office/word/2010/wordprocessingGroup" xmlns:wpi="http://schemas.microsoft.com/office/word/2010/wordprocessingInk" xmlns:wne="http://schemas.microsoft.com/office/word/2006/wordml" xmlns:wps="http://schemas.microsoft.com/office/word/2010/wordprocessingShape" mc:Ignorable="w14 w15 wp14">
+<w:endnotes xmlns:wpc="http://schemas.microsoft.com/office/word/2010/wordprocessingCanvas" xmlns:cx="http://schemas.microsoft.com/office/drawing/2014/chartex" xmlns:cx1="http://schemas.microsoft.com/office/drawing/2015/9/8/chartex" xmlns:cx2="http://schemas.microsoft.com/office/drawing/2015/10/21/chartex" xmlns:cx3="http://schemas.microsoft.com/office/drawing/2016/5/9/chartex" xmlns:cx4="http://schemas.microsoft.com/office/drawing/2016/5/10/chartex" xmlns:cx5="http://schemas.microsoft.com/office/drawing/2016/5/11/chartex" xmlns:cx6="http://schemas.microsoft.com/office/drawing/2016/5/12/chartex" xmlns:cx7="http://schemas.microsoft.com/office/drawing/2016/5/13/chartex" xmlns:cx8="http://schemas.microsoft.com/office/drawing/2016/5/14/chartex" xmlns:mc="http://schemas.openxmlformats.org/markup-compatibility/2006" xmlns:aink="http://schemas.microsoft.com/office/drawing/2016/ink" xmlns:am3d="http://schemas.microsoft.com/office/drawing/2017/model3d" xmlns:o="urn:schemas-microsoft-com:office:office" xmlns:r="http://schemas.openxmlformats.org/officeDocument/2006/relationships" xmlns:m="http://schemas.openxmlformats.org/officeDocument/2006/math" xmlns:v="urn:schemas-microsoft-com:vml" xmlns:wp14="http://schemas.microsoft.com/office/word/2010/wordprocessingDrawing" xmlns:wp="http://schemas.openxmlformats.org/drawingml/2006/wordprocessingDrawing" xmlns:w10="urn:schemas-microsoft-com:office:word" xmlns:w="http://schemas.openxmlformats.org/wordprocessingml/2006/main" xmlns:w14="http://schemas.microsoft.com/office/word/2010/wordml" xmlns:w15="http://schemas.microsoft.com/office/word/2012/wordml" xmlns:w16cid="http://schemas.microsoft.com/office/word/2016/wordml/cid" xmlns:w16se="http://schemas.microsoft.com/office/word/2015/wordml/symex" xmlns:wpg="http://schemas.microsoft.com/office/word/2010/wordprocessingGroup" xmlns:wpi="http://schemas.microsoft.com/office/word/2010/wordprocessingInk" xmlns:wne="http://schemas.microsoft.com/office/word/2006/wordml" xmlns:wps="http://schemas.microsoft.com/office/word/2010/wordprocessingShape" mc:Ignorable="w14 w15 w16se w16cid wp14">
   <w:endnote w:type="separator" w:id="-1">
     <w:p>
       <w:r>
@@ -36517,7 +37575,7 @@
 </file>
 
 <file path=word/footer1.xml><?xml version="1.0" encoding="utf-8"?>
-<w:ftr xmlns:wpc="http://schemas.microsoft.com/office/word/2010/wordprocessingCanvas" xmlns:mc="http://schemas.openxmlformats.org/markup-compatibility/2006" xmlns:o="urn:schemas-microsoft-com:office:office" xmlns:r="http://schemas.openxmlformats.org/officeDocument/2006/relationships" xmlns:m="http://schemas.openxmlformats.org/officeDocument/2006/math" xmlns:v="urn:schemas-microsoft-com:vml" xmlns:wp14="http://schemas.microsoft.com/office/word/2010/wordprocessingDrawing" xmlns:wp="http://schemas.openxmlformats.org/drawingml/2006/wordprocessingDrawing" xmlns:w10="urn:schemas-microsoft-com:office:word" xmlns:w="http://schemas.openxmlformats.org/wordprocessingml/2006/main" xmlns:w14="http://schemas.microsoft.com/office/word/2010/wordml" xmlns:w15="http://schemas.microsoft.com/office/word/2012/wordml" xmlns:wpg="http://schemas.microsoft.com/office/word/2010/wordprocessingGroup" xmlns:wpi="http://schemas.microsoft.com/office/word/2010/wordprocessingInk" xmlns:wne="http://schemas.microsoft.com/office/word/2006/wordml" xmlns:wps="http://schemas.microsoft.com/office/word/2010/wordprocessingShape" mc:Ignorable="w14 w15 wp14">
+<w:ftr xmlns:wpc="http://schemas.microsoft.com/office/word/2010/wordprocessingCanvas" xmlns:cx="http://schemas.microsoft.com/office/drawing/2014/chartex" xmlns:cx1="http://schemas.microsoft.com/office/drawing/2015/9/8/chartex" xmlns:cx2="http://schemas.microsoft.com/office/drawing/2015/10/21/chartex" xmlns:cx3="http://schemas.microsoft.com/office/drawing/2016/5/9/chartex" xmlns:cx4="http://schemas.microsoft.com/office/drawing/2016/5/10/chartex" xmlns:cx5="http://schemas.microsoft.com/office/drawing/2016/5/11/chartex" xmlns:cx6="http://schemas.microsoft.com/office/drawing/2016/5/12/chartex" xmlns:cx7="http://schemas.microsoft.com/office/drawing/2016/5/13/chartex" xmlns:cx8="http://schemas.microsoft.com/office/drawing/2016/5/14/chartex" xmlns:mc="http://schemas.openxmlformats.org/markup-compatibility/2006" xmlns:aink="http://schemas.microsoft.com/office/drawing/2016/ink" xmlns:am3d="http://schemas.microsoft.com/office/drawing/2017/model3d" xmlns:o="urn:schemas-microsoft-com:office:office" xmlns:r="http://schemas.openxmlformats.org/officeDocument/2006/relationships" xmlns:m="http://schemas.openxmlformats.org/officeDocument/2006/math" xmlns:v="urn:schemas-microsoft-com:vml" xmlns:wp14="http://schemas.microsoft.com/office/word/2010/wordprocessingDrawing" xmlns:wp="http://schemas.openxmlformats.org/drawingml/2006/wordprocessingDrawing" xmlns:w10="urn:schemas-microsoft-com:office:word" xmlns:w="http://schemas.openxmlformats.org/wordprocessingml/2006/main" xmlns:w14="http://schemas.microsoft.com/office/word/2010/wordml" xmlns:w15="http://schemas.microsoft.com/office/word/2012/wordml" xmlns:w16cid="http://schemas.microsoft.com/office/word/2016/wordml/cid" xmlns:w16se="http://schemas.microsoft.com/office/word/2015/wordml/symex" xmlns:wpg="http://schemas.microsoft.com/office/word/2010/wordprocessingGroup" xmlns:wpi="http://schemas.microsoft.com/office/word/2010/wordprocessingInk" xmlns:wne="http://schemas.microsoft.com/office/word/2006/wordml" xmlns:wps="http://schemas.microsoft.com/office/word/2010/wordprocessingShape" mc:Ignorable="w14 w15 w16se w16cid wp14">
   <w:p>
     <w:pPr>
       <w:pBdr>
@@ -36729,7 +37787,7 @@
 </file>
 
 <file path=word/footnotes.xml><?xml version="1.0" encoding="utf-8"?>
-<w:footnotes xmlns:wpc="http://schemas.microsoft.com/office/word/2010/wordprocessingCanvas" xmlns:mc="http://schemas.openxmlformats.org/markup-compatibility/2006" xmlns:o="urn:schemas-microsoft-com:office:office" xmlns:r="http://schemas.openxmlformats.org/officeDocument/2006/relationships" xmlns:m="http://schemas.openxmlformats.org/officeDocument/2006/math" xmlns:v="urn:schemas-microsoft-com:vml" xmlns:wp14="http://schemas.microsoft.com/office/word/2010/wordprocessingDrawing" xmlns:wp="http://schemas.openxmlformats.org/drawingml/2006/wordprocessingDrawing" xmlns:w10="urn:schemas-microsoft-com:office:word" xmlns:w="http://schemas.openxmlformats.org/wordprocessingml/2006/main" xmlns:w14="http://schemas.microsoft.com/office/word/2010/wordml" xmlns:w15="http://schemas.microsoft.com/office/word/2012/wordml" xmlns:wpg="http://schemas.microsoft.com/office/word/2010/wordprocessingGroup" xmlns:wpi="http://schemas.microsoft.com/office/word/2010/wordprocessingInk" xmlns:wne="http://schemas.microsoft.com/office/word/2006/wordml" xmlns:wps="http://schemas.microsoft.com/office/word/2010/wordprocessingShape" mc:Ignorable="w14 w15 wp14">
+<w:footnotes xmlns:wpc="http://schemas.microsoft.com/office/word/2010/wordprocessingCanvas" xmlns:cx="http://schemas.microsoft.com/office/drawing/2014/chartex" xmlns:cx1="http://schemas.microsoft.com/office/drawing/2015/9/8/chartex" xmlns:cx2="http://schemas.microsoft.com/office/drawing/2015/10/21/chartex" xmlns:cx3="http://schemas.microsoft.com/office/drawing/2016/5/9/chartex" xmlns:cx4="http://schemas.microsoft.com/office/drawing/2016/5/10/chartex" xmlns:cx5="http://schemas.microsoft.com/office/drawing/2016/5/11/chartex" xmlns:cx6="http://schemas.microsoft.com/office/drawing/2016/5/12/chartex" xmlns:cx7="http://schemas.microsoft.com/office/drawing/2016/5/13/chartex" xmlns:cx8="http://schemas.microsoft.com/office/drawing/2016/5/14/chartex" xmlns:mc="http://schemas.openxmlformats.org/markup-compatibility/2006" xmlns:aink="http://schemas.microsoft.com/office/drawing/2016/ink" xmlns:am3d="http://schemas.microsoft.com/office/drawing/2017/model3d" xmlns:o="urn:schemas-microsoft-com:office:office" xmlns:r="http://schemas.openxmlformats.org/officeDocument/2006/relationships" xmlns:m="http://schemas.openxmlformats.org/officeDocument/2006/math" xmlns:v="urn:schemas-microsoft-com:vml" xmlns:wp14="http://schemas.microsoft.com/office/word/2010/wordprocessingDrawing" xmlns:wp="http://schemas.openxmlformats.org/drawingml/2006/wordprocessingDrawing" xmlns:w10="urn:schemas-microsoft-com:office:word" xmlns:w="http://schemas.openxmlformats.org/wordprocessingml/2006/main" xmlns:w14="http://schemas.microsoft.com/office/word/2010/wordml" xmlns:w15="http://schemas.microsoft.com/office/word/2012/wordml" xmlns:w16cid="http://schemas.microsoft.com/office/word/2016/wordml/cid" xmlns:w16se="http://schemas.microsoft.com/office/word/2015/wordml/symex" xmlns:wpg="http://schemas.microsoft.com/office/word/2010/wordprocessingGroup" xmlns:wpi="http://schemas.microsoft.com/office/word/2010/wordprocessingInk" xmlns:wne="http://schemas.microsoft.com/office/word/2006/wordml" xmlns:wps="http://schemas.microsoft.com/office/word/2010/wordprocessingShape" mc:Ignorable="w14 w15 w16se w16cid wp14">
   <w:footnote w:type="separator" w:id="-1">
     <w:p>
       <w:r>
@@ -36748,7 +37806,7 @@
 </file>
 
 <file path=word/header1.xml><?xml version="1.0" encoding="utf-8"?>
-<w:hdr xmlns:wpc="http://schemas.microsoft.com/office/word/2010/wordprocessingCanvas" xmlns:mc="http://schemas.openxmlformats.org/markup-compatibility/2006" xmlns:o="urn:schemas-microsoft-com:office:office" xmlns:r="http://schemas.openxmlformats.org/officeDocument/2006/relationships" xmlns:m="http://schemas.openxmlformats.org/officeDocument/2006/math" xmlns:v="urn:schemas-microsoft-com:vml" xmlns:wp14="http://schemas.microsoft.com/office/word/2010/wordprocessingDrawing" xmlns:wp="http://schemas.openxmlformats.org/drawingml/2006/wordprocessingDrawing" xmlns:w10="urn:schemas-microsoft-com:office:word" xmlns:w="http://schemas.openxmlformats.org/wordprocessingml/2006/main" xmlns:w14="http://schemas.microsoft.com/office/word/2010/wordml" xmlns:w15="http://schemas.microsoft.com/office/word/2012/wordml" xmlns:wpg="http://schemas.microsoft.com/office/word/2010/wordprocessingGroup" xmlns:wpi="http://schemas.microsoft.com/office/word/2010/wordprocessingInk" xmlns:wne="http://schemas.microsoft.com/office/word/2006/wordml" xmlns:wps="http://schemas.microsoft.com/office/word/2010/wordprocessingShape" mc:Ignorable="w14 w15 wp14">
+<w:hdr xmlns:wpc="http://schemas.microsoft.com/office/word/2010/wordprocessingCanvas" xmlns:cx="http://schemas.microsoft.com/office/drawing/2014/chartex" xmlns:cx1="http://schemas.microsoft.com/office/drawing/2015/9/8/chartex" xmlns:cx2="http://schemas.microsoft.com/office/drawing/2015/10/21/chartex" xmlns:cx3="http://schemas.microsoft.com/office/drawing/2016/5/9/chartex" xmlns:cx4="http://schemas.microsoft.com/office/drawing/2016/5/10/chartex" xmlns:cx5="http://schemas.microsoft.com/office/drawing/2016/5/11/chartex" xmlns:cx6="http://schemas.microsoft.com/office/drawing/2016/5/12/chartex" xmlns:cx7="http://schemas.microsoft.com/office/drawing/2016/5/13/chartex" xmlns:cx8="http://schemas.microsoft.com/office/drawing/2016/5/14/chartex" xmlns:mc="http://schemas.openxmlformats.org/markup-compatibility/2006" xmlns:aink="http://schemas.microsoft.com/office/drawing/2016/ink" xmlns:am3d="http://schemas.microsoft.com/office/drawing/2017/model3d" xmlns:o="urn:schemas-microsoft-com:office:office" xmlns:r="http://schemas.openxmlformats.org/officeDocument/2006/relationships" xmlns:m="http://schemas.openxmlformats.org/officeDocument/2006/math" xmlns:v="urn:schemas-microsoft-com:vml" xmlns:wp14="http://schemas.microsoft.com/office/word/2010/wordprocessingDrawing" xmlns:wp="http://schemas.openxmlformats.org/drawingml/2006/wordprocessingDrawing" xmlns:w10="urn:schemas-microsoft-com:office:word" xmlns:w="http://schemas.openxmlformats.org/wordprocessingml/2006/main" xmlns:w14="http://schemas.microsoft.com/office/word/2010/wordml" xmlns:w15="http://schemas.microsoft.com/office/word/2012/wordml" xmlns:w16cid="http://schemas.microsoft.com/office/word/2016/wordml/cid" xmlns:w16se="http://schemas.microsoft.com/office/word/2015/wordml/symex" xmlns:wpg="http://schemas.microsoft.com/office/word/2010/wordprocessingGroup" xmlns:wpi="http://schemas.microsoft.com/office/word/2010/wordprocessingInk" xmlns:wne="http://schemas.microsoft.com/office/word/2006/wordml" xmlns:wps="http://schemas.microsoft.com/office/word/2010/wordprocessingShape" mc:Ignorable="w14 w15 w16se w16cid wp14">
   <w:p>
     <w:pPr>
       <w:pBdr>
@@ -36884,7 +37942,7 @@
 </file>
 
 <file path=word/header2.xml><?xml version="1.0" encoding="utf-8"?>
-<w:hdr xmlns:wpc="http://schemas.microsoft.com/office/word/2010/wordprocessingCanvas" xmlns:mc="http://schemas.openxmlformats.org/markup-compatibility/2006" xmlns:o="urn:schemas-microsoft-com:office:office" xmlns:r="http://schemas.openxmlformats.org/officeDocument/2006/relationships" xmlns:m="http://schemas.openxmlformats.org/officeDocument/2006/math" xmlns:v="urn:schemas-microsoft-com:vml" xmlns:wp14="http://schemas.microsoft.com/office/word/2010/wordprocessingDrawing" xmlns:wp="http://schemas.openxmlformats.org/drawingml/2006/wordprocessingDrawing" xmlns:w10="urn:schemas-microsoft-com:office:word" xmlns:w="http://schemas.openxmlformats.org/wordprocessingml/2006/main" xmlns:w14="http://schemas.microsoft.com/office/word/2010/wordml" xmlns:w15="http://schemas.microsoft.com/office/word/2012/wordml" xmlns:wpg="http://schemas.microsoft.com/office/word/2010/wordprocessingGroup" xmlns:wpi="http://schemas.microsoft.com/office/word/2010/wordprocessingInk" xmlns:wne="http://schemas.microsoft.com/office/word/2006/wordml" xmlns:wps="http://schemas.microsoft.com/office/word/2010/wordprocessingShape" mc:Ignorable="w14 w15 wp14">
+<w:hdr xmlns:wpc="http://schemas.microsoft.com/office/word/2010/wordprocessingCanvas" xmlns:cx="http://schemas.microsoft.com/office/drawing/2014/chartex" xmlns:cx1="http://schemas.microsoft.com/office/drawing/2015/9/8/chartex" xmlns:cx2="http://schemas.microsoft.com/office/drawing/2015/10/21/chartex" xmlns:cx3="http://schemas.microsoft.com/office/drawing/2016/5/9/chartex" xmlns:cx4="http://schemas.microsoft.com/office/drawing/2016/5/10/chartex" xmlns:cx5="http://schemas.microsoft.com/office/drawing/2016/5/11/chartex" xmlns:cx6="http://schemas.microsoft.com/office/drawing/2016/5/12/chartex" xmlns:cx7="http://schemas.microsoft.com/office/drawing/2016/5/13/chartex" xmlns:cx8="http://schemas.microsoft.com/office/drawing/2016/5/14/chartex" xmlns:mc="http://schemas.openxmlformats.org/markup-compatibility/2006" xmlns:aink="http://schemas.microsoft.com/office/drawing/2016/ink" xmlns:am3d="http://schemas.microsoft.com/office/drawing/2017/model3d" xmlns:o="urn:schemas-microsoft-com:office:office" xmlns:r="http://schemas.openxmlformats.org/officeDocument/2006/relationships" xmlns:m="http://schemas.openxmlformats.org/officeDocument/2006/math" xmlns:v="urn:schemas-microsoft-com:vml" xmlns:wp14="http://schemas.microsoft.com/office/word/2010/wordprocessingDrawing" xmlns:wp="http://schemas.openxmlformats.org/drawingml/2006/wordprocessingDrawing" xmlns:w10="urn:schemas-microsoft-com:office:word" xmlns:w="http://schemas.openxmlformats.org/wordprocessingml/2006/main" xmlns:w14="http://schemas.microsoft.com/office/word/2010/wordml" xmlns:w15="http://schemas.microsoft.com/office/word/2012/wordml" xmlns:w16cid="http://schemas.microsoft.com/office/word/2016/wordml/cid" xmlns:w16se="http://schemas.microsoft.com/office/word/2015/wordml/symex" xmlns:wpg="http://schemas.microsoft.com/office/word/2010/wordprocessingGroup" xmlns:wpi="http://schemas.microsoft.com/office/word/2010/wordprocessingInk" xmlns:wne="http://schemas.microsoft.com/office/word/2006/wordml" xmlns:wps="http://schemas.microsoft.com/office/word/2010/wordprocessingShape" mc:Ignorable="w14 w15 w16se w16cid wp14">
   <w:p>
     <w:pPr>
       <w:pBdr>
@@ -37017,7 +38075,7 @@
 </file>
 
 <file path=word/numbering.xml><?xml version="1.0" encoding="utf-8"?>
-<w:numbering xmlns:wpc="http://schemas.microsoft.com/office/word/2010/wordprocessingCanvas" xmlns:mc="http://schemas.openxmlformats.org/markup-compatibility/2006" xmlns:o="urn:schemas-microsoft-com:office:office" xmlns:r="http://schemas.openxmlformats.org/officeDocument/2006/relationships" xmlns:m="http://schemas.openxmlformats.org/officeDocument/2006/math" xmlns:v="urn:schemas-microsoft-com:vml" xmlns:wp14="http://schemas.microsoft.com/office/word/2010/wordprocessingDrawing" xmlns:wp="http://schemas.openxmlformats.org/drawingml/2006/wordprocessingDrawing" xmlns:w10="urn:schemas-microsoft-com:office:word" xmlns:w="http://schemas.openxmlformats.org/wordprocessingml/2006/main" xmlns:w14="http://schemas.microsoft.com/office/word/2010/wordml" xmlns:w15="http://schemas.microsoft.com/office/word/2012/wordml" xmlns:wpg="http://schemas.microsoft.com/office/word/2010/wordprocessingGroup" xmlns:wpi="http://schemas.microsoft.com/office/word/2010/wordprocessingInk" xmlns:wne="http://schemas.microsoft.com/office/word/2006/wordml" xmlns:wps="http://schemas.microsoft.com/office/word/2010/wordprocessingShape" mc:Ignorable="w14 w15 wp14">
+<w:numbering xmlns:wpc="http://schemas.microsoft.com/office/word/2010/wordprocessingCanvas" xmlns:cx="http://schemas.microsoft.com/office/drawing/2014/chartex" xmlns:cx1="http://schemas.microsoft.com/office/drawing/2015/9/8/chartex" xmlns:cx2="http://schemas.microsoft.com/office/drawing/2015/10/21/chartex" xmlns:cx3="http://schemas.microsoft.com/office/drawing/2016/5/9/chartex" xmlns:cx4="http://schemas.microsoft.com/office/drawing/2016/5/10/chartex" xmlns:cx5="http://schemas.microsoft.com/office/drawing/2016/5/11/chartex" xmlns:cx6="http://schemas.microsoft.com/office/drawing/2016/5/12/chartex" xmlns:cx7="http://schemas.microsoft.com/office/drawing/2016/5/13/chartex" xmlns:cx8="http://schemas.microsoft.com/office/drawing/2016/5/14/chartex" xmlns:mc="http://schemas.openxmlformats.org/markup-compatibility/2006" xmlns:aink="http://schemas.microsoft.com/office/drawing/2016/ink" xmlns:am3d="http://schemas.microsoft.com/office/drawing/2017/model3d" xmlns:o="urn:schemas-microsoft-com:office:office" xmlns:r="http://schemas.openxmlformats.org/officeDocument/2006/relationships" xmlns:m="http://schemas.openxmlformats.org/officeDocument/2006/math" xmlns:v="urn:schemas-microsoft-com:vml" xmlns:wp14="http://schemas.microsoft.com/office/word/2010/wordprocessingDrawing" xmlns:wp="http://schemas.openxmlformats.org/drawingml/2006/wordprocessingDrawing" xmlns:w10="urn:schemas-microsoft-com:office:word" xmlns:w="http://schemas.openxmlformats.org/wordprocessingml/2006/main" xmlns:w14="http://schemas.microsoft.com/office/word/2010/wordml" xmlns:w15="http://schemas.microsoft.com/office/word/2012/wordml" xmlns:w16cid="http://schemas.microsoft.com/office/word/2016/wordml/cid" xmlns:w16se="http://schemas.microsoft.com/office/word/2015/wordml/symex" xmlns:wpg="http://schemas.microsoft.com/office/word/2010/wordprocessingGroup" xmlns:wpi="http://schemas.microsoft.com/office/word/2010/wordprocessingInk" xmlns:wne="http://schemas.microsoft.com/office/word/2006/wordml" xmlns:wps="http://schemas.microsoft.com/office/word/2010/wordprocessingShape" mc:Ignorable="w14 w15 w16se w16cid wp14">
   <w:abstractNum w:abstractNumId="0" w15:restartNumberingAfterBreak="0">
     <w:nsid w:val="01C47BE1"/>
     <w:multiLevelType w:val="hybridMultilevel"/>
@@ -39257,7 +40315,7 @@
 </file>
 
 <file path=word/styles.xml><?xml version="1.0" encoding="utf-8"?>
-<w:styles xmlns:mc="http://schemas.openxmlformats.org/markup-compatibility/2006" xmlns:r="http://schemas.openxmlformats.org/officeDocument/2006/relationships" xmlns:w="http://schemas.openxmlformats.org/wordprocessingml/2006/main" xmlns:w14="http://schemas.microsoft.com/office/word/2010/wordml" xmlns:w15="http://schemas.microsoft.com/office/word/2012/wordml" mc:Ignorable="w14 w15">
+<w:styles xmlns:mc="http://schemas.openxmlformats.org/markup-compatibility/2006" xmlns:r="http://schemas.openxmlformats.org/officeDocument/2006/relationships" xmlns:w="http://schemas.openxmlformats.org/wordprocessingml/2006/main" xmlns:w14="http://schemas.microsoft.com/office/word/2010/wordml" xmlns:w15="http://schemas.microsoft.com/office/word/2012/wordml" xmlns:w16cid="http://schemas.microsoft.com/office/word/2016/wordml/cid" xmlns:w16se="http://schemas.microsoft.com/office/word/2015/wordml/symex" mc:Ignorable="w14 w15 w16se w16cid">
   <w:docDefaults>
     <w:rPrDefault>
       <w:rPr>
@@ -39271,7 +40329,7 @@
       </w:pPr>
     </w:pPrDefault>
   </w:docDefaults>
-  <w:latentStyles w:defLockedState="0" w:defUIPriority="99" w:defSemiHidden="0" w:defUnhideWhenUsed="0" w:defQFormat="0" w:count="371">
+  <w:latentStyles w:defLockedState="0" w:defUIPriority="99" w:defSemiHidden="0" w:defUnhideWhenUsed="0" w:defQFormat="0" w:count="375">
     <w:lsdException w:name="Normal" w:uiPriority="0" w:qFormat="1"/>
     <w:lsdException w:name="heading 1" w:uiPriority="9" w:qFormat="1"/>
     <w:lsdException w:name="heading 2" w:semiHidden="1" w:uiPriority="9" w:unhideWhenUsed="1" w:qFormat="1"/>
@@ -39377,7 +40435,6 @@
     <w:lsdException w:name="HTML Sample" w:semiHidden="1" w:unhideWhenUsed="1"/>
     <w:lsdException w:name="HTML Typewriter" w:semiHidden="1" w:unhideWhenUsed="1"/>
     <w:lsdException w:name="HTML Variable" w:semiHidden="1" w:unhideWhenUsed="1"/>
-    <w:lsdException w:name="Normal Table" w:semiHidden="1" w:unhideWhenUsed="1"/>
     <w:lsdException w:name="annotation subject" w:semiHidden="1" w:unhideWhenUsed="1"/>
     <w:lsdException w:name="No List" w:semiHidden="1" w:unhideWhenUsed="1"/>
     <w:lsdException w:name="Outline List 1" w:semiHidden="1" w:unhideWhenUsed="1"/>
@@ -39421,10 +40478,8 @@
     <w:lsdException w:name="Table Elegant" w:semiHidden="1" w:unhideWhenUsed="1"/>
     <w:lsdException w:name="Table Professional" w:semiHidden="1" w:unhideWhenUsed="1"/>
     <w:lsdException w:name="Table Subtle 1" w:semiHidden="1" w:unhideWhenUsed="1"/>
-    <w:lsdException w:name="Table Subtle 2" w:semiHidden="1" w:unhideWhenUsed="1"/>
     <w:lsdException w:name="Table Web 1" w:semiHidden="1" w:unhideWhenUsed="1"/>
     <w:lsdException w:name="Table Web 2" w:semiHidden="1" w:unhideWhenUsed="1"/>
-    <w:lsdException w:name="Table Web 3" w:semiHidden="1" w:unhideWhenUsed="1"/>
     <w:lsdException w:name="Balloon Text" w:semiHidden="1" w:unhideWhenUsed="1"/>
     <w:lsdException w:name="Table Grid" w:uiPriority="39"/>
     <w:lsdException w:name="Table Theme" w:semiHidden="1" w:unhideWhenUsed="1"/>
@@ -39643,12 +40698,16 @@
     <w:lsdException w:name="List Table 5 Dark Accent 6" w:uiPriority="50"/>
     <w:lsdException w:name="List Table 6 Colorful Accent 6" w:uiPriority="51"/>
     <w:lsdException w:name="List Table 7 Colorful Accent 6" w:uiPriority="52"/>
+    <w:lsdException w:name="Mention" w:semiHidden="1" w:unhideWhenUsed="1"/>
+    <w:lsdException w:name="Smart Hyperlink" w:semiHidden="1" w:unhideWhenUsed="1"/>
+    <w:lsdException w:name="Hashtag" w:semiHidden="1" w:unhideWhenUsed="1"/>
+    <w:lsdException w:name="Unresolved Mention" w:semiHidden="1" w:unhideWhenUsed="1"/>
   </w:latentStyles>
   <w:style w:type="paragraph" w:default="1" w:styleId="Normal">
     <w:name w:val="Normal"/>
     <w:qFormat/>
   </w:style>
-  <w:style w:type="paragraph" w:styleId="Heading1">
+  <w:style w:type="paragraph" w:styleId="Ttulo1">
     <w:name w:val="heading 1"/>
     <w:basedOn w:val="Normal"/>
     <w:next w:val="Normal"/>
@@ -39667,7 +40726,7 @@
       <w:szCs w:val="32"/>
     </w:rPr>
   </w:style>
-  <w:style w:type="paragraph" w:styleId="Heading2">
+  <w:style w:type="paragraph" w:styleId="Ttulo2">
     <w:name w:val="heading 2"/>
     <w:basedOn w:val="Normal"/>
     <w:next w:val="Normal"/>
@@ -39687,7 +40746,7 @@
       <w:szCs w:val="36"/>
     </w:rPr>
   </w:style>
-  <w:style w:type="paragraph" w:styleId="Heading3">
+  <w:style w:type="paragraph" w:styleId="Ttulo3">
     <w:name w:val="heading 3"/>
     <w:basedOn w:val="Normal"/>
     <w:next w:val="Normal"/>
@@ -39707,7 +40766,7 @@
       <w:szCs w:val="28"/>
     </w:rPr>
   </w:style>
-  <w:style w:type="paragraph" w:styleId="Heading4">
+  <w:style w:type="paragraph" w:styleId="Ttulo4">
     <w:name w:val="heading 4"/>
     <w:basedOn w:val="Normal"/>
     <w:next w:val="Normal"/>
@@ -39727,7 +40786,7 @@
       <w:szCs w:val="24"/>
     </w:rPr>
   </w:style>
-  <w:style w:type="paragraph" w:styleId="Heading5">
+  <w:style w:type="paragraph" w:styleId="Ttulo5">
     <w:name w:val="heading 5"/>
     <w:basedOn w:val="Normal"/>
     <w:next w:val="Normal"/>
@@ -39747,7 +40806,7 @@
       <w:szCs w:val="22"/>
     </w:rPr>
   </w:style>
-  <w:style w:type="paragraph" w:styleId="Heading6">
+  <w:style w:type="paragraph" w:styleId="Ttulo6">
     <w:name w:val="heading 6"/>
     <w:basedOn w:val="Normal"/>
     <w:next w:val="Normal"/>
@@ -39765,13 +40824,13 @@
       <w:b/>
     </w:rPr>
   </w:style>
-  <w:style w:type="character" w:default="1" w:styleId="DefaultParagraphFont">
+  <w:style w:type="character" w:default="1" w:styleId="Fuentedeprrafopredeter">
     <w:name w:val="Default Paragraph Font"/>
     <w:uiPriority w:val="1"/>
     <w:semiHidden/>
     <w:unhideWhenUsed/>
   </w:style>
-  <w:style w:type="table" w:default="1" w:styleId="TableNormal">
+  <w:style w:type="table" w:default="1" w:styleId="Tablanormal">
     <w:name w:val="Normal Table"/>
     <w:uiPriority w:val="99"/>
     <w:semiHidden/>
@@ -39786,7 +40845,7 @@
       </w:tblCellMar>
     </w:tblPr>
   </w:style>
-  <w:style w:type="numbering" w:default="1" w:styleId="NoList">
+  <w:style w:type="numbering" w:default="1" w:styleId="Sinlista">
     <w:name w:val="No List"/>
     <w:uiPriority w:val="99"/>
     <w:semiHidden/>
@@ -39803,7 +40862,7 @@
       </w:tblCellMar>
     </w:tblPr>
   </w:style>
-  <w:style w:type="paragraph" w:styleId="Title">
+  <w:style w:type="paragraph" w:styleId="Ttulo">
     <w:name w:val="Title"/>
     <w:basedOn w:val="Normal"/>
     <w:next w:val="Normal"/>
@@ -39820,7 +40879,7 @@
       <w:szCs w:val="72"/>
     </w:rPr>
   </w:style>
-  <w:style w:type="paragraph" w:styleId="Subtitle">
+  <w:style w:type="paragraph" w:styleId="Subttulo">
     <w:name w:val="Subtitle"/>
     <w:basedOn w:val="Normal"/>
     <w:next w:val="Normal"/>
@@ -39883,7 +40942,7 @@
       </w:tblCellMar>
     </w:tblPr>
   </w:style>
-  <w:style w:type="paragraph" w:styleId="ListParagraph">
+  <w:style w:type="paragraph" w:styleId="Prrafodelista">
     <w:name w:val="List Paragraph"/>
     <w:basedOn w:val="Normal"/>
     <w:uiPriority w:val="34"/>
@@ -39894,9 +40953,9 @@
       <w:contextualSpacing/>
     </w:pPr>
   </w:style>
-  <w:style w:type="table" w:styleId="TableGridLight">
+  <w:style w:type="table" w:styleId="Tablaconcuadrculaclara">
     <w:name w:val="Grid Table Light"/>
-    <w:basedOn w:val="TableNormal"/>
+    <w:basedOn w:val="Tablanormal"/>
     <w:uiPriority w:val="40"/>
     <w:rsid w:val="007937C6"/>
     <w:tblPr>
@@ -39910,10 +40969,10 @@
       </w:tblBorders>
     </w:tblPr>
   </w:style>
-  <w:style w:type="paragraph" w:styleId="Header">
+  <w:style w:type="paragraph" w:styleId="Encabezado">
     <w:name w:val="header"/>
     <w:basedOn w:val="Normal"/>
-    <w:link w:val="HeaderChar"/>
+    <w:link w:val="EncabezadoCar"/>
     <w:uiPriority w:val="99"/>
     <w:unhideWhenUsed/>
     <w:rsid w:val="00E77173"/>
@@ -39933,10 +40992,10 @@
       <w:szCs w:val="18"/>
     </w:rPr>
   </w:style>
-  <w:style w:type="character" w:customStyle="1" w:styleId="HeaderChar">
-    <w:name w:val="Header Char"/>
-    <w:basedOn w:val="DefaultParagraphFont"/>
-    <w:link w:val="Header"/>
+  <w:style w:type="character" w:customStyle="1" w:styleId="EncabezadoCar">
+    <w:name w:val="Encabezado Car"/>
+    <w:basedOn w:val="Fuentedeprrafopredeter"/>
+    <w:link w:val="Encabezado"/>
     <w:uiPriority w:val="99"/>
     <w:rsid w:val="00E77173"/>
     <w:rPr>
@@ -39944,10 +41003,10 @@
       <w:szCs w:val="18"/>
     </w:rPr>
   </w:style>
-  <w:style w:type="paragraph" w:styleId="Footer">
+  <w:style w:type="paragraph" w:styleId="Piedepgina">
     <w:name w:val="footer"/>
     <w:basedOn w:val="Normal"/>
-    <w:link w:val="FooterChar"/>
+    <w:link w:val="PiedepginaCar"/>
     <w:uiPriority w:val="99"/>
     <w:unhideWhenUsed/>
     <w:rsid w:val="00E77173"/>
@@ -39963,10 +41022,10 @@
       <w:szCs w:val="18"/>
     </w:rPr>
   </w:style>
-  <w:style w:type="character" w:customStyle="1" w:styleId="FooterChar">
-    <w:name w:val="Footer Char"/>
-    <w:basedOn w:val="DefaultParagraphFont"/>
-    <w:link w:val="Footer"/>
+  <w:style w:type="character" w:customStyle="1" w:styleId="PiedepginaCar">
+    <w:name w:val="Pie de página Car"/>
+    <w:basedOn w:val="Fuentedeprrafopredeter"/>
+    <w:link w:val="Piedepgina"/>
     <w:uiPriority w:val="99"/>
     <w:rsid w:val="00E77173"/>
     <w:rPr>
@@ -39974,9 +41033,9 @@
       <w:szCs w:val="18"/>
     </w:rPr>
   </w:style>
-  <w:style w:type="table" w:styleId="TableGrid">
+  <w:style w:type="table" w:styleId="Tablaconcuadrcula">
     <w:name w:val="Table Grid"/>
-    <w:basedOn w:val="TableNormal"/>
+    <w:basedOn w:val="Tablanormal"/>
     <w:uiPriority w:val="39"/>
     <w:rsid w:val="00215B66"/>
     <w:tblPr>
@@ -39990,9 +41049,9 @@
       </w:tblBorders>
     </w:tblPr>
   </w:style>
-  <w:style w:type="table" w:styleId="GridTable4-Accent3">
+  <w:style w:type="table" w:styleId="Tablaconcuadrcula4-nfasis3">
     <w:name w:val="Grid Table 4 Accent 3"/>
-    <w:basedOn w:val="TableNormal"/>
+    <w:basedOn w:val="Tablanormal"/>
     <w:uiPriority w:val="49"/>
     <w:rsid w:val="00215B66"/>
     <w:tblPr>
@@ -40063,9 +41122,9 @@
       </w:tcPr>
     </w:tblStylePr>
   </w:style>
-  <w:style w:type="table" w:styleId="ListTable3-Accent3">
+  <w:style w:type="table" w:styleId="Tabladelista3-nfasis3">
     <w:name w:val="List Table 3 Accent 3"/>
-    <w:basedOn w:val="TableNormal"/>
+    <w:basedOn w:val="Tablanormal"/>
     <w:uiPriority w:val="48"/>
     <w:rsid w:val="00215B66"/>
     <w:tblPr>

</xml_diff>

<commit_message>
descripcion de laa librerias
</commit_message>
<xml_diff>
--- a/Documentos/PGC.docx
+++ b/Documentos/PGC.docx
@@ -2400,6 +2400,90 @@
             <w:r>
               <w:t>Franco Samuel Mecca Paredes</w:t>
             </w:r>
+          </w:p>
+        </w:tc>
+      </w:tr>
+      <w:tr>
+        <w:tc>
+          <w:tcPr>
+            <w:tcW w:w="2304" w:type="dxa"/>
+            <w:tcMar>
+              <w:top w:w="100" w:type="dxa"/>
+              <w:left w:w="108" w:type="dxa"/>
+              <w:bottom w:w="100" w:type="dxa"/>
+              <w:right w:w="108" w:type="dxa"/>
+            </w:tcMar>
+          </w:tcPr>
+          <w:p>
+            <w:pPr>
+              <w:spacing w:after="120"/>
+              <w:jc w:val="both"/>
+            </w:pPr>
+            <w:r>
+              <w:t>26/10/2018</w:t>
+            </w:r>
+          </w:p>
+        </w:tc>
+        <w:tc>
+          <w:tcPr>
+            <w:tcW w:w="1152" w:type="dxa"/>
+            <w:tcMar>
+              <w:top w:w="100" w:type="dxa"/>
+              <w:left w:w="108" w:type="dxa"/>
+              <w:bottom w:w="100" w:type="dxa"/>
+              <w:right w:w="108" w:type="dxa"/>
+            </w:tcMar>
+          </w:tcPr>
+          <w:p>
+            <w:pPr>
+              <w:spacing w:after="120"/>
+              <w:jc w:val="both"/>
+            </w:pPr>
+            <w:r>
+              <w:t>3.13</w:t>
+            </w:r>
+          </w:p>
+        </w:tc>
+        <w:tc>
+          <w:tcPr>
+            <w:tcW w:w="3041" w:type="dxa"/>
+            <w:tcMar>
+              <w:top w:w="100" w:type="dxa"/>
+              <w:left w:w="108" w:type="dxa"/>
+              <w:bottom w:w="100" w:type="dxa"/>
+              <w:right w:w="108" w:type="dxa"/>
+            </w:tcMar>
+          </w:tcPr>
+          <w:p>
+            <w:pPr>
+              <w:spacing w:after="120"/>
+              <w:jc w:val="both"/>
+            </w:pPr>
+            <w:r>
+              <w:t xml:space="preserve">Descripción de las librerías </w:t>
+            </w:r>
+          </w:p>
+        </w:tc>
+        <w:tc>
+          <w:tcPr>
+            <w:tcW w:w="3007" w:type="dxa"/>
+            <w:tcMar>
+              <w:top w:w="100" w:type="dxa"/>
+              <w:left w:w="108" w:type="dxa"/>
+              <w:bottom w:w="100" w:type="dxa"/>
+              <w:right w:w="108" w:type="dxa"/>
+            </w:tcMar>
+          </w:tcPr>
+          <w:p>
+            <w:pPr>
+              <w:spacing w:after="120"/>
+              <w:jc w:val="both"/>
+            </w:pPr>
+            <w:r>
+              <w:t>Kevin Monteza Corrales</w:t>
+            </w:r>
+            <w:bookmarkStart w:id="1" w:name="_GoBack"/>
+            <w:bookmarkEnd w:id="1"/>
           </w:p>
         </w:tc>
       </w:tr>
@@ -3446,8 +3530,8 @@
           <w:szCs w:val="22"/>
         </w:rPr>
       </w:pPr>
-      <w:bookmarkStart w:id="1" w:name="_30j0zll" w:colFirst="0" w:colLast="0"/>
-      <w:bookmarkEnd w:id="1"/>
+      <w:bookmarkStart w:id="2" w:name="_30j0zll" w:colFirst="0" w:colLast="0"/>
+      <w:bookmarkEnd w:id="2"/>
       <w:r>
         <w:rPr>
           <w:rFonts w:ascii="Arial" w:eastAsia="Arial" w:hAnsi="Arial" w:cs="Arial"/>
@@ -3568,19 +3652,7 @@
           <w:szCs w:val="28"/>
         </w:rPr>
         <w:lastRenderedPageBreak/>
-        <w:t>2. Roles, responsabilidad</w:t>
-      </w:r>
-      <w:bookmarkStart w:id="2" w:name="_GoBack"/>
-      <w:bookmarkEnd w:id="2"/>
-      <w:r>
-        <w:rPr>
-          <w:rFonts w:ascii="Arial" w:eastAsia="Arial" w:hAnsi="Arial" w:cs="Arial"/>
-          <w:b/>
-          <w:color w:val="000000"/>
-          <w:sz w:val="24"/>
-          <w:szCs w:val="28"/>
-        </w:rPr>
-        <w:t>es y cantidad</w:t>
+        <w:t>2. Roles, responsabilidades y cantidad</w:t>
       </w:r>
     </w:p>
     <w:p>
@@ -7297,20 +7369,8 @@
                 <w:szCs w:val="22"/>
                 <w:lang w:eastAsia="en-US"/>
               </w:rPr>
-              <w:t xml:space="preserve">Crear repositorio en </w:t>
-            </w:r>
-            <w:proofErr w:type="spellStart"/>
-            <w:r>
-              <w:rPr>
-                <w:rFonts w:ascii="Arial" w:eastAsia="Times New Roman" w:hAnsi="Arial" w:cs="Arial"/>
-                <w:color w:val="000000"/>
-                <w:sz w:val="22"/>
-                <w:szCs w:val="22"/>
-                <w:lang w:eastAsia="en-US"/>
-              </w:rPr>
-              <w:t>Github</w:t>
-            </w:r>
-            <w:proofErr w:type="spellEnd"/>
+              <w:t>Crear repositorio en Github</w:t>
+            </w:r>
           </w:p>
         </w:tc>
         <w:tc>
@@ -21787,7 +21847,6 @@
               </w:rPr>
               <w:t>.</w:t>
             </w:r>
-            <w:proofErr w:type="spellStart"/>
             <w:r>
               <w:rPr>
                 <w:rFonts w:ascii="Arial" w:hAnsi="Arial" w:cs="Arial"/>
@@ -21797,7 +21856,6 @@
               </w:rPr>
               <w:t>pdf</w:t>
             </w:r>
-            <w:proofErr w:type="spellEnd"/>
           </w:p>
         </w:tc>
         <w:tc>
@@ -21913,19 +21971,8 @@
                 <w:sz w:val="22"/>
                 <w:szCs w:val="22"/>
               </w:rPr>
-              <w:t>.</w:t>
-            </w:r>
-            <w:proofErr w:type="spellStart"/>
-            <w:r>
-              <w:rPr>
-                <w:rFonts w:ascii="Arial" w:hAnsi="Arial" w:cs="Arial"/>
-                <w:color w:val="000000"/>
-                <w:sz w:val="22"/>
-                <w:szCs w:val="22"/>
-              </w:rPr>
-              <w:t>sql</w:t>
-            </w:r>
-            <w:proofErr w:type="spellEnd"/>
+              <w:t>.sql</w:t>
+            </w:r>
           </w:p>
         </w:tc>
         <w:tc>
@@ -23231,7 +23278,6 @@
               </w:rPr>
               <w:t>.</w:t>
             </w:r>
-            <w:proofErr w:type="spellStart"/>
             <w:r>
               <w:rPr>
                 <w:rFonts w:ascii="Arial" w:hAnsi="Arial" w:cs="Arial"/>
@@ -23241,7 +23287,6 @@
               </w:rPr>
               <w:t>js</w:t>
             </w:r>
-            <w:proofErr w:type="spellEnd"/>
           </w:p>
         </w:tc>
         <w:tc>
@@ -23357,19 +23402,8 @@
                 <w:sz w:val="22"/>
                 <w:szCs w:val="22"/>
               </w:rPr>
-              <w:t>.</w:t>
-            </w:r>
-            <w:proofErr w:type="spellStart"/>
-            <w:r>
-              <w:rPr>
-                <w:rFonts w:ascii="Arial" w:hAnsi="Arial" w:cs="Arial"/>
-                <w:color w:val="000000"/>
-                <w:sz w:val="22"/>
-                <w:szCs w:val="22"/>
-              </w:rPr>
-              <w:t>css</w:t>
-            </w:r>
-            <w:proofErr w:type="spellEnd"/>
+              <w:t>.css</w:t>
+            </w:r>
           </w:p>
         </w:tc>
         <w:tc>
@@ -23490,7 +23524,6 @@
               </w:rPr>
               <w:t>.</w:t>
             </w:r>
-            <w:proofErr w:type="spellStart"/>
             <w:r>
               <w:rPr>
                 <w:rFonts w:ascii="Arial" w:hAnsi="Arial" w:cs="Arial"/>
@@ -23500,7 +23533,6 @@
               </w:rPr>
               <w:t>msi</w:t>
             </w:r>
-            <w:proofErr w:type="spellEnd"/>
           </w:p>
         </w:tc>
         <w:tc>
@@ -25513,19 +25545,8 @@
                 <w:sz w:val="22"/>
                 <w:szCs w:val="22"/>
               </w:rPr>
-              <w:t>.</w:t>
-            </w:r>
-            <w:proofErr w:type="spellStart"/>
-            <w:r>
-              <w:rPr>
-                <w:rFonts w:ascii="Arial" w:hAnsi="Arial" w:cs="Arial"/>
-                <w:color w:val="000000"/>
-                <w:sz w:val="22"/>
-                <w:szCs w:val="22"/>
-              </w:rPr>
-              <w:t>sql</w:t>
-            </w:r>
-            <w:proofErr w:type="spellEnd"/>
+              <w:t>.sql</w:t>
+            </w:r>
           </w:p>
         </w:tc>
         <w:tc>
@@ -25998,19 +26019,8 @@
                 <w:sz w:val="22"/>
                 <w:szCs w:val="22"/>
               </w:rPr>
-              <w:t>.</w:t>
-            </w:r>
-            <w:proofErr w:type="spellStart"/>
-            <w:r>
-              <w:rPr>
-                <w:rFonts w:ascii="Arial" w:hAnsi="Arial" w:cs="Arial"/>
-                <w:color w:val="000000"/>
-                <w:sz w:val="22"/>
-                <w:szCs w:val="22"/>
-              </w:rPr>
-              <w:t>js</w:t>
-            </w:r>
-            <w:proofErr w:type="spellEnd"/>
+              <w:t>.js</w:t>
+            </w:r>
           </w:p>
         </w:tc>
         <w:tc>
@@ -26129,19 +26139,8 @@
                 <w:sz w:val="22"/>
                 <w:szCs w:val="22"/>
               </w:rPr>
-              <w:t>.</w:t>
-            </w:r>
-            <w:proofErr w:type="spellStart"/>
-            <w:r>
-              <w:rPr>
-                <w:rFonts w:ascii="Arial" w:hAnsi="Arial" w:cs="Arial"/>
-                <w:color w:val="000000"/>
-                <w:sz w:val="22"/>
-                <w:szCs w:val="22"/>
-              </w:rPr>
-              <w:t>css</w:t>
-            </w:r>
-            <w:proofErr w:type="spellEnd"/>
+              <w:t>.css</w:t>
+            </w:r>
           </w:p>
         </w:tc>
         <w:tc>
@@ -27737,19 +27736,8 @@
                 <w:sz w:val="22"/>
                 <w:szCs w:val="22"/>
               </w:rPr>
-              <w:t>.</w:t>
-            </w:r>
-            <w:proofErr w:type="spellStart"/>
-            <w:r>
-              <w:rPr>
-                <w:rFonts w:ascii="Arial" w:hAnsi="Arial" w:cs="Arial"/>
-                <w:color w:val="000000"/>
-                <w:sz w:val="22"/>
-                <w:szCs w:val="22"/>
-              </w:rPr>
-              <w:t>pdf</w:t>
-            </w:r>
-            <w:proofErr w:type="spellEnd"/>
+              <w:t>.pdf</w:t>
+            </w:r>
           </w:p>
         </w:tc>
         <w:tc>
@@ -29287,19 +29275,8 @@
                 <w:sz w:val="22"/>
                 <w:szCs w:val="22"/>
               </w:rPr>
-              <w:t>.</w:t>
-            </w:r>
-            <w:proofErr w:type="spellStart"/>
-            <w:r>
-              <w:rPr>
-                <w:rFonts w:ascii="Arial" w:hAnsi="Arial" w:cs="Arial"/>
-                <w:color w:val="000000"/>
-                <w:sz w:val="22"/>
-                <w:szCs w:val="22"/>
-              </w:rPr>
-              <w:t>sql</w:t>
-            </w:r>
-            <w:proofErr w:type="spellEnd"/>
+              <w:t>.sql</w:t>
+            </w:r>
           </w:p>
         </w:tc>
         <w:tc>
@@ -29772,19 +29749,8 @@
                 <w:sz w:val="22"/>
                 <w:szCs w:val="22"/>
               </w:rPr>
-              <w:t>.</w:t>
-            </w:r>
-            <w:proofErr w:type="spellStart"/>
-            <w:r>
-              <w:rPr>
-                <w:rFonts w:ascii="Arial" w:hAnsi="Arial" w:cs="Arial"/>
-                <w:color w:val="000000"/>
-                <w:sz w:val="22"/>
-                <w:szCs w:val="22"/>
-              </w:rPr>
-              <w:t>js</w:t>
-            </w:r>
-            <w:proofErr w:type="spellEnd"/>
+              <w:t>.js</w:t>
+            </w:r>
           </w:p>
         </w:tc>
         <w:tc>
@@ -29903,19 +29869,8 @@
                 <w:sz w:val="22"/>
                 <w:szCs w:val="22"/>
               </w:rPr>
-              <w:t>.</w:t>
-            </w:r>
-            <w:proofErr w:type="spellStart"/>
-            <w:r>
-              <w:rPr>
-                <w:rFonts w:ascii="Arial" w:hAnsi="Arial" w:cs="Arial"/>
-                <w:color w:val="000000"/>
-                <w:sz w:val="22"/>
-                <w:szCs w:val="22"/>
-              </w:rPr>
-              <w:t>css</w:t>
-            </w:r>
-            <w:proofErr w:type="spellEnd"/>
+              <w:t>.css</w:t>
+            </w:r>
           </w:p>
         </w:tc>
         <w:tc>
@@ -30506,19 +30461,8 @@
                 <w:sz w:val="22"/>
                 <w:szCs w:val="22"/>
               </w:rPr>
-              <w:t>.</w:t>
-            </w:r>
-            <w:proofErr w:type="spellStart"/>
-            <w:r>
-              <w:rPr>
-                <w:rFonts w:ascii="Arial" w:hAnsi="Arial" w:cs="Arial"/>
-                <w:color w:val="000000"/>
-                <w:sz w:val="22"/>
-                <w:szCs w:val="22"/>
-              </w:rPr>
-              <w:t>pdf</w:t>
-            </w:r>
-            <w:proofErr w:type="spellEnd"/>
+              <w:t>.pdf</w:t>
+            </w:r>
           </w:p>
         </w:tc>
         <w:tc>
@@ -32059,19 +32003,8 @@
                 <w:sz w:val="22"/>
                 <w:szCs w:val="22"/>
               </w:rPr>
-              <w:t>.</w:t>
-            </w:r>
-            <w:proofErr w:type="spellStart"/>
-            <w:r>
-              <w:rPr>
-                <w:rFonts w:ascii="Arial" w:hAnsi="Arial" w:cs="Arial"/>
-                <w:color w:val="000000"/>
-                <w:sz w:val="22"/>
-                <w:szCs w:val="22"/>
-              </w:rPr>
-              <w:t>sql</w:t>
-            </w:r>
-            <w:proofErr w:type="spellEnd"/>
+              <w:t>.sql</w:t>
+            </w:r>
           </w:p>
         </w:tc>
         <w:tc>
@@ -32543,19 +32476,8 @@
                 <w:sz w:val="22"/>
                 <w:szCs w:val="22"/>
               </w:rPr>
-              <w:t>.</w:t>
-            </w:r>
-            <w:proofErr w:type="spellStart"/>
-            <w:r>
-              <w:rPr>
-                <w:rFonts w:ascii="Arial" w:hAnsi="Arial" w:cs="Arial"/>
-                <w:color w:val="000000"/>
-                <w:sz w:val="22"/>
-                <w:szCs w:val="22"/>
-              </w:rPr>
-              <w:t>js</w:t>
-            </w:r>
-            <w:proofErr w:type="spellEnd"/>
+              <w:t>.js</w:t>
+            </w:r>
           </w:p>
         </w:tc>
         <w:tc>
@@ -32671,19 +32593,8 @@
                 <w:sz w:val="22"/>
                 <w:szCs w:val="22"/>
               </w:rPr>
-              <w:t>.</w:t>
-            </w:r>
-            <w:proofErr w:type="spellStart"/>
-            <w:r>
-              <w:rPr>
-                <w:rFonts w:ascii="Arial" w:hAnsi="Arial" w:cs="Arial"/>
-                <w:color w:val="000000"/>
-                <w:sz w:val="22"/>
-                <w:szCs w:val="22"/>
-              </w:rPr>
-              <w:t>css</w:t>
-            </w:r>
-            <w:proofErr w:type="spellEnd"/>
+              <w:t>.css</w:t>
+            </w:r>
           </w:p>
         </w:tc>
         <w:tc>
@@ -33932,47 +33843,7 @@
           <w:szCs w:val="28"/>
         </w:rPr>
         <w:lastRenderedPageBreak/>
-        <w:t>1</w:t>
-      </w:r>
-      <w:r>
-        <w:rPr>
-          <w:rFonts w:ascii="Arial" w:eastAsia="Arial" w:hAnsi="Arial" w:cs="Arial"/>
-          <w:b/>
-          <w:color w:val="000000"/>
-          <w:sz w:val="24"/>
-          <w:szCs w:val="28"/>
-        </w:rPr>
-        <w:t>1</w:t>
-      </w:r>
-      <w:r>
-        <w:rPr>
-          <w:rFonts w:ascii="Arial" w:eastAsia="Arial" w:hAnsi="Arial" w:cs="Arial"/>
-          <w:b/>
-          <w:color w:val="000000"/>
-          <w:sz w:val="24"/>
-          <w:szCs w:val="28"/>
-        </w:rPr>
-        <w:t>.</w:t>
-      </w:r>
-      <w:r>
-        <w:rPr>
-          <w:rFonts w:ascii="Arial" w:eastAsia="Arial" w:hAnsi="Arial" w:cs="Arial"/>
-          <w:b/>
-          <w:color w:val="000000"/>
-          <w:sz w:val="24"/>
-          <w:szCs w:val="28"/>
-        </w:rPr>
-        <w:t xml:space="preserve"> Control</w:t>
-      </w:r>
-      <w:r>
-        <w:rPr>
-          <w:rFonts w:ascii="Arial" w:eastAsia="Arial" w:hAnsi="Arial" w:cs="Arial"/>
-          <w:b/>
-          <w:color w:val="000000"/>
-          <w:sz w:val="24"/>
-          <w:szCs w:val="28"/>
-        </w:rPr>
-        <w:t xml:space="preserve"> de librerías</w:t>
+        <w:t>11. Control de librerías</w:t>
       </w:r>
     </w:p>
     <w:p>
@@ -33987,6 +33858,25 @@
           <w:szCs w:val="22"/>
         </w:rPr>
       </w:pPr>
+      <w:r>
+        <w:rPr>
+          <w:rFonts w:ascii="Arial" w:hAnsi="Arial" w:cs="Arial"/>
+          <w:color w:val="000000"/>
+          <w:sz w:val="22"/>
+          <w:szCs w:val="22"/>
+        </w:rPr>
+        <w:t>11.1</w:t>
+      </w:r>
+      <w:r>
+        <w:rPr>
+          <w:rFonts w:ascii="Arial" w:hAnsi="Arial" w:cs="Arial"/>
+          <w:color w:val="000000"/>
+          <w:sz w:val="22"/>
+          <w:szCs w:val="22"/>
+        </w:rPr>
+        <w:tab/>
+        <w:t xml:space="preserve"> </w:t>
+      </w:r>
       <w:r>
         <w:rPr>
           <w:rFonts w:ascii="Arial" w:hAnsi="Arial" w:cs="Arial"/>
@@ -34353,6 +34243,1616 @@
         </w:tc>
       </w:tr>
     </w:tbl>
+    <w:p>
+      <w:pPr>
+        <w:rPr>
+          <w:rFonts w:ascii="Arial" w:hAnsi="Arial" w:cs="Arial"/>
+          <w:color w:val="000000"/>
+          <w:sz w:val="22"/>
+          <w:szCs w:val="22"/>
+        </w:rPr>
+      </w:pPr>
+    </w:p>
+    <w:p>
+      <w:pPr>
+        <w:spacing w:line="360" w:lineRule="auto"/>
+        <w:jc w:val="both"/>
+        <w:rPr>
+          <w:rFonts w:ascii="Arial" w:hAnsi="Arial" w:cs="Arial"/>
+          <w:color w:val="000000"/>
+          <w:sz w:val="22"/>
+          <w:szCs w:val="22"/>
+        </w:rPr>
+      </w:pPr>
+      <w:r>
+        <w:rPr>
+          <w:rFonts w:ascii="Arial" w:hAnsi="Arial" w:cs="Arial"/>
+          <w:color w:val="000000"/>
+          <w:sz w:val="22"/>
+          <w:szCs w:val="22"/>
+        </w:rPr>
+        <w:t>11.2</w:t>
+      </w:r>
+      <w:r>
+        <w:rPr>
+          <w:rFonts w:ascii="Arial" w:hAnsi="Arial" w:cs="Arial"/>
+          <w:color w:val="000000"/>
+          <w:sz w:val="22"/>
+          <w:szCs w:val="22"/>
+        </w:rPr>
+        <w:tab/>
+        <w:t xml:space="preserve">Librería desarrollo: Contiene los elementos que se están desarrollando de un proyecto, esta carpeta tiene actualizaciones continuas. </w:t>
+      </w:r>
+    </w:p>
+    <w:p>
+      <w:pPr>
+        <w:pStyle w:val="Prrafodelista"/>
+        <w:numPr>
+          <w:ilvl w:val="0"/>
+          <w:numId w:val="16"/>
+        </w:numPr>
+        <w:spacing w:line="360" w:lineRule="auto"/>
+        <w:jc w:val="both"/>
+        <w:rPr>
+          <w:rFonts w:ascii="Arial" w:hAnsi="Arial" w:cs="Arial"/>
+          <w:color w:val="000000"/>
+          <w:sz w:val="22"/>
+          <w:szCs w:val="22"/>
+        </w:rPr>
+      </w:pPr>
+      <w:r>
+        <w:rPr>
+          <w:rFonts w:ascii="Arial" w:hAnsi="Arial" w:cs="Arial"/>
+          <w:color w:val="000000"/>
+          <w:sz w:val="22"/>
+          <w:szCs w:val="22"/>
+        </w:rPr>
+        <w:t>Responsable: Arquitecto de software y desarrolladores.</w:t>
+      </w:r>
+    </w:p>
+    <w:p>
+      <w:pPr>
+        <w:pStyle w:val="Prrafodelista"/>
+        <w:numPr>
+          <w:ilvl w:val="0"/>
+          <w:numId w:val="16"/>
+        </w:numPr>
+        <w:spacing w:line="360" w:lineRule="auto"/>
+        <w:jc w:val="both"/>
+        <w:rPr>
+          <w:rFonts w:ascii="Arial" w:hAnsi="Arial" w:cs="Arial"/>
+          <w:color w:val="000000"/>
+          <w:sz w:val="22"/>
+          <w:szCs w:val="22"/>
+        </w:rPr>
+      </w:pPr>
+      <w:r>
+        <w:rPr>
+          <w:rFonts w:ascii="Arial" w:hAnsi="Arial" w:cs="Arial"/>
+          <w:color w:val="000000"/>
+          <w:sz w:val="22"/>
+          <w:szCs w:val="22"/>
+        </w:rPr>
+        <w:t>Actividades: Se mantienen actualizadas los elementos de cada proyecto, y se van añadiendo mas versiones a medida que se va desarrollando.</w:t>
+      </w:r>
+    </w:p>
+    <w:p>
+      <w:pPr>
+        <w:pStyle w:val="Prrafodelista"/>
+        <w:numPr>
+          <w:ilvl w:val="0"/>
+          <w:numId w:val="16"/>
+        </w:numPr>
+        <w:spacing w:line="360" w:lineRule="auto"/>
+        <w:jc w:val="both"/>
+        <w:rPr>
+          <w:rFonts w:ascii="Arial" w:hAnsi="Arial" w:cs="Arial"/>
+          <w:color w:val="000000"/>
+          <w:sz w:val="22"/>
+          <w:szCs w:val="22"/>
+        </w:rPr>
+      </w:pPr>
+      <w:r>
+        <w:rPr>
+          <w:rFonts w:ascii="Arial" w:hAnsi="Arial" w:cs="Arial"/>
+          <w:color w:val="000000"/>
+          <w:sz w:val="22"/>
+          <w:szCs w:val="22"/>
+        </w:rPr>
+        <w:t>Contenido: del proyecto SAC tenemos los siguiente:</w:t>
+      </w:r>
+    </w:p>
+    <w:p>
+      <w:pPr>
+        <w:pStyle w:val="Prrafodelista"/>
+        <w:numPr>
+          <w:ilvl w:val="1"/>
+          <w:numId w:val="16"/>
+        </w:numPr>
+        <w:spacing w:line="360" w:lineRule="auto"/>
+        <w:jc w:val="both"/>
+        <w:rPr>
+          <w:rFonts w:ascii="Arial" w:hAnsi="Arial" w:cs="Arial"/>
+          <w:color w:val="000000"/>
+          <w:sz w:val="22"/>
+          <w:szCs w:val="22"/>
+        </w:rPr>
+      </w:pPr>
+      <w:r>
+        <w:rPr>
+          <w:rFonts w:ascii="Arial" w:hAnsi="Arial" w:cs="Arial"/>
+          <w:color w:val="000000"/>
+          <w:sz w:val="22"/>
+          <w:szCs w:val="22"/>
+        </w:rPr>
+        <w:t>SAC_DN: Documento de negocio del proyecto SAC.</w:t>
+      </w:r>
+    </w:p>
+    <w:p>
+      <w:pPr>
+        <w:pStyle w:val="Prrafodelista"/>
+        <w:numPr>
+          <w:ilvl w:val="1"/>
+          <w:numId w:val="16"/>
+        </w:numPr>
+        <w:spacing w:line="360" w:lineRule="auto"/>
+        <w:jc w:val="both"/>
+        <w:rPr>
+          <w:rFonts w:ascii="Arial" w:hAnsi="Arial" w:cs="Arial"/>
+          <w:color w:val="000000"/>
+          <w:sz w:val="22"/>
+          <w:szCs w:val="22"/>
+        </w:rPr>
+      </w:pPr>
+      <w:r>
+        <w:rPr>
+          <w:rFonts w:ascii="Arial" w:hAnsi="Arial" w:cs="Arial"/>
+          <w:color w:val="000000"/>
+          <w:sz w:val="22"/>
+          <w:szCs w:val="22"/>
+        </w:rPr>
+        <w:t>SAC_PP: Plan de desarrollo de software del proyecto SAC</w:t>
+      </w:r>
+    </w:p>
+    <w:p>
+      <w:pPr>
+        <w:pStyle w:val="Prrafodelista"/>
+        <w:numPr>
+          <w:ilvl w:val="0"/>
+          <w:numId w:val="16"/>
+        </w:numPr>
+        <w:spacing w:line="360" w:lineRule="auto"/>
+        <w:jc w:val="both"/>
+        <w:rPr>
+          <w:rFonts w:ascii="Arial" w:hAnsi="Arial" w:cs="Arial"/>
+          <w:color w:val="000000"/>
+          <w:sz w:val="22"/>
+          <w:szCs w:val="22"/>
+        </w:rPr>
+      </w:pPr>
+      <w:r>
+        <w:rPr>
+          <w:rFonts w:ascii="Arial" w:hAnsi="Arial" w:cs="Arial"/>
+          <w:color w:val="000000"/>
+          <w:sz w:val="22"/>
+          <w:szCs w:val="22"/>
+        </w:rPr>
+        <w:t>Permisos: La siguiente tabla nos explica los diferentes tipos de acceso que tienen los miembros de la consultora:</w:t>
+      </w:r>
+    </w:p>
+    <w:tbl>
+      <w:tblPr>
+        <w:tblStyle w:val="Tablaconcuadrcula1clara-nfasis5"/>
+        <w:tblW w:w="0" w:type="auto"/>
+        <w:tblLook w:val="04A0" w:firstRow="1" w:lastRow="0" w:firstColumn="1" w:lastColumn="0" w:noHBand="0" w:noVBand="1"/>
+      </w:tblPr>
+      <w:tblGrid>
+        <w:gridCol w:w="4777"/>
+        <w:gridCol w:w="4799"/>
+      </w:tblGrid>
+      <w:tr>
+        <w:trPr>
+          <w:cnfStyle w:val="100000000000" w:firstRow="1" w:lastRow="0" w:firstColumn="0" w:lastColumn="0" w:oddVBand="0" w:evenVBand="0" w:oddHBand="0" w:evenHBand="0" w:firstRowFirstColumn="0" w:firstRowLastColumn="0" w:lastRowFirstColumn="0" w:lastRowLastColumn="0"/>
+        </w:trPr>
+        <w:tc>
+          <w:tcPr>
+            <w:cnfStyle w:val="001000000000" w:firstRow="0" w:lastRow="0" w:firstColumn="1" w:lastColumn="0" w:oddVBand="0" w:evenVBand="0" w:oddHBand="0" w:evenHBand="0" w:firstRowFirstColumn="0" w:firstRowLastColumn="0" w:lastRowFirstColumn="0" w:lastRowLastColumn="0"/>
+            <w:tcW w:w="5026" w:type="dxa"/>
+          </w:tcPr>
+          <w:p>
+            <w:pPr>
+              <w:pStyle w:val="Prrafodelista"/>
+              <w:ind w:left="0"/>
+              <w:jc w:val="center"/>
+              <w:rPr>
+                <w:rFonts w:ascii="Arial" w:hAnsi="Arial" w:cs="Arial"/>
+                <w:color w:val="000000"/>
+                <w:sz w:val="22"/>
+                <w:szCs w:val="22"/>
+              </w:rPr>
+            </w:pPr>
+            <w:r>
+              <w:rPr>
+                <w:rFonts w:ascii="Arial" w:hAnsi="Arial" w:cs="Arial"/>
+                <w:color w:val="000000"/>
+                <w:sz w:val="22"/>
+                <w:szCs w:val="22"/>
+              </w:rPr>
+              <w:t>Rol</w:t>
+            </w:r>
+          </w:p>
+        </w:tc>
+        <w:tc>
+          <w:tcPr>
+            <w:tcW w:w="5027" w:type="dxa"/>
+          </w:tcPr>
+          <w:p>
+            <w:pPr>
+              <w:pStyle w:val="Prrafodelista"/>
+              <w:ind w:left="0"/>
+              <w:jc w:val="center"/>
+              <w:cnfStyle w:val="100000000000" w:firstRow="1" w:lastRow="0" w:firstColumn="0" w:lastColumn="0" w:oddVBand="0" w:evenVBand="0" w:oddHBand="0" w:evenHBand="0" w:firstRowFirstColumn="0" w:firstRowLastColumn="0" w:lastRowFirstColumn="0" w:lastRowLastColumn="0"/>
+              <w:rPr>
+                <w:rFonts w:ascii="Arial" w:hAnsi="Arial" w:cs="Arial"/>
+                <w:color w:val="000000"/>
+                <w:sz w:val="22"/>
+                <w:szCs w:val="22"/>
+              </w:rPr>
+            </w:pPr>
+            <w:r>
+              <w:rPr>
+                <w:rFonts w:ascii="Arial" w:hAnsi="Arial" w:cs="Arial"/>
+                <w:color w:val="000000"/>
+                <w:sz w:val="22"/>
+                <w:szCs w:val="22"/>
+              </w:rPr>
+              <w:t>Permisos</w:t>
+            </w:r>
+          </w:p>
+        </w:tc>
+      </w:tr>
+      <w:tr>
+        <w:tc>
+          <w:tcPr>
+            <w:cnfStyle w:val="001000000000" w:firstRow="0" w:lastRow="0" w:firstColumn="1" w:lastColumn="0" w:oddVBand="0" w:evenVBand="0" w:oddHBand="0" w:evenHBand="0" w:firstRowFirstColumn="0" w:firstRowLastColumn="0" w:lastRowFirstColumn="0" w:lastRowLastColumn="0"/>
+            <w:tcW w:w="5026" w:type="dxa"/>
+          </w:tcPr>
+          <w:p>
+            <w:pPr>
+              <w:pStyle w:val="Prrafodelista"/>
+              <w:ind w:left="0"/>
+              <w:rPr>
+                <w:rFonts w:ascii="Arial" w:hAnsi="Arial" w:cs="Arial"/>
+                <w:color w:val="000000"/>
+                <w:sz w:val="22"/>
+                <w:szCs w:val="22"/>
+              </w:rPr>
+            </w:pPr>
+            <w:r>
+              <w:rPr>
+                <w:rFonts w:ascii="Arial" w:hAnsi="Arial" w:cs="Arial"/>
+                <w:color w:val="000000"/>
+                <w:sz w:val="22"/>
+                <w:szCs w:val="22"/>
+              </w:rPr>
+              <w:t>Arquitecto de Software</w:t>
+            </w:r>
+          </w:p>
+        </w:tc>
+        <w:tc>
+          <w:tcPr>
+            <w:tcW w:w="5027" w:type="dxa"/>
+          </w:tcPr>
+          <w:p>
+            <w:pPr>
+              <w:pStyle w:val="Prrafodelista"/>
+              <w:widowControl/>
+              <w:numPr>
+                <w:ilvl w:val="0"/>
+                <w:numId w:val="27"/>
+              </w:numPr>
+              <w:spacing w:after="200" w:line="276" w:lineRule="auto"/>
+              <w:cnfStyle w:val="000000000000" w:firstRow="0" w:lastRow="0" w:firstColumn="0" w:lastColumn="0" w:oddVBand="0" w:evenVBand="0" w:oddHBand="0" w:evenHBand="0" w:firstRowFirstColumn="0" w:firstRowLastColumn="0" w:lastRowFirstColumn="0" w:lastRowLastColumn="0"/>
+              <w:rPr>
+                <w:rFonts w:ascii="Arial" w:hAnsi="Arial" w:cs="Arial"/>
+                <w:color w:val="000000"/>
+                <w:sz w:val="22"/>
+                <w:szCs w:val="22"/>
+              </w:rPr>
+            </w:pPr>
+            <w:r>
+              <w:rPr>
+                <w:rFonts w:ascii="Arial" w:hAnsi="Arial" w:cs="Arial"/>
+                <w:color w:val="000000"/>
+                <w:sz w:val="22"/>
+                <w:szCs w:val="22"/>
+              </w:rPr>
+              <w:t>Lectura</w:t>
+            </w:r>
+          </w:p>
+          <w:p>
+            <w:pPr>
+              <w:pStyle w:val="Prrafodelista"/>
+              <w:widowControl/>
+              <w:numPr>
+                <w:ilvl w:val="0"/>
+                <w:numId w:val="27"/>
+              </w:numPr>
+              <w:spacing w:after="200" w:line="276" w:lineRule="auto"/>
+              <w:cnfStyle w:val="000000000000" w:firstRow="0" w:lastRow="0" w:firstColumn="0" w:lastColumn="0" w:oddVBand="0" w:evenVBand="0" w:oddHBand="0" w:evenHBand="0" w:firstRowFirstColumn="0" w:firstRowLastColumn="0" w:lastRowFirstColumn="0" w:lastRowLastColumn="0"/>
+              <w:rPr>
+                <w:rFonts w:ascii="Arial" w:hAnsi="Arial" w:cs="Arial"/>
+                <w:color w:val="000000"/>
+                <w:sz w:val="22"/>
+                <w:szCs w:val="22"/>
+              </w:rPr>
+            </w:pPr>
+            <w:r>
+              <w:rPr>
+                <w:rFonts w:ascii="Arial" w:hAnsi="Arial" w:cs="Arial"/>
+                <w:color w:val="000000"/>
+                <w:sz w:val="22"/>
+                <w:szCs w:val="22"/>
+              </w:rPr>
+              <w:t>Escritura</w:t>
+            </w:r>
+          </w:p>
+        </w:tc>
+      </w:tr>
+      <w:tr>
+        <w:tc>
+          <w:tcPr>
+            <w:cnfStyle w:val="001000000000" w:firstRow="0" w:lastRow="0" w:firstColumn="1" w:lastColumn="0" w:oddVBand="0" w:evenVBand="0" w:oddHBand="0" w:evenHBand="0" w:firstRowFirstColumn="0" w:firstRowLastColumn="0" w:lastRowFirstColumn="0" w:lastRowLastColumn="0"/>
+            <w:tcW w:w="5026" w:type="dxa"/>
+          </w:tcPr>
+          <w:p>
+            <w:pPr>
+              <w:pStyle w:val="Prrafodelista"/>
+              <w:ind w:left="0"/>
+              <w:rPr>
+                <w:rFonts w:ascii="Arial" w:hAnsi="Arial" w:cs="Arial"/>
+                <w:color w:val="000000"/>
+                <w:sz w:val="22"/>
+                <w:szCs w:val="22"/>
+              </w:rPr>
+            </w:pPr>
+            <w:r>
+              <w:rPr>
+                <w:rFonts w:ascii="Arial" w:hAnsi="Arial" w:cs="Arial"/>
+                <w:color w:val="000000"/>
+                <w:sz w:val="22"/>
+                <w:szCs w:val="22"/>
+              </w:rPr>
+              <w:t>Desarrolladores</w:t>
+            </w:r>
+            <w:r>
+              <w:rPr>
+                <w:rFonts w:ascii="Arial" w:hAnsi="Arial" w:cs="Arial"/>
+                <w:color w:val="000000"/>
+                <w:sz w:val="22"/>
+                <w:szCs w:val="22"/>
+              </w:rPr>
+              <w:t xml:space="preserve"> </w:t>
+            </w:r>
+          </w:p>
+        </w:tc>
+        <w:tc>
+          <w:tcPr>
+            <w:tcW w:w="5027" w:type="dxa"/>
+          </w:tcPr>
+          <w:p>
+            <w:pPr>
+              <w:pStyle w:val="Prrafodelista"/>
+              <w:widowControl/>
+              <w:numPr>
+                <w:ilvl w:val="0"/>
+                <w:numId w:val="27"/>
+              </w:numPr>
+              <w:spacing w:after="200" w:line="276" w:lineRule="auto"/>
+              <w:cnfStyle w:val="000000000000" w:firstRow="0" w:lastRow="0" w:firstColumn="0" w:lastColumn="0" w:oddVBand="0" w:evenVBand="0" w:oddHBand="0" w:evenHBand="0" w:firstRowFirstColumn="0" w:firstRowLastColumn="0" w:lastRowFirstColumn="0" w:lastRowLastColumn="0"/>
+              <w:rPr>
+                <w:rFonts w:ascii="Arial" w:hAnsi="Arial" w:cs="Arial"/>
+                <w:color w:val="000000"/>
+                <w:sz w:val="22"/>
+                <w:szCs w:val="22"/>
+              </w:rPr>
+            </w:pPr>
+            <w:r>
+              <w:rPr>
+                <w:rFonts w:ascii="Arial" w:hAnsi="Arial" w:cs="Arial"/>
+                <w:color w:val="000000"/>
+                <w:sz w:val="22"/>
+                <w:szCs w:val="22"/>
+              </w:rPr>
+              <w:t>Lectura</w:t>
+            </w:r>
+          </w:p>
+          <w:p>
+            <w:pPr>
+              <w:pStyle w:val="Prrafodelista"/>
+              <w:widowControl/>
+              <w:numPr>
+                <w:ilvl w:val="0"/>
+                <w:numId w:val="27"/>
+              </w:numPr>
+              <w:spacing w:after="200" w:line="276" w:lineRule="auto"/>
+              <w:cnfStyle w:val="000000000000" w:firstRow="0" w:lastRow="0" w:firstColumn="0" w:lastColumn="0" w:oddVBand="0" w:evenVBand="0" w:oddHBand="0" w:evenHBand="0" w:firstRowFirstColumn="0" w:firstRowLastColumn="0" w:lastRowFirstColumn="0" w:lastRowLastColumn="0"/>
+              <w:rPr>
+                <w:rFonts w:ascii="Arial" w:hAnsi="Arial" w:cs="Arial"/>
+                <w:color w:val="000000"/>
+                <w:sz w:val="22"/>
+                <w:szCs w:val="22"/>
+              </w:rPr>
+            </w:pPr>
+            <w:r>
+              <w:rPr>
+                <w:rFonts w:ascii="Arial" w:hAnsi="Arial" w:cs="Arial"/>
+                <w:color w:val="000000"/>
+                <w:sz w:val="22"/>
+                <w:szCs w:val="22"/>
+              </w:rPr>
+              <w:lastRenderedPageBreak/>
+              <w:t>Escritura</w:t>
+            </w:r>
+          </w:p>
+        </w:tc>
+      </w:tr>
+    </w:tbl>
+    <w:p>
+      <w:pPr>
+        <w:pStyle w:val="Prrafodelista"/>
+        <w:rPr>
+          <w:rFonts w:ascii="Arial" w:hAnsi="Arial" w:cs="Arial"/>
+          <w:color w:val="000000"/>
+          <w:sz w:val="22"/>
+          <w:szCs w:val="22"/>
+        </w:rPr>
+      </w:pPr>
+    </w:p>
+    <w:p>
+      <w:pPr>
+        <w:rPr>
+          <w:rFonts w:ascii="Arial" w:hAnsi="Arial" w:cs="Arial"/>
+          <w:color w:val="000000"/>
+          <w:sz w:val="22"/>
+          <w:szCs w:val="22"/>
+        </w:rPr>
+      </w:pPr>
+    </w:p>
+    <w:p>
+      <w:pPr>
+        <w:spacing w:line="360" w:lineRule="auto"/>
+        <w:jc w:val="both"/>
+        <w:rPr>
+          <w:rFonts w:ascii="Arial" w:hAnsi="Arial" w:cs="Arial"/>
+          <w:color w:val="000000"/>
+          <w:sz w:val="22"/>
+          <w:szCs w:val="22"/>
+        </w:rPr>
+      </w:pPr>
+      <w:r>
+        <w:rPr>
+          <w:rFonts w:ascii="Arial" w:hAnsi="Arial" w:cs="Arial"/>
+          <w:color w:val="000000"/>
+          <w:sz w:val="22"/>
+          <w:szCs w:val="22"/>
+        </w:rPr>
+        <w:t>11.</w:t>
+      </w:r>
+      <w:r>
+        <w:rPr>
+          <w:rFonts w:ascii="Arial" w:hAnsi="Arial" w:cs="Arial"/>
+          <w:color w:val="000000"/>
+          <w:sz w:val="22"/>
+          <w:szCs w:val="22"/>
+        </w:rPr>
+        <w:t>3</w:t>
+      </w:r>
+      <w:r>
+        <w:rPr>
+          <w:rFonts w:ascii="Arial" w:hAnsi="Arial" w:cs="Arial"/>
+          <w:color w:val="000000"/>
+          <w:sz w:val="22"/>
+          <w:szCs w:val="22"/>
+        </w:rPr>
+        <w:tab/>
+        <w:t xml:space="preserve">Librería Documentos: Esta librería contiene documentos que están relacionados con la gestión de la configuración. Estos documentos sirven como estándar para los proyectos que nuestra consultora está llevando. </w:t>
+      </w:r>
+    </w:p>
+    <w:p>
+      <w:pPr>
+        <w:pStyle w:val="Prrafodelista"/>
+        <w:numPr>
+          <w:ilvl w:val="0"/>
+          <w:numId w:val="16"/>
+        </w:numPr>
+        <w:spacing w:line="360" w:lineRule="auto"/>
+        <w:jc w:val="both"/>
+        <w:rPr>
+          <w:rFonts w:ascii="Arial" w:hAnsi="Arial" w:cs="Arial"/>
+          <w:color w:val="000000"/>
+          <w:sz w:val="22"/>
+          <w:szCs w:val="22"/>
+        </w:rPr>
+      </w:pPr>
+      <w:r>
+        <w:rPr>
+          <w:rFonts w:ascii="Arial" w:hAnsi="Arial" w:cs="Arial"/>
+          <w:color w:val="000000"/>
+          <w:sz w:val="22"/>
+          <w:szCs w:val="22"/>
+        </w:rPr>
+        <w:t xml:space="preserve">Responsable: Gestor de la configuración </w:t>
+      </w:r>
+    </w:p>
+    <w:p>
+      <w:pPr>
+        <w:pStyle w:val="Prrafodelista"/>
+        <w:numPr>
+          <w:ilvl w:val="0"/>
+          <w:numId w:val="16"/>
+        </w:numPr>
+        <w:spacing w:line="360" w:lineRule="auto"/>
+        <w:jc w:val="both"/>
+        <w:rPr>
+          <w:rFonts w:ascii="Arial" w:hAnsi="Arial" w:cs="Arial"/>
+          <w:color w:val="000000"/>
+          <w:sz w:val="22"/>
+          <w:szCs w:val="22"/>
+        </w:rPr>
+      </w:pPr>
+      <w:r>
+        <w:rPr>
+          <w:rFonts w:ascii="Arial" w:hAnsi="Arial" w:cs="Arial"/>
+          <w:color w:val="000000"/>
+          <w:sz w:val="22"/>
+          <w:szCs w:val="22"/>
+        </w:rPr>
+        <w:t>Actividades: Elaborar, planificar los documentos para llevar u</w:t>
+      </w:r>
+      <w:r>
+        <w:rPr>
+          <w:rFonts w:ascii="Arial" w:hAnsi="Arial" w:cs="Arial"/>
+          <w:color w:val="000000"/>
+          <w:sz w:val="22"/>
+          <w:szCs w:val="22"/>
+        </w:rPr>
+        <w:t>na correcta gestión de la configuración en nuestra consultora.</w:t>
+      </w:r>
+    </w:p>
+    <w:p>
+      <w:pPr>
+        <w:pStyle w:val="Prrafodelista"/>
+        <w:numPr>
+          <w:ilvl w:val="0"/>
+          <w:numId w:val="16"/>
+        </w:numPr>
+        <w:spacing w:line="360" w:lineRule="auto"/>
+        <w:jc w:val="both"/>
+        <w:rPr>
+          <w:rFonts w:ascii="Arial" w:hAnsi="Arial" w:cs="Arial"/>
+          <w:color w:val="000000"/>
+          <w:sz w:val="22"/>
+          <w:szCs w:val="22"/>
+        </w:rPr>
+      </w:pPr>
+      <w:r>
+        <w:rPr>
+          <w:rFonts w:ascii="Arial" w:hAnsi="Arial" w:cs="Arial"/>
+          <w:color w:val="000000"/>
+          <w:sz w:val="22"/>
+          <w:szCs w:val="22"/>
+        </w:rPr>
+        <w:t>Contenido</w:t>
+      </w:r>
+    </w:p>
+    <w:p>
+      <w:pPr>
+        <w:pStyle w:val="Prrafodelista"/>
+        <w:numPr>
+          <w:ilvl w:val="1"/>
+          <w:numId w:val="16"/>
+        </w:numPr>
+        <w:spacing w:line="360" w:lineRule="auto"/>
+        <w:jc w:val="both"/>
+        <w:rPr>
+          <w:rFonts w:ascii="Arial" w:hAnsi="Arial" w:cs="Arial"/>
+          <w:color w:val="000000"/>
+          <w:sz w:val="22"/>
+          <w:szCs w:val="22"/>
+        </w:rPr>
+      </w:pPr>
+      <w:r>
+        <w:rPr>
+          <w:rFonts w:ascii="Arial" w:hAnsi="Arial" w:cs="Arial"/>
+          <w:color w:val="000000"/>
+          <w:sz w:val="22"/>
+          <w:szCs w:val="22"/>
+        </w:rPr>
+        <w:t>PGC (Plan de Gestión de la configuración)</w:t>
+      </w:r>
+    </w:p>
+    <w:p>
+      <w:pPr>
+        <w:pStyle w:val="Prrafodelista"/>
+        <w:numPr>
+          <w:ilvl w:val="0"/>
+          <w:numId w:val="37"/>
+        </w:numPr>
+        <w:spacing w:line="360" w:lineRule="auto"/>
+        <w:jc w:val="both"/>
+        <w:rPr>
+          <w:rFonts w:ascii="Arial" w:hAnsi="Arial" w:cs="Arial"/>
+          <w:color w:val="000000"/>
+          <w:sz w:val="22"/>
+          <w:szCs w:val="22"/>
+        </w:rPr>
+      </w:pPr>
+      <w:r>
+        <w:rPr>
+          <w:rFonts w:ascii="Arial" w:hAnsi="Arial" w:cs="Arial"/>
+          <w:color w:val="000000"/>
+          <w:sz w:val="22"/>
+          <w:szCs w:val="22"/>
+        </w:rPr>
+        <w:t>Permisos: La siguiente tabla nos explica los diferentes tipos de acceso que tienen los miembros de la consultora:</w:t>
+      </w:r>
+    </w:p>
+    <w:tbl>
+      <w:tblPr>
+        <w:tblStyle w:val="Tablaconcuadrcula1clara-nfasis5"/>
+        <w:tblW w:w="0" w:type="auto"/>
+        <w:tblLook w:val="04A0" w:firstRow="1" w:lastRow="0" w:firstColumn="1" w:lastColumn="0" w:noHBand="0" w:noVBand="1"/>
+      </w:tblPr>
+      <w:tblGrid>
+        <w:gridCol w:w="4769"/>
+        <w:gridCol w:w="4807"/>
+      </w:tblGrid>
+      <w:tr>
+        <w:trPr>
+          <w:cnfStyle w:val="100000000000" w:firstRow="1" w:lastRow="0" w:firstColumn="0" w:lastColumn="0" w:oddVBand="0" w:evenVBand="0" w:oddHBand="0" w:evenHBand="0" w:firstRowFirstColumn="0" w:firstRowLastColumn="0" w:lastRowFirstColumn="0" w:lastRowLastColumn="0"/>
+        </w:trPr>
+        <w:tc>
+          <w:tcPr>
+            <w:cnfStyle w:val="001000000000" w:firstRow="0" w:lastRow="0" w:firstColumn="1" w:lastColumn="0" w:oddVBand="0" w:evenVBand="0" w:oddHBand="0" w:evenHBand="0" w:firstRowFirstColumn="0" w:firstRowLastColumn="0" w:lastRowFirstColumn="0" w:lastRowLastColumn="0"/>
+            <w:tcW w:w="5026" w:type="dxa"/>
+          </w:tcPr>
+          <w:p>
+            <w:pPr>
+              <w:pStyle w:val="Prrafodelista"/>
+              <w:ind w:left="0"/>
+              <w:jc w:val="center"/>
+              <w:rPr>
+                <w:rFonts w:ascii="Arial" w:hAnsi="Arial" w:cs="Arial"/>
+                <w:color w:val="000000"/>
+                <w:sz w:val="22"/>
+                <w:szCs w:val="22"/>
+              </w:rPr>
+            </w:pPr>
+            <w:r>
+              <w:rPr>
+                <w:rFonts w:ascii="Arial" w:hAnsi="Arial" w:cs="Arial"/>
+                <w:color w:val="000000"/>
+                <w:sz w:val="22"/>
+                <w:szCs w:val="22"/>
+              </w:rPr>
+              <w:t>Rol</w:t>
+            </w:r>
+          </w:p>
+        </w:tc>
+        <w:tc>
+          <w:tcPr>
+            <w:tcW w:w="5027" w:type="dxa"/>
+          </w:tcPr>
+          <w:p>
+            <w:pPr>
+              <w:pStyle w:val="Prrafodelista"/>
+              <w:ind w:left="0"/>
+              <w:jc w:val="center"/>
+              <w:cnfStyle w:val="100000000000" w:firstRow="1" w:lastRow="0" w:firstColumn="0" w:lastColumn="0" w:oddVBand="0" w:evenVBand="0" w:oddHBand="0" w:evenHBand="0" w:firstRowFirstColumn="0" w:firstRowLastColumn="0" w:lastRowFirstColumn="0" w:lastRowLastColumn="0"/>
+              <w:rPr>
+                <w:rFonts w:ascii="Arial" w:hAnsi="Arial" w:cs="Arial"/>
+                <w:color w:val="000000"/>
+                <w:sz w:val="22"/>
+                <w:szCs w:val="22"/>
+              </w:rPr>
+            </w:pPr>
+            <w:r>
+              <w:rPr>
+                <w:rFonts w:ascii="Arial" w:hAnsi="Arial" w:cs="Arial"/>
+                <w:color w:val="000000"/>
+                <w:sz w:val="22"/>
+                <w:szCs w:val="22"/>
+              </w:rPr>
+              <w:t>Permisos</w:t>
+            </w:r>
+          </w:p>
+        </w:tc>
+      </w:tr>
+      <w:tr>
+        <w:tc>
+          <w:tcPr>
+            <w:cnfStyle w:val="001000000000" w:firstRow="0" w:lastRow="0" w:firstColumn="1" w:lastColumn="0" w:oddVBand="0" w:evenVBand="0" w:oddHBand="0" w:evenHBand="0" w:firstRowFirstColumn="0" w:firstRowLastColumn="0" w:lastRowFirstColumn="0" w:lastRowLastColumn="0"/>
+            <w:tcW w:w="5026" w:type="dxa"/>
+          </w:tcPr>
+          <w:p>
+            <w:pPr>
+              <w:pStyle w:val="Prrafodelista"/>
+              <w:ind w:left="0"/>
+              <w:rPr>
+                <w:rFonts w:ascii="Arial" w:hAnsi="Arial" w:cs="Arial"/>
+                <w:color w:val="000000"/>
+                <w:sz w:val="22"/>
+                <w:szCs w:val="22"/>
+              </w:rPr>
+            </w:pPr>
+            <w:r>
+              <w:rPr>
+                <w:rFonts w:ascii="Arial" w:hAnsi="Arial" w:cs="Arial"/>
+                <w:color w:val="000000"/>
+                <w:sz w:val="22"/>
+                <w:szCs w:val="22"/>
+              </w:rPr>
+              <w:t xml:space="preserve">Gestor de la configuración </w:t>
+            </w:r>
+          </w:p>
+        </w:tc>
+        <w:tc>
+          <w:tcPr>
+            <w:tcW w:w="5027" w:type="dxa"/>
+          </w:tcPr>
+          <w:p>
+            <w:pPr>
+              <w:pStyle w:val="Prrafodelista"/>
+              <w:widowControl/>
+              <w:numPr>
+                <w:ilvl w:val="0"/>
+                <w:numId w:val="27"/>
+              </w:numPr>
+              <w:spacing w:after="200" w:line="276" w:lineRule="auto"/>
+              <w:cnfStyle w:val="000000000000" w:firstRow="0" w:lastRow="0" w:firstColumn="0" w:lastColumn="0" w:oddVBand="0" w:evenVBand="0" w:oddHBand="0" w:evenHBand="0" w:firstRowFirstColumn="0" w:firstRowLastColumn="0" w:lastRowFirstColumn="0" w:lastRowLastColumn="0"/>
+              <w:rPr>
+                <w:rFonts w:ascii="Arial" w:hAnsi="Arial" w:cs="Arial"/>
+                <w:color w:val="000000"/>
+                <w:sz w:val="22"/>
+                <w:szCs w:val="22"/>
+              </w:rPr>
+            </w:pPr>
+            <w:r>
+              <w:rPr>
+                <w:rFonts w:ascii="Arial" w:hAnsi="Arial" w:cs="Arial"/>
+                <w:color w:val="000000"/>
+                <w:sz w:val="22"/>
+                <w:szCs w:val="22"/>
+              </w:rPr>
+              <w:t>Lectura</w:t>
+            </w:r>
+          </w:p>
+          <w:p>
+            <w:pPr>
+              <w:pStyle w:val="Prrafodelista"/>
+              <w:widowControl/>
+              <w:numPr>
+                <w:ilvl w:val="0"/>
+                <w:numId w:val="27"/>
+              </w:numPr>
+              <w:spacing w:after="200" w:line="276" w:lineRule="auto"/>
+              <w:cnfStyle w:val="000000000000" w:firstRow="0" w:lastRow="0" w:firstColumn="0" w:lastColumn="0" w:oddVBand="0" w:evenVBand="0" w:oddHBand="0" w:evenHBand="0" w:firstRowFirstColumn="0" w:firstRowLastColumn="0" w:lastRowFirstColumn="0" w:lastRowLastColumn="0"/>
+              <w:rPr>
+                <w:rFonts w:ascii="Arial" w:hAnsi="Arial" w:cs="Arial"/>
+                <w:color w:val="000000"/>
+                <w:sz w:val="22"/>
+                <w:szCs w:val="22"/>
+              </w:rPr>
+            </w:pPr>
+            <w:r>
+              <w:rPr>
+                <w:rFonts w:ascii="Arial" w:hAnsi="Arial" w:cs="Arial"/>
+                <w:color w:val="000000"/>
+                <w:sz w:val="22"/>
+                <w:szCs w:val="22"/>
+              </w:rPr>
+              <w:t>Escritura</w:t>
+            </w:r>
+          </w:p>
+        </w:tc>
+      </w:tr>
+      <w:tr>
+        <w:tc>
+          <w:tcPr>
+            <w:cnfStyle w:val="001000000000" w:firstRow="0" w:lastRow="0" w:firstColumn="1" w:lastColumn="0" w:oddVBand="0" w:evenVBand="0" w:oddHBand="0" w:evenHBand="0" w:firstRowFirstColumn="0" w:firstRowLastColumn="0" w:lastRowFirstColumn="0" w:lastRowLastColumn="0"/>
+            <w:tcW w:w="5026" w:type="dxa"/>
+          </w:tcPr>
+          <w:p>
+            <w:pPr>
+              <w:pStyle w:val="Prrafodelista"/>
+              <w:ind w:left="0"/>
+              <w:rPr>
+                <w:rFonts w:ascii="Arial" w:hAnsi="Arial" w:cs="Arial"/>
+                <w:color w:val="000000"/>
+                <w:sz w:val="22"/>
+                <w:szCs w:val="22"/>
+              </w:rPr>
+            </w:pPr>
+            <w:r>
+              <w:rPr>
+                <w:rFonts w:ascii="Arial" w:hAnsi="Arial" w:cs="Arial"/>
+                <w:color w:val="000000"/>
+                <w:sz w:val="22"/>
+                <w:szCs w:val="22"/>
+              </w:rPr>
+              <w:t>Gerente del Proyecto</w:t>
+            </w:r>
+            <w:r>
+              <w:rPr>
+                <w:rFonts w:ascii="Arial" w:hAnsi="Arial" w:cs="Arial"/>
+                <w:color w:val="000000"/>
+                <w:sz w:val="22"/>
+                <w:szCs w:val="22"/>
+              </w:rPr>
+              <w:t xml:space="preserve"> </w:t>
+            </w:r>
+          </w:p>
+        </w:tc>
+        <w:tc>
+          <w:tcPr>
+            <w:tcW w:w="5027" w:type="dxa"/>
+          </w:tcPr>
+          <w:p>
+            <w:pPr>
+              <w:pStyle w:val="Prrafodelista"/>
+              <w:widowControl/>
+              <w:numPr>
+                <w:ilvl w:val="0"/>
+                <w:numId w:val="27"/>
+              </w:numPr>
+              <w:spacing w:after="200" w:line="276" w:lineRule="auto"/>
+              <w:cnfStyle w:val="000000000000" w:firstRow="0" w:lastRow="0" w:firstColumn="0" w:lastColumn="0" w:oddVBand="0" w:evenVBand="0" w:oddHBand="0" w:evenHBand="0" w:firstRowFirstColumn="0" w:firstRowLastColumn="0" w:lastRowFirstColumn="0" w:lastRowLastColumn="0"/>
+              <w:rPr>
+                <w:rFonts w:ascii="Arial" w:hAnsi="Arial" w:cs="Arial"/>
+                <w:color w:val="000000"/>
+                <w:sz w:val="22"/>
+                <w:szCs w:val="22"/>
+              </w:rPr>
+            </w:pPr>
+            <w:r>
+              <w:rPr>
+                <w:rFonts w:ascii="Arial" w:hAnsi="Arial" w:cs="Arial"/>
+                <w:color w:val="000000"/>
+                <w:sz w:val="22"/>
+                <w:szCs w:val="22"/>
+              </w:rPr>
+              <w:t>Lectura</w:t>
+            </w:r>
+          </w:p>
+        </w:tc>
+      </w:tr>
+    </w:tbl>
+    <w:p>
+      <w:pPr>
+        <w:pStyle w:val="Prrafodelista"/>
+        <w:spacing w:line="360" w:lineRule="auto"/>
+        <w:jc w:val="both"/>
+        <w:rPr>
+          <w:rFonts w:ascii="Arial" w:hAnsi="Arial" w:cs="Arial"/>
+          <w:color w:val="000000"/>
+          <w:sz w:val="22"/>
+          <w:szCs w:val="22"/>
+        </w:rPr>
+      </w:pPr>
+    </w:p>
+    <w:p>
+      <w:pPr>
+        <w:pStyle w:val="Prrafodelista"/>
+        <w:rPr>
+          <w:rFonts w:ascii="Arial" w:hAnsi="Arial" w:cs="Arial"/>
+          <w:color w:val="000000"/>
+          <w:sz w:val="22"/>
+          <w:szCs w:val="22"/>
+        </w:rPr>
+      </w:pPr>
+    </w:p>
+    <w:p>
+      <w:pPr>
+        <w:spacing w:line="360" w:lineRule="auto"/>
+        <w:jc w:val="both"/>
+        <w:rPr>
+          <w:rFonts w:ascii="Arial" w:hAnsi="Arial" w:cs="Arial"/>
+          <w:color w:val="000000"/>
+          <w:sz w:val="22"/>
+          <w:szCs w:val="22"/>
+        </w:rPr>
+      </w:pPr>
+      <w:r>
+        <w:rPr>
+          <w:rFonts w:ascii="Arial" w:hAnsi="Arial" w:cs="Arial"/>
+          <w:color w:val="000000"/>
+          <w:sz w:val="22"/>
+          <w:szCs w:val="22"/>
+        </w:rPr>
+        <w:t>11.</w:t>
+      </w:r>
+      <w:r>
+        <w:rPr>
+          <w:rFonts w:ascii="Arial" w:hAnsi="Arial" w:cs="Arial"/>
+          <w:color w:val="000000"/>
+          <w:sz w:val="22"/>
+          <w:szCs w:val="22"/>
+        </w:rPr>
+        <w:t>4</w:t>
+      </w:r>
+      <w:r>
+        <w:rPr>
+          <w:rFonts w:ascii="Arial" w:hAnsi="Arial" w:cs="Arial"/>
+          <w:color w:val="000000"/>
+          <w:sz w:val="22"/>
+          <w:szCs w:val="22"/>
+        </w:rPr>
+        <w:tab/>
+        <w:t xml:space="preserve">Librería Línea Base: En esta librería se almacena los elementos que han sido revisados y aceptados. </w:t>
+      </w:r>
+    </w:p>
+    <w:p>
+      <w:pPr>
+        <w:pStyle w:val="Prrafodelista"/>
+        <w:numPr>
+          <w:ilvl w:val="0"/>
+          <w:numId w:val="37"/>
+        </w:numPr>
+        <w:spacing w:line="360" w:lineRule="auto"/>
+        <w:jc w:val="both"/>
+        <w:rPr>
+          <w:rFonts w:ascii="Arial" w:hAnsi="Arial" w:cs="Arial"/>
+          <w:color w:val="000000"/>
+          <w:sz w:val="22"/>
+          <w:szCs w:val="22"/>
+        </w:rPr>
+      </w:pPr>
+      <w:r>
+        <w:rPr>
+          <w:rFonts w:ascii="Arial" w:hAnsi="Arial" w:cs="Arial"/>
+          <w:color w:val="000000"/>
+          <w:sz w:val="22"/>
+          <w:szCs w:val="22"/>
+        </w:rPr>
+        <w:t>Responsable: Gestor de la configuración.</w:t>
+      </w:r>
+    </w:p>
+    <w:p>
+      <w:pPr>
+        <w:pStyle w:val="Prrafodelista"/>
+        <w:numPr>
+          <w:ilvl w:val="0"/>
+          <w:numId w:val="37"/>
+        </w:numPr>
+        <w:spacing w:line="360" w:lineRule="auto"/>
+        <w:jc w:val="both"/>
+        <w:rPr>
+          <w:rFonts w:ascii="Arial" w:hAnsi="Arial" w:cs="Arial"/>
+          <w:color w:val="000000"/>
+          <w:sz w:val="22"/>
+          <w:szCs w:val="22"/>
+        </w:rPr>
+      </w:pPr>
+      <w:r>
+        <w:rPr>
+          <w:rFonts w:ascii="Arial" w:hAnsi="Arial" w:cs="Arial"/>
+          <w:color w:val="000000"/>
+          <w:sz w:val="22"/>
+          <w:szCs w:val="22"/>
+        </w:rPr>
+        <w:t>Actividades: Mantener actualizadas las líneas base.</w:t>
+      </w:r>
+    </w:p>
+    <w:p>
+      <w:pPr>
+        <w:pStyle w:val="Prrafodelista"/>
+        <w:numPr>
+          <w:ilvl w:val="0"/>
+          <w:numId w:val="37"/>
+        </w:numPr>
+        <w:spacing w:line="360" w:lineRule="auto"/>
+        <w:jc w:val="both"/>
+        <w:rPr>
+          <w:rFonts w:ascii="Arial" w:hAnsi="Arial" w:cs="Arial"/>
+          <w:color w:val="000000"/>
+          <w:sz w:val="22"/>
+          <w:szCs w:val="22"/>
+        </w:rPr>
+      </w:pPr>
+      <w:r>
+        <w:rPr>
+          <w:rFonts w:ascii="Arial" w:hAnsi="Arial" w:cs="Arial"/>
+          <w:color w:val="000000"/>
+          <w:sz w:val="22"/>
+          <w:szCs w:val="22"/>
+        </w:rPr>
+        <w:t xml:space="preserve">Contenido: tenemos las librerías de los proyectos que estamos desarrollando y los que ya desarrollamos. </w:t>
+      </w:r>
+    </w:p>
+    <w:p>
+      <w:pPr>
+        <w:pStyle w:val="Prrafodelista"/>
+        <w:numPr>
+          <w:ilvl w:val="1"/>
+          <w:numId w:val="37"/>
+        </w:numPr>
+        <w:spacing w:line="360" w:lineRule="auto"/>
+        <w:jc w:val="both"/>
+        <w:rPr>
+          <w:rFonts w:ascii="Arial" w:hAnsi="Arial" w:cs="Arial"/>
+          <w:color w:val="000000"/>
+          <w:sz w:val="22"/>
+          <w:szCs w:val="22"/>
+        </w:rPr>
+      </w:pPr>
+      <w:r>
+        <w:rPr>
+          <w:rFonts w:ascii="Arial" w:hAnsi="Arial" w:cs="Arial"/>
+          <w:color w:val="000000"/>
+          <w:sz w:val="22"/>
+          <w:szCs w:val="22"/>
+        </w:rPr>
+        <w:t>CG</w:t>
+      </w:r>
+    </w:p>
+    <w:p>
+      <w:pPr>
+        <w:pStyle w:val="Prrafodelista"/>
+        <w:numPr>
+          <w:ilvl w:val="1"/>
+          <w:numId w:val="37"/>
+        </w:numPr>
+        <w:spacing w:line="360" w:lineRule="auto"/>
+        <w:jc w:val="both"/>
+        <w:rPr>
+          <w:rFonts w:ascii="Arial" w:hAnsi="Arial" w:cs="Arial"/>
+          <w:color w:val="000000"/>
+          <w:sz w:val="22"/>
+          <w:szCs w:val="22"/>
+        </w:rPr>
+      </w:pPr>
+      <w:r>
+        <w:rPr>
+          <w:rFonts w:ascii="Arial" w:hAnsi="Arial" w:cs="Arial"/>
+          <w:color w:val="000000"/>
+          <w:sz w:val="22"/>
+          <w:szCs w:val="22"/>
+        </w:rPr>
+        <w:t>HC</w:t>
+      </w:r>
+    </w:p>
+    <w:p>
+      <w:pPr>
+        <w:pStyle w:val="Prrafodelista"/>
+        <w:numPr>
+          <w:ilvl w:val="1"/>
+          <w:numId w:val="37"/>
+        </w:numPr>
+        <w:spacing w:line="360" w:lineRule="auto"/>
+        <w:jc w:val="both"/>
+        <w:rPr>
+          <w:rFonts w:ascii="Arial" w:hAnsi="Arial" w:cs="Arial"/>
+          <w:color w:val="000000"/>
+          <w:sz w:val="22"/>
+          <w:szCs w:val="22"/>
+        </w:rPr>
+      </w:pPr>
+      <w:r>
+        <w:rPr>
+          <w:rFonts w:ascii="Arial" w:hAnsi="Arial" w:cs="Arial"/>
+          <w:color w:val="000000"/>
+          <w:sz w:val="22"/>
+          <w:szCs w:val="22"/>
+        </w:rPr>
+        <w:t>SAC</w:t>
+      </w:r>
+    </w:p>
+    <w:p>
+      <w:pPr>
+        <w:pStyle w:val="Prrafodelista"/>
+        <w:numPr>
+          <w:ilvl w:val="1"/>
+          <w:numId w:val="37"/>
+        </w:numPr>
+        <w:spacing w:line="360" w:lineRule="auto"/>
+        <w:jc w:val="both"/>
+        <w:rPr>
+          <w:rFonts w:ascii="Arial" w:hAnsi="Arial" w:cs="Arial"/>
+          <w:color w:val="000000"/>
+          <w:sz w:val="22"/>
+          <w:szCs w:val="22"/>
+        </w:rPr>
+      </w:pPr>
+      <w:r>
+        <w:rPr>
+          <w:rFonts w:ascii="Arial" w:hAnsi="Arial" w:cs="Arial"/>
+          <w:color w:val="000000"/>
+          <w:sz w:val="22"/>
+          <w:szCs w:val="22"/>
+        </w:rPr>
+        <w:t>SIGAP</w:t>
+      </w:r>
+    </w:p>
+    <w:p>
+      <w:pPr>
+        <w:pStyle w:val="Prrafodelista"/>
+        <w:numPr>
+          <w:ilvl w:val="1"/>
+          <w:numId w:val="37"/>
+        </w:numPr>
+        <w:spacing w:line="360" w:lineRule="auto"/>
+        <w:jc w:val="both"/>
+        <w:rPr>
+          <w:rFonts w:ascii="Arial" w:hAnsi="Arial" w:cs="Arial"/>
+          <w:color w:val="000000"/>
+          <w:sz w:val="22"/>
+          <w:szCs w:val="22"/>
+        </w:rPr>
+      </w:pPr>
+      <w:r>
+        <w:rPr>
+          <w:rFonts w:ascii="Arial" w:hAnsi="Arial" w:cs="Arial"/>
+          <w:color w:val="000000"/>
+          <w:sz w:val="22"/>
+          <w:szCs w:val="22"/>
+        </w:rPr>
+        <w:t>SIUM</w:t>
+      </w:r>
+    </w:p>
+    <w:p>
+      <w:pPr>
+        <w:pStyle w:val="Prrafodelista"/>
+        <w:numPr>
+          <w:ilvl w:val="0"/>
+          <w:numId w:val="37"/>
+        </w:numPr>
+        <w:spacing w:line="360" w:lineRule="auto"/>
+        <w:jc w:val="both"/>
+        <w:rPr>
+          <w:rFonts w:ascii="Arial" w:hAnsi="Arial" w:cs="Arial"/>
+          <w:color w:val="000000"/>
+          <w:sz w:val="22"/>
+          <w:szCs w:val="22"/>
+        </w:rPr>
+      </w:pPr>
+      <w:r>
+        <w:rPr>
+          <w:rFonts w:ascii="Arial" w:hAnsi="Arial" w:cs="Arial"/>
+          <w:color w:val="000000"/>
+          <w:sz w:val="22"/>
+          <w:szCs w:val="22"/>
+        </w:rPr>
+        <w:t>Permisos: La siguiente tabla nos explica los diferentes tipos de acceso que tienen los miembros de la consultora:</w:t>
+      </w:r>
+    </w:p>
+    <w:p>
+      <w:pPr>
+        <w:pStyle w:val="Prrafodelista"/>
+        <w:rPr>
+          <w:rFonts w:ascii="Arial" w:hAnsi="Arial" w:cs="Arial"/>
+          <w:color w:val="000000"/>
+          <w:sz w:val="22"/>
+          <w:szCs w:val="22"/>
+        </w:rPr>
+      </w:pPr>
+    </w:p>
+    <w:tbl>
+      <w:tblPr>
+        <w:tblStyle w:val="Tablaconcuadrcula1clara-nfasis5"/>
+        <w:tblW w:w="0" w:type="auto"/>
+        <w:tblLook w:val="04A0" w:firstRow="1" w:lastRow="0" w:firstColumn="1" w:lastColumn="0" w:noHBand="0" w:noVBand="1"/>
+      </w:tblPr>
+      <w:tblGrid>
+        <w:gridCol w:w="4777"/>
+        <w:gridCol w:w="4799"/>
+      </w:tblGrid>
+      <w:tr>
+        <w:trPr>
+          <w:cnfStyle w:val="100000000000" w:firstRow="1" w:lastRow="0" w:firstColumn="0" w:lastColumn="0" w:oddVBand="0" w:evenVBand="0" w:oddHBand="0" w:evenHBand="0" w:firstRowFirstColumn="0" w:firstRowLastColumn="0" w:lastRowFirstColumn="0" w:lastRowLastColumn="0"/>
+        </w:trPr>
+        <w:tc>
+          <w:tcPr>
+            <w:cnfStyle w:val="001000000000" w:firstRow="0" w:lastRow="0" w:firstColumn="1" w:lastColumn="0" w:oddVBand="0" w:evenVBand="0" w:oddHBand="0" w:evenHBand="0" w:firstRowFirstColumn="0" w:firstRowLastColumn="0" w:lastRowFirstColumn="0" w:lastRowLastColumn="0"/>
+            <w:tcW w:w="5026" w:type="dxa"/>
+          </w:tcPr>
+          <w:p>
+            <w:pPr>
+              <w:pStyle w:val="Prrafodelista"/>
+              <w:ind w:left="0"/>
+              <w:jc w:val="center"/>
+              <w:rPr>
+                <w:rFonts w:ascii="Arial" w:hAnsi="Arial" w:cs="Arial"/>
+                <w:color w:val="000000"/>
+                <w:sz w:val="22"/>
+                <w:szCs w:val="22"/>
+              </w:rPr>
+            </w:pPr>
+            <w:r>
+              <w:rPr>
+                <w:rFonts w:ascii="Arial" w:hAnsi="Arial" w:cs="Arial"/>
+                <w:color w:val="000000"/>
+                <w:sz w:val="22"/>
+                <w:szCs w:val="22"/>
+              </w:rPr>
+              <w:t>Rol</w:t>
+            </w:r>
+          </w:p>
+        </w:tc>
+        <w:tc>
+          <w:tcPr>
+            <w:tcW w:w="5027" w:type="dxa"/>
+          </w:tcPr>
+          <w:p>
+            <w:pPr>
+              <w:pStyle w:val="Prrafodelista"/>
+              <w:ind w:left="0"/>
+              <w:jc w:val="center"/>
+              <w:cnfStyle w:val="100000000000" w:firstRow="1" w:lastRow="0" w:firstColumn="0" w:lastColumn="0" w:oddVBand="0" w:evenVBand="0" w:oddHBand="0" w:evenHBand="0" w:firstRowFirstColumn="0" w:firstRowLastColumn="0" w:lastRowFirstColumn="0" w:lastRowLastColumn="0"/>
+              <w:rPr>
+                <w:rFonts w:ascii="Arial" w:hAnsi="Arial" w:cs="Arial"/>
+                <w:color w:val="000000"/>
+                <w:sz w:val="22"/>
+                <w:szCs w:val="22"/>
+              </w:rPr>
+            </w:pPr>
+            <w:r>
+              <w:rPr>
+                <w:rFonts w:ascii="Arial" w:hAnsi="Arial" w:cs="Arial"/>
+                <w:color w:val="000000"/>
+                <w:sz w:val="22"/>
+                <w:szCs w:val="22"/>
+              </w:rPr>
+              <w:t>Permisos</w:t>
+            </w:r>
+          </w:p>
+        </w:tc>
+      </w:tr>
+      <w:tr>
+        <w:tc>
+          <w:tcPr>
+            <w:cnfStyle w:val="001000000000" w:firstRow="0" w:lastRow="0" w:firstColumn="1" w:lastColumn="0" w:oddVBand="0" w:evenVBand="0" w:oddHBand="0" w:evenHBand="0" w:firstRowFirstColumn="0" w:firstRowLastColumn="0" w:lastRowFirstColumn="0" w:lastRowLastColumn="0"/>
+            <w:tcW w:w="5026" w:type="dxa"/>
+          </w:tcPr>
+          <w:p>
+            <w:pPr>
+              <w:pStyle w:val="Prrafodelista"/>
+              <w:ind w:left="0"/>
+              <w:rPr>
+                <w:rFonts w:ascii="Arial" w:hAnsi="Arial" w:cs="Arial"/>
+                <w:color w:val="000000"/>
+                <w:sz w:val="22"/>
+                <w:szCs w:val="22"/>
+              </w:rPr>
+            </w:pPr>
+            <w:r>
+              <w:rPr>
+                <w:rFonts w:ascii="Arial" w:hAnsi="Arial" w:cs="Arial"/>
+                <w:color w:val="000000"/>
+                <w:sz w:val="22"/>
+                <w:szCs w:val="22"/>
+              </w:rPr>
+              <w:t xml:space="preserve">Gestor de la Gestión de la configuración </w:t>
+            </w:r>
+          </w:p>
+        </w:tc>
+        <w:tc>
+          <w:tcPr>
+            <w:tcW w:w="5027" w:type="dxa"/>
+          </w:tcPr>
+          <w:p>
+            <w:pPr>
+              <w:pStyle w:val="Prrafodelista"/>
+              <w:widowControl/>
+              <w:numPr>
+                <w:ilvl w:val="0"/>
+                <w:numId w:val="27"/>
+              </w:numPr>
+              <w:spacing w:after="200" w:line="276" w:lineRule="auto"/>
+              <w:cnfStyle w:val="000000000000" w:firstRow="0" w:lastRow="0" w:firstColumn="0" w:lastColumn="0" w:oddVBand="0" w:evenVBand="0" w:oddHBand="0" w:evenHBand="0" w:firstRowFirstColumn="0" w:firstRowLastColumn="0" w:lastRowFirstColumn="0" w:lastRowLastColumn="0"/>
+              <w:rPr>
+                <w:rFonts w:ascii="Arial" w:hAnsi="Arial" w:cs="Arial"/>
+                <w:color w:val="000000"/>
+                <w:sz w:val="22"/>
+                <w:szCs w:val="22"/>
+              </w:rPr>
+            </w:pPr>
+            <w:r>
+              <w:rPr>
+                <w:rFonts w:ascii="Arial" w:hAnsi="Arial" w:cs="Arial"/>
+                <w:color w:val="000000"/>
+                <w:sz w:val="22"/>
+                <w:szCs w:val="22"/>
+              </w:rPr>
+              <w:t>Lectura</w:t>
+            </w:r>
+          </w:p>
+          <w:p>
+            <w:pPr>
+              <w:pStyle w:val="Prrafodelista"/>
+              <w:widowControl/>
+              <w:numPr>
+                <w:ilvl w:val="0"/>
+                <w:numId w:val="27"/>
+              </w:numPr>
+              <w:spacing w:after="200" w:line="276" w:lineRule="auto"/>
+              <w:cnfStyle w:val="000000000000" w:firstRow="0" w:lastRow="0" w:firstColumn="0" w:lastColumn="0" w:oddVBand="0" w:evenVBand="0" w:oddHBand="0" w:evenHBand="0" w:firstRowFirstColumn="0" w:firstRowLastColumn="0" w:lastRowFirstColumn="0" w:lastRowLastColumn="0"/>
+              <w:rPr>
+                <w:rFonts w:ascii="Arial" w:hAnsi="Arial" w:cs="Arial"/>
+                <w:color w:val="000000"/>
+                <w:sz w:val="22"/>
+                <w:szCs w:val="22"/>
+              </w:rPr>
+            </w:pPr>
+            <w:r>
+              <w:rPr>
+                <w:rFonts w:ascii="Arial" w:hAnsi="Arial" w:cs="Arial"/>
+                <w:color w:val="000000"/>
+                <w:sz w:val="22"/>
+                <w:szCs w:val="22"/>
+              </w:rPr>
+              <w:t>Escritura</w:t>
+            </w:r>
+          </w:p>
+        </w:tc>
+      </w:tr>
+      <w:tr>
+        <w:tc>
+          <w:tcPr>
+            <w:cnfStyle w:val="001000000000" w:firstRow="0" w:lastRow="0" w:firstColumn="1" w:lastColumn="0" w:oddVBand="0" w:evenVBand="0" w:oddHBand="0" w:evenHBand="0" w:firstRowFirstColumn="0" w:firstRowLastColumn="0" w:lastRowFirstColumn="0" w:lastRowLastColumn="0"/>
+            <w:tcW w:w="5026" w:type="dxa"/>
+          </w:tcPr>
+          <w:p>
+            <w:pPr>
+              <w:pStyle w:val="Prrafodelista"/>
+              <w:ind w:left="0"/>
+              <w:rPr>
+                <w:rFonts w:ascii="Arial" w:hAnsi="Arial" w:cs="Arial"/>
+                <w:color w:val="000000"/>
+                <w:sz w:val="22"/>
+                <w:szCs w:val="22"/>
+              </w:rPr>
+            </w:pPr>
+            <w:r>
+              <w:rPr>
+                <w:rFonts w:ascii="Arial" w:hAnsi="Arial" w:cs="Arial"/>
+                <w:color w:val="000000"/>
+                <w:sz w:val="22"/>
+                <w:szCs w:val="22"/>
+              </w:rPr>
+              <w:t>Comité de control de cambios</w:t>
+            </w:r>
+            <w:r>
+              <w:rPr>
+                <w:rFonts w:ascii="Arial" w:hAnsi="Arial" w:cs="Arial"/>
+                <w:color w:val="000000"/>
+                <w:sz w:val="22"/>
+                <w:szCs w:val="22"/>
+              </w:rPr>
+              <w:t xml:space="preserve"> </w:t>
+            </w:r>
+          </w:p>
+        </w:tc>
+        <w:tc>
+          <w:tcPr>
+            <w:tcW w:w="5027" w:type="dxa"/>
+          </w:tcPr>
+          <w:p>
+            <w:pPr>
+              <w:pStyle w:val="Prrafodelista"/>
+              <w:widowControl/>
+              <w:numPr>
+                <w:ilvl w:val="0"/>
+                <w:numId w:val="27"/>
+              </w:numPr>
+              <w:spacing w:after="200" w:line="276" w:lineRule="auto"/>
+              <w:cnfStyle w:val="000000000000" w:firstRow="0" w:lastRow="0" w:firstColumn="0" w:lastColumn="0" w:oddVBand="0" w:evenVBand="0" w:oddHBand="0" w:evenHBand="0" w:firstRowFirstColumn="0" w:firstRowLastColumn="0" w:lastRowFirstColumn="0" w:lastRowLastColumn="0"/>
+              <w:rPr>
+                <w:rFonts w:ascii="Arial" w:hAnsi="Arial" w:cs="Arial"/>
+                <w:color w:val="000000"/>
+                <w:sz w:val="22"/>
+                <w:szCs w:val="22"/>
+              </w:rPr>
+            </w:pPr>
+            <w:r>
+              <w:rPr>
+                <w:rFonts w:ascii="Arial" w:hAnsi="Arial" w:cs="Arial"/>
+                <w:color w:val="000000"/>
+                <w:sz w:val="22"/>
+                <w:szCs w:val="22"/>
+              </w:rPr>
+              <w:t>Lectura</w:t>
+            </w:r>
+          </w:p>
+          <w:p>
+            <w:pPr>
+              <w:pStyle w:val="Prrafodelista"/>
+              <w:widowControl/>
+              <w:numPr>
+                <w:ilvl w:val="0"/>
+                <w:numId w:val="27"/>
+              </w:numPr>
+              <w:spacing w:after="200" w:line="276" w:lineRule="auto"/>
+              <w:cnfStyle w:val="000000000000" w:firstRow="0" w:lastRow="0" w:firstColumn="0" w:lastColumn="0" w:oddVBand="0" w:evenVBand="0" w:oddHBand="0" w:evenHBand="0" w:firstRowFirstColumn="0" w:firstRowLastColumn="0" w:lastRowFirstColumn="0" w:lastRowLastColumn="0"/>
+              <w:rPr>
+                <w:rFonts w:ascii="Arial" w:hAnsi="Arial" w:cs="Arial"/>
+                <w:color w:val="000000"/>
+                <w:sz w:val="22"/>
+                <w:szCs w:val="22"/>
+              </w:rPr>
+            </w:pPr>
+            <w:r>
+              <w:rPr>
+                <w:rFonts w:ascii="Arial" w:hAnsi="Arial" w:cs="Arial"/>
+                <w:color w:val="000000"/>
+                <w:sz w:val="22"/>
+                <w:szCs w:val="22"/>
+              </w:rPr>
+              <w:t>Escritura</w:t>
+            </w:r>
+          </w:p>
+        </w:tc>
+      </w:tr>
+      <w:tr>
+        <w:tc>
+          <w:tcPr>
+            <w:cnfStyle w:val="001000000000" w:firstRow="0" w:lastRow="0" w:firstColumn="1" w:lastColumn="0" w:oddVBand="0" w:evenVBand="0" w:oddHBand="0" w:evenHBand="0" w:firstRowFirstColumn="0" w:firstRowLastColumn="0" w:lastRowFirstColumn="0" w:lastRowLastColumn="0"/>
+            <w:tcW w:w="5026" w:type="dxa"/>
+          </w:tcPr>
+          <w:p>
+            <w:pPr>
+              <w:pStyle w:val="Prrafodelista"/>
+              <w:ind w:left="0"/>
+              <w:rPr>
+                <w:rFonts w:ascii="Arial" w:hAnsi="Arial" w:cs="Arial"/>
+                <w:color w:val="000000"/>
+                <w:sz w:val="22"/>
+                <w:szCs w:val="22"/>
+              </w:rPr>
+            </w:pPr>
+            <w:r>
+              <w:rPr>
+                <w:rFonts w:ascii="Arial" w:hAnsi="Arial" w:cs="Arial"/>
+                <w:color w:val="000000"/>
+                <w:sz w:val="22"/>
+                <w:szCs w:val="22"/>
+              </w:rPr>
+              <w:t>Desarrolladores</w:t>
+            </w:r>
+          </w:p>
+        </w:tc>
+        <w:tc>
+          <w:tcPr>
+            <w:tcW w:w="5027" w:type="dxa"/>
+          </w:tcPr>
+          <w:p>
+            <w:pPr>
+              <w:pStyle w:val="Prrafodelista"/>
+              <w:widowControl/>
+              <w:numPr>
+                <w:ilvl w:val="0"/>
+                <w:numId w:val="27"/>
+              </w:numPr>
+              <w:spacing w:after="200" w:line="276" w:lineRule="auto"/>
+              <w:cnfStyle w:val="000000000000" w:firstRow="0" w:lastRow="0" w:firstColumn="0" w:lastColumn="0" w:oddVBand="0" w:evenVBand="0" w:oddHBand="0" w:evenHBand="0" w:firstRowFirstColumn="0" w:firstRowLastColumn="0" w:lastRowFirstColumn="0" w:lastRowLastColumn="0"/>
+              <w:rPr>
+                <w:rFonts w:ascii="Arial" w:hAnsi="Arial" w:cs="Arial"/>
+                <w:color w:val="000000"/>
+                <w:sz w:val="22"/>
+                <w:szCs w:val="22"/>
+              </w:rPr>
+            </w:pPr>
+            <w:r>
+              <w:rPr>
+                <w:rFonts w:ascii="Arial" w:hAnsi="Arial" w:cs="Arial"/>
+                <w:color w:val="000000"/>
+                <w:sz w:val="22"/>
+                <w:szCs w:val="22"/>
+              </w:rPr>
+              <w:t>Lectura</w:t>
+            </w:r>
+          </w:p>
+        </w:tc>
+      </w:tr>
+      <w:tr>
+        <w:tc>
+          <w:tcPr>
+            <w:cnfStyle w:val="001000000000" w:firstRow="0" w:lastRow="0" w:firstColumn="1" w:lastColumn="0" w:oddVBand="0" w:evenVBand="0" w:oddHBand="0" w:evenHBand="0" w:firstRowFirstColumn="0" w:firstRowLastColumn="0" w:lastRowFirstColumn="0" w:lastRowLastColumn="0"/>
+            <w:tcW w:w="5026" w:type="dxa"/>
+          </w:tcPr>
+          <w:p>
+            <w:pPr>
+              <w:pStyle w:val="Prrafodelista"/>
+              <w:ind w:left="0"/>
+              <w:rPr>
+                <w:rFonts w:ascii="Arial" w:hAnsi="Arial" w:cs="Arial"/>
+                <w:color w:val="000000"/>
+                <w:sz w:val="22"/>
+                <w:szCs w:val="22"/>
+              </w:rPr>
+            </w:pPr>
+            <w:r>
+              <w:rPr>
+                <w:rFonts w:ascii="Arial" w:hAnsi="Arial" w:cs="Arial"/>
+                <w:color w:val="000000"/>
+                <w:sz w:val="22"/>
+                <w:szCs w:val="22"/>
+              </w:rPr>
+              <w:t>Bibliotecario</w:t>
+            </w:r>
+          </w:p>
+        </w:tc>
+        <w:tc>
+          <w:tcPr>
+            <w:tcW w:w="5027" w:type="dxa"/>
+          </w:tcPr>
+          <w:p>
+            <w:pPr>
+              <w:pStyle w:val="Prrafodelista"/>
+              <w:widowControl/>
+              <w:numPr>
+                <w:ilvl w:val="0"/>
+                <w:numId w:val="27"/>
+              </w:numPr>
+              <w:spacing w:after="200" w:line="276" w:lineRule="auto"/>
+              <w:cnfStyle w:val="000000000000" w:firstRow="0" w:lastRow="0" w:firstColumn="0" w:lastColumn="0" w:oddVBand="0" w:evenVBand="0" w:oddHBand="0" w:evenHBand="0" w:firstRowFirstColumn="0" w:firstRowLastColumn="0" w:lastRowFirstColumn="0" w:lastRowLastColumn="0"/>
+              <w:rPr>
+                <w:rFonts w:ascii="Arial" w:hAnsi="Arial" w:cs="Arial"/>
+                <w:color w:val="000000"/>
+                <w:sz w:val="22"/>
+                <w:szCs w:val="22"/>
+              </w:rPr>
+            </w:pPr>
+            <w:r>
+              <w:rPr>
+                <w:rFonts w:ascii="Arial" w:hAnsi="Arial" w:cs="Arial"/>
+                <w:color w:val="000000"/>
+                <w:sz w:val="22"/>
+                <w:szCs w:val="22"/>
+              </w:rPr>
+              <w:t>Lectura</w:t>
+            </w:r>
+          </w:p>
+          <w:p>
+            <w:pPr>
+              <w:pStyle w:val="Prrafodelista"/>
+              <w:widowControl/>
+              <w:numPr>
+                <w:ilvl w:val="0"/>
+                <w:numId w:val="27"/>
+              </w:numPr>
+              <w:spacing w:after="200" w:line="276" w:lineRule="auto"/>
+              <w:cnfStyle w:val="000000000000" w:firstRow="0" w:lastRow="0" w:firstColumn="0" w:lastColumn="0" w:oddVBand="0" w:evenVBand="0" w:oddHBand="0" w:evenHBand="0" w:firstRowFirstColumn="0" w:firstRowLastColumn="0" w:lastRowFirstColumn="0" w:lastRowLastColumn="0"/>
+              <w:rPr>
+                <w:rFonts w:ascii="Arial" w:hAnsi="Arial" w:cs="Arial"/>
+                <w:color w:val="000000"/>
+                <w:sz w:val="22"/>
+                <w:szCs w:val="22"/>
+              </w:rPr>
+            </w:pPr>
+            <w:r>
+              <w:rPr>
+                <w:rFonts w:ascii="Arial" w:hAnsi="Arial" w:cs="Arial"/>
+                <w:color w:val="000000"/>
+                <w:sz w:val="22"/>
+                <w:szCs w:val="22"/>
+              </w:rPr>
+              <w:t>Escritura</w:t>
+            </w:r>
+          </w:p>
+        </w:tc>
+      </w:tr>
+    </w:tbl>
+    <w:p>
+      <w:pPr>
+        <w:rPr>
+          <w:rFonts w:ascii="Arial" w:hAnsi="Arial" w:cs="Arial"/>
+          <w:color w:val="000000"/>
+          <w:sz w:val="22"/>
+          <w:szCs w:val="22"/>
+        </w:rPr>
+      </w:pPr>
+    </w:p>
     <w:p>
       <w:pPr>
         <w:rPr>
@@ -35752,6 +37252,119 @@
     </w:lvl>
   </w:abstractNum>
   <w:abstractNum w:abstractNumId="8" w15:restartNumberingAfterBreak="0">
+    <w:nsid w:val="22E97879"/>
+    <w:multiLevelType w:val="hybridMultilevel"/>
+    <w:tmpl w:val="AB34765C"/>
+    <w:lvl w:ilvl="0" w:tplc="04090001">
+      <w:start w:val="1"/>
+      <w:numFmt w:val="bullet"/>
+      <w:lvlText w:val=""/>
+      <w:lvlJc w:val="left"/>
+      <w:pPr>
+        <w:ind w:left="720" w:hanging="360"/>
+      </w:pPr>
+      <w:rPr>
+        <w:rFonts w:ascii="Symbol" w:hAnsi="Symbol" w:hint="default"/>
+      </w:rPr>
+    </w:lvl>
+    <w:lvl w:ilvl="1" w:tplc="0409001B">
+      <w:start w:val="1"/>
+      <w:numFmt w:val="lowerRoman"/>
+      <w:lvlText w:val="%2."/>
+      <w:lvlJc w:val="right"/>
+      <w:pPr>
+        <w:ind w:left="1440" w:hanging="360"/>
+      </w:pPr>
+      <w:rPr>
+        <w:rFonts w:hint="default"/>
+      </w:rPr>
+    </w:lvl>
+    <w:lvl w:ilvl="2" w:tplc="04090005" w:tentative="1">
+      <w:start w:val="1"/>
+      <w:numFmt w:val="bullet"/>
+      <w:lvlText w:val=""/>
+      <w:lvlJc w:val="left"/>
+      <w:pPr>
+        <w:ind w:left="2160" w:hanging="360"/>
+      </w:pPr>
+      <w:rPr>
+        <w:rFonts w:ascii="Wingdings" w:hAnsi="Wingdings" w:hint="default"/>
+      </w:rPr>
+    </w:lvl>
+    <w:lvl w:ilvl="3" w:tplc="04090001" w:tentative="1">
+      <w:start w:val="1"/>
+      <w:numFmt w:val="bullet"/>
+      <w:lvlText w:val=""/>
+      <w:lvlJc w:val="left"/>
+      <w:pPr>
+        <w:ind w:left="2880" w:hanging="360"/>
+      </w:pPr>
+      <w:rPr>
+        <w:rFonts w:ascii="Symbol" w:hAnsi="Symbol" w:hint="default"/>
+      </w:rPr>
+    </w:lvl>
+    <w:lvl w:ilvl="4" w:tplc="04090003" w:tentative="1">
+      <w:start w:val="1"/>
+      <w:numFmt w:val="bullet"/>
+      <w:lvlText w:val="o"/>
+      <w:lvlJc w:val="left"/>
+      <w:pPr>
+        <w:ind w:left="3600" w:hanging="360"/>
+      </w:pPr>
+      <w:rPr>
+        <w:rFonts w:ascii="Courier New" w:hAnsi="Courier New" w:cs="Courier New" w:hint="default"/>
+      </w:rPr>
+    </w:lvl>
+    <w:lvl w:ilvl="5" w:tplc="04090005" w:tentative="1">
+      <w:start w:val="1"/>
+      <w:numFmt w:val="bullet"/>
+      <w:lvlText w:val=""/>
+      <w:lvlJc w:val="left"/>
+      <w:pPr>
+        <w:ind w:left="4320" w:hanging="360"/>
+      </w:pPr>
+      <w:rPr>
+        <w:rFonts w:ascii="Wingdings" w:hAnsi="Wingdings" w:hint="default"/>
+      </w:rPr>
+    </w:lvl>
+    <w:lvl w:ilvl="6" w:tplc="04090001" w:tentative="1">
+      <w:start w:val="1"/>
+      <w:numFmt w:val="bullet"/>
+      <w:lvlText w:val=""/>
+      <w:lvlJc w:val="left"/>
+      <w:pPr>
+        <w:ind w:left="5040" w:hanging="360"/>
+      </w:pPr>
+      <w:rPr>
+        <w:rFonts w:ascii="Symbol" w:hAnsi="Symbol" w:hint="default"/>
+      </w:rPr>
+    </w:lvl>
+    <w:lvl w:ilvl="7" w:tplc="04090003" w:tentative="1">
+      <w:start w:val="1"/>
+      <w:numFmt w:val="bullet"/>
+      <w:lvlText w:val="o"/>
+      <w:lvlJc w:val="left"/>
+      <w:pPr>
+        <w:ind w:left="5760" w:hanging="360"/>
+      </w:pPr>
+      <w:rPr>
+        <w:rFonts w:ascii="Courier New" w:hAnsi="Courier New" w:cs="Courier New" w:hint="default"/>
+      </w:rPr>
+    </w:lvl>
+    <w:lvl w:ilvl="8" w:tplc="04090005" w:tentative="1">
+      <w:start w:val="1"/>
+      <w:numFmt w:val="bullet"/>
+      <w:lvlText w:val=""/>
+      <w:lvlJc w:val="left"/>
+      <w:pPr>
+        <w:ind w:left="6480" w:hanging="360"/>
+      </w:pPr>
+      <w:rPr>
+        <w:rFonts w:ascii="Wingdings" w:hAnsi="Wingdings" w:hint="default"/>
+      </w:rPr>
+    </w:lvl>
+  </w:abstractNum>
+  <w:abstractNum w:abstractNumId="9" w15:restartNumberingAfterBreak="0">
     <w:nsid w:val="22EC65EE"/>
     <w:multiLevelType w:val="hybridMultilevel"/>
     <w:tmpl w:val="2D14BED8"/>
@@ -35864,7 +37477,7 @@
       </w:rPr>
     </w:lvl>
   </w:abstractNum>
-  <w:abstractNum w:abstractNumId="9" w15:restartNumberingAfterBreak="0">
+  <w:abstractNum w:abstractNumId="10" w15:restartNumberingAfterBreak="0">
     <w:nsid w:val="261D542F"/>
     <w:multiLevelType w:val="hybridMultilevel"/>
     <w:tmpl w:val="BCF4583C"/>
@@ -35977,7 +37590,7 @@
       </w:rPr>
     </w:lvl>
   </w:abstractNum>
-  <w:abstractNum w:abstractNumId="10" w15:restartNumberingAfterBreak="0">
+  <w:abstractNum w:abstractNumId="11" w15:restartNumberingAfterBreak="0">
     <w:nsid w:val="272A2092"/>
     <w:multiLevelType w:val="hybridMultilevel"/>
     <w:tmpl w:val="795E88CC"/>
@@ -36090,10 +37703,10 @@
       </w:rPr>
     </w:lvl>
   </w:abstractNum>
-  <w:abstractNum w:abstractNumId="11" w15:restartNumberingAfterBreak="0">
+  <w:abstractNum w:abstractNumId="12" w15:restartNumberingAfterBreak="0">
     <w:nsid w:val="29DD4650"/>
     <w:multiLevelType w:val="hybridMultilevel"/>
-    <w:tmpl w:val="6CBAA170"/>
+    <w:tmpl w:val="81A64A70"/>
     <w:lvl w:ilvl="0" w:tplc="04090001">
       <w:start w:val="1"/>
       <w:numFmt w:val="bullet"/>
@@ -36106,16 +37719,16 @@
         <w:rFonts w:ascii="Symbol" w:hAnsi="Symbol" w:hint="default"/>
       </w:rPr>
     </w:lvl>
-    <w:lvl w:ilvl="1" w:tplc="04090003">
+    <w:lvl w:ilvl="1" w:tplc="0409001B">
       <w:start w:val="1"/>
-      <w:numFmt w:val="bullet"/>
-      <w:lvlText w:val="o"/>
-      <w:lvlJc w:val="left"/>
+      <w:numFmt w:val="lowerRoman"/>
+      <w:lvlText w:val="%2."/>
+      <w:lvlJc w:val="right"/>
       <w:pPr>
         <w:ind w:left="1440" w:hanging="360"/>
       </w:pPr>
       <w:rPr>
-        <w:rFonts w:ascii="Courier New" w:hAnsi="Courier New" w:cs="Courier New" w:hint="default"/>
+        <w:rFonts w:hint="default"/>
       </w:rPr>
     </w:lvl>
     <w:lvl w:ilvl="2" w:tplc="04090005" w:tentative="1">
@@ -36203,7 +37816,7 @@
       </w:rPr>
     </w:lvl>
   </w:abstractNum>
-  <w:abstractNum w:abstractNumId="12" w15:restartNumberingAfterBreak="0">
+  <w:abstractNum w:abstractNumId="13" w15:restartNumberingAfterBreak="0">
     <w:nsid w:val="2CBB39D6"/>
     <w:multiLevelType w:val="hybridMultilevel"/>
     <w:tmpl w:val="015A24AA"/>
@@ -36496,7 +38109,7 @@
       </w:rPr>
     </w:lvl>
   </w:abstractNum>
-  <w:abstractNum w:abstractNumId="13" w15:restartNumberingAfterBreak="0">
+  <w:abstractNum w:abstractNumId="14" w15:restartNumberingAfterBreak="0">
     <w:nsid w:val="32454CCD"/>
     <w:multiLevelType w:val="hybridMultilevel"/>
     <w:tmpl w:val="3CCCB400"/>
@@ -36609,7 +38222,7 @@
       </w:rPr>
     </w:lvl>
   </w:abstractNum>
-  <w:abstractNum w:abstractNumId="14" w15:restartNumberingAfterBreak="0">
+  <w:abstractNum w:abstractNumId="15" w15:restartNumberingAfterBreak="0">
     <w:nsid w:val="387C1DFE"/>
     <w:multiLevelType w:val="hybridMultilevel"/>
     <w:tmpl w:val="A7D4F1E4"/>
@@ -36722,7 +38335,7 @@
       </w:rPr>
     </w:lvl>
   </w:abstractNum>
-  <w:abstractNum w:abstractNumId="15" w15:restartNumberingAfterBreak="0">
+  <w:abstractNum w:abstractNumId="16" w15:restartNumberingAfterBreak="0">
     <w:nsid w:val="3C9E4CFA"/>
     <w:multiLevelType w:val="hybridMultilevel"/>
     <w:tmpl w:val="A006AB68"/>
@@ -36835,7 +38448,7 @@
       </w:rPr>
     </w:lvl>
   </w:abstractNum>
-  <w:abstractNum w:abstractNumId="16" w15:restartNumberingAfterBreak="0">
+  <w:abstractNum w:abstractNumId="17" w15:restartNumberingAfterBreak="0">
     <w:nsid w:val="3D7D2247"/>
     <w:multiLevelType w:val="hybridMultilevel"/>
     <w:tmpl w:val="4776DC36"/>
@@ -36948,7 +38561,233 @@
       </w:rPr>
     </w:lvl>
   </w:abstractNum>
-  <w:abstractNum w:abstractNumId="17" w15:restartNumberingAfterBreak="0">
+  <w:abstractNum w:abstractNumId="18" w15:restartNumberingAfterBreak="0">
+    <w:nsid w:val="3EFA49E7"/>
+    <w:multiLevelType w:val="hybridMultilevel"/>
+    <w:tmpl w:val="B62C25FE"/>
+    <w:lvl w:ilvl="0" w:tplc="04090001">
+      <w:start w:val="1"/>
+      <w:numFmt w:val="bullet"/>
+      <w:lvlText w:val=""/>
+      <w:lvlJc w:val="left"/>
+      <w:pPr>
+        <w:ind w:left="720" w:hanging="360"/>
+      </w:pPr>
+      <w:rPr>
+        <w:rFonts w:ascii="Symbol" w:hAnsi="Symbol" w:hint="default"/>
+      </w:rPr>
+    </w:lvl>
+    <w:lvl w:ilvl="1" w:tplc="04090003" w:tentative="1">
+      <w:start w:val="1"/>
+      <w:numFmt w:val="bullet"/>
+      <w:lvlText w:val="o"/>
+      <w:lvlJc w:val="left"/>
+      <w:pPr>
+        <w:ind w:left="1440" w:hanging="360"/>
+      </w:pPr>
+      <w:rPr>
+        <w:rFonts w:ascii="Courier New" w:hAnsi="Courier New" w:cs="Courier New" w:hint="default"/>
+      </w:rPr>
+    </w:lvl>
+    <w:lvl w:ilvl="2" w:tplc="04090005" w:tentative="1">
+      <w:start w:val="1"/>
+      <w:numFmt w:val="bullet"/>
+      <w:lvlText w:val=""/>
+      <w:lvlJc w:val="left"/>
+      <w:pPr>
+        <w:ind w:left="2160" w:hanging="360"/>
+      </w:pPr>
+      <w:rPr>
+        <w:rFonts w:ascii="Wingdings" w:hAnsi="Wingdings" w:hint="default"/>
+      </w:rPr>
+    </w:lvl>
+    <w:lvl w:ilvl="3" w:tplc="04090001" w:tentative="1">
+      <w:start w:val="1"/>
+      <w:numFmt w:val="bullet"/>
+      <w:lvlText w:val=""/>
+      <w:lvlJc w:val="left"/>
+      <w:pPr>
+        <w:ind w:left="2880" w:hanging="360"/>
+      </w:pPr>
+      <w:rPr>
+        <w:rFonts w:ascii="Symbol" w:hAnsi="Symbol" w:hint="default"/>
+      </w:rPr>
+    </w:lvl>
+    <w:lvl w:ilvl="4" w:tplc="04090003" w:tentative="1">
+      <w:start w:val="1"/>
+      <w:numFmt w:val="bullet"/>
+      <w:lvlText w:val="o"/>
+      <w:lvlJc w:val="left"/>
+      <w:pPr>
+        <w:ind w:left="3600" w:hanging="360"/>
+      </w:pPr>
+      <w:rPr>
+        <w:rFonts w:ascii="Courier New" w:hAnsi="Courier New" w:cs="Courier New" w:hint="default"/>
+      </w:rPr>
+    </w:lvl>
+    <w:lvl w:ilvl="5" w:tplc="04090005" w:tentative="1">
+      <w:start w:val="1"/>
+      <w:numFmt w:val="bullet"/>
+      <w:lvlText w:val=""/>
+      <w:lvlJc w:val="left"/>
+      <w:pPr>
+        <w:ind w:left="4320" w:hanging="360"/>
+      </w:pPr>
+      <w:rPr>
+        <w:rFonts w:ascii="Wingdings" w:hAnsi="Wingdings" w:hint="default"/>
+      </w:rPr>
+    </w:lvl>
+    <w:lvl w:ilvl="6" w:tplc="04090001" w:tentative="1">
+      <w:start w:val="1"/>
+      <w:numFmt w:val="bullet"/>
+      <w:lvlText w:val=""/>
+      <w:lvlJc w:val="left"/>
+      <w:pPr>
+        <w:ind w:left="5040" w:hanging="360"/>
+      </w:pPr>
+      <w:rPr>
+        <w:rFonts w:ascii="Symbol" w:hAnsi="Symbol" w:hint="default"/>
+      </w:rPr>
+    </w:lvl>
+    <w:lvl w:ilvl="7" w:tplc="04090003" w:tentative="1">
+      <w:start w:val="1"/>
+      <w:numFmt w:val="bullet"/>
+      <w:lvlText w:val="o"/>
+      <w:lvlJc w:val="left"/>
+      <w:pPr>
+        <w:ind w:left="5760" w:hanging="360"/>
+      </w:pPr>
+      <w:rPr>
+        <w:rFonts w:ascii="Courier New" w:hAnsi="Courier New" w:cs="Courier New" w:hint="default"/>
+      </w:rPr>
+    </w:lvl>
+    <w:lvl w:ilvl="8" w:tplc="04090005" w:tentative="1">
+      <w:start w:val="1"/>
+      <w:numFmt w:val="bullet"/>
+      <w:lvlText w:val=""/>
+      <w:lvlJc w:val="left"/>
+      <w:pPr>
+        <w:ind w:left="6480" w:hanging="360"/>
+      </w:pPr>
+      <w:rPr>
+        <w:rFonts w:ascii="Wingdings" w:hAnsi="Wingdings" w:hint="default"/>
+      </w:rPr>
+    </w:lvl>
+  </w:abstractNum>
+  <w:abstractNum w:abstractNumId="19" w15:restartNumberingAfterBreak="0">
+    <w:nsid w:val="42167FB8"/>
+    <w:multiLevelType w:val="hybridMultilevel"/>
+    <w:tmpl w:val="21588998"/>
+    <w:lvl w:ilvl="0" w:tplc="04090001">
+      <w:start w:val="1"/>
+      <w:numFmt w:val="bullet"/>
+      <w:lvlText w:val=""/>
+      <w:lvlJc w:val="left"/>
+      <w:pPr>
+        <w:ind w:left="720" w:hanging="360"/>
+      </w:pPr>
+      <w:rPr>
+        <w:rFonts w:ascii="Symbol" w:hAnsi="Symbol" w:hint="default"/>
+      </w:rPr>
+    </w:lvl>
+    <w:lvl w:ilvl="1" w:tplc="04090003" w:tentative="1">
+      <w:start w:val="1"/>
+      <w:numFmt w:val="bullet"/>
+      <w:lvlText w:val="o"/>
+      <w:lvlJc w:val="left"/>
+      <w:pPr>
+        <w:ind w:left="1440" w:hanging="360"/>
+      </w:pPr>
+      <w:rPr>
+        <w:rFonts w:ascii="Courier New" w:hAnsi="Courier New" w:cs="Courier New" w:hint="default"/>
+      </w:rPr>
+    </w:lvl>
+    <w:lvl w:ilvl="2" w:tplc="04090005" w:tentative="1">
+      <w:start w:val="1"/>
+      <w:numFmt w:val="bullet"/>
+      <w:lvlText w:val=""/>
+      <w:lvlJc w:val="left"/>
+      <w:pPr>
+        <w:ind w:left="2160" w:hanging="360"/>
+      </w:pPr>
+      <w:rPr>
+        <w:rFonts w:ascii="Wingdings" w:hAnsi="Wingdings" w:hint="default"/>
+      </w:rPr>
+    </w:lvl>
+    <w:lvl w:ilvl="3" w:tplc="04090001" w:tentative="1">
+      <w:start w:val="1"/>
+      <w:numFmt w:val="bullet"/>
+      <w:lvlText w:val=""/>
+      <w:lvlJc w:val="left"/>
+      <w:pPr>
+        <w:ind w:left="2880" w:hanging="360"/>
+      </w:pPr>
+      <w:rPr>
+        <w:rFonts w:ascii="Symbol" w:hAnsi="Symbol" w:hint="default"/>
+      </w:rPr>
+    </w:lvl>
+    <w:lvl w:ilvl="4" w:tplc="04090003" w:tentative="1">
+      <w:start w:val="1"/>
+      <w:numFmt w:val="bullet"/>
+      <w:lvlText w:val="o"/>
+      <w:lvlJc w:val="left"/>
+      <w:pPr>
+        <w:ind w:left="3600" w:hanging="360"/>
+      </w:pPr>
+      <w:rPr>
+        <w:rFonts w:ascii="Courier New" w:hAnsi="Courier New" w:cs="Courier New" w:hint="default"/>
+      </w:rPr>
+    </w:lvl>
+    <w:lvl w:ilvl="5" w:tplc="04090005" w:tentative="1">
+      <w:start w:val="1"/>
+      <w:numFmt w:val="bullet"/>
+      <w:lvlText w:val=""/>
+      <w:lvlJc w:val="left"/>
+      <w:pPr>
+        <w:ind w:left="4320" w:hanging="360"/>
+      </w:pPr>
+      <w:rPr>
+        <w:rFonts w:ascii="Wingdings" w:hAnsi="Wingdings" w:hint="default"/>
+      </w:rPr>
+    </w:lvl>
+    <w:lvl w:ilvl="6" w:tplc="04090001" w:tentative="1">
+      <w:start w:val="1"/>
+      <w:numFmt w:val="bullet"/>
+      <w:lvlText w:val=""/>
+      <w:lvlJc w:val="left"/>
+      <w:pPr>
+        <w:ind w:left="5040" w:hanging="360"/>
+      </w:pPr>
+      <w:rPr>
+        <w:rFonts w:ascii="Symbol" w:hAnsi="Symbol" w:hint="default"/>
+      </w:rPr>
+    </w:lvl>
+    <w:lvl w:ilvl="7" w:tplc="04090003" w:tentative="1">
+      <w:start w:val="1"/>
+      <w:numFmt w:val="bullet"/>
+      <w:lvlText w:val="o"/>
+      <w:lvlJc w:val="left"/>
+      <w:pPr>
+        <w:ind w:left="5760" w:hanging="360"/>
+      </w:pPr>
+      <w:rPr>
+        <w:rFonts w:ascii="Courier New" w:hAnsi="Courier New" w:cs="Courier New" w:hint="default"/>
+      </w:rPr>
+    </w:lvl>
+    <w:lvl w:ilvl="8" w:tplc="04090005" w:tentative="1">
+      <w:start w:val="1"/>
+      <w:numFmt w:val="bullet"/>
+      <w:lvlText w:val=""/>
+      <w:lvlJc w:val="left"/>
+      <w:pPr>
+        <w:ind w:left="6480" w:hanging="360"/>
+      </w:pPr>
+      <w:rPr>
+        <w:rFonts w:ascii="Wingdings" w:hAnsi="Wingdings" w:hint="default"/>
+      </w:rPr>
+    </w:lvl>
+  </w:abstractNum>
+  <w:abstractNum w:abstractNumId="20" w15:restartNumberingAfterBreak="0">
     <w:nsid w:val="437E7D52"/>
     <w:multiLevelType w:val="hybridMultilevel"/>
     <w:tmpl w:val="0C7073F4"/>
@@ -37061,7 +38900,7 @@
       </w:rPr>
     </w:lvl>
   </w:abstractNum>
-  <w:abstractNum w:abstractNumId="18" w15:restartNumberingAfterBreak="0">
+  <w:abstractNum w:abstractNumId="21" w15:restartNumberingAfterBreak="0">
     <w:nsid w:val="46D87DDC"/>
     <w:multiLevelType w:val="hybridMultilevel"/>
     <w:tmpl w:val="AC9C4F24"/>
@@ -37173,7 +39012,7 @@
       </w:rPr>
     </w:lvl>
   </w:abstractNum>
-  <w:abstractNum w:abstractNumId="19" w15:restartNumberingAfterBreak="0">
+  <w:abstractNum w:abstractNumId="22" w15:restartNumberingAfterBreak="0">
     <w:nsid w:val="47F36959"/>
     <w:multiLevelType w:val="hybridMultilevel"/>
     <w:tmpl w:val="96688BF6"/>
@@ -37286,7 +39125,7 @@
       </w:rPr>
     </w:lvl>
   </w:abstractNum>
-  <w:abstractNum w:abstractNumId="20" w15:restartNumberingAfterBreak="0">
+  <w:abstractNum w:abstractNumId="23" w15:restartNumberingAfterBreak="0">
     <w:nsid w:val="4BDD2B10"/>
     <w:multiLevelType w:val="hybridMultilevel"/>
     <w:tmpl w:val="3E161F42"/>
@@ -37399,7 +39238,7 @@
       </w:rPr>
     </w:lvl>
   </w:abstractNum>
-  <w:abstractNum w:abstractNumId="21" w15:restartNumberingAfterBreak="0">
+  <w:abstractNum w:abstractNumId="24" w15:restartNumberingAfterBreak="0">
     <w:nsid w:val="4E974945"/>
     <w:multiLevelType w:val="hybridMultilevel"/>
     <w:tmpl w:val="77BC0B4E"/>
@@ -37485,7 +39324,7 @@
       </w:pPr>
     </w:lvl>
   </w:abstractNum>
-  <w:abstractNum w:abstractNumId="22" w15:restartNumberingAfterBreak="0">
+  <w:abstractNum w:abstractNumId="25" w15:restartNumberingAfterBreak="0">
     <w:nsid w:val="4F59430A"/>
     <w:multiLevelType w:val="hybridMultilevel"/>
     <w:tmpl w:val="20ACD5EC"/>
@@ -37598,7 +39437,7 @@
       </w:rPr>
     </w:lvl>
   </w:abstractNum>
-  <w:abstractNum w:abstractNumId="23" w15:restartNumberingAfterBreak="0">
+  <w:abstractNum w:abstractNumId="26" w15:restartNumberingAfterBreak="0">
     <w:nsid w:val="54C8477B"/>
     <w:multiLevelType w:val="hybridMultilevel"/>
     <w:tmpl w:val="1C24E2D4"/>
@@ -37891,7 +39730,7 @@
       </w:rPr>
     </w:lvl>
   </w:abstractNum>
-  <w:abstractNum w:abstractNumId="24" w15:restartNumberingAfterBreak="0">
+  <w:abstractNum w:abstractNumId="27" w15:restartNumberingAfterBreak="0">
     <w:nsid w:val="595A08D7"/>
     <w:multiLevelType w:val="hybridMultilevel"/>
     <w:tmpl w:val="E5685E96"/>
@@ -37980,7 +39819,7 @@
       </w:pPr>
     </w:lvl>
   </w:abstractNum>
-  <w:abstractNum w:abstractNumId="25" w15:restartNumberingAfterBreak="0">
+  <w:abstractNum w:abstractNumId="28" w15:restartNumberingAfterBreak="0">
     <w:nsid w:val="59705A0A"/>
     <w:multiLevelType w:val="multilevel"/>
     <w:tmpl w:val="32B26416"/>
@@ -38102,7 +39941,7 @@
       </w:rPr>
     </w:lvl>
   </w:abstractNum>
-  <w:abstractNum w:abstractNumId="26" w15:restartNumberingAfterBreak="0">
+  <w:abstractNum w:abstractNumId="29" w15:restartNumberingAfterBreak="0">
     <w:nsid w:val="5A07062A"/>
     <w:multiLevelType w:val="hybridMultilevel"/>
     <w:tmpl w:val="328ECBF4"/>
@@ -38214,7 +40053,7 @@
       </w:rPr>
     </w:lvl>
   </w:abstractNum>
-  <w:abstractNum w:abstractNumId="27" w15:restartNumberingAfterBreak="0">
+  <w:abstractNum w:abstractNumId="30" w15:restartNumberingAfterBreak="0">
     <w:nsid w:val="6193220F"/>
     <w:multiLevelType w:val="multilevel"/>
     <w:tmpl w:val="DB7C9F46"/>
@@ -38327,7 +40166,7 @@
       </w:rPr>
     </w:lvl>
   </w:abstractNum>
-  <w:abstractNum w:abstractNumId="28" w15:restartNumberingAfterBreak="0">
+  <w:abstractNum w:abstractNumId="31" w15:restartNumberingAfterBreak="0">
     <w:nsid w:val="686C34E9"/>
     <w:multiLevelType w:val="multilevel"/>
     <w:tmpl w:val="C24C9A1E"/>
@@ -38440,7 +40279,7 @@
       </w:rPr>
     </w:lvl>
   </w:abstractNum>
-  <w:abstractNum w:abstractNumId="29" w15:restartNumberingAfterBreak="0">
+  <w:abstractNum w:abstractNumId="32" w15:restartNumberingAfterBreak="0">
     <w:nsid w:val="6CC63492"/>
     <w:multiLevelType w:val="multilevel"/>
     <w:tmpl w:val="F2368C48"/>
@@ -38553,7 +40392,7 @@
       </w:rPr>
     </w:lvl>
   </w:abstractNum>
-  <w:abstractNum w:abstractNumId="30" w15:restartNumberingAfterBreak="0">
+  <w:abstractNum w:abstractNumId="33" w15:restartNumberingAfterBreak="0">
     <w:nsid w:val="6D471DBF"/>
     <w:multiLevelType w:val="hybridMultilevel"/>
     <w:tmpl w:val="640A350C"/>
@@ -38666,7 +40505,7 @@
       </w:rPr>
     </w:lvl>
   </w:abstractNum>
-  <w:abstractNum w:abstractNumId="31" w15:restartNumberingAfterBreak="0">
+  <w:abstractNum w:abstractNumId="34" w15:restartNumberingAfterBreak="0">
     <w:nsid w:val="71A069BB"/>
     <w:multiLevelType w:val="multilevel"/>
     <w:tmpl w:val="D0C227DC"/>
@@ -38779,7 +40618,7 @@
       </w:rPr>
     </w:lvl>
   </w:abstractNum>
-  <w:abstractNum w:abstractNumId="32" w15:restartNumberingAfterBreak="0">
+  <w:abstractNum w:abstractNumId="35" w15:restartNumberingAfterBreak="0">
     <w:nsid w:val="72416F16"/>
     <w:multiLevelType w:val="hybridMultilevel"/>
     <w:tmpl w:val="DDEE7376"/>
@@ -38892,7 +40731,7 @@
       </w:rPr>
     </w:lvl>
   </w:abstractNum>
-  <w:abstractNum w:abstractNumId="33" w15:restartNumberingAfterBreak="0">
+  <w:abstractNum w:abstractNumId="36" w15:restartNumberingAfterBreak="0">
     <w:nsid w:val="78DB4304"/>
     <w:multiLevelType w:val="multilevel"/>
     <w:tmpl w:val="280A001F"/>
@@ -38984,32 +40823,145 @@
       </w:pPr>
     </w:lvl>
   </w:abstractNum>
+  <w:abstractNum w:abstractNumId="37" w15:restartNumberingAfterBreak="0">
+    <w:nsid w:val="7D520413"/>
+    <w:multiLevelType w:val="hybridMultilevel"/>
+    <w:tmpl w:val="1C5A2F48"/>
+    <w:lvl w:ilvl="0" w:tplc="04090001">
+      <w:start w:val="1"/>
+      <w:numFmt w:val="bullet"/>
+      <w:lvlText w:val=""/>
+      <w:lvlJc w:val="left"/>
+      <w:pPr>
+        <w:ind w:left="720" w:hanging="360"/>
+      </w:pPr>
+      <w:rPr>
+        <w:rFonts w:ascii="Symbol" w:hAnsi="Symbol" w:hint="default"/>
+      </w:rPr>
+    </w:lvl>
+    <w:lvl w:ilvl="1" w:tplc="04090003" w:tentative="1">
+      <w:start w:val="1"/>
+      <w:numFmt w:val="bullet"/>
+      <w:lvlText w:val="o"/>
+      <w:lvlJc w:val="left"/>
+      <w:pPr>
+        <w:ind w:left="1440" w:hanging="360"/>
+      </w:pPr>
+      <w:rPr>
+        <w:rFonts w:ascii="Courier New" w:hAnsi="Courier New" w:cs="Courier New" w:hint="default"/>
+      </w:rPr>
+    </w:lvl>
+    <w:lvl w:ilvl="2" w:tplc="04090005" w:tentative="1">
+      <w:start w:val="1"/>
+      <w:numFmt w:val="bullet"/>
+      <w:lvlText w:val=""/>
+      <w:lvlJc w:val="left"/>
+      <w:pPr>
+        <w:ind w:left="2160" w:hanging="360"/>
+      </w:pPr>
+      <w:rPr>
+        <w:rFonts w:ascii="Wingdings" w:hAnsi="Wingdings" w:hint="default"/>
+      </w:rPr>
+    </w:lvl>
+    <w:lvl w:ilvl="3" w:tplc="04090001" w:tentative="1">
+      <w:start w:val="1"/>
+      <w:numFmt w:val="bullet"/>
+      <w:lvlText w:val=""/>
+      <w:lvlJc w:val="left"/>
+      <w:pPr>
+        <w:ind w:left="2880" w:hanging="360"/>
+      </w:pPr>
+      <w:rPr>
+        <w:rFonts w:ascii="Symbol" w:hAnsi="Symbol" w:hint="default"/>
+      </w:rPr>
+    </w:lvl>
+    <w:lvl w:ilvl="4" w:tplc="04090003" w:tentative="1">
+      <w:start w:val="1"/>
+      <w:numFmt w:val="bullet"/>
+      <w:lvlText w:val="o"/>
+      <w:lvlJc w:val="left"/>
+      <w:pPr>
+        <w:ind w:left="3600" w:hanging="360"/>
+      </w:pPr>
+      <w:rPr>
+        <w:rFonts w:ascii="Courier New" w:hAnsi="Courier New" w:cs="Courier New" w:hint="default"/>
+      </w:rPr>
+    </w:lvl>
+    <w:lvl w:ilvl="5" w:tplc="04090005" w:tentative="1">
+      <w:start w:val="1"/>
+      <w:numFmt w:val="bullet"/>
+      <w:lvlText w:val=""/>
+      <w:lvlJc w:val="left"/>
+      <w:pPr>
+        <w:ind w:left="4320" w:hanging="360"/>
+      </w:pPr>
+      <w:rPr>
+        <w:rFonts w:ascii="Wingdings" w:hAnsi="Wingdings" w:hint="default"/>
+      </w:rPr>
+    </w:lvl>
+    <w:lvl w:ilvl="6" w:tplc="04090001" w:tentative="1">
+      <w:start w:val="1"/>
+      <w:numFmt w:val="bullet"/>
+      <w:lvlText w:val=""/>
+      <w:lvlJc w:val="left"/>
+      <w:pPr>
+        <w:ind w:left="5040" w:hanging="360"/>
+      </w:pPr>
+      <w:rPr>
+        <w:rFonts w:ascii="Symbol" w:hAnsi="Symbol" w:hint="default"/>
+      </w:rPr>
+    </w:lvl>
+    <w:lvl w:ilvl="7" w:tplc="04090003" w:tentative="1">
+      <w:start w:val="1"/>
+      <w:numFmt w:val="bullet"/>
+      <w:lvlText w:val="o"/>
+      <w:lvlJc w:val="left"/>
+      <w:pPr>
+        <w:ind w:left="5760" w:hanging="360"/>
+      </w:pPr>
+      <w:rPr>
+        <w:rFonts w:ascii="Courier New" w:hAnsi="Courier New" w:cs="Courier New" w:hint="default"/>
+      </w:rPr>
+    </w:lvl>
+    <w:lvl w:ilvl="8" w:tplc="04090005" w:tentative="1">
+      <w:start w:val="1"/>
+      <w:numFmt w:val="bullet"/>
+      <w:lvlText w:val=""/>
+      <w:lvlJc w:val="left"/>
+      <w:pPr>
+        <w:ind w:left="6480" w:hanging="360"/>
+      </w:pPr>
+      <w:rPr>
+        <w:rFonts w:ascii="Wingdings" w:hAnsi="Wingdings" w:hint="default"/>
+      </w:rPr>
+    </w:lvl>
+  </w:abstractNum>
   <w:num w:numId="1">
     <w:abstractNumId w:val="4"/>
   </w:num>
   <w:num w:numId="2">
-    <w:abstractNumId w:val="27"/>
+    <w:abstractNumId w:val="30"/>
   </w:num>
   <w:num w:numId="3">
-    <w:abstractNumId w:val="29"/>
+    <w:abstractNumId w:val="32"/>
   </w:num>
   <w:num w:numId="4">
-    <w:abstractNumId w:val="31"/>
+    <w:abstractNumId w:val="34"/>
   </w:num>
   <w:num w:numId="5">
     <w:abstractNumId w:val="1"/>
   </w:num>
   <w:num w:numId="6">
+    <w:abstractNumId w:val="31"/>
+  </w:num>
+  <w:num w:numId="7">
     <w:abstractNumId w:val="28"/>
   </w:num>
-  <w:num w:numId="7">
-    <w:abstractNumId w:val="25"/>
-  </w:num>
   <w:num w:numId="8">
-    <w:abstractNumId w:val="33"/>
+    <w:abstractNumId w:val="36"/>
   </w:num>
   <w:num w:numId="9">
-    <w:abstractNumId w:val="16"/>
+    <w:abstractNumId w:val="17"/>
   </w:num>
   <w:num w:numId="10">
     <w:abstractNumId w:val="7"/>
@@ -39021,25 +40973,25 @@
     <w:abstractNumId w:val="6"/>
   </w:num>
   <w:num w:numId="13">
-    <w:abstractNumId w:val="10"/>
+    <w:abstractNumId w:val="11"/>
   </w:num>
   <w:num w:numId="14">
-    <w:abstractNumId w:val="30"/>
+    <w:abstractNumId w:val="33"/>
   </w:num>
   <w:num w:numId="15">
-    <w:abstractNumId w:val="15"/>
+    <w:abstractNumId w:val="16"/>
   </w:num>
   <w:num w:numId="16">
-    <w:abstractNumId w:val="11"/>
+    <w:abstractNumId w:val="12"/>
   </w:num>
   <w:num w:numId="17">
-    <w:abstractNumId w:val="26"/>
+    <w:abstractNumId w:val="29"/>
   </w:num>
   <w:num w:numId="18">
     <w:abstractNumId w:val="2"/>
   </w:num>
   <w:num w:numId="19">
-    <w:abstractNumId w:val="24"/>
+    <w:abstractNumId w:val="27"/>
   </w:num>
   <w:num w:numId="20">
     <w:abstractNumId w:val="0"/>
@@ -39048,46 +41000,58 @@
     <w:abstractNumId w:val="3"/>
   </w:num>
   <w:num w:numId="22">
-    <w:abstractNumId w:val="32"/>
+    <w:abstractNumId w:val="35"/>
   </w:num>
   <w:num w:numId="23">
-    <w:abstractNumId w:val="19"/>
+    <w:abstractNumId w:val="22"/>
   </w:num>
   <w:num w:numId="24">
-    <w:abstractNumId w:val="8"/>
+    <w:abstractNumId w:val="9"/>
   </w:num>
   <w:num w:numId="25">
-    <w:abstractNumId w:val="9"/>
+    <w:abstractNumId w:val="10"/>
   </w:num>
   <w:num w:numId="26">
-    <w:abstractNumId w:val="22"/>
+    <w:abstractNumId w:val="25"/>
   </w:num>
   <w:num w:numId="27">
+    <w:abstractNumId w:val="14"/>
+  </w:num>
+  <w:num w:numId="28">
+    <w:abstractNumId w:val="21"/>
+  </w:num>
+  <w:num w:numId="29">
+    <w:abstractNumId w:val="26"/>
+  </w:num>
+  <w:num w:numId="30">
     <w:abstractNumId w:val="13"/>
   </w:num>
-  <w:num w:numId="28">
-    <w:abstractNumId w:val="18"/>
-  </w:num>
-  <w:num w:numId="29">
-    <w:abstractNumId w:val="23"/>
-  </w:num>
-  <w:num w:numId="30">
-    <w:abstractNumId w:val="12"/>
-  </w:num>
   <w:num w:numId="31">
-    <w:abstractNumId w:val="21"/>
+    <w:abstractNumId w:val="24"/>
   </w:num>
   <w:num w:numId="32">
-    <w:abstractNumId w:val="20"/>
+    <w:abstractNumId w:val="23"/>
   </w:num>
   <w:num w:numId="33">
     <w:abstractNumId w:val="5"/>
   </w:num>
   <w:num w:numId="34">
-    <w:abstractNumId w:val="17"/>
+    <w:abstractNumId w:val="20"/>
   </w:num>
   <w:num w:numId="35">
-    <w:abstractNumId w:val="14"/>
+    <w:abstractNumId w:val="15"/>
+  </w:num>
+  <w:num w:numId="36">
+    <w:abstractNumId w:val="37"/>
+  </w:num>
+  <w:num w:numId="37">
+    <w:abstractNumId w:val="8"/>
+  </w:num>
+  <w:num w:numId="38">
+    <w:abstractNumId w:val="18"/>
+  </w:num>
+  <w:num w:numId="39">
+    <w:abstractNumId w:val="19"/>
   </w:num>
 </w:numbering>
 </file>

</xml_diff>